<commit_message>
Added that Price could be nullified in the Polish table.
</commit_message>
<xml_diff>
--- a/NailDB_Data_Dictionary.docx
+++ b/NailDB_Data_Dictionary.docx
@@ -13,7 +13,6 @@
         </w:rPr>
       </w:pPr>
       <w:bookmarkStart w:id="0" w:name="OLE_LINK1"/>
-      <w:proofErr w:type="spellStart"/>
       <w:r>
         <w:rPr>
           <w:b/>
@@ -21,9 +20,8 @@
           <w:sz w:val="40"/>
           <w:szCs w:val="40"/>
         </w:rPr>
-        <w:t>NailDB</w:t>
-      </w:r>
-      <w:proofErr w:type="spellEnd"/>
+        <w:t xml:space="preserve">NailDB </w:t>
+      </w:r>
       <w:r>
         <w:rPr>
           <w:b/>
@@ -31,74 +29,63 @@
           <w:sz w:val="40"/>
           <w:szCs w:val="40"/>
         </w:rPr>
+        <w:t>Data Dictionary</w:t>
+      </w:r>
+    </w:p>
+    <w:p>
+      <w:pPr>
+        <w:jc w:val="center"/>
+      </w:pPr>
+      <w:r>
+        <w:t>Organized by Table, With Domain Context</w:t>
+      </w:r>
+    </w:p>
+    <w:p>
+      <w:pPr>
+        <w:pStyle w:val="ListParagraph"/>
+        <w:numPr>
+          <w:ilvl w:val="0"/>
+          <w:numId w:val="2"/>
+        </w:numPr>
+        <w:rPr>
+          <w:b/>
+          <w:bCs/>
+        </w:rPr>
+      </w:pPr>
+      <w:r>
+        <w:rPr>
+          <w:b/>
+          <w:bCs/>
+        </w:rPr>
+        <w:t>Polish</w:t>
+      </w:r>
+    </w:p>
+    <w:p>
+      <w:pPr>
+        <w:pStyle w:val="ListParagraph"/>
+        <w:numPr>
+          <w:ilvl w:val="2"/>
+          <w:numId w:val="2"/>
+        </w:numPr>
+        <w:rPr>
+          <w:b/>
+          <w:bCs/>
+        </w:rPr>
+      </w:pPr>
+      <w:r>
+        <w:rPr>
+          <w:b/>
+          <w:bCs/>
+        </w:rPr>
+        <w:t>Polish_ID</w:t>
+      </w:r>
+      <w:r>
+        <w:rPr>
+          <w:b/>
+          <w:bCs/>
+        </w:rPr>
         <w:t xml:space="preserve"> </w:t>
       </w:r>
-      <w:r>
-        <w:rPr>
-          <w:b/>
-          <w:bCs/>
-          <w:sz w:val="40"/>
-          <w:szCs w:val="40"/>
-        </w:rPr>
-        <w:t>Data Dictionary</w:t>
-      </w:r>
-    </w:p>
-    <w:p>
-      <w:pPr>
-        <w:jc w:val="center"/>
-      </w:pPr>
-      <w:r>
-        <w:t>Organized by Table, With Domain Context</w:t>
-      </w:r>
-    </w:p>
-    <w:p>
-      <w:pPr>
-        <w:pStyle w:val="ListParagraph"/>
-        <w:numPr>
-          <w:ilvl w:val="0"/>
-          <w:numId w:val="2"/>
-        </w:numPr>
-        <w:rPr>
-          <w:b/>
-          <w:bCs/>
-        </w:rPr>
-      </w:pPr>
-      <w:r>
-        <w:rPr>
-          <w:b/>
-          <w:bCs/>
-        </w:rPr>
-        <w:t>Polish</w:t>
-      </w:r>
-    </w:p>
-    <w:p>
-      <w:pPr>
-        <w:pStyle w:val="ListParagraph"/>
-        <w:numPr>
-          <w:ilvl w:val="2"/>
-          <w:numId w:val="2"/>
-        </w:numPr>
-        <w:rPr>
-          <w:b/>
-          <w:bCs/>
-        </w:rPr>
-      </w:pPr>
-      <w:proofErr w:type="spellStart"/>
-      <w:r>
-        <w:rPr>
-          <w:b/>
-          <w:bCs/>
-        </w:rPr>
-        <w:t>Polish_ID</w:t>
-      </w:r>
-      <w:proofErr w:type="spellEnd"/>
-      <w:r>
-        <w:rPr>
-          <w:b/>
-          <w:bCs/>
-        </w:rPr>
-        <w:t xml:space="preserve"> </w:t>
-      </w:r>
     </w:p>
     <w:p>
       <w:pPr>
@@ -120,15 +107,7 @@
         <w:t xml:space="preserve">Primary key; </w:t>
       </w:r>
       <w:r>
-        <w:t xml:space="preserve">an integer </w:t>
-      </w:r>
-      <w:proofErr w:type="spellStart"/>
-      <w:r>
-        <w:t>indentifier</w:t>
-      </w:r>
-      <w:proofErr w:type="spellEnd"/>
-      <w:r>
-        <w:t xml:space="preserve"> for each individual nail polish shade in the database. </w:t>
+        <w:t xml:space="preserve">an integer indentifier for each individual nail polish shade in the database. </w:t>
       </w:r>
     </w:p>
     <w:p>
@@ -159,11 +138,9 @@
           <w:bCs/>
         </w:rPr>
       </w:pPr>
-      <w:proofErr w:type="spellStart"/>
       <w:r>
         <w:t>ShadeName</w:t>
       </w:r>
-      <w:proofErr w:type="spellEnd"/>
     </w:p>
     <w:p>
       <w:pPr>
@@ -226,15 +203,7 @@
         </w:rPr>
       </w:pPr>
       <w:r>
-        <w:t xml:space="preserve">A quick description of the nail polish. May mention color, texture, collection, </w:t>
-      </w:r>
-      <w:proofErr w:type="spellStart"/>
-      <w:r>
-        <w:t>ect</w:t>
-      </w:r>
-      <w:proofErr w:type="spellEnd"/>
-      <w:r>
-        <w:t xml:space="preserve">. </w:t>
+        <w:t xml:space="preserve">A quick description of the nail polish. May mention color, texture, collection, ect. </w:t>
       </w:r>
     </w:p>
     <w:p>
@@ -474,15 +443,7 @@
         </w:rPr>
       </w:pPr>
       <w:r>
-        <w:t xml:space="preserve">Records the number of </w:t>
-      </w:r>
-      <w:proofErr w:type="gramStart"/>
-      <w:r>
-        <w:t>hypothetical</w:t>
-      </w:r>
-      <w:proofErr w:type="gramEnd"/>
-      <w:r>
-        <w:t xml:space="preserve"> ‘favorites’ that a polish may own.</w:t>
+        <w:t>Records the number of hypothetical ‘favorites’ that a polish may own.</w:t>
       </w:r>
     </w:p>
     <w:p>
@@ -533,6 +494,9 @@
       <w:r>
         <w:t>The price of the nail polish, in USD.</w:t>
       </w:r>
+      <w:r>
+        <w:t xml:space="preserve"> Can be NULL.</w:t>
+      </w:r>
     </w:p>
     <w:p>
       <w:pPr>
@@ -562,11 +526,9 @@
           <w:bCs/>
         </w:rPr>
       </w:pPr>
-      <w:proofErr w:type="spellStart"/>
       <w:r>
         <w:t>ImagePath</w:t>
       </w:r>
-      <w:proofErr w:type="spellEnd"/>
     </w:p>
     <w:p>
       <w:pPr>
@@ -612,11 +574,9 @@
           <w:bCs/>
         </w:rPr>
       </w:pPr>
-      <w:proofErr w:type="spellStart"/>
       <w:r>
         <w:t>BrandID</w:t>
       </w:r>
-      <w:proofErr w:type="spellEnd"/>
     </w:p>
     <w:p>
       <w:pPr>
@@ -678,14 +638,12 @@
           <w:bCs/>
         </w:rPr>
       </w:pPr>
-      <w:proofErr w:type="spellStart"/>
       <w:r>
         <w:t>Event</w:t>
       </w:r>
       <w:r>
         <w:t>ID</w:t>
       </w:r>
-      <w:proofErr w:type="spellEnd"/>
     </w:p>
     <w:p>
       <w:pPr>
@@ -747,11 +705,9 @@
           <w:bCs/>
         </w:rPr>
       </w:pPr>
-      <w:proofErr w:type="spellStart"/>
       <w:r>
         <w:t>CollectionID</w:t>
       </w:r>
-      <w:proofErr w:type="spellEnd"/>
     </w:p>
     <w:p>
       <w:pPr>
@@ -813,11 +769,9 @@
           <w:bCs/>
         </w:rPr>
       </w:pPr>
-      <w:proofErr w:type="spellStart"/>
       <w:r>
         <w:t>PolishColorID</w:t>
       </w:r>
-      <w:proofErr w:type="spellEnd"/>
     </w:p>
     <w:p>
       <w:pPr>
@@ -879,11 +833,9 @@
           <w:bCs/>
         </w:rPr>
       </w:pPr>
-      <w:proofErr w:type="spellStart"/>
       <w:r>
         <w:t>PolishFinishID</w:t>
       </w:r>
-      <w:proofErr w:type="spellEnd"/>
     </w:p>
     <w:p>
       <w:pPr>
@@ -929,11 +881,9 @@
           <w:bCs/>
         </w:rPr>
       </w:pPr>
-      <w:proofErr w:type="spellStart"/>
       <w:r>
         <w:t>PolishColor</w:t>
       </w:r>
-      <w:proofErr w:type="spellEnd"/>
     </w:p>
     <w:p>
       <w:pPr>
@@ -947,7 +897,6 @@
           <w:bCs/>
         </w:rPr>
       </w:pPr>
-      <w:proofErr w:type="spellStart"/>
       <w:r>
         <w:rPr>
           <w:b/>
@@ -960,15 +909,7 @@
           <w:b/>
           <w:bCs/>
         </w:rPr>
-        <w:t>ID</w:t>
-      </w:r>
-      <w:proofErr w:type="spellEnd"/>
-      <w:r>
-        <w:rPr>
-          <w:b/>
-          <w:bCs/>
-        </w:rPr>
-        <w:t xml:space="preserve"> </w:t>
+        <w:t xml:space="preserve">ID </w:t>
       </w:r>
     </w:p>
     <w:p>
@@ -1003,11 +944,9 @@
           <w:numId w:val="2"/>
         </w:numPr>
       </w:pPr>
-      <w:proofErr w:type="spellStart"/>
       <w:r>
         <w:t>PolishID</w:t>
       </w:r>
-      <w:proofErr w:type="spellEnd"/>
     </w:p>
     <w:p>
       <w:pPr>
@@ -1188,7 +1127,6 @@
           <w:bCs/>
         </w:rPr>
       </w:pPr>
-      <w:proofErr w:type="spellStart"/>
       <w:r>
         <w:rPr>
           <w:b/>
@@ -1196,7 +1134,6 @@
         </w:rPr>
         <w:t>BrandID</w:t>
       </w:r>
-      <w:proofErr w:type="spellEnd"/>
     </w:p>
     <w:p>
       <w:pPr>
@@ -1386,14 +1323,12 @@
           <w:bCs/>
         </w:rPr>
       </w:pPr>
-      <w:proofErr w:type="spellStart"/>
       <w:r>
         <w:t>Found</w:t>
       </w:r>
       <w:r>
         <w:t>ingYear</w:t>
       </w:r>
-      <w:proofErr w:type="spellEnd"/>
     </w:p>
     <w:p>
       <w:pPr>
@@ -1439,11 +1374,9 @@
           <w:bCs/>
         </w:rPr>
       </w:pPr>
-      <w:proofErr w:type="spellStart"/>
       <w:r>
         <w:t>OperatingCity</w:t>
       </w:r>
-      <w:proofErr w:type="spellEnd"/>
     </w:p>
     <w:p>
       <w:pPr>
@@ -1489,11 +1422,9 @@
           <w:bCs/>
         </w:rPr>
       </w:pPr>
-      <w:proofErr w:type="spellStart"/>
       <w:r>
         <w:t>OperatingRegion</w:t>
       </w:r>
-      <w:proofErr w:type="spellEnd"/>
     </w:p>
     <w:p>
       <w:pPr>
@@ -1540,14 +1471,12 @@
           <w:bCs/>
         </w:rPr>
       </w:pPr>
-      <w:proofErr w:type="spellStart"/>
       <w:r>
         <w:t>Logo</w:t>
       </w:r>
       <w:r>
         <w:t>Path</w:t>
       </w:r>
-      <w:proofErr w:type="spellEnd"/>
     </w:p>
     <w:p>
       <w:pPr>
@@ -1641,7 +1570,6 @@
           <w:bCs/>
         </w:rPr>
       </w:pPr>
-      <w:proofErr w:type="spellStart"/>
       <w:r>
         <w:rPr>
           <w:b/>
@@ -1649,7 +1577,6 @@
         </w:rPr>
         <w:t>AliasID</w:t>
       </w:r>
-      <w:proofErr w:type="spellEnd"/>
     </w:p>
     <w:p>
       <w:pPr>
@@ -1695,11 +1622,9 @@
           <w:bCs/>
         </w:rPr>
       </w:pPr>
-      <w:proofErr w:type="spellStart"/>
       <w:r>
         <w:t>BrandID</w:t>
       </w:r>
-      <w:proofErr w:type="spellEnd"/>
     </w:p>
     <w:p>
       <w:pPr>
@@ -1857,11 +1782,9 @@
           <w:bCs/>
         </w:rPr>
       </w:pPr>
-      <w:proofErr w:type="spellStart"/>
       <w:r>
         <w:t>EndDate</w:t>
       </w:r>
-      <w:proofErr w:type="spellEnd"/>
     </w:p>
     <w:p>
       <w:pPr>
@@ -1963,7 +1886,6 @@
           <w:bCs/>
         </w:rPr>
       </w:pPr>
-      <w:proofErr w:type="spellStart"/>
       <w:r>
         <w:rPr>
           <w:b/>
@@ -1971,7 +1893,6 @@
         </w:rPr>
         <w:t>CollectionID</w:t>
       </w:r>
-      <w:proofErr w:type="spellEnd"/>
     </w:p>
     <w:p>
       <w:pPr>
@@ -2017,14 +1938,12 @@
           <w:bCs/>
         </w:rPr>
       </w:pPr>
-      <w:proofErr w:type="spellStart"/>
       <w:r>
         <w:t>Brand</w:t>
       </w:r>
       <w:r>
         <w:t>ID</w:t>
       </w:r>
-      <w:proofErr w:type="spellEnd"/>
     </w:p>
     <w:p>
       <w:pPr>
@@ -2311,34 +2230,24 @@
           <w:bCs/>
         </w:rPr>
       </w:pPr>
-      <w:proofErr w:type="spellStart"/>
       <w:r>
         <w:t>IsInfluencerCollaboration</w:t>
       </w:r>
-      <w:proofErr w:type="spellEnd"/>
-    </w:p>
-    <w:p>
-      <w:pPr>
-        <w:pStyle w:val="ListParagraph"/>
-        <w:numPr>
-          <w:ilvl w:val="2"/>
-          <w:numId w:val="2"/>
-        </w:numPr>
-        <w:rPr>
-          <w:b/>
-          <w:bCs/>
-        </w:rPr>
-      </w:pPr>
-      <w:r>
-        <w:t xml:space="preserve">Identifies </w:t>
-      </w:r>
-      <w:proofErr w:type="gramStart"/>
-      <w:r>
-        <w:t>whether or not</w:t>
-      </w:r>
-      <w:proofErr w:type="gramEnd"/>
-      <w:r>
-        <w:t xml:space="preserve"> a collection may be in collaboration with an online personality or influencer.</w:t>
+    </w:p>
+    <w:p>
+      <w:pPr>
+        <w:pStyle w:val="ListParagraph"/>
+        <w:numPr>
+          <w:ilvl w:val="2"/>
+          <w:numId w:val="2"/>
+        </w:numPr>
+        <w:rPr>
+          <w:b/>
+          <w:bCs/>
+        </w:rPr>
+      </w:pPr>
+      <w:r>
+        <w:t>Identifies whether or not a collection may be in collaboration with an online personality or influencer.</w:t>
       </w:r>
       <w:r>
         <w:t xml:space="preserve"> Examples include:</w:t>
@@ -2356,19 +2265,9 @@
           <w:bCs/>
         </w:rPr>
       </w:pPr>
-      <w:proofErr w:type="spellStart"/>
-      <w:r>
-        <w:t>Holo</w:t>
-      </w:r>
-      <w:proofErr w:type="spellEnd"/>
-      <w:r>
-        <w:t xml:space="preserve"> Taco x Safiya </w:t>
-      </w:r>
-      <w:proofErr w:type="spellStart"/>
-      <w:r>
-        <w:t>Nyagaard</w:t>
-      </w:r>
-      <w:proofErr w:type="spellEnd"/>
+      <w:r>
+        <w:t>Holo Taco x Safiya Nyagaard</w:t>
+      </w:r>
     </w:p>
     <w:p>
       <w:pPr>
@@ -2410,11 +2309,9 @@
           <w:bCs/>
         </w:rPr>
       </w:pPr>
-      <w:proofErr w:type="spellStart"/>
       <w:r>
         <w:t>InfluencerName</w:t>
       </w:r>
-      <w:proofErr w:type="spellEnd"/>
     </w:p>
     <w:p>
       <w:pPr>
@@ -2460,34 +2357,24 @@
           <w:bCs/>
         </w:rPr>
       </w:pPr>
-      <w:proofErr w:type="spellStart"/>
       <w:r>
         <w:t>IsIPCollaboration</w:t>
       </w:r>
-      <w:proofErr w:type="spellEnd"/>
-    </w:p>
-    <w:p>
-      <w:pPr>
-        <w:pStyle w:val="ListParagraph"/>
-        <w:numPr>
-          <w:ilvl w:val="2"/>
-          <w:numId w:val="2"/>
-        </w:numPr>
-        <w:rPr>
-          <w:b/>
-          <w:bCs/>
-        </w:rPr>
-      </w:pPr>
-      <w:r>
-        <w:t xml:space="preserve">Identifies </w:t>
-      </w:r>
-      <w:proofErr w:type="gramStart"/>
-      <w:r>
-        <w:t>whether or not</w:t>
-      </w:r>
-      <w:proofErr w:type="gramEnd"/>
-      <w:r>
-        <w:t xml:space="preserve"> a collection may be part of an IP collab, or with another brand. Examples include:</w:t>
+    </w:p>
+    <w:p>
+      <w:pPr>
+        <w:pStyle w:val="ListParagraph"/>
+        <w:numPr>
+          <w:ilvl w:val="2"/>
+          <w:numId w:val="2"/>
+        </w:numPr>
+        <w:rPr>
+          <w:b/>
+          <w:bCs/>
+        </w:rPr>
+      </w:pPr>
+      <w:r>
+        <w:t>Identifies whether or not a collection may be part of an IP collab, or with another brand. Examples include:</w:t>
       </w:r>
     </w:p>
     <w:p>
@@ -2521,13 +2408,8 @@
           <w:bCs/>
         </w:rPr>
       </w:pPr>
-      <w:proofErr w:type="spellStart"/>
-      <w:r>
-        <w:t>Mooncat</w:t>
-      </w:r>
-      <w:proofErr w:type="spellEnd"/>
-      <w:r>
-        <w:t xml:space="preserve"> x Star Wars</w:t>
+      <w:r>
+        <w:t>Mooncat x Star Wars</w:t>
       </w:r>
     </w:p>
     <w:p>
@@ -2558,13 +2440,8 @@
           <w:bCs/>
         </w:rPr>
       </w:pPr>
-      <w:proofErr w:type="spellStart"/>
-      <w:r>
-        <w:t>Holo</w:t>
-      </w:r>
-      <w:proofErr w:type="spellEnd"/>
-      <w:r>
-        <w:t xml:space="preserve"> Taco x David’s Tea</w:t>
+      <w:r>
+        <w:t>Holo Taco x David’s Tea</w:t>
       </w:r>
     </w:p>
     <w:p>
@@ -2579,11 +2456,9 @@
           <w:bCs/>
         </w:rPr>
       </w:pPr>
-      <w:proofErr w:type="spellStart"/>
       <w:r>
         <w:t>IPName</w:t>
       </w:r>
-      <w:proofErr w:type="spellEnd"/>
     </w:p>
     <w:p>
       <w:pPr>
@@ -2630,34 +2505,24 @@
           <w:bCs/>
         </w:rPr>
       </w:pPr>
-      <w:proofErr w:type="spellStart"/>
       <w:r>
         <w:t>IsCharity</w:t>
       </w:r>
-      <w:proofErr w:type="spellEnd"/>
-    </w:p>
-    <w:p>
-      <w:pPr>
-        <w:pStyle w:val="ListParagraph"/>
-        <w:numPr>
-          <w:ilvl w:val="2"/>
-          <w:numId w:val="2"/>
-        </w:numPr>
-        <w:rPr>
-          <w:b/>
-          <w:bCs/>
-        </w:rPr>
-      </w:pPr>
-      <w:r>
-        <w:t xml:space="preserve">Identifies </w:t>
-      </w:r>
-      <w:proofErr w:type="gramStart"/>
-      <w:r>
-        <w:t>whether or not</w:t>
-      </w:r>
-      <w:proofErr w:type="gramEnd"/>
-      <w:r>
-        <w:t xml:space="preserve"> a nail polish is released in collaboration with a charity.</w:t>
+    </w:p>
+    <w:p>
+      <w:pPr>
+        <w:pStyle w:val="ListParagraph"/>
+        <w:numPr>
+          <w:ilvl w:val="2"/>
+          <w:numId w:val="2"/>
+        </w:numPr>
+        <w:rPr>
+          <w:b/>
+          <w:bCs/>
+        </w:rPr>
+      </w:pPr>
+      <w:r>
+        <w:t>Identifies whether or not a nail polish is released in collaboration with a charity.</w:t>
       </w:r>
     </w:p>
     <w:p>
@@ -2688,11 +2553,9 @@
           <w:bCs/>
         </w:rPr>
       </w:pPr>
-      <w:proofErr w:type="spellStart"/>
       <w:r>
         <w:t>CharityName</w:t>
       </w:r>
-      <w:proofErr w:type="spellEnd"/>
     </w:p>
     <w:p>
       <w:pPr>
@@ -2750,7 +2613,6 @@
           <w:bCs/>
         </w:rPr>
       </w:pPr>
-      <w:proofErr w:type="spellStart"/>
       <w:r>
         <w:rPr>
           <w:b/>
@@ -2758,7 +2620,6 @@
         </w:rPr>
         <w:t>FinishID</w:t>
       </w:r>
-      <w:proofErr w:type="spellEnd"/>
     </w:p>
     <w:p>
       <w:pPr>
@@ -2813,15 +2674,7 @@
         </w:numPr>
       </w:pPr>
       <w:r>
-        <w:t>The name of the finish. Can take values ‘crème’ ‘shimmer’ ‘jelly’ ‘flake’ ‘</w:t>
-      </w:r>
-      <w:proofErr w:type="spellStart"/>
-      <w:r>
-        <w:t>crelly</w:t>
-      </w:r>
-      <w:proofErr w:type="spellEnd"/>
-      <w:r>
-        <w:t>’ ‘glitter’</w:t>
+        <w:t>The name of the finish. Can take values ‘crème’ ‘shimmer’ ‘jelly’ ‘flake’ ‘crelly’ ‘glitter’</w:t>
       </w:r>
     </w:p>
     <w:p>
@@ -2880,13 +2733,8 @@
           <w:numId w:val="2"/>
         </w:numPr>
       </w:pPr>
-      <w:proofErr w:type="spellStart"/>
-      <w:r>
-        <w:t>FinishDetail</w:t>
-      </w:r>
-      <w:proofErr w:type="spellEnd"/>
-      <w:r>
-        <w:t>:</w:t>
+      <w:r>
+        <w:t>FinishDetail:</w:t>
       </w:r>
     </w:p>
     <w:p>
@@ -2901,7 +2749,6 @@
           <w:bCs/>
         </w:rPr>
       </w:pPr>
-      <w:proofErr w:type="spellStart"/>
       <w:r>
         <w:rPr>
           <w:b/>
@@ -2909,7 +2756,6 @@
         </w:rPr>
         <w:t>FinishDetailID</w:t>
       </w:r>
-      <w:proofErr w:type="spellEnd"/>
     </w:p>
     <w:p>
       <w:pPr>
@@ -2943,11 +2789,9 @@
           <w:numId w:val="2"/>
         </w:numPr>
       </w:pPr>
-      <w:proofErr w:type="spellStart"/>
       <w:r>
         <w:t>FinishID</w:t>
       </w:r>
-      <w:proofErr w:type="spellEnd"/>
     </w:p>
     <w:p>
       <w:pPr>
@@ -2993,11 +2837,9 @@
           <w:numId w:val="2"/>
         </w:numPr>
       </w:pPr>
-      <w:proofErr w:type="spellStart"/>
       <w:r>
         <w:t>DetailName</w:t>
       </w:r>
-      <w:proofErr w:type="spellEnd"/>
     </w:p>
     <w:p>
       <w:pPr>
@@ -3189,13 +3031,8 @@
         </w:numPr>
       </w:pPr>
       <w:r>
-        <w:t xml:space="preserve">A further description of the specific subcategory of </w:t>
-      </w:r>
-      <w:proofErr w:type="spellStart"/>
-      <w:r>
-        <w:t>finish.</w:t>
-      </w:r>
-      <w:proofErr w:type="spellEnd"/>
+        <w:t>A further description of the specific subcategory of finish.</w:t>
+      </w:r>
     </w:p>
     <w:p>
       <w:pPr>
@@ -3217,11 +3054,9 @@
           <w:numId w:val="2"/>
         </w:numPr>
       </w:pPr>
-      <w:proofErr w:type="spellStart"/>
       <w:r>
         <w:t>PolishFinish</w:t>
       </w:r>
-      <w:proofErr w:type="spellEnd"/>
     </w:p>
     <w:p>
       <w:pPr>
@@ -3231,11 +3066,9 @@
           <w:numId w:val="2"/>
         </w:numPr>
       </w:pPr>
-      <w:proofErr w:type="spellStart"/>
       <w:r>
         <w:t>PolishFinishID</w:t>
       </w:r>
-      <w:proofErr w:type="spellEnd"/>
     </w:p>
     <w:p>
       <w:pPr>
@@ -3249,15 +3082,7 @@
         <w:t xml:space="preserve">A unique identifier that </w:t>
       </w:r>
       <w:r>
-        <w:t xml:space="preserve">identifies each unique </w:t>
-      </w:r>
-      <w:proofErr w:type="spellStart"/>
-      <w:r>
-        <w:t>PolishFinish</w:t>
-      </w:r>
-      <w:proofErr w:type="spellEnd"/>
-      <w:r>
-        <w:t xml:space="preserve"> for each individual nail polish.</w:t>
+        <w:t>identifies each unique PolishFinish for each individual nail polish.</w:t>
       </w:r>
     </w:p>
     <w:p>
@@ -3280,11 +3105,9 @@
           <w:numId w:val="2"/>
         </w:numPr>
       </w:pPr>
-      <w:proofErr w:type="spellStart"/>
       <w:r>
         <w:t>PolishID</w:t>
       </w:r>
-      <w:proofErr w:type="spellEnd"/>
     </w:p>
     <w:p>
       <w:pPr>
@@ -3307,23 +3130,7 @@
         </w:numPr>
       </w:pPr>
       <w:r>
-        <w:t xml:space="preserve">Identifies the corresponding nail polish that such a </w:t>
-      </w:r>
-      <w:proofErr w:type="spellStart"/>
-      <w:r>
-        <w:t>PolishFinish</w:t>
-      </w:r>
-      <w:proofErr w:type="spellEnd"/>
-      <w:r>
-        <w:t xml:space="preserve"> may belong to, accounting for possibly duplicate </w:t>
-      </w:r>
-      <w:proofErr w:type="spellStart"/>
-      <w:r>
-        <w:t>PolishFinish</w:t>
-      </w:r>
-      <w:proofErr w:type="spellEnd"/>
-      <w:r>
-        <w:t xml:space="preserve"> combinations. Attempts to account for the fact that one polish may have several finishes.</w:t>
+        <w:t>Identifies the corresponding nail polish that such a PolishFinish may belong to, accounting for possibly duplicate PolishFinish combinations. Attempts to account for the fact that one polish may have several finishes.</w:t>
       </w:r>
     </w:p>
     <w:p>
@@ -3358,11 +3165,9 @@
           <w:numId w:val="2"/>
         </w:numPr>
       </w:pPr>
-      <w:proofErr w:type="spellStart"/>
       <w:r>
         <w:t>FinishID</w:t>
       </w:r>
-      <w:proofErr w:type="spellEnd"/>
     </w:p>
     <w:p>
       <w:pPr>
@@ -3408,11 +3213,9 @@
           <w:numId w:val="2"/>
         </w:numPr>
       </w:pPr>
-      <w:proofErr w:type="spellStart"/>
       <w:r>
         <w:t>FinishDetailID</w:t>
       </w:r>
-      <w:proofErr w:type="spellEnd"/>
     </w:p>
     <w:p>
       <w:pPr>
@@ -3458,30 +3261,20 @@
           <w:numId w:val="2"/>
         </w:numPr>
       </w:pPr>
-      <w:proofErr w:type="spellStart"/>
       <w:r>
         <w:t>IsDriesMatte</w:t>
       </w:r>
-      <w:proofErr w:type="spellEnd"/>
-    </w:p>
-    <w:p>
-      <w:pPr>
-        <w:pStyle w:val="ListParagraph"/>
-        <w:numPr>
-          <w:ilvl w:val="2"/>
-          <w:numId w:val="2"/>
-        </w:numPr>
-      </w:pPr>
-      <w:r>
-        <w:t xml:space="preserve">Identifies </w:t>
-      </w:r>
-      <w:proofErr w:type="gramStart"/>
-      <w:r>
-        <w:t>whether or not</w:t>
-      </w:r>
-      <w:proofErr w:type="gramEnd"/>
-      <w:r>
-        <w:t xml:space="preserve"> a nail polish is engineered to dry down matte on its own. </w:t>
+    </w:p>
+    <w:p>
+      <w:pPr>
+        <w:pStyle w:val="ListParagraph"/>
+        <w:numPr>
+          <w:ilvl w:val="2"/>
+          <w:numId w:val="2"/>
+        </w:numPr>
+      </w:pPr>
+      <w:r>
+        <w:t xml:space="preserve">Identifies whether or not a nail polish is engineered to dry down matte on its own. </w:t>
       </w:r>
     </w:p>
     <w:p>
@@ -3504,31 +3297,21 @@
           <w:numId w:val="2"/>
         </w:numPr>
       </w:pPr>
-      <w:proofErr w:type="spellStart"/>
       <w:r>
         <w:lastRenderedPageBreak/>
         <w:t>IsGlowitheDark</w:t>
       </w:r>
-      <w:proofErr w:type="spellEnd"/>
-    </w:p>
-    <w:p>
-      <w:pPr>
-        <w:pStyle w:val="ListParagraph"/>
-        <w:numPr>
-          <w:ilvl w:val="2"/>
-          <w:numId w:val="2"/>
-        </w:numPr>
-      </w:pPr>
-      <w:r>
-        <w:t xml:space="preserve">Identifies </w:t>
-      </w:r>
-      <w:proofErr w:type="gramStart"/>
-      <w:r>
-        <w:t>whether or not</w:t>
-      </w:r>
-      <w:proofErr w:type="gramEnd"/>
-      <w:r>
-        <w:t xml:space="preserve"> a nail polish is engineered to glow in the dark. </w:t>
+    </w:p>
+    <w:p>
+      <w:pPr>
+        <w:pStyle w:val="ListParagraph"/>
+        <w:numPr>
+          <w:ilvl w:val="2"/>
+          <w:numId w:val="2"/>
+        </w:numPr>
+      </w:pPr>
+      <w:r>
+        <w:t xml:space="preserve">Identifies whether or not a nail polish is engineered to glow in the dark. </w:t>
       </w:r>
     </w:p>
     <w:p>
@@ -3551,30 +3334,20 @@
           <w:numId w:val="2"/>
         </w:numPr>
       </w:pPr>
-      <w:proofErr w:type="spellStart"/>
       <w:r>
         <w:t>IsUV</w:t>
       </w:r>
-      <w:proofErr w:type="spellEnd"/>
-    </w:p>
-    <w:p>
-      <w:pPr>
-        <w:pStyle w:val="ListParagraph"/>
-        <w:numPr>
-          <w:ilvl w:val="2"/>
-          <w:numId w:val="2"/>
-        </w:numPr>
-      </w:pPr>
-      <w:r>
-        <w:t xml:space="preserve">Identifies </w:t>
-      </w:r>
-      <w:proofErr w:type="gramStart"/>
-      <w:r>
-        <w:t>whether or not</w:t>
-      </w:r>
-      <w:proofErr w:type="gramEnd"/>
-      <w:r>
-        <w:t xml:space="preserve"> a nail polish is engineered to glow underneath ultraviolet lighting. </w:t>
+    </w:p>
+    <w:p>
+      <w:pPr>
+        <w:pStyle w:val="ListParagraph"/>
+        <w:numPr>
+          <w:ilvl w:val="2"/>
+          <w:numId w:val="2"/>
+        </w:numPr>
+      </w:pPr>
+      <w:r>
+        <w:t xml:space="preserve">Identifies whether or not a nail polish is engineered to glow underneath ultraviolet lighting. </w:t>
       </w:r>
     </w:p>
     <w:p>
@@ -3597,30 +3370,20 @@
           <w:numId w:val="2"/>
         </w:numPr>
       </w:pPr>
-      <w:proofErr w:type="spellStart"/>
       <w:r>
         <w:t>IsTopper</w:t>
       </w:r>
-      <w:proofErr w:type="spellEnd"/>
-    </w:p>
-    <w:p>
-      <w:pPr>
-        <w:pStyle w:val="ListParagraph"/>
-        <w:numPr>
-          <w:ilvl w:val="2"/>
-          <w:numId w:val="2"/>
-        </w:numPr>
-      </w:pPr>
-      <w:r>
-        <w:t xml:space="preserve">Identifies </w:t>
-      </w:r>
-      <w:proofErr w:type="gramStart"/>
-      <w:r>
-        <w:t>whether or not</w:t>
-      </w:r>
-      <w:proofErr w:type="gramEnd"/>
-      <w:r>
-        <w:t xml:space="preserve"> a nail polish was intended to be used as a topper shade.</w:t>
+    </w:p>
+    <w:p>
+      <w:pPr>
+        <w:pStyle w:val="ListParagraph"/>
+        <w:numPr>
+          <w:ilvl w:val="2"/>
+          <w:numId w:val="2"/>
+        </w:numPr>
+      </w:pPr>
+      <w:r>
+        <w:t>Identifies whether or not a nail polish was intended to be used as a topper shade.</w:t>
       </w:r>
     </w:p>
     <w:p>
@@ -3659,7 +3422,6 @@
           <w:bCs/>
         </w:rPr>
       </w:pPr>
-      <w:proofErr w:type="spellStart"/>
       <w:r>
         <w:rPr>
           <w:b/>
@@ -3674,7 +3436,6 @@
         </w:rPr>
         <w:t>ID</w:t>
       </w:r>
-      <w:proofErr w:type="spellEnd"/>
     </w:p>
     <w:p>
       <w:pPr>
@@ -3810,15 +3571,7 @@
         </w:numPr>
       </w:pPr>
       <w:r>
-        <w:t xml:space="preserve">Are usually organized by a group of individuals that do not make nail polish themselves (a Facebook group, a Discord server, </w:t>
-      </w:r>
-      <w:proofErr w:type="spellStart"/>
-      <w:r>
-        <w:t>ect</w:t>
-      </w:r>
-      <w:proofErr w:type="spellEnd"/>
-      <w:r>
-        <w:t xml:space="preserve">). </w:t>
+        <w:t xml:space="preserve">Are usually organized by a group of individuals that do not make nail polish themselves (a Facebook group, a Discord server, ect). </w:t>
       </w:r>
     </w:p>
     <w:p>
@@ -3938,11 +3691,9 @@
           <w:numId w:val="2"/>
         </w:numPr>
       </w:pPr>
-      <w:proofErr w:type="spellStart"/>
       <w:r>
         <w:t>EndDate</w:t>
       </w:r>
-      <w:proofErr w:type="spellEnd"/>
     </w:p>
     <w:p>
       <w:pPr>
@@ -4000,11 +3751,9 @@
           <w:numId w:val="2"/>
         </w:numPr>
       </w:pPr>
-      <w:proofErr w:type="spellStart"/>
       <w:r>
         <w:t>OrganizerID</w:t>
       </w:r>
-      <w:proofErr w:type="spellEnd"/>
     </w:p>
     <w:p>
       <w:pPr>
@@ -4062,30 +3811,20 @@
           <w:numId w:val="2"/>
         </w:numPr>
       </w:pPr>
-      <w:proofErr w:type="spellStart"/>
       <w:r>
         <w:t>OrganizerID</w:t>
       </w:r>
-      <w:proofErr w:type="spellEnd"/>
-    </w:p>
-    <w:p>
-      <w:pPr>
-        <w:pStyle w:val="ListParagraph"/>
-        <w:numPr>
-          <w:ilvl w:val="2"/>
-          <w:numId w:val="2"/>
-        </w:numPr>
-      </w:pPr>
-      <w:r>
-        <w:t xml:space="preserve">An identifying integer that corresponds to an organizer for a nail polish </w:t>
-      </w:r>
-      <w:proofErr w:type="gramStart"/>
-      <w:r>
-        <w:t>event, or</w:t>
-      </w:r>
-      <w:proofErr w:type="gramEnd"/>
-      <w:r>
-        <w:t xml:space="preserve"> set of events.</w:t>
+    </w:p>
+    <w:p>
+      <w:pPr>
+        <w:pStyle w:val="ListParagraph"/>
+        <w:numPr>
+          <w:ilvl w:val="2"/>
+          <w:numId w:val="2"/>
+        </w:numPr>
+      </w:pPr>
+      <w:r>
+        <w:t>An identifying integer that corresponds to an organizer for a nail polish event, or set of events.</w:t>
       </w:r>
     </w:p>
     <w:p>
@@ -4144,11 +3883,9 @@
           <w:numId w:val="2"/>
         </w:numPr>
       </w:pPr>
-      <w:proofErr w:type="spellStart"/>
       <w:r>
         <w:t>FoundingYear</w:t>
       </w:r>
-      <w:proofErr w:type="spellEnd"/>
     </w:p>
     <w:p>
       <w:pPr>
@@ -4195,15 +3932,7 @@
         </w:numPr>
       </w:pPr>
       <w:r>
-        <w:t xml:space="preserve">A description of the organizers behind an event. Key details, names, locations, </w:t>
-      </w:r>
-      <w:proofErr w:type="spellStart"/>
-      <w:r>
-        <w:t>ect</w:t>
-      </w:r>
-      <w:proofErr w:type="spellEnd"/>
-      <w:r>
-        <w:t>.</w:t>
+        <w:t>A description of the organizers behind an event. Key details, names, locations, ect.</w:t>
       </w:r>
     </w:p>
     <w:p>

</xml_diff>

<commit_message>
Removed PolishFinishID Foreign Key from Polish table, and moved the boolean in PolishFinish to Polish table.
</commit_message>
<xml_diff>
--- a/NailDB_Data_Dictionary.docx
+++ b/NailDB_Data_Dictionary.docx
@@ -763,47 +763,181 @@
           <w:ilvl w:val="2"/>
           <w:numId w:val="2"/>
         </w:numPr>
-        <w:rPr>
-          <w:b/>
-          <w:bCs/>
-        </w:rPr>
-      </w:pPr>
-      <w:proofErr w:type="spellStart"/>
-      <w:r>
-        <w:t>PolishFinishID</w:t>
-      </w:r>
-      <w:proofErr w:type="spellEnd"/>
-    </w:p>
-    <w:p>
-      <w:pPr>
-        <w:pStyle w:val="ListParagraph"/>
-        <w:numPr>
-          <w:ilvl w:val="3"/>
-          <w:numId w:val="2"/>
-        </w:numPr>
-        <w:rPr>
-          <w:b/>
-          <w:bCs/>
-        </w:rPr>
-      </w:pPr>
-      <w:r>
-        <w:t>Foreign key</w:t>
-      </w:r>
-    </w:p>
-    <w:p>
-      <w:pPr>
-        <w:pStyle w:val="ListParagraph"/>
-        <w:numPr>
-          <w:ilvl w:val="3"/>
-          <w:numId w:val="2"/>
-        </w:numPr>
-        <w:rPr>
-          <w:b/>
-          <w:bCs/>
-        </w:rPr>
-      </w:pPr>
-      <w:r>
-        <w:t xml:space="preserve">Identifies the finish or finishes within a nail polish, including information about dry texture, glow in the dark properties, or UV reactivity. </w:t>
+      </w:pPr>
+      <w:proofErr w:type="spellStart"/>
+      <w:r>
+        <w:t>IsDriesMatte</w:t>
+      </w:r>
+      <w:proofErr w:type="spellEnd"/>
+    </w:p>
+    <w:p>
+      <w:pPr>
+        <w:pStyle w:val="ListParagraph"/>
+        <w:numPr>
+          <w:ilvl w:val="3"/>
+          <w:numId w:val="2"/>
+        </w:numPr>
+      </w:pPr>
+      <w:r>
+        <w:t xml:space="preserve">Identifies </w:t>
+      </w:r>
+      <w:proofErr w:type="gramStart"/>
+      <w:r>
+        <w:t>whether or not</w:t>
+      </w:r>
+      <w:proofErr w:type="gramEnd"/>
+      <w:r>
+        <w:t xml:space="preserve"> a nail polish is engineered to dry down matte on its own. </w:t>
+      </w:r>
+    </w:p>
+    <w:p>
+      <w:pPr>
+        <w:pStyle w:val="ListParagraph"/>
+        <w:numPr>
+          <w:ilvl w:val="3"/>
+          <w:numId w:val="2"/>
+        </w:numPr>
+      </w:pPr>
+      <w:r>
+        <w:t>Boolean</w:t>
+      </w:r>
+    </w:p>
+    <w:p>
+      <w:pPr>
+        <w:pStyle w:val="ListParagraph"/>
+        <w:numPr>
+          <w:ilvl w:val="2"/>
+          <w:numId w:val="2"/>
+        </w:numPr>
+      </w:pPr>
+      <w:proofErr w:type="spellStart"/>
+      <w:r>
+        <w:t>IsGlowitheDark</w:t>
+      </w:r>
+      <w:proofErr w:type="spellEnd"/>
+    </w:p>
+    <w:p>
+      <w:pPr>
+        <w:pStyle w:val="ListParagraph"/>
+        <w:numPr>
+          <w:ilvl w:val="3"/>
+          <w:numId w:val="2"/>
+        </w:numPr>
+      </w:pPr>
+      <w:r>
+        <w:t xml:space="preserve">Identifies </w:t>
+      </w:r>
+      <w:proofErr w:type="gramStart"/>
+      <w:r>
+        <w:t>whether or not</w:t>
+      </w:r>
+      <w:proofErr w:type="gramEnd"/>
+      <w:r>
+        <w:t xml:space="preserve"> a nail polish is engineered to glow in the dark. </w:t>
+      </w:r>
+    </w:p>
+    <w:p>
+      <w:pPr>
+        <w:pStyle w:val="ListParagraph"/>
+        <w:numPr>
+          <w:ilvl w:val="3"/>
+          <w:numId w:val="2"/>
+        </w:numPr>
+      </w:pPr>
+      <w:r>
+        <w:t>Boolean.</w:t>
+      </w:r>
+    </w:p>
+    <w:p>
+      <w:pPr>
+        <w:pStyle w:val="ListParagraph"/>
+        <w:numPr>
+          <w:ilvl w:val="2"/>
+          <w:numId w:val="2"/>
+        </w:numPr>
+      </w:pPr>
+      <w:proofErr w:type="spellStart"/>
+      <w:r>
+        <w:t>IsUV</w:t>
+      </w:r>
+      <w:proofErr w:type="spellEnd"/>
+    </w:p>
+    <w:p>
+      <w:pPr>
+        <w:pStyle w:val="ListParagraph"/>
+        <w:numPr>
+          <w:ilvl w:val="3"/>
+          <w:numId w:val="2"/>
+        </w:numPr>
+      </w:pPr>
+      <w:r>
+        <w:t xml:space="preserve">Identifies </w:t>
+      </w:r>
+      <w:proofErr w:type="gramStart"/>
+      <w:r>
+        <w:t>whether or not</w:t>
+      </w:r>
+      <w:proofErr w:type="gramEnd"/>
+      <w:r>
+        <w:t xml:space="preserve"> a nail polish is engineered to glow underneath ultraviolet lighting. </w:t>
+      </w:r>
+    </w:p>
+    <w:p>
+      <w:pPr>
+        <w:pStyle w:val="ListParagraph"/>
+        <w:numPr>
+          <w:ilvl w:val="3"/>
+          <w:numId w:val="2"/>
+        </w:numPr>
+      </w:pPr>
+      <w:r>
+        <w:t>Boolean</w:t>
+      </w:r>
+    </w:p>
+    <w:p>
+      <w:pPr>
+        <w:pStyle w:val="ListParagraph"/>
+        <w:numPr>
+          <w:ilvl w:val="2"/>
+          <w:numId w:val="2"/>
+        </w:numPr>
+      </w:pPr>
+      <w:proofErr w:type="spellStart"/>
+      <w:r>
+        <w:t>IsTopper</w:t>
+      </w:r>
+      <w:proofErr w:type="spellEnd"/>
+    </w:p>
+    <w:p>
+      <w:pPr>
+        <w:pStyle w:val="ListParagraph"/>
+        <w:numPr>
+          <w:ilvl w:val="3"/>
+          <w:numId w:val="2"/>
+        </w:numPr>
+      </w:pPr>
+      <w:r>
+        <w:t xml:space="preserve">Identifies </w:t>
+      </w:r>
+      <w:proofErr w:type="gramStart"/>
+      <w:r>
+        <w:t>whether or not</w:t>
+      </w:r>
+      <w:proofErr w:type="gramEnd"/>
+      <w:r>
+        <w:t xml:space="preserve"> a nail polish was intended to be used as a topper shade.</w:t>
+      </w:r>
+    </w:p>
+    <w:p>
+      <w:pPr>
+        <w:pStyle w:val="ListParagraph"/>
+        <w:numPr>
+          <w:ilvl w:val="3"/>
+          <w:numId w:val="2"/>
+        </w:numPr>
+      </w:pPr>
+      <w:r>
+        <w:t>Boolean</w:t>
       </w:r>
     </w:p>
     <w:p>
@@ -870,118 +1004,6 @@
       </w:pPr>
       <w:r>
         <w:t>An ID that uniquely identifies the colors a nail polish may have. Accounts for the idea that a single polish can have multiple colors with different purposes</w:t>
-      </w:r>
-    </w:p>
-    <w:p>
-      <w:pPr>
-        <w:pStyle w:val="ListParagraph"/>
-        <w:numPr>
-          <w:ilvl w:val="2"/>
-          <w:numId w:val="2"/>
-        </w:numPr>
-      </w:pPr>
-      <w:r>
-        <w:t>INT</w:t>
-      </w:r>
-    </w:p>
-    <w:p>
-      <w:pPr>
-        <w:pStyle w:val="ListParagraph"/>
-        <w:numPr>
-          <w:ilvl w:val="1"/>
-          <w:numId w:val="2"/>
-        </w:numPr>
-      </w:pPr>
-      <w:proofErr w:type="spellStart"/>
-      <w:r>
-        <w:t>PolishID</w:t>
-      </w:r>
-      <w:proofErr w:type="spellEnd"/>
-    </w:p>
-    <w:p>
-      <w:pPr>
-        <w:pStyle w:val="ListParagraph"/>
-        <w:numPr>
-          <w:ilvl w:val="2"/>
-          <w:numId w:val="2"/>
-        </w:numPr>
-      </w:pPr>
-      <w:r>
-        <w:t>Foreign key</w:t>
-      </w:r>
-    </w:p>
-    <w:p>
-      <w:pPr>
-        <w:pStyle w:val="ListParagraph"/>
-        <w:numPr>
-          <w:ilvl w:val="2"/>
-          <w:numId w:val="2"/>
-        </w:numPr>
-      </w:pPr>
-      <w:r>
-        <w:t xml:space="preserve">Identifies the polish that may have that color and role combination. Accounts for the idea that a single polish can have multiple colors with different purposes. </w:t>
-      </w:r>
-    </w:p>
-    <w:p>
-      <w:pPr>
-        <w:pStyle w:val="ListParagraph"/>
-        <w:numPr>
-          <w:ilvl w:val="2"/>
-          <w:numId w:val="2"/>
-        </w:numPr>
-      </w:pPr>
-      <w:r>
-        <w:t>INT</w:t>
-      </w:r>
-    </w:p>
-    <w:p>
-      <w:pPr>
-        <w:pStyle w:val="ListParagraph"/>
-        <w:numPr>
-          <w:ilvl w:val="1"/>
-          <w:numId w:val="2"/>
-        </w:numPr>
-      </w:pPr>
-      <w:proofErr w:type="spellStart"/>
-      <w:r>
-        <w:t>Color</w:t>
-      </w:r>
-      <w:r>
-        <w:t>ID</w:t>
-      </w:r>
-      <w:proofErr w:type="spellEnd"/>
-    </w:p>
-    <w:p>
-      <w:pPr>
-        <w:pStyle w:val="ListParagraph"/>
-        <w:numPr>
-          <w:ilvl w:val="2"/>
-          <w:numId w:val="2"/>
-        </w:numPr>
-      </w:pPr>
-      <w:r>
-        <w:t>Foreign Key</w:t>
-      </w:r>
-    </w:p>
-    <w:p>
-      <w:pPr>
-        <w:pStyle w:val="ListParagraph"/>
-        <w:numPr>
-          <w:ilvl w:val="2"/>
-          <w:numId w:val="2"/>
-        </w:numPr>
-      </w:pPr>
-      <w:r>
-        <w:t>The color</w:t>
-      </w:r>
-      <w:r>
-        <w:t xml:space="preserve"> or one of the colors,</w:t>
-      </w:r>
-      <w:r>
-        <w:t xml:space="preserve"> of a nail polish.</w:t>
-      </w:r>
-      <w:r>
-        <w:t xml:space="preserve"> Color data is stored in the Color table.</w:t>
       </w:r>
     </w:p>
     <w:p>
@@ -1005,6 +1027,118 @@
           <w:numId w:val="2"/>
         </w:numPr>
       </w:pPr>
+      <w:proofErr w:type="spellStart"/>
+      <w:r>
+        <w:t>PolishID</w:t>
+      </w:r>
+      <w:proofErr w:type="spellEnd"/>
+    </w:p>
+    <w:p>
+      <w:pPr>
+        <w:pStyle w:val="ListParagraph"/>
+        <w:numPr>
+          <w:ilvl w:val="2"/>
+          <w:numId w:val="2"/>
+        </w:numPr>
+      </w:pPr>
+      <w:r>
+        <w:t>Foreign key</w:t>
+      </w:r>
+    </w:p>
+    <w:p>
+      <w:pPr>
+        <w:pStyle w:val="ListParagraph"/>
+        <w:numPr>
+          <w:ilvl w:val="2"/>
+          <w:numId w:val="2"/>
+        </w:numPr>
+      </w:pPr>
+      <w:r>
+        <w:t xml:space="preserve">Identifies the polish that may have that color and role combination. Accounts for the idea that a single polish can have multiple colors with different purposes. </w:t>
+      </w:r>
+    </w:p>
+    <w:p>
+      <w:pPr>
+        <w:pStyle w:val="ListParagraph"/>
+        <w:numPr>
+          <w:ilvl w:val="2"/>
+          <w:numId w:val="2"/>
+        </w:numPr>
+      </w:pPr>
+      <w:r>
+        <w:t>INT</w:t>
+      </w:r>
+    </w:p>
+    <w:p>
+      <w:pPr>
+        <w:pStyle w:val="ListParagraph"/>
+        <w:numPr>
+          <w:ilvl w:val="1"/>
+          <w:numId w:val="2"/>
+        </w:numPr>
+      </w:pPr>
+      <w:proofErr w:type="spellStart"/>
+      <w:r>
+        <w:t>Color</w:t>
+      </w:r>
+      <w:r>
+        <w:t>ID</w:t>
+      </w:r>
+      <w:proofErr w:type="spellEnd"/>
+    </w:p>
+    <w:p>
+      <w:pPr>
+        <w:pStyle w:val="ListParagraph"/>
+        <w:numPr>
+          <w:ilvl w:val="2"/>
+          <w:numId w:val="2"/>
+        </w:numPr>
+      </w:pPr>
+      <w:r>
+        <w:t>Foreign Key</w:t>
+      </w:r>
+    </w:p>
+    <w:p>
+      <w:pPr>
+        <w:pStyle w:val="ListParagraph"/>
+        <w:numPr>
+          <w:ilvl w:val="2"/>
+          <w:numId w:val="2"/>
+        </w:numPr>
+      </w:pPr>
+      <w:r>
+        <w:t>The color</w:t>
+      </w:r>
+      <w:r>
+        <w:t xml:space="preserve"> or one of the colors,</w:t>
+      </w:r>
+      <w:r>
+        <w:t xml:space="preserve"> of a nail polish.</w:t>
+      </w:r>
+      <w:r>
+        <w:t xml:space="preserve"> Color data is stored in the Color table.</w:t>
+      </w:r>
+    </w:p>
+    <w:p>
+      <w:pPr>
+        <w:pStyle w:val="ListParagraph"/>
+        <w:numPr>
+          <w:ilvl w:val="2"/>
+          <w:numId w:val="2"/>
+        </w:numPr>
+      </w:pPr>
+      <w:r>
+        <w:t>INT</w:t>
+      </w:r>
+    </w:p>
+    <w:p>
+      <w:pPr>
+        <w:pStyle w:val="ListParagraph"/>
+        <w:numPr>
+          <w:ilvl w:val="1"/>
+          <w:numId w:val="2"/>
+        </w:numPr>
+      </w:pPr>
       <w:r>
         <w:t>Role</w:t>
       </w:r>
@@ -1312,6 +1446,7 @@
         </w:rPr>
       </w:pPr>
       <w:r>
+        <w:lastRenderedPageBreak/>
         <w:t>Name</w:t>
       </w:r>
     </w:p>
@@ -1477,7 +1612,6 @@
         </w:rPr>
       </w:pPr>
       <w:r>
-        <w:lastRenderedPageBreak/>
         <w:t>The year that a nail polish brand was founded (according to its most recent alias, if applicable)</w:t>
       </w:r>
     </w:p>
@@ -1831,1660 +1965,6 @@
           <w:b/>
           <w:bCs/>
         </w:rPr>
-      </w:pPr>
-      <w:r>
-        <w:t>Foreign key</w:t>
-      </w:r>
-    </w:p>
-    <w:p>
-      <w:pPr>
-        <w:pStyle w:val="ListParagraph"/>
-        <w:numPr>
-          <w:ilvl w:val="2"/>
-          <w:numId w:val="2"/>
-        </w:numPr>
-        <w:rPr>
-          <w:b/>
-          <w:bCs/>
-        </w:rPr>
-      </w:pPr>
-      <w:r>
-        <w:t xml:space="preserve">The brand that has had the alias. </w:t>
-      </w:r>
-    </w:p>
-    <w:p>
-      <w:pPr>
-        <w:pStyle w:val="ListParagraph"/>
-        <w:numPr>
-          <w:ilvl w:val="2"/>
-          <w:numId w:val="2"/>
-        </w:numPr>
-        <w:rPr>
-          <w:b/>
-          <w:bCs/>
-        </w:rPr>
-      </w:pPr>
-      <w:r>
-        <w:t>INT</w:t>
-      </w:r>
-    </w:p>
-    <w:p>
-      <w:pPr>
-        <w:pStyle w:val="ListParagraph"/>
-        <w:numPr>
-          <w:ilvl w:val="1"/>
-          <w:numId w:val="2"/>
-        </w:numPr>
-        <w:rPr>
-          <w:b/>
-          <w:bCs/>
-        </w:rPr>
-      </w:pPr>
-      <w:r>
-        <w:t>Name</w:t>
-      </w:r>
-    </w:p>
-    <w:p>
-      <w:pPr>
-        <w:pStyle w:val="ListParagraph"/>
-        <w:numPr>
-          <w:ilvl w:val="2"/>
-          <w:numId w:val="2"/>
-        </w:numPr>
-        <w:rPr>
-          <w:b/>
-          <w:bCs/>
-        </w:rPr>
-      </w:pPr>
-      <w:r>
-        <w:t xml:space="preserve">The name of the alias. </w:t>
-      </w:r>
-    </w:p>
-    <w:p>
-      <w:pPr>
-        <w:pStyle w:val="ListParagraph"/>
-        <w:numPr>
-          <w:ilvl w:val="2"/>
-          <w:numId w:val="2"/>
-        </w:numPr>
-        <w:rPr>
-          <w:b/>
-          <w:bCs/>
-        </w:rPr>
-      </w:pPr>
-      <w:r>
-        <w:t>Varchar(25)</w:t>
-      </w:r>
-    </w:p>
-    <w:p>
-      <w:pPr>
-        <w:pStyle w:val="ListParagraph"/>
-        <w:numPr>
-          <w:ilvl w:val="1"/>
-          <w:numId w:val="2"/>
-        </w:numPr>
-        <w:rPr>
-          <w:b/>
-          <w:bCs/>
-        </w:rPr>
-      </w:pPr>
-      <w:r>
-        <w:t>StartDate</w:t>
-      </w:r>
-    </w:p>
-    <w:p>
-      <w:pPr>
-        <w:pStyle w:val="ListParagraph"/>
-        <w:numPr>
-          <w:ilvl w:val="2"/>
-          <w:numId w:val="2"/>
-        </w:numPr>
-        <w:rPr>
-          <w:b/>
-          <w:bCs/>
-        </w:rPr>
-      </w:pPr>
-      <w:r>
-        <w:t>The date in which a brand began using their alias. May be NULL.</w:t>
-      </w:r>
-    </w:p>
-    <w:p>
-      <w:pPr>
-        <w:pStyle w:val="ListParagraph"/>
-        <w:numPr>
-          <w:ilvl w:val="2"/>
-          <w:numId w:val="2"/>
-        </w:numPr>
-        <w:rPr>
-          <w:b/>
-          <w:bCs/>
-        </w:rPr>
-      </w:pPr>
-      <w:r>
-        <w:t>date</w:t>
-      </w:r>
-    </w:p>
-    <w:p>
-      <w:pPr>
-        <w:pStyle w:val="ListParagraph"/>
-        <w:numPr>
-          <w:ilvl w:val="1"/>
-          <w:numId w:val="2"/>
-        </w:numPr>
-        <w:rPr>
-          <w:b/>
-          <w:bCs/>
-        </w:rPr>
-      </w:pPr>
-      <w:proofErr w:type="spellStart"/>
-      <w:r>
-        <w:t>EndDate</w:t>
-      </w:r>
-      <w:proofErr w:type="spellEnd"/>
-    </w:p>
-    <w:p>
-      <w:pPr>
-        <w:pStyle w:val="ListParagraph"/>
-        <w:numPr>
-          <w:ilvl w:val="2"/>
-          <w:numId w:val="2"/>
-        </w:numPr>
-        <w:rPr>
-          <w:b/>
-          <w:bCs/>
-        </w:rPr>
-      </w:pPr>
-      <w:r>
-        <w:lastRenderedPageBreak/>
-        <w:t>The last day that a brand began using their alias. May be NULL.</w:t>
-      </w:r>
-    </w:p>
-    <w:p>
-      <w:pPr>
-        <w:pStyle w:val="ListParagraph"/>
-        <w:numPr>
-          <w:ilvl w:val="2"/>
-          <w:numId w:val="2"/>
-        </w:numPr>
-      </w:pPr>
-      <w:r>
-        <w:t>date</w:t>
-      </w:r>
-    </w:p>
-    <w:p>
-      <w:pPr>
-        <w:pStyle w:val="ListParagraph"/>
-        <w:numPr>
-          <w:ilvl w:val="1"/>
-          <w:numId w:val="2"/>
-        </w:numPr>
-        <w:rPr>
-          <w:b/>
-          <w:bCs/>
-        </w:rPr>
-      </w:pPr>
-      <w:r>
-        <w:t>Description</w:t>
-      </w:r>
-    </w:p>
-    <w:p>
-      <w:pPr>
-        <w:pStyle w:val="ListParagraph"/>
-        <w:numPr>
-          <w:ilvl w:val="2"/>
-          <w:numId w:val="2"/>
-        </w:numPr>
-        <w:rPr>
-          <w:b/>
-          <w:bCs/>
-        </w:rPr>
-      </w:pPr>
-      <w:r>
-        <w:t xml:space="preserve">A description of the alias, including motivations, context, or otherwise. </w:t>
-      </w:r>
-    </w:p>
-    <w:p>
-      <w:pPr>
-        <w:pStyle w:val="ListParagraph"/>
-        <w:numPr>
-          <w:ilvl w:val="2"/>
-          <w:numId w:val="2"/>
-        </w:numPr>
-      </w:pPr>
-      <w:r>
-        <w:t>Varchar(80)</w:t>
-      </w:r>
-    </w:p>
-    <w:p>
-      <w:pPr>
-        <w:pStyle w:val="ListParagraph"/>
-        <w:numPr>
-          <w:ilvl w:val="0"/>
-          <w:numId w:val="2"/>
-        </w:numPr>
-        <w:rPr>
-          <w:b/>
-          <w:bCs/>
-        </w:rPr>
-      </w:pPr>
-      <w:r>
-        <w:t>Collection</w:t>
-      </w:r>
-    </w:p>
-    <w:p>
-      <w:pPr>
-        <w:pStyle w:val="ListParagraph"/>
-        <w:numPr>
-          <w:ilvl w:val="1"/>
-          <w:numId w:val="2"/>
-        </w:numPr>
-        <w:rPr>
-          <w:b/>
-          <w:bCs/>
-        </w:rPr>
-      </w:pPr>
-      <w:proofErr w:type="spellStart"/>
-      <w:r>
-        <w:rPr>
-          <w:b/>
-          <w:bCs/>
-        </w:rPr>
-        <w:t>CollectionID</w:t>
-      </w:r>
-      <w:proofErr w:type="spellEnd"/>
-    </w:p>
-    <w:p>
-      <w:pPr>
-        <w:pStyle w:val="ListParagraph"/>
-        <w:numPr>
-          <w:ilvl w:val="2"/>
-          <w:numId w:val="2"/>
-        </w:numPr>
-        <w:rPr>
-          <w:b/>
-          <w:bCs/>
-        </w:rPr>
-      </w:pPr>
-      <w:r>
-        <w:t>An integer identifier for the collection that a brand enacts.</w:t>
-      </w:r>
-    </w:p>
-    <w:p>
-      <w:pPr>
-        <w:pStyle w:val="ListParagraph"/>
-        <w:numPr>
-          <w:ilvl w:val="2"/>
-          <w:numId w:val="2"/>
-        </w:numPr>
-        <w:rPr>
-          <w:b/>
-          <w:bCs/>
-        </w:rPr>
-      </w:pPr>
-      <w:r>
-        <w:t>INT</w:t>
-      </w:r>
-    </w:p>
-    <w:p>
-      <w:pPr>
-        <w:pStyle w:val="ListParagraph"/>
-        <w:numPr>
-          <w:ilvl w:val="1"/>
-          <w:numId w:val="2"/>
-        </w:numPr>
-        <w:rPr>
-          <w:b/>
-          <w:bCs/>
-        </w:rPr>
-      </w:pPr>
-      <w:proofErr w:type="spellStart"/>
-      <w:r>
-        <w:t>Brand</w:t>
-      </w:r>
-      <w:r>
-        <w:t>ID</w:t>
-      </w:r>
-      <w:proofErr w:type="spellEnd"/>
-    </w:p>
-    <w:p>
-      <w:pPr>
-        <w:pStyle w:val="ListParagraph"/>
-        <w:numPr>
-          <w:ilvl w:val="2"/>
-          <w:numId w:val="2"/>
-        </w:numPr>
-        <w:rPr>
-          <w:b/>
-          <w:bCs/>
-        </w:rPr>
-      </w:pPr>
-      <w:r>
-        <w:t>Foreign Key</w:t>
-      </w:r>
-    </w:p>
-    <w:p>
-      <w:pPr>
-        <w:pStyle w:val="ListParagraph"/>
-        <w:numPr>
-          <w:ilvl w:val="2"/>
-          <w:numId w:val="2"/>
-        </w:numPr>
-        <w:rPr>
-          <w:b/>
-          <w:bCs/>
-        </w:rPr>
-      </w:pPr>
-      <w:r>
-        <w:t xml:space="preserve">Identifies the brand that is associated with the collection. </w:t>
-      </w:r>
-    </w:p>
-    <w:p>
-      <w:pPr>
-        <w:pStyle w:val="ListParagraph"/>
-        <w:numPr>
-          <w:ilvl w:val="1"/>
-          <w:numId w:val="2"/>
-        </w:numPr>
-        <w:rPr>
-          <w:b/>
-          <w:bCs/>
-        </w:rPr>
-      </w:pPr>
-      <w:r>
-        <w:t>Name</w:t>
-      </w:r>
-    </w:p>
-    <w:p>
-      <w:pPr>
-        <w:pStyle w:val="ListParagraph"/>
-        <w:numPr>
-          <w:ilvl w:val="2"/>
-          <w:numId w:val="2"/>
-        </w:numPr>
-        <w:rPr>
-          <w:b/>
-          <w:bCs/>
-        </w:rPr>
-      </w:pPr>
-      <w:r>
-        <w:t>The name of the collection.</w:t>
-      </w:r>
-    </w:p>
-    <w:p>
-      <w:pPr>
-        <w:pStyle w:val="ListParagraph"/>
-        <w:numPr>
-          <w:ilvl w:val="2"/>
-          <w:numId w:val="2"/>
-        </w:numPr>
-        <w:rPr>
-          <w:b/>
-          <w:bCs/>
-        </w:rPr>
-      </w:pPr>
-      <w:r>
-        <w:t>Varchar(35)</w:t>
-      </w:r>
-    </w:p>
-    <w:p>
-      <w:pPr>
-        <w:pStyle w:val="ListParagraph"/>
-        <w:numPr>
-          <w:ilvl w:val="1"/>
-          <w:numId w:val="2"/>
-        </w:numPr>
-        <w:rPr>
-          <w:b/>
-          <w:bCs/>
-        </w:rPr>
-      </w:pPr>
-      <w:r>
-        <w:t>Season</w:t>
-      </w:r>
-    </w:p>
-    <w:p>
-      <w:pPr>
-        <w:pStyle w:val="ListParagraph"/>
-        <w:numPr>
-          <w:ilvl w:val="2"/>
-          <w:numId w:val="2"/>
-        </w:numPr>
-        <w:rPr>
-          <w:b/>
-          <w:bCs/>
-        </w:rPr>
-      </w:pPr>
-      <w:r>
-        <w:t>The season in which a collection may be released. Can take values ‘spring’ ‘summer’ ‘fall’ ‘winter’</w:t>
-      </w:r>
-    </w:p>
-    <w:p>
-      <w:pPr>
-        <w:pStyle w:val="ListParagraph"/>
-        <w:numPr>
-          <w:ilvl w:val="2"/>
-          <w:numId w:val="2"/>
-        </w:numPr>
-        <w:rPr>
-          <w:b/>
-          <w:bCs/>
-        </w:rPr>
-      </w:pPr>
-      <w:r>
-        <w:t>Varchar(12)</w:t>
-      </w:r>
-    </w:p>
-    <w:p>
-      <w:pPr>
-        <w:pStyle w:val="ListParagraph"/>
-        <w:numPr>
-          <w:ilvl w:val="1"/>
-          <w:numId w:val="2"/>
-        </w:numPr>
-        <w:rPr>
-          <w:b/>
-          <w:bCs/>
-        </w:rPr>
-      </w:pPr>
-      <w:r>
-        <w:t>Year</w:t>
-      </w:r>
-    </w:p>
-    <w:p>
-      <w:pPr>
-        <w:pStyle w:val="ListParagraph"/>
-        <w:numPr>
-          <w:ilvl w:val="2"/>
-          <w:numId w:val="2"/>
-        </w:numPr>
-        <w:rPr>
-          <w:b/>
-          <w:bCs/>
-        </w:rPr>
-      </w:pPr>
-      <w:r>
-        <w:t>The year in which a collection is released.</w:t>
-      </w:r>
-    </w:p>
-    <w:p>
-      <w:pPr>
-        <w:pStyle w:val="ListParagraph"/>
-        <w:numPr>
-          <w:ilvl w:val="2"/>
-          <w:numId w:val="2"/>
-        </w:numPr>
-        <w:rPr>
-          <w:b/>
-          <w:bCs/>
-        </w:rPr>
-      </w:pPr>
-      <w:r>
-        <w:t>INT</w:t>
-      </w:r>
-    </w:p>
-    <w:p>
-      <w:pPr>
-        <w:pStyle w:val="ListParagraph"/>
-        <w:numPr>
-          <w:ilvl w:val="1"/>
-          <w:numId w:val="2"/>
-        </w:numPr>
-        <w:rPr>
-          <w:b/>
-          <w:bCs/>
-        </w:rPr>
-      </w:pPr>
-      <w:r>
-        <w:t>Theme</w:t>
-      </w:r>
-    </w:p>
-    <w:p>
-      <w:pPr>
-        <w:pStyle w:val="ListParagraph"/>
-        <w:numPr>
-          <w:ilvl w:val="2"/>
-          <w:numId w:val="2"/>
-        </w:numPr>
-        <w:rPr>
-          <w:b/>
-          <w:bCs/>
-        </w:rPr>
-      </w:pPr>
-      <w:r>
-        <w:t>The theming that may be behind a collection. Examples include:</w:t>
-      </w:r>
-    </w:p>
-    <w:p>
-      <w:pPr>
-        <w:pStyle w:val="ListParagraph"/>
-        <w:numPr>
-          <w:ilvl w:val="3"/>
-          <w:numId w:val="2"/>
-        </w:numPr>
-        <w:rPr>
-          <w:b/>
-          <w:bCs/>
-        </w:rPr>
-      </w:pPr>
-      <w:r>
-        <w:t>OPI Downtown LA Collection – Themed around the colors in Los Angeles, CA.</w:t>
-      </w:r>
-    </w:p>
-    <w:p>
-      <w:pPr>
-        <w:pStyle w:val="ListParagraph"/>
-        <w:numPr>
-          <w:ilvl w:val="3"/>
-          <w:numId w:val="2"/>
-        </w:numPr>
-        <w:rPr>
-          <w:b/>
-          <w:bCs/>
-        </w:rPr>
-      </w:pPr>
-      <w:r>
-        <w:t>Cirque Colors Surfer’s Crush – Themed around a day at the beach.</w:t>
-      </w:r>
-    </w:p>
-    <w:p>
-      <w:pPr>
-        <w:pStyle w:val="ListParagraph"/>
-        <w:numPr>
-          <w:ilvl w:val="3"/>
-          <w:numId w:val="2"/>
-        </w:numPr>
-        <w:rPr>
-          <w:b/>
-          <w:bCs/>
-        </w:rPr>
-      </w:pPr>
-      <w:r>
-        <w:t xml:space="preserve">Bee’s Knees Lacquer Elden Ring – Themed around the role-playing action game, Elden Ring. </w:t>
-      </w:r>
-    </w:p>
-    <w:p>
-      <w:pPr>
-        <w:pStyle w:val="ListParagraph"/>
-        <w:numPr>
-          <w:ilvl w:val="2"/>
-          <w:numId w:val="2"/>
-        </w:numPr>
-        <w:rPr>
-          <w:b/>
-          <w:bCs/>
-        </w:rPr>
-      </w:pPr>
-      <w:r>
-        <w:t>Varchar(25)</w:t>
-      </w:r>
-    </w:p>
-    <w:p>
-      <w:pPr>
-        <w:pStyle w:val="ListParagraph"/>
-        <w:numPr>
-          <w:ilvl w:val="1"/>
-          <w:numId w:val="2"/>
-        </w:numPr>
-        <w:rPr>
-          <w:b/>
-          <w:bCs/>
-        </w:rPr>
-      </w:pPr>
-      <w:proofErr w:type="spellStart"/>
-      <w:r>
-        <w:t>IsInfluencerCollaboration</w:t>
-      </w:r>
-      <w:proofErr w:type="spellEnd"/>
-    </w:p>
-    <w:p>
-      <w:pPr>
-        <w:pStyle w:val="ListParagraph"/>
-        <w:numPr>
-          <w:ilvl w:val="2"/>
-          <w:numId w:val="2"/>
-        </w:numPr>
-        <w:rPr>
-          <w:b/>
-          <w:bCs/>
-        </w:rPr>
-      </w:pPr>
-      <w:r>
-        <w:t xml:space="preserve">Identifies </w:t>
-      </w:r>
-      <w:proofErr w:type="gramStart"/>
-      <w:r>
-        <w:t>whether or not</w:t>
-      </w:r>
-      <w:proofErr w:type="gramEnd"/>
-      <w:r>
-        <w:t xml:space="preserve"> a collection may be in collaboration with an online personality or influencer.</w:t>
-      </w:r>
-      <w:r>
-        <w:t xml:space="preserve"> Examples include:</w:t>
-      </w:r>
-    </w:p>
-    <w:p>
-      <w:pPr>
-        <w:pStyle w:val="ListParagraph"/>
-        <w:numPr>
-          <w:ilvl w:val="3"/>
-          <w:numId w:val="2"/>
-        </w:numPr>
-        <w:rPr>
-          <w:b/>
-          <w:bCs/>
-        </w:rPr>
-      </w:pPr>
-      <w:proofErr w:type="spellStart"/>
-      <w:r>
-        <w:t>Holo</w:t>
-      </w:r>
-      <w:proofErr w:type="spellEnd"/>
-      <w:r>
-        <w:t xml:space="preserve"> Taco x Safiya </w:t>
-      </w:r>
-      <w:proofErr w:type="spellStart"/>
-      <w:r>
-        <w:t>Nyagaard</w:t>
-      </w:r>
-      <w:proofErr w:type="spellEnd"/>
-    </w:p>
-    <w:p>
-      <w:pPr>
-        <w:pStyle w:val="ListParagraph"/>
-        <w:numPr>
-          <w:ilvl w:val="3"/>
-          <w:numId w:val="2"/>
-        </w:numPr>
-      </w:pPr>
-      <w:r>
-        <w:t>Starrily x Kelli Marissa</w:t>
-      </w:r>
-    </w:p>
-    <w:p>
-      <w:pPr>
-        <w:pStyle w:val="ListParagraph"/>
-        <w:numPr>
-          <w:ilvl w:val="2"/>
-          <w:numId w:val="2"/>
-        </w:numPr>
-        <w:rPr>
-          <w:b/>
-          <w:bCs/>
-        </w:rPr>
-      </w:pPr>
-      <w:r>
-        <w:t>Boolean</w:t>
-      </w:r>
-    </w:p>
-    <w:p>
-      <w:pPr>
-        <w:pStyle w:val="ListParagraph"/>
-        <w:numPr>
-          <w:ilvl w:val="1"/>
-          <w:numId w:val="2"/>
-        </w:numPr>
-        <w:rPr>
-          <w:b/>
-          <w:bCs/>
-        </w:rPr>
-      </w:pPr>
-      <w:proofErr w:type="spellStart"/>
-      <w:r>
-        <w:lastRenderedPageBreak/>
-        <w:t>InfluencerName</w:t>
-      </w:r>
-      <w:proofErr w:type="spellEnd"/>
-    </w:p>
-    <w:p>
-      <w:pPr>
-        <w:pStyle w:val="ListParagraph"/>
-        <w:numPr>
-          <w:ilvl w:val="2"/>
-          <w:numId w:val="2"/>
-        </w:numPr>
-        <w:rPr>
-          <w:b/>
-          <w:bCs/>
-        </w:rPr>
-      </w:pPr>
-      <w:r>
-        <w:t xml:space="preserve">Identifies the name of the influencer. May be NULL. </w:t>
-      </w:r>
-    </w:p>
-    <w:p>
-      <w:pPr>
-        <w:pStyle w:val="ListParagraph"/>
-        <w:numPr>
-          <w:ilvl w:val="2"/>
-          <w:numId w:val="2"/>
-        </w:numPr>
-        <w:rPr>
-          <w:b/>
-          <w:bCs/>
-        </w:rPr>
-      </w:pPr>
-      <w:r>
-        <w:t>Varchar(25)</w:t>
-      </w:r>
-    </w:p>
-    <w:p>
-      <w:pPr>
-        <w:pStyle w:val="ListParagraph"/>
-        <w:numPr>
-          <w:ilvl w:val="1"/>
-          <w:numId w:val="2"/>
-        </w:numPr>
-        <w:rPr>
-          <w:b/>
-          <w:bCs/>
-        </w:rPr>
-      </w:pPr>
-      <w:proofErr w:type="spellStart"/>
-      <w:r>
-        <w:t>IsIPCollaboration</w:t>
-      </w:r>
-      <w:proofErr w:type="spellEnd"/>
-    </w:p>
-    <w:p>
-      <w:pPr>
-        <w:pStyle w:val="ListParagraph"/>
-        <w:numPr>
-          <w:ilvl w:val="2"/>
-          <w:numId w:val="2"/>
-        </w:numPr>
-        <w:rPr>
-          <w:b/>
-          <w:bCs/>
-        </w:rPr>
-      </w:pPr>
-      <w:r>
-        <w:t xml:space="preserve">Identifies </w:t>
-      </w:r>
-      <w:proofErr w:type="gramStart"/>
-      <w:r>
-        <w:t>whether or not</w:t>
-      </w:r>
-      <w:proofErr w:type="gramEnd"/>
-      <w:r>
-        <w:t xml:space="preserve"> a collection may be part of an IP collab, or with another brand. Examples include:</w:t>
-      </w:r>
-    </w:p>
-    <w:p>
-      <w:pPr>
-        <w:pStyle w:val="ListParagraph"/>
-        <w:numPr>
-          <w:ilvl w:val="3"/>
-          <w:numId w:val="2"/>
-        </w:numPr>
-        <w:rPr>
-          <w:b/>
-          <w:bCs/>
-        </w:rPr>
-      </w:pPr>
-      <w:r>
-        <w:t xml:space="preserve">OPI x </w:t>
-      </w:r>
-      <w:r>
-        <w:t>Hello Kitty</w:t>
-      </w:r>
-    </w:p>
-    <w:p>
-      <w:pPr>
-        <w:pStyle w:val="ListParagraph"/>
-        <w:numPr>
-          <w:ilvl w:val="3"/>
-          <w:numId w:val="2"/>
-        </w:numPr>
-        <w:rPr>
-          <w:b/>
-          <w:bCs/>
-        </w:rPr>
-      </w:pPr>
-      <w:proofErr w:type="spellStart"/>
-      <w:r>
-        <w:t>Mooncat</w:t>
-      </w:r>
-      <w:proofErr w:type="spellEnd"/>
-      <w:r>
-        <w:t xml:space="preserve"> x Star Wars</w:t>
-      </w:r>
-    </w:p>
-    <w:p>
-      <w:pPr>
-        <w:pStyle w:val="ListParagraph"/>
-        <w:numPr>
-          <w:ilvl w:val="3"/>
-          <w:numId w:val="2"/>
-        </w:numPr>
-        <w:rPr>
-          <w:b/>
-          <w:bCs/>
-        </w:rPr>
-      </w:pPr>
-      <w:r>
-        <w:t>Sally Hansen x Jelly Belly</w:t>
-      </w:r>
-    </w:p>
-    <w:p>
-      <w:pPr>
-        <w:pStyle w:val="ListParagraph"/>
-        <w:numPr>
-          <w:ilvl w:val="3"/>
-          <w:numId w:val="2"/>
-        </w:numPr>
-        <w:rPr>
-          <w:b/>
-          <w:bCs/>
-        </w:rPr>
-      </w:pPr>
-      <w:proofErr w:type="spellStart"/>
-      <w:r>
-        <w:t>Holo</w:t>
-      </w:r>
-      <w:proofErr w:type="spellEnd"/>
-      <w:r>
-        <w:t xml:space="preserve"> Taco x David’s Tea</w:t>
-      </w:r>
-    </w:p>
-    <w:p>
-      <w:pPr>
-        <w:pStyle w:val="ListParagraph"/>
-        <w:numPr>
-          <w:ilvl w:val="1"/>
-          <w:numId w:val="2"/>
-        </w:numPr>
-        <w:rPr>
-          <w:b/>
-          <w:bCs/>
-        </w:rPr>
-      </w:pPr>
-      <w:proofErr w:type="spellStart"/>
-      <w:r>
-        <w:t>IPName</w:t>
-      </w:r>
-      <w:proofErr w:type="spellEnd"/>
-    </w:p>
-    <w:p>
-      <w:pPr>
-        <w:pStyle w:val="ListParagraph"/>
-        <w:numPr>
-          <w:ilvl w:val="2"/>
-          <w:numId w:val="2"/>
-        </w:numPr>
-        <w:rPr>
-          <w:b/>
-          <w:bCs/>
-        </w:rPr>
-      </w:pPr>
-      <w:r>
-        <w:t>Identifies the name of the collaboration. Can be NULL.</w:t>
-      </w:r>
-    </w:p>
-    <w:p>
-      <w:pPr>
-        <w:pStyle w:val="ListParagraph"/>
-        <w:numPr>
-          <w:ilvl w:val="2"/>
-          <w:numId w:val="2"/>
-        </w:numPr>
-        <w:rPr>
-          <w:b/>
-          <w:bCs/>
-        </w:rPr>
-      </w:pPr>
-      <w:r>
-        <w:t>Varchar(25)</w:t>
-      </w:r>
-    </w:p>
-    <w:p>
-      <w:pPr>
-        <w:pStyle w:val="ListParagraph"/>
-        <w:numPr>
-          <w:ilvl w:val="1"/>
-          <w:numId w:val="2"/>
-        </w:numPr>
-        <w:rPr>
-          <w:b/>
-          <w:bCs/>
-        </w:rPr>
-      </w:pPr>
-      <w:proofErr w:type="spellStart"/>
-      <w:r>
-        <w:t>IsCharity</w:t>
-      </w:r>
-      <w:proofErr w:type="spellEnd"/>
-    </w:p>
-    <w:p>
-      <w:pPr>
-        <w:pStyle w:val="ListParagraph"/>
-        <w:numPr>
-          <w:ilvl w:val="2"/>
-          <w:numId w:val="2"/>
-        </w:numPr>
-        <w:rPr>
-          <w:b/>
-          <w:bCs/>
-        </w:rPr>
-      </w:pPr>
-      <w:r>
-        <w:t xml:space="preserve">Identifies </w:t>
-      </w:r>
-      <w:proofErr w:type="gramStart"/>
-      <w:r>
-        <w:t>whether or not</w:t>
-      </w:r>
-      <w:proofErr w:type="gramEnd"/>
-      <w:r>
-        <w:t xml:space="preserve"> a nail polish is released in collaboration with a charity.</w:t>
-      </w:r>
-    </w:p>
-    <w:p>
-      <w:pPr>
-        <w:pStyle w:val="ListParagraph"/>
-        <w:numPr>
-          <w:ilvl w:val="2"/>
-          <w:numId w:val="2"/>
-        </w:numPr>
-        <w:rPr>
-          <w:b/>
-          <w:bCs/>
-        </w:rPr>
-      </w:pPr>
-      <w:r>
-        <w:t>Boolean</w:t>
-      </w:r>
-    </w:p>
-    <w:p>
-      <w:pPr>
-        <w:pStyle w:val="ListParagraph"/>
-        <w:numPr>
-          <w:ilvl w:val="1"/>
-          <w:numId w:val="2"/>
-        </w:numPr>
-        <w:rPr>
-          <w:b/>
-          <w:bCs/>
-        </w:rPr>
-      </w:pPr>
-      <w:proofErr w:type="spellStart"/>
-      <w:r>
-        <w:t>CharityName</w:t>
-      </w:r>
-      <w:proofErr w:type="spellEnd"/>
-    </w:p>
-    <w:p>
-      <w:pPr>
-        <w:pStyle w:val="ListParagraph"/>
-        <w:numPr>
-          <w:ilvl w:val="2"/>
-          <w:numId w:val="2"/>
-        </w:numPr>
-        <w:rPr>
-          <w:b/>
-          <w:bCs/>
-        </w:rPr>
-      </w:pPr>
-      <w:r>
-        <w:t>The name of the charity that the nail polish is raising funds for. May be NULL.</w:t>
-      </w:r>
-    </w:p>
-    <w:p>
-      <w:pPr>
-        <w:pStyle w:val="ListParagraph"/>
-        <w:numPr>
-          <w:ilvl w:val="2"/>
-          <w:numId w:val="2"/>
-        </w:numPr>
-        <w:rPr>
-          <w:b/>
-          <w:bCs/>
-        </w:rPr>
-      </w:pPr>
-      <w:r>
-        <w:t>Varchar(25)</w:t>
-      </w:r>
-    </w:p>
-    <w:p>
-      <w:pPr>
-        <w:pStyle w:val="ListParagraph"/>
-        <w:numPr>
-          <w:ilvl w:val="0"/>
-          <w:numId w:val="2"/>
-        </w:numPr>
-      </w:pPr>
-      <w:r>
-        <w:t>Finish</w:t>
-      </w:r>
-    </w:p>
-    <w:p>
-      <w:pPr>
-        <w:pStyle w:val="ListParagraph"/>
-        <w:numPr>
-          <w:ilvl w:val="1"/>
-          <w:numId w:val="2"/>
-        </w:numPr>
-        <w:rPr>
-          <w:b/>
-          <w:bCs/>
-        </w:rPr>
-      </w:pPr>
-      <w:proofErr w:type="spellStart"/>
-      <w:r>
-        <w:rPr>
-          <w:b/>
-          <w:bCs/>
-        </w:rPr>
-        <w:t>FinishID</w:t>
-      </w:r>
-      <w:proofErr w:type="spellEnd"/>
-    </w:p>
-    <w:p>
-      <w:pPr>
-        <w:pStyle w:val="ListParagraph"/>
-        <w:numPr>
-          <w:ilvl w:val="2"/>
-          <w:numId w:val="2"/>
-        </w:numPr>
-        <w:rPr>
-          <w:b/>
-          <w:bCs/>
-        </w:rPr>
-      </w:pPr>
-      <w:r>
-        <w:t xml:space="preserve">A unique identifier for the primary finish. V </w:t>
-      </w:r>
-    </w:p>
-    <w:p>
-      <w:pPr>
-        <w:pStyle w:val="ListParagraph"/>
-        <w:numPr>
-          <w:ilvl w:val="2"/>
-          <w:numId w:val="2"/>
-        </w:numPr>
-        <w:rPr>
-          <w:b/>
-          <w:bCs/>
-        </w:rPr>
-      </w:pPr>
-      <w:r>
-        <w:t>INT</w:t>
-      </w:r>
-    </w:p>
-    <w:p>
-      <w:pPr>
-        <w:pStyle w:val="ListParagraph"/>
-        <w:numPr>
-          <w:ilvl w:val="1"/>
-          <w:numId w:val="2"/>
-        </w:numPr>
-      </w:pPr>
-      <w:r>
-        <w:t>Name</w:t>
-      </w:r>
-    </w:p>
-    <w:p>
-      <w:pPr>
-        <w:pStyle w:val="ListParagraph"/>
-        <w:numPr>
-          <w:ilvl w:val="2"/>
-          <w:numId w:val="2"/>
-        </w:numPr>
-      </w:pPr>
-      <w:r>
-        <w:t>The name of the finish. Can take values ‘crème’ ‘shimmer’ ‘jelly’ ‘flake’ ‘</w:t>
-      </w:r>
-      <w:proofErr w:type="spellStart"/>
-      <w:r>
-        <w:t>crelly</w:t>
-      </w:r>
-      <w:proofErr w:type="spellEnd"/>
-      <w:r>
-        <w:t>’ ‘glitter’</w:t>
-      </w:r>
-    </w:p>
-    <w:p>
-      <w:pPr>
-        <w:pStyle w:val="ListParagraph"/>
-        <w:numPr>
-          <w:ilvl w:val="2"/>
-          <w:numId w:val="2"/>
-        </w:numPr>
-      </w:pPr>
-      <w:r>
-        <w:t>Varchar(12)</w:t>
-      </w:r>
-    </w:p>
-    <w:p>
-      <w:pPr>
-        <w:pStyle w:val="ListParagraph"/>
-        <w:numPr>
-          <w:ilvl w:val="1"/>
-          <w:numId w:val="2"/>
-        </w:numPr>
-      </w:pPr>
-      <w:r>
-        <w:t>Description</w:t>
-      </w:r>
-    </w:p>
-    <w:p>
-      <w:pPr>
-        <w:pStyle w:val="ListParagraph"/>
-        <w:numPr>
-          <w:ilvl w:val="2"/>
-          <w:numId w:val="2"/>
-        </w:numPr>
-      </w:pPr>
-      <w:r>
-        <w:t>A description of said finish.</w:t>
-      </w:r>
-    </w:p>
-    <w:p>
-      <w:pPr>
-        <w:pStyle w:val="ListParagraph"/>
-        <w:numPr>
-          <w:ilvl w:val="2"/>
-          <w:numId w:val="2"/>
-        </w:numPr>
-      </w:pPr>
-      <w:r>
-        <w:t>Varchar(80)</w:t>
-      </w:r>
-    </w:p>
-    <w:p>
-      <w:pPr>
-        <w:pStyle w:val="ListParagraph"/>
-        <w:numPr>
-          <w:ilvl w:val="0"/>
-          <w:numId w:val="2"/>
-        </w:numPr>
-      </w:pPr>
-      <w:proofErr w:type="spellStart"/>
-      <w:r>
-        <w:t>FinishDetail</w:t>
-      </w:r>
-      <w:proofErr w:type="spellEnd"/>
-      <w:r>
-        <w:t>:</w:t>
-      </w:r>
-    </w:p>
-    <w:p>
-      <w:pPr>
-        <w:pStyle w:val="ListParagraph"/>
-        <w:numPr>
-          <w:ilvl w:val="1"/>
-          <w:numId w:val="2"/>
-        </w:numPr>
-        <w:rPr>
-          <w:b/>
-          <w:bCs/>
-        </w:rPr>
-      </w:pPr>
-      <w:proofErr w:type="spellStart"/>
-      <w:r>
-        <w:rPr>
-          <w:b/>
-          <w:bCs/>
-        </w:rPr>
-        <w:t>FinishDetailID</w:t>
-      </w:r>
-      <w:proofErr w:type="spellEnd"/>
-    </w:p>
-    <w:p>
-      <w:pPr>
-        <w:pStyle w:val="ListParagraph"/>
-        <w:numPr>
-          <w:ilvl w:val="2"/>
-          <w:numId w:val="2"/>
-        </w:numPr>
-      </w:pPr>
-      <w:r>
-        <w:t>A unique identifier for each additional subcategory of primary finishes.</w:t>
-      </w:r>
-    </w:p>
-    <w:p>
-      <w:pPr>
-        <w:pStyle w:val="ListParagraph"/>
-        <w:numPr>
-          <w:ilvl w:val="2"/>
-          <w:numId w:val="2"/>
-        </w:numPr>
-      </w:pPr>
-      <w:r>
-        <w:t>INT</w:t>
-      </w:r>
-    </w:p>
-    <w:p>
-      <w:pPr>
-        <w:pStyle w:val="ListParagraph"/>
-        <w:numPr>
-          <w:ilvl w:val="1"/>
-          <w:numId w:val="2"/>
-        </w:numPr>
-      </w:pPr>
-      <w:proofErr w:type="spellStart"/>
-      <w:r>
-        <w:t>FinishID</w:t>
-      </w:r>
-      <w:proofErr w:type="spellEnd"/>
-    </w:p>
-    <w:p>
-      <w:pPr>
-        <w:pStyle w:val="ListParagraph"/>
-        <w:numPr>
-          <w:ilvl w:val="2"/>
-          <w:numId w:val="2"/>
-        </w:numPr>
-      </w:pPr>
-      <w:r>
-        <w:lastRenderedPageBreak/>
-        <w:t>Foreign Key</w:t>
-      </w:r>
-    </w:p>
-    <w:p>
-      <w:pPr>
-        <w:pStyle w:val="ListParagraph"/>
-        <w:numPr>
-          <w:ilvl w:val="2"/>
-          <w:numId w:val="2"/>
-        </w:numPr>
-      </w:pPr>
-      <w:r>
-        <w:t xml:space="preserve">Holds the corresponding finish that the subcategory is part of. </w:t>
-      </w:r>
-    </w:p>
-    <w:p>
-      <w:pPr>
-        <w:pStyle w:val="ListParagraph"/>
-        <w:numPr>
-          <w:ilvl w:val="2"/>
-          <w:numId w:val="2"/>
-        </w:numPr>
-      </w:pPr>
-      <w:r>
-        <w:t>INT</w:t>
-      </w:r>
-    </w:p>
-    <w:p>
-      <w:pPr>
-        <w:pStyle w:val="ListParagraph"/>
-        <w:numPr>
-          <w:ilvl w:val="1"/>
-          <w:numId w:val="2"/>
-        </w:numPr>
-      </w:pPr>
-      <w:proofErr w:type="spellStart"/>
-      <w:r>
-        <w:t>DetailName</w:t>
-      </w:r>
-      <w:proofErr w:type="spellEnd"/>
-    </w:p>
-    <w:p>
-      <w:pPr>
-        <w:pStyle w:val="ListParagraph"/>
-        <w:numPr>
-          <w:ilvl w:val="2"/>
-          <w:numId w:val="2"/>
-        </w:numPr>
-      </w:pPr>
-      <w:r>
-        <w:t>The name of the subcategory of finish. Examples include, but are not limited to:</w:t>
-      </w:r>
-    </w:p>
-    <w:p>
-      <w:pPr>
-        <w:pStyle w:val="ListParagraph"/>
-        <w:numPr>
-          <w:ilvl w:val="3"/>
-          <w:numId w:val="2"/>
-        </w:numPr>
-      </w:pPr>
-      <w:r>
-        <w:t>Shimmer polishes can be:</w:t>
-      </w:r>
-    </w:p>
-    <w:p>
-      <w:pPr>
-        <w:pStyle w:val="ListParagraph"/>
-        <w:numPr>
-          <w:ilvl w:val="4"/>
-          <w:numId w:val="2"/>
-        </w:numPr>
-      </w:pPr>
-      <w:r>
-        <w:t>Ultrafine.</w:t>
-      </w:r>
-    </w:p>
-    <w:p>
-      <w:pPr>
-        <w:pStyle w:val="ListParagraph"/>
-        <w:numPr>
-          <w:ilvl w:val="4"/>
-          <w:numId w:val="2"/>
-        </w:numPr>
-      </w:pPr>
-      <w:r>
-        <w:t>Fine.</w:t>
-      </w:r>
-    </w:p>
-    <w:p>
-      <w:pPr>
-        <w:pStyle w:val="ListParagraph"/>
-        <w:numPr>
-          <w:ilvl w:val="4"/>
-          <w:numId w:val="2"/>
-        </w:numPr>
-      </w:pPr>
-      <w:r>
-        <w:t>Medium</w:t>
-      </w:r>
-    </w:p>
-    <w:p>
-      <w:pPr>
-        <w:pStyle w:val="ListParagraph"/>
-        <w:numPr>
-          <w:ilvl w:val="4"/>
-          <w:numId w:val="2"/>
-        </w:numPr>
-      </w:pPr>
-      <w:r>
-        <w:t>Linear Holographic</w:t>
-      </w:r>
-    </w:p>
-    <w:p>
-      <w:pPr>
-        <w:pStyle w:val="ListParagraph"/>
-        <w:numPr>
-          <w:ilvl w:val="4"/>
-          <w:numId w:val="2"/>
-        </w:numPr>
-      </w:pPr>
-      <w:r>
-        <w:t>Scattered Holographic</w:t>
-      </w:r>
-    </w:p>
-    <w:p>
-      <w:pPr>
-        <w:pStyle w:val="ListParagraph"/>
-        <w:numPr>
-          <w:ilvl w:val="3"/>
-          <w:numId w:val="2"/>
-        </w:numPr>
-      </w:pPr>
-      <w:r>
-        <w:t>Flake polishes can be:</w:t>
-      </w:r>
-    </w:p>
-    <w:p>
-      <w:pPr>
-        <w:pStyle w:val="ListParagraph"/>
-        <w:numPr>
-          <w:ilvl w:val="4"/>
-          <w:numId w:val="2"/>
-        </w:numPr>
-      </w:pPr>
-      <w:r>
-        <w:t>Small.</w:t>
-      </w:r>
-    </w:p>
-    <w:p>
-      <w:pPr>
-        <w:pStyle w:val="ListParagraph"/>
-        <w:numPr>
-          <w:ilvl w:val="4"/>
-          <w:numId w:val="2"/>
-        </w:numPr>
-      </w:pPr>
-      <w:r>
-        <w:t>Medium</w:t>
-      </w:r>
-    </w:p>
-    <w:p>
-      <w:pPr>
-        <w:pStyle w:val="ListParagraph"/>
-        <w:numPr>
-          <w:ilvl w:val="4"/>
-          <w:numId w:val="2"/>
-        </w:numPr>
-      </w:pPr>
-      <w:r>
-        <w:t>Large</w:t>
-      </w:r>
-    </w:p>
-    <w:p>
-      <w:pPr>
-        <w:pStyle w:val="ListParagraph"/>
-        <w:numPr>
-          <w:ilvl w:val="4"/>
-          <w:numId w:val="2"/>
-        </w:numPr>
-      </w:pPr>
-      <w:r>
-        <w:t>Metallic</w:t>
-      </w:r>
-    </w:p>
-    <w:p>
-      <w:pPr>
-        <w:pStyle w:val="ListParagraph"/>
-        <w:numPr>
-          <w:ilvl w:val="4"/>
-          <w:numId w:val="2"/>
-        </w:numPr>
-      </w:pPr>
-      <w:r>
-        <w:t>Holographic</w:t>
-      </w:r>
-    </w:p>
-    <w:p>
-      <w:pPr>
-        <w:pStyle w:val="ListParagraph"/>
-        <w:numPr>
-          <w:ilvl w:val="2"/>
-          <w:numId w:val="2"/>
-        </w:numPr>
-      </w:pPr>
-      <w:r>
-        <w:t>Varchar(25)</w:t>
-      </w:r>
-    </w:p>
-    <w:p>
-      <w:pPr>
-        <w:pStyle w:val="ListParagraph"/>
-        <w:numPr>
-          <w:ilvl w:val="1"/>
-          <w:numId w:val="2"/>
-        </w:numPr>
-      </w:pPr>
-      <w:r>
-        <w:t>Description</w:t>
-      </w:r>
-    </w:p>
-    <w:p>
-      <w:pPr>
-        <w:pStyle w:val="ListParagraph"/>
-        <w:numPr>
-          <w:ilvl w:val="2"/>
-          <w:numId w:val="2"/>
-        </w:numPr>
-      </w:pPr>
-      <w:r>
-        <w:t>A further description of the specific subcategory of finish.</w:t>
-      </w:r>
-    </w:p>
-    <w:p>
-      <w:pPr>
-        <w:pStyle w:val="ListParagraph"/>
-        <w:numPr>
-          <w:ilvl w:val="2"/>
-          <w:numId w:val="2"/>
-        </w:numPr>
-      </w:pPr>
-      <w:r>
-        <w:t>Varchar(80)</w:t>
-      </w:r>
-    </w:p>
-    <w:p>
-      <w:pPr>
-        <w:pStyle w:val="ListParagraph"/>
-        <w:numPr>
-          <w:ilvl w:val="0"/>
-          <w:numId w:val="2"/>
-        </w:numPr>
-      </w:pPr>
-      <w:proofErr w:type="spellStart"/>
-      <w:r>
-        <w:t>PolishFinish</w:t>
-      </w:r>
-      <w:proofErr w:type="spellEnd"/>
-    </w:p>
-    <w:p>
-      <w:pPr>
-        <w:pStyle w:val="ListParagraph"/>
-        <w:numPr>
-          <w:ilvl w:val="1"/>
-          <w:numId w:val="2"/>
-        </w:numPr>
-      </w:pPr>
-      <w:proofErr w:type="spellStart"/>
-      <w:r>
-        <w:t>PolishFinishID</w:t>
-      </w:r>
-      <w:proofErr w:type="spellEnd"/>
-    </w:p>
-    <w:p>
-      <w:pPr>
-        <w:pStyle w:val="ListParagraph"/>
-        <w:numPr>
-          <w:ilvl w:val="2"/>
-          <w:numId w:val="2"/>
-        </w:numPr>
-      </w:pPr>
-      <w:r>
-        <w:t xml:space="preserve">A unique identifier that </w:t>
-      </w:r>
-      <w:r>
-        <w:t xml:space="preserve">identifies each unique </w:t>
-      </w:r>
-      <w:proofErr w:type="spellStart"/>
-      <w:r>
-        <w:t>PolishFinish</w:t>
-      </w:r>
-      <w:proofErr w:type="spellEnd"/>
-      <w:r>
-        <w:t xml:space="preserve"> for each individual nail polish.</w:t>
-      </w:r>
-    </w:p>
-    <w:p>
-      <w:pPr>
-        <w:pStyle w:val="ListParagraph"/>
-        <w:numPr>
-          <w:ilvl w:val="2"/>
-          <w:numId w:val="2"/>
-        </w:numPr>
-      </w:pPr>
-      <w:r>
-        <w:t>INT</w:t>
-      </w:r>
-    </w:p>
-    <w:p>
-      <w:pPr>
-        <w:pStyle w:val="ListParagraph"/>
-        <w:numPr>
-          <w:ilvl w:val="1"/>
-          <w:numId w:val="2"/>
-        </w:numPr>
-      </w:pPr>
-      <w:proofErr w:type="spellStart"/>
-      <w:r>
-        <w:t>PolishID</w:t>
-      </w:r>
-      <w:proofErr w:type="spellEnd"/>
-    </w:p>
-    <w:p>
-      <w:pPr>
-        <w:pStyle w:val="ListParagraph"/>
-        <w:numPr>
-          <w:ilvl w:val="2"/>
-          <w:numId w:val="2"/>
-        </w:numPr>
-      </w:pPr>
-      <w:r>
-        <w:t>Foreign key</w:t>
-      </w:r>
-    </w:p>
-    <w:p>
-      <w:pPr>
-        <w:pStyle w:val="ListParagraph"/>
-        <w:numPr>
-          <w:ilvl w:val="2"/>
-          <w:numId w:val="2"/>
-        </w:numPr>
-      </w:pPr>
-      <w:r>
-        <w:t xml:space="preserve">Identifies the corresponding nail polish that such a </w:t>
-      </w:r>
-      <w:proofErr w:type="spellStart"/>
-      <w:r>
-        <w:t>PolishFinish</w:t>
-      </w:r>
-      <w:proofErr w:type="spellEnd"/>
-      <w:r>
-        <w:t xml:space="preserve"> may belong to, accounting for possibly duplicate </w:t>
-      </w:r>
-      <w:proofErr w:type="spellStart"/>
-      <w:r>
-        <w:t>PolishFinish</w:t>
-      </w:r>
-      <w:proofErr w:type="spellEnd"/>
-      <w:r>
-        <w:t xml:space="preserve"> combinations. Attempts to account for the fact that one polish may have several finishes.</w:t>
-      </w:r>
-    </w:p>
-    <w:p>
-      <w:pPr>
-        <w:pStyle w:val="ListParagraph"/>
-        <w:numPr>
-          <w:ilvl w:val="3"/>
-          <w:numId w:val="2"/>
-        </w:numPr>
-      </w:pPr>
-      <w:r>
-        <w:t xml:space="preserve">Example: a nail polish with blue fine shimmer particles, suspended in a purple jelly base, with green magnetic particles, that glows in the dark. </w:t>
-      </w:r>
-    </w:p>
-    <w:p>
-      <w:pPr>
-        <w:pStyle w:val="ListParagraph"/>
-        <w:numPr>
-          <w:ilvl w:val="2"/>
-          <w:numId w:val="2"/>
-        </w:numPr>
-      </w:pPr>
-      <w:r>
-        <w:t>INT</w:t>
-      </w:r>
-    </w:p>
-    <w:p>
-      <w:pPr>
-        <w:pStyle w:val="ListParagraph"/>
-        <w:numPr>
-          <w:ilvl w:val="1"/>
-          <w:numId w:val="2"/>
-        </w:numPr>
-      </w:pPr>
-      <w:proofErr w:type="spellStart"/>
-      <w:r>
-        <w:t>FinishID</w:t>
-      </w:r>
-      <w:proofErr w:type="spellEnd"/>
-    </w:p>
-    <w:p>
-      <w:pPr>
-        <w:pStyle w:val="ListParagraph"/>
-        <w:numPr>
-          <w:ilvl w:val="2"/>
-          <w:numId w:val="2"/>
-        </w:numPr>
       </w:pPr>
       <w:r>
         <w:lastRenderedPageBreak/>
@@ -3498,6 +1978,1660 @@
           <w:ilvl w:val="2"/>
           <w:numId w:val="2"/>
         </w:numPr>
+        <w:rPr>
+          <w:b/>
+          <w:bCs/>
+        </w:rPr>
+      </w:pPr>
+      <w:r>
+        <w:t xml:space="preserve">The brand that has had the alias. </w:t>
+      </w:r>
+    </w:p>
+    <w:p>
+      <w:pPr>
+        <w:pStyle w:val="ListParagraph"/>
+        <w:numPr>
+          <w:ilvl w:val="2"/>
+          <w:numId w:val="2"/>
+        </w:numPr>
+        <w:rPr>
+          <w:b/>
+          <w:bCs/>
+        </w:rPr>
+      </w:pPr>
+      <w:r>
+        <w:t>INT</w:t>
+      </w:r>
+    </w:p>
+    <w:p>
+      <w:pPr>
+        <w:pStyle w:val="ListParagraph"/>
+        <w:numPr>
+          <w:ilvl w:val="1"/>
+          <w:numId w:val="2"/>
+        </w:numPr>
+        <w:rPr>
+          <w:b/>
+          <w:bCs/>
+        </w:rPr>
+      </w:pPr>
+      <w:r>
+        <w:t>Name</w:t>
+      </w:r>
+    </w:p>
+    <w:p>
+      <w:pPr>
+        <w:pStyle w:val="ListParagraph"/>
+        <w:numPr>
+          <w:ilvl w:val="2"/>
+          <w:numId w:val="2"/>
+        </w:numPr>
+        <w:rPr>
+          <w:b/>
+          <w:bCs/>
+        </w:rPr>
+      </w:pPr>
+      <w:r>
+        <w:t xml:space="preserve">The name of the alias. </w:t>
+      </w:r>
+    </w:p>
+    <w:p>
+      <w:pPr>
+        <w:pStyle w:val="ListParagraph"/>
+        <w:numPr>
+          <w:ilvl w:val="2"/>
+          <w:numId w:val="2"/>
+        </w:numPr>
+        <w:rPr>
+          <w:b/>
+          <w:bCs/>
+        </w:rPr>
+      </w:pPr>
+      <w:r>
+        <w:t>Varchar(25)</w:t>
+      </w:r>
+    </w:p>
+    <w:p>
+      <w:pPr>
+        <w:pStyle w:val="ListParagraph"/>
+        <w:numPr>
+          <w:ilvl w:val="1"/>
+          <w:numId w:val="2"/>
+        </w:numPr>
+        <w:rPr>
+          <w:b/>
+          <w:bCs/>
+        </w:rPr>
+      </w:pPr>
+      <w:r>
+        <w:t>StartDate</w:t>
+      </w:r>
+    </w:p>
+    <w:p>
+      <w:pPr>
+        <w:pStyle w:val="ListParagraph"/>
+        <w:numPr>
+          <w:ilvl w:val="2"/>
+          <w:numId w:val="2"/>
+        </w:numPr>
+        <w:rPr>
+          <w:b/>
+          <w:bCs/>
+        </w:rPr>
+      </w:pPr>
+      <w:r>
+        <w:t>The date in which a brand began using their alias. May be NULL.</w:t>
+      </w:r>
+    </w:p>
+    <w:p>
+      <w:pPr>
+        <w:pStyle w:val="ListParagraph"/>
+        <w:numPr>
+          <w:ilvl w:val="2"/>
+          <w:numId w:val="2"/>
+        </w:numPr>
+        <w:rPr>
+          <w:b/>
+          <w:bCs/>
+        </w:rPr>
+      </w:pPr>
+      <w:r>
+        <w:t>date</w:t>
+      </w:r>
+    </w:p>
+    <w:p>
+      <w:pPr>
+        <w:pStyle w:val="ListParagraph"/>
+        <w:numPr>
+          <w:ilvl w:val="1"/>
+          <w:numId w:val="2"/>
+        </w:numPr>
+        <w:rPr>
+          <w:b/>
+          <w:bCs/>
+        </w:rPr>
+      </w:pPr>
+      <w:proofErr w:type="spellStart"/>
+      <w:r>
+        <w:t>EndDate</w:t>
+      </w:r>
+      <w:proofErr w:type="spellEnd"/>
+    </w:p>
+    <w:p>
+      <w:pPr>
+        <w:pStyle w:val="ListParagraph"/>
+        <w:numPr>
+          <w:ilvl w:val="2"/>
+          <w:numId w:val="2"/>
+        </w:numPr>
+        <w:rPr>
+          <w:b/>
+          <w:bCs/>
+        </w:rPr>
+      </w:pPr>
+      <w:r>
+        <w:t>The last day that a brand began using their alias. May be NULL.</w:t>
+      </w:r>
+    </w:p>
+    <w:p>
+      <w:pPr>
+        <w:pStyle w:val="ListParagraph"/>
+        <w:numPr>
+          <w:ilvl w:val="2"/>
+          <w:numId w:val="2"/>
+        </w:numPr>
+      </w:pPr>
+      <w:r>
+        <w:t>date</w:t>
+      </w:r>
+    </w:p>
+    <w:p>
+      <w:pPr>
+        <w:pStyle w:val="ListParagraph"/>
+        <w:numPr>
+          <w:ilvl w:val="1"/>
+          <w:numId w:val="2"/>
+        </w:numPr>
+        <w:rPr>
+          <w:b/>
+          <w:bCs/>
+        </w:rPr>
+      </w:pPr>
+      <w:r>
+        <w:t>Description</w:t>
+      </w:r>
+    </w:p>
+    <w:p>
+      <w:pPr>
+        <w:pStyle w:val="ListParagraph"/>
+        <w:numPr>
+          <w:ilvl w:val="2"/>
+          <w:numId w:val="2"/>
+        </w:numPr>
+        <w:rPr>
+          <w:b/>
+          <w:bCs/>
+        </w:rPr>
+      </w:pPr>
+      <w:r>
+        <w:t xml:space="preserve">A description of the alias, including motivations, context, or otherwise. </w:t>
+      </w:r>
+    </w:p>
+    <w:p>
+      <w:pPr>
+        <w:pStyle w:val="ListParagraph"/>
+        <w:numPr>
+          <w:ilvl w:val="2"/>
+          <w:numId w:val="2"/>
+        </w:numPr>
+      </w:pPr>
+      <w:r>
+        <w:t>Varchar(80)</w:t>
+      </w:r>
+    </w:p>
+    <w:p>
+      <w:pPr>
+        <w:pStyle w:val="ListParagraph"/>
+        <w:numPr>
+          <w:ilvl w:val="0"/>
+          <w:numId w:val="2"/>
+        </w:numPr>
+        <w:rPr>
+          <w:b/>
+          <w:bCs/>
+        </w:rPr>
+      </w:pPr>
+      <w:r>
+        <w:t>Collection</w:t>
+      </w:r>
+    </w:p>
+    <w:p>
+      <w:pPr>
+        <w:pStyle w:val="ListParagraph"/>
+        <w:numPr>
+          <w:ilvl w:val="1"/>
+          <w:numId w:val="2"/>
+        </w:numPr>
+        <w:rPr>
+          <w:b/>
+          <w:bCs/>
+        </w:rPr>
+      </w:pPr>
+      <w:proofErr w:type="spellStart"/>
+      <w:r>
+        <w:rPr>
+          <w:b/>
+          <w:bCs/>
+        </w:rPr>
+        <w:t>CollectionID</w:t>
+      </w:r>
+      <w:proofErr w:type="spellEnd"/>
+    </w:p>
+    <w:p>
+      <w:pPr>
+        <w:pStyle w:val="ListParagraph"/>
+        <w:numPr>
+          <w:ilvl w:val="2"/>
+          <w:numId w:val="2"/>
+        </w:numPr>
+        <w:rPr>
+          <w:b/>
+          <w:bCs/>
+        </w:rPr>
+      </w:pPr>
+      <w:r>
+        <w:t>An integer identifier for the collection that a brand enacts.</w:t>
+      </w:r>
+    </w:p>
+    <w:p>
+      <w:pPr>
+        <w:pStyle w:val="ListParagraph"/>
+        <w:numPr>
+          <w:ilvl w:val="2"/>
+          <w:numId w:val="2"/>
+        </w:numPr>
+        <w:rPr>
+          <w:b/>
+          <w:bCs/>
+        </w:rPr>
+      </w:pPr>
+      <w:r>
+        <w:t>INT</w:t>
+      </w:r>
+    </w:p>
+    <w:p>
+      <w:pPr>
+        <w:pStyle w:val="ListParagraph"/>
+        <w:numPr>
+          <w:ilvl w:val="1"/>
+          <w:numId w:val="2"/>
+        </w:numPr>
+        <w:rPr>
+          <w:b/>
+          <w:bCs/>
+        </w:rPr>
+      </w:pPr>
+      <w:proofErr w:type="spellStart"/>
+      <w:r>
+        <w:t>Brand</w:t>
+      </w:r>
+      <w:r>
+        <w:t>ID</w:t>
+      </w:r>
+      <w:proofErr w:type="spellEnd"/>
+    </w:p>
+    <w:p>
+      <w:pPr>
+        <w:pStyle w:val="ListParagraph"/>
+        <w:numPr>
+          <w:ilvl w:val="2"/>
+          <w:numId w:val="2"/>
+        </w:numPr>
+        <w:rPr>
+          <w:b/>
+          <w:bCs/>
+        </w:rPr>
+      </w:pPr>
+      <w:r>
+        <w:t>Foreign Key</w:t>
+      </w:r>
+    </w:p>
+    <w:p>
+      <w:pPr>
+        <w:pStyle w:val="ListParagraph"/>
+        <w:numPr>
+          <w:ilvl w:val="2"/>
+          <w:numId w:val="2"/>
+        </w:numPr>
+        <w:rPr>
+          <w:b/>
+          <w:bCs/>
+        </w:rPr>
+      </w:pPr>
+      <w:r>
+        <w:t xml:space="preserve">Identifies the brand that is associated with the collection. </w:t>
+      </w:r>
+    </w:p>
+    <w:p>
+      <w:pPr>
+        <w:pStyle w:val="ListParagraph"/>
+        <w:numPr>
+          <w:ilvl w:val="1"/>
+          <w:numId w:val="2"/>
+        </w:numPr>
+        <w:rPr>
+          <w:b/>
+          <w:bCs/>
+        </w:rPr>
+      </w:pPr>
+      <w:r>
+        <w:t>Name</w:t>
+      </w:r>
+    </w:p>
+    <w:p>
+      <w:pPr>
+        <w:pStyle w:val="ListParagraph"/>
+        <w:numPr>
+          <w:ilvl w:val="2"/>
+          <w:numId w:val="2"/>
+        </w:numPr>
+        <w:rPr>
+          <w:b/>
+          <w:bCs/>
+        </w:rPr>
+      </w:pPr>
+      <w:r>
+        <w:t>The name of the collection.</w:t>
+      </w:r>
+    </w:p>
+    <w:p>
+      <w:pPr>
+        <w:pStyle w:val="ListParagraph"/>
+        <w:numPr>
+          <w:ilvl w:val="2"/>
+          <w:numId w:val="2"/>
+        </w:numPr>
+        <w:rPr>
+          <w:b/>
+          <w:bCs/>
+        </w:rPr>
+      </w:pPr>
+      <w:r>
+        <w:t>Varchar(35)</w:t>
+      </w:r>
+    </w:p>
+    <w:p>
+      <w:pPr>
+        <w:pStyle w:val="ListParagraph"/>
+        <w:numPr>
+          <w:ilvl w:val="1"/>
+          <w:numId w:val="2"/>
+        </w:numPr>
+        <w:rPr>
+          <w:b/>
+          <w:bCs/>
+        </w:rPr>
+      </w:pPr>
+      <w:r>
+        <w:t>Season</w:t>
+      </w:r>
+    </w:p>
+    <w:p>
+      <w:pPr>
+        <w:pStyle w:val="ListParagraph"/>
+        <w:numPr>
+          <w:ilvl w:val="2"/>
+          <w:numId w:val="2"/>
+        </w:numPr>
+        <w:rPr>
+          <w:b/>
+          <w:bCs/>
+        </w:rPr>
+      </w:pPr>
+      <w:r>
+        <w:t>The season in which a collection may be released. Can take values ‘spring’ ‘summer’ ‘fall’ ‘winter’</w:t>
+      </w:r>
+    </w:p>
+    <w:p>
+      <w:pPr>
+        <w:pStyle w:val="ListParagraph"/>
+        <w:numPr>
+          <w:ilvl w:val="2"/>
+          <w:numId w:val="2"/>
+        </w:numPr>
+        <w:rPr>
+          <w:b/>
+          <w:bCs/>
+        </w:rPr>
+      </w:pPr>
+      <w:r>
+        <w:t>Varchar(12)</w:t>
+      </w:r>
+    </w:p>
+    <w:p>
+      <w:pPr>
+        <w:pStyle w:val="ListParagraph"/>
+        <w:numPr>
+          <w:ilvl w:val="1"/>
+          <w:numId w:val="2"/>
+        </w:numPr>
+        <w:rPr>
+          <w:b/>
+          <w:bCs/>
+        </w:rPr>
+      </w:pPr>
+      <w:r>
+        <w:t>Year</w:t>
+      </w:r>
+    </w:p>
+    <w:p>
+      <w:pPr>
+        <w:pStyle w:val="ListParagraph"/>
+        <w:numPr>
+          <w:ilvl w:val="2"/>
+          <w:numId w:val="2"/>
+        </w:numPr>
+        <w:rPr>
+          <w:b/>
+          <w:bCs/>
+        </w:rPr>
+      </w:pPr>
+      <w:r>
+        <w:t>The year in which a collection is released.</w:t>
+      </w:r>
+    </w:p>
+    <w:p>
+      <w:pPr>
+        <w:pStyle w:val="ListParagraph"/>
+        <w:numPr>
+          <w:ilvl w:val="2"/>
+          <w:numId w:val="2"/>
+        </w:numPr>
+        <w:rPr>
+          <w:b/>
+          <w:bCs/>
+        </w:rPr>
+      </w:pPr>
+      <w:r>
+        <w:t>INT</w:t>
+      </w:r>
+    </w:p>
+    <w:p>
+      <w:pPr>
+        <w:pStyle w:val="ListParagraph"/>
+        <w:numPr>
+          <w:ilvl w:val="1"/>
+          <w:numId w:val="2"/>
+        </w:numPr>
+        <w:rPr>
+          <w:b/>
+          <w:bCs/>
+        </w:rPr>
+      </w:pPr>
+      <w:r>
+        <w:t>Theme</w:t>
+      </w:r>
+    </w:p>
+    <w:p>
+      <w:pPr>
+        <w:pStyle w:val="ListParagraph"/>
+        <w:numPr>
+          <w:ilvl w:val="2"/>
+          <w:numId w:val="2"/>
+        </w:numPr>
+        <w:rPr>
+          <w:b/>
+          <w:bCs/>
+        </w:rPr>
+      </w:pPr>
+      <w:r>
+        <w:t>The theming that may be behind a collection. Examples include:</w:t>
+      </w:r>
+    </w:p>
+    <w:p>
+      <w:pPr>
+        <w:pStyle w:val="ListParagraph"/>
+        <w:numPr>
+          <w:ilvl w:val="3"/>
+          <w:numId w:val="2"/>
+        </w:numPr>
+        <w:rPr>
+          <w:b/>
+          <w:bCs/>
+        </w:rPr>
+      </w:pPr>
+      <w:r>
+        <w:t>OPI Downtown LA Collection – Themed around the colors in Los Angeles, CA.</w:t>
+      </w:r>
+    </w:p>
+    <w:p>
+      <w:pPr>
+        <w:pStyle w:val="ListParagraph"/>
+        <w:numPr>
+          <w:ilvl w:val="3"/>
+          <w:numId w:val="2"/>
+        </w:numPr>
+        <w:rPr>
+          <w:b/>
+          <w:bCs/>
+        </w:rPr>
+      </w:pPr>
+      <w:r>
+        <w:lastRenderedPageBreak/>
+        <w:t>Cirque Colors Surfer’s Crush – Themed around a day at the beach.</w:t>
+      </w:r>
+    </w:p>
+    <w:p>
+      <w:pPr>
+        <w:pStyle w:val="ListParagraph"/>
+        <w:numPr>
+          <w:ilvl w:val="3"/>
+          <w:numId w:val="2"/>
+        </w:numPr>
+        <w:rPr>
+          <w:b/>
+          <w:bCs/>
+        </w:rPr>
+      </w:pPr>
+      <w:r>
+        <w:t xml:space="preserve">Bee’s Knees Lacquer Elden Ring – Themed around the role-playing action game, Elden Ring. </w:t>
+      </w:r>
+    </w:p>
+    <w:p>
+      <w:pPr>
+        <w:pStyle w:val="ListParagraph"/>
+        <w:numPr>
+          <w:ilvl w:val="2"/>
+          <w:numId w:val="2"/>
+        </w:numPr>
+        <w:rPr>
+          <w:b/>
+          <w:bCs/>
+        </w:rPr>
+      </w:pPr>
+      <w:r>
+        <w:t>Varchar(25)</w:t>
+      </w:r>
+    </w:p>
+    <w:p>
+      <w:pPr>
+        <w:pStyle w:val="ListParagraph"/>
+        <w:numPr>
+          <w:ilvl w:val="1"/>
+          <w:numId w:val="2"/>
+        </w:numPr>
+        <w:rPr>
+          <w:b/>
+          <w:bCs/>
+        </w:rPr>
+      </w:pPr>
+      <w:proofErr w:type="spellStart"/>
+      <w:r>
+        <w:t>IsInfluencerCollaboration</w:t>
+      </w:r>
+      <w:proofErr w:type="spellEnd"/>
+    </w:p>
+    <w:p>
+      <w:pPr>
+        <w:pStyle w:val="ListParagraph"/>
+        <w:numPr>
+          <w:ilvl w:val="2"/>
+          <w:numId w:val="2"/>
+        </w:numPr>
+        <w:rPr>
+          <w:b/>
+          <w:bCs/>
+        </w:rPr>
+      </w:pPr>
+      <w:r>
+        <w:t xml:space="preserve">Identifies </w:t>
+      </w:r>
+      <w:proofErr w:type="gramStart"/>
+      <w:r>
+        <w:t>whether or not</w:t>
+      </w:r>
+      <w:proofErr w:type="gramEnd"/>
+      <w:r>
+        <w:t xml:space="preserve"> a collection may be in collaboration with an online personality or influencer.</w:t>
+      </w:r>
+      <w:r>
+        <w:t xml:space="preserve"> Examples include:</w:t>
+      </w:r>
+    </w:p>
+    <w:p>
+      <w:pPr>
+        <w:pStyle w:val="ListParagraph"/>
+        <w:numPr>
+          <w:ilvl w:val="3"/>
+          <w:numId w:val="2"/>
+        </w:numPr>
+        <w:rPr>
+          <w:b/>
+          <w:bCs/>
+        </w:rPr>
+      </w:pPr>
+      <w:proofErr w:type="spellStart"/>
+      <w:r>
+        <w:t>Holo</w:t>
+      </w:r>
+      <w:proofErr w:type="spellEnd"/>
+      <w:r>
+        <w:t xml:space="preserve"> Taco x Safiya </w:t>
+      </w:r>
+      <w:proofErr w:type="spellStart"/>
+      <w:r>
+        <w:t>Nyagaard</w:t>
+      </w:r>
+      <w:proofErr w:type="spellEnd"/>
+    </w:p>
+    <w:p>
+      <w:pPr>
+        <w:pStyle w:val="ListParagraph"/>
+        <w:numPr>
+          <w:ilvl w:val="3"/>
+          <w:numId w:val="2"/>
+        </w:numPr>
+      </w:pPr>
+      <w:r>
+        <w:t>Starrily x Kelli Marissa</w:t>
+      </w:r>
+    </w:p>
+    <w:p>
+      <w:pPr>
+        <w:pStyle w:val="ListParagraph"/>
+        <w:numPr>
+          <w:ilvl w:val="2"/>
+          <w:numId w:val="2"/>
+        </w:numPr>
+        <w:rPr>
+          <w:b/>
+          <w:bCs/>
+        </w:rPr>
+      </w:pPr>
+      <w:r>
+        <w:t>Boolean</w:t>
+      </w:r>
+    </w:p>
+    <w:p>
+      <w:pPr>
+        <w:pStyle w:val="ListParagraph"/>
+        <w:numPr>
+          <w:ilvl w:val="1"/>
+          <w:numId w:val="2"/>
+        </w:numPr>
+        <w:rPr>
+          <w:b/>
+          <w:bCs/>
+        </w:rPr>
+      </w:pPr>
+      <w:proofErr w:type="spellStart"/>
+      <w:r>
+        <w:t>InfluencerName</w:t>
+      </w:r>
+      <w:proofErr w:type="spellEnd"/>
+    </w:p>
+    <w:p>
+      <w:pPr>
+        <w:pStyle w:val="ListParagraph"/>
+        <w:numPr>
+          <w:ilvl w:val="2"/>
+          <w:numId w:val="2"/>
+        </w:numPr>
+        <w:rPr>
+          <w:b/>
+          <w:bCs/>
+        </w:rPr>
+      </w:pPr>
+      <w:r>
+        <w:t xml:space="preserve">Identifies the name of the influencer. May be NULL. </w:t>
+      </w:r>
+    </w:p>
+    <w:p>
+      <w:pPr>
+        <w:pStyle w:val="ListParagraph"/>
+        <w:numPr>
+          <w:ilvl w:val="2"/>
+          <w:numId w:val="2"/>
+        </w:numPr>
+        <w:rPr>
+          <w:b/>
+          <w:bCs/>
+        </w:rPr>
+      </w:pPr>
+      <w:r>
+        <w:t>Varchar(25)</w:t>
+      </w:r>
+    </w:p>
+    <w:p>
+      <w:pPr>
+        <w:pStyle w:val="ListParagraph"/>
+        <w:numPr>
+          <w:ilvl w:val="1"/>
+          <w:numId w:val="2"/>
+        </w:numPr>
+        <w:rPr>
+          <w:b/>
+          <w:bCs/>
+        </w:rPr>
+      </w:pPr>
+      <w:proofErr w:type="spellStart"/>
+      <w:r>
+        <w:t>IsIPCollaboration</w:t>
+      </w:r>
+      <w:proofErr w:type="spellEnd"/>
+    </w:p>
+    <w:p>
+      <w:pPr>
+        <w:pStyle w:val="ListParagraph"/>
+        <w:numPr>
+          <w:ilvl w:val="2"/>
+          <w:numId w:val="2"/>
+        </w:numPr>
+        <w:rPr>
+          <w:b/>
+          <w:bCs/>
+        </w:rPr>
+      </w:pPr>
+      <w:r>
+        <w:t xml:space="preserve">Identifies </w:t>
+      </w:r>
+      <w:proofErr w:type="gramStart"/>
+      <w:r>
+        <w:t>whether or not</w:t>
+      </w:r>
+      <w:proofErr w:type="gramEnd"/>
+      <w:r>
+        <w:t xml:space="preserve"> a collection may be part of an IP collab, or with another brand. Examples include:</w:t>
+      </w:r>
+    </w:p>
+    <w:p>
+      <w:pPr>
+        <w:pStyle w:val="ListParagraph"/>
+        <w:numPr>
+          <w:ilvl w:val="3"/>
+          <w:numId w:val="2"/>
+        </w:numPr>
+        <w:rPr>
+          <w:b/>
+          <w:bCs/>
+        </w:rPr>
+      </w:pPr>
+      <w:r>
+        <w:t xml:space="preserve">OPI x </w:t>
+      </w:r>
+      <w:r>
+        <w:t>Hello Kitty</w:t>
+      </w:r>
+    </w:p>
+    <w:p>
+      <w:pPr>
+        <w:pStyle w:val="ListParagraph"/>
+        <w:numPr>
+          <w:ilvl w:val="3"/>
+          <w:numId w:val="2"/>
+        </w:numPr>
+        <w:rPr>
+          <w:b/>
+          <w:bCs/>
+        </w:rPr>
+      </w:pPr>
+      <w:proofErr w:type="spellStart"/>
+      <w:r>
+        <w:t>Mooncat</w:t>
+      </w:r>
+      <w:proofErr w:type="spellEnd"/>
+      <w:r>
+        <w:t xml:space="preserve"> x Star Wars</w:t>
+      </w:r>
+    </w:p>
+    <w:p>
+      <w:pPr>
+        <w:pStyle w:val="ListParagraph"/>
+        <w:numPr>
+          <w:ilvl w:val="3"/>
+          <w:numId w:val="2"/>
+        </w:numPr>
+        <w:rPr>
+          <w:b/>
+          <w:bCs/>
+        </w:rPr>
+      </w:pPr>
+      <w:r>
+        <w:t>Sally Hansen x Jelly Belly</w:t>
+      </w:r>
+    </w:p>
+    <w:p>
+      <w:pPr>
+        <w:pStyle w:val="ListParagraph"/>
+        <w:numPr>
+          <w:ilvl w:val="3"/>
+          <w:numId w:val="2"/>
+        </w:numPr>
+        <w:rPr>
+          <w:b/>
+          <w:bCs/>
+        </w:rPr>
+      </w:pPr>
+      <w:proofErr w:type="spellStart"/>
+      <w:r>
+        <w:t>Holo</w:t>
+      </w:r>
+      <w:proofErr w:type="spellEnd"/>
+      <w:r>
+        <w:t xml:space="preserve"> Taco x David’s Tea</w:t>
+      </w:r>
+    </w:p>
+    <w:p>
+      <w:pPr>
+        <w:pStyle w:val="ListParagraph"/>
+        <w:numPr>
+          <w:ilvl w:val="1"/>
+          <w:numId w:val="2"/>
+        </w:numPr>
+        <w:rPr>
+          <w:b/>
+          <w:bCs/>
+        </w:rPr>
+      </w:pPr>
+      <w:proofErr w:type="spellStart"/>
+      <w:r>
+        <w:t>IPName</w:t>
+      </w:r>
+      <w:proofErr w:type="spellEnd"/>
+    </w:p>
+    <w:p>
+      <w:pPr>
+        <w:pStyle w:val="ListParagraph"/>
+        <w:numPr>
+          <w:ilvl w:val="2"/>
+          <w:numId w:val="2"/>
+        </w:numPr>
+        <w:rPr>
+          <w:b/>
+          <w:bCs/>
+        </w:rPr>
+      </w:pPr>
+      <w:r>
+        <w:t>Identifies the name of the collaboration. Can be NULL.</w:t>
+      </w:r>
+    </w:p>
+    <w:p>
+      <w:pPr>
+        <w:pStyle w:val="ListParagraph"/>
+        <w:numPr>
+          <w:ilvl w:val="2"/>
+          <w:numId w:val="2"/>
+        </w:numPr>
+        <w:rPr>
+          <w:b/>
+          <w:bCs/>
+        </w:rPr>
+      </w:pPr>
+      <w:r>
+        <w:t>Varchar(25)</w:t>
+      </w:r>
+    </w:p>
+    <w:p>
+      <w:pPr>
+        <w:pStyle w:val="ListParagraph"/>
+        <w:numPr>
+          <w:ilvl w:val="1"/>
+          <w:numId w:val="2"/>
+        </w:numPr>
+        <w:rPr>
+          <w:b/>
+          <w:bCs/>
+        </w:rPr>
+      </w:pPr>
+      <w:proofErr w:type="spellStart"/>
+      <w:r>
+        <w:t>IsCharity</w:t>
+      </w:r>
+      <w:proofErr w:type="spellEnd"/>
+    </w:p>
+    <w:p>
+      <w:pPr>
+        <w:pStyle w:val="ListParagraph"/>
+        <w:numPr>
+          <w:ilvl w:val="2"/>
+          <w:numId w:val="2"/>
+        </w:numPr>
+        <w:rPr>
+          <w:b/>
+          <w:bCs/>
+        </w:rPr>
+      </w:pPr>
+      <w:r>
+        <w:t xml:space="preserve">Identifies </w:t>
+      </w:r>
+      <w:proofErr w:type="gramStart"/>
+      <w:r>
+        <w:t>whether or not</w:t>
+      </w:r>
+      <w:proofErr w:type="gramEnd"/>
+      <w:r>
+        <w:t xml:space="preserve"> a nail polish is released in collaboration with a charity.</w:t>
+      </w:r>
+    </w:p>
+    <w:p>
+      <w:pPr>
+        <w:pStyle w:val="ListParagraph"/>
+        <w:numPr>
+          <w:ilvl w:val="2"/>
+          <w:numId w:val="2"/>
+        </w:numPr>
+        <w:rPr>
+          <w:b/>
+          <w:bCs/>
+        </w:rPr>
+      </w:pPr>
+      <w:r>
+        <w:t>Boolean</w:t>
+      </w:r>
+    </w:p>
+    <w:p>
+      <w:pPr>
+        <w:pStyle w:val="ListParagraph"/>
+        <w:numPr>
+          <w:ilvl w:val="1"/>
+          <w:numId w:val="2"/>
+        </w:numPr>
+        <w:rPr>
+          <w:b/>
+          <w:bCs/>
+        </w:rPr>
+      </w:pPr>
+      <w:proofErr w:type="spellStart"/>
+      <w:r>
+        <w:t>CharityName</w:t>
+      </w:r>
+      <w:proofErr w:type="spellEnd"/>
+    </w:p>
+    <w:p>
+      <w:pPr>
+        <w:pStyle w:val="ListParagraph"/>
+        <w:numPr>
+          <w:ilvl w:val="2"/>
+          <w:numId w:val="2"/>
+        </w:numPr>
+        <w:rPr>
+          <w:b/>
+          <w:bCs/>
+        </w:rPr>
+      </w:pPr>
+      <w:r>
+        <w:t>The name of the charity that the nail polish is raising funds for. May be NULL.</w:t>
+      </w:r>
+    </w:p>
+    <w:p>
+      <w:pPr>
+        <w:pStyle w:val="ListParagraph"/>
+        <w:numPr>
+          <w:ilvl w:val="2"/>
+          <w:numId w:val="2"/>
+        </w:numPr>
+        <w:rPr>
+          <w:b/>
+          <w:bCs/>
+        </w:rPr>
+      </w:pPr>
+      <w:r>
+        <w:t>Varchar(25)</w:t>
+      </w:r>
+    </w:p>
+    <w:p>
+      <w:pPr>
+        <w:pStyle w:val="ListParagraph"/>
+        <w:numPr>
+          <w:ilvl w:val="0"/>
+          <w:numId w:val="2"/>
+        </w:numPr>
+      </w:pPr>
+      <w:r>
+        <w:t>Finish</w:t>
+      </w:r>
+    </w:p>
+    <w:p>
+      <w:pPr>
+        <w:pStyle w:val="ListParagraph"/>
+        <w:numPr>
+          <w:ilvl w:val="1"/>
+          <w:numId w:val="2"/>
+        </w:numPr>
+        <w:rPr>
+          <w:b/>
+          <w:bCs/>
+        </w:rPr>
+      </w:pPr>
+      <w:proofErr w:type="spellStart"/>
+      <w:r>
+        <w:rPr>
+          <w:b/>
+          <w:bCs/>
+        </w:rPr>
+        <w:t>FinishID</w:t>
+      </w:r>
+      <w:proofErr w:type="spellEnd"/>
+    </w:p>
+    <w:p>
+      <w:pPr>
+        <w:pStyle w:val="ListParagraph"/>
+        <w:numPr>
+          <w:ilvl w:val="2"/>
+          <w:numId w:val="2"/>
+        </w:numPr>
+        <w:rPr>
+          <w:b/>
+          <w:bCs/>
+        </w:rPr>
+      </w:pPr>
+      <w:r>
+        <w:t xml:space="preserve">A unique identifier for the primary finish. V </w:t>
+      </w:r>
+    </w:p>
+    <w:p>
+      <w:pPr>
+        <w:pStyle w:val="ListParagraph"/>
+        <w:numPr>
+          <w:ilvl w:val="2"/>
+          <w:numId w:val="2"/>
+        </w:numPr>
+        <w:rPr>
+          <w:b/>
+          <w:bCs/>
+        </w:rPr>
+      </w:pPr>
+      <w:r>
+        <w:t>INT</w:t>
+      </w:r>
+    </w:p>
+    <w:p>
+      <w:pPr>
+        <w:pStyle w:val="ListParagraph"/>
+        <w:numPr>
+          <w:ilvl w:val="1"/>
+          <w:numId w:val="2"/>
+        </w:numPr>
+      </w:pPr>
+      <w:r>
+        <w:t>Name</w:t>
+      </w:r>
+    </w:p>
+    <w:p>
+      <w:pPr>
+        <w:pStyle w:val="ListParagraph"/>
+        <w:numPr>
+          <w:ilvl w:val="2"/>
+          <w:numId w:val="2"/>
+        </w:numPr>
+      </w:pPr>
+      <w:r>
+        <w:lastRenderedPageBreak/>
+        <w:t>The name of the finish. Can take values ‘crème’ ‘shimmer’ ‘jelly’ ‘flake’ ‘</w:t>
+      </w:r>
+      <w:proofErr w:type="spellStart"/>
+      <w:r>
+        <w:t>crelly</w:t>
+      </w:r>
+      <w:proofErr w:type="spellEnd"/>
+      <w:r>
+        <w:t>’ ‘glitter’</w:t>
+      </w:r>
+    </w:p>
+    <w:p>
+      <w:pPr>
+        <w:pStyle w:val="ListParagraph"/>
+        <w:numPr>
+          <w:ilvl w:val="2"/>
+          <w:numId w:val="2"/>
+        </w:numPr>
+      </w:pPr>
+      <w:r>
+        <w:t>Varchar(12)</w:t>
+      </w:r>
+    </w:p>
+    <w:p>
+      <w:pPr>
+        <w:pStyle w:val="ListParagraph"/>
+        <w:numPr>
+          <w:ilvl w:val="1"/>
+          <w:numId w:val="2"/>
+        </w:numPr>
+      </w:pPr>
+      <w:r>
+        <w:t>Description</w:t>
+      </w:r>
+    </w:p>
+    <w:p>
+      <w:pPr>
+        <w:pStyle w:val="ListParagraph"/>
+        <w:numPr>
+          <w:ilvl w:val="2"/>
+          <w:numId w:val="2"/>
+        </w:numPr>
+      </w:pPr>
+      <w:r>
+        <w:t>A description of said finish.</w:t>
+      </w:r>
+    </w:p>
+    <w:p>
+      <w:pPr>
+        <w:pStyle w:val="ListParagraph"/>
+        <w:numPr>
+          <w:ilvl w:val="2"/>
+          <w:numId w:val="2"/>
+        </w:numPr>
+      </w:pPr>
+      <w:r>
+        <w:t>Varchar(80)</w:t>
+      </w:r>
+    </w:p>
+    <w:p>
+      <w:pPr>
+        <w:pStyle w:val="ListParagraph"/>
+        <w:numPr>
+          <w:ilvl w:val="0"/>
+          <w:numId w:val="2"/>
+        </w:numPr>
+      </w:pPr>
+      <w:proofErr w:type="spellStart"/>
+      <w:r>
+        <w:t>FinishDetail</w:t>
+      </w:r>
+      <w:proofErr w:type="spellEnd"/>
+      <w:r>
+        <w:t>:</w:t>
+      </w:r>
+    </w:p>
+    <w:p>
+      <w:pPr>
+        <w:pStyle w:val="ListParagraph"/>
+        <w:numPr>
+          <w:ilvl w:val="1"/>
+          <w:numId w:val="2"/>
+        </w:numPr>
+        <w:rPr>
+          <w:b/>
+          <w:bCs/>
+        </w:rPr>
+      </w:pPr>
+      <w:proofErr w:type="spellStart"/>
+      <w:r>
+        <w:rPr>
+          <w:b/>
+          <w:bCs/>
+        </w:rPr>
+        <w:t>FinishDetailID</w:t>
+      </w:r>
+      <w:proofErr w:type="spellEnd"/>
+    </w:p>
+    <w:p>
+      <w:pPr>
+        <w:pStyle w:val="ListParagraph"/>
+        <w:numPr>
+          <w:ilvl w:val="2"/>
+          <w:numId w:val="2"/>
+        </w:numPr>
+      </w:pPr>
+      <w:r>
+        <w:t>A unique identifier for each additional subcategory of primary finishes.</w:t>
+      </w:r>
+    </w:p>
+    <w:p>
+      <w:pPr>
+        <w:pStyle w:val="ListParagraph"/>
+        <w:numPr>
+          <w:ilvl w:val="2"/>
+          <w:numId w:val="2"/>
+        </w:numPr>
+      </w:pPr>
+      <w:r>
+        <w:t>INT</w:t>
+      </w:r>
+    </w:p>
+    <w:p>
+      <w:pPr>
+        <w:pStyle w:val="ListParagraph"/>
+        <w:numPr>
+          <w:ilvl w:val="1"/>
+          <w:numId w:val="2"/>
+        </w:numPr>
+      </w:pPr>
+      <w:proofErr w:type="spellStart"/>
+      <w:r>
+        <w:t>FinishID</w:t>
+      </w:r>
+      <w:proofErr w:type="spellEnd"/>
+    </w:p>
+    <w:p>
+      <w:pPr>
+        <w:pStyle w:val="ListParagraph"/>
+        <w:numPr>
+          <w:ilvl w:val="2"/>
+          <w:numId w:val="2"/>
+        </w:numPr>
+      </w:pPr>
+      <w:r>
+        <w:t>Foreign Key</w:t>
+      </w:r>
+    </w:p>
+    <w:p>
+      <w:pPr>
+        <w:pStyle w:val="ListParagraph"/>
+        <w:numPr>
+          <w:ilvl w:val="2"/>
+          <w:numId w:val="2"/>
+        </w:numPr>
+      </w:pPr>
+      <w:r>
+        <w:t xml:space="preserve">Holds the corresponding finish that the subcategory is part of. </w:t>
+      </w:r>
+    </w:p>
+    <w:p>
+      <w:pPr>
+        <w:pStyle w:val="ListParagraph"/>
+        <w:numPr>
+          <w:ilvl w:val="2"/>
+          <w:numId w:val="2"/>
+        </w:numPr>
+      </w:pPr>
+      <w:r>
+        <w:t>INT</w:t>
+      </w:r>
+    </w:p>
+    <w:p>
+      <w:pPr>
+        <w:pStyle w:val="ListParagraph"/>
+        <w:numPr>
+          <w:ilvl w:val="1"/>
+          <w:numId w:val="2"/>
+        </w:numPr>
+      </w:pPr>
+      <w:proofErr w:type="spellStart"/>
+      <w:r>
+        <w:t>DetailName</w:t>
+      </w:r>
+      <w:proofErr w:type="spellEnd"/>
+    </w:p>
+    <w:p>
+      <w:pPr>
+        <w:pStyle w:val="ListParagraph"/>
+        <w:numPr>
+          <w:ilvl w:val="2"/>
+          <w:numId w:val="2"/>
+        </w:numPr>
+      </w:pPr>
+      <w:r>
+        <w:t>The name of the subcategory of finish. Examples include, but are not limited to:</w:t>
+      </w:r>
+    </w:p>
+    <w:p>
+      <w:pPr>
+        <w:pStyle w:val="ListParagraph"/>
+        <w:numPr>
+          <w:ilvl w:val="3"/>
+          <w:numId w:val="2"/>
+        </w:numPr>
+      </w:pPr>
+      <w:r>
+        <w:t>Shimmer polishes can be:</w:t>
+      </w:r>
+    </w:p>
+    <w:p>
+      <w:pPr>
+        <w:pStyle w:val="ListParagraph"/>
+        <w:numPr>
+          <w:ilvl w:val="4"/>
+          <w:numId w:val="2"/>
+        </w:numPr>
+      </w:pPr>
+      <w:r>
+        <w:t>Ultrafine.</w:t>
+      </w:r>
+    </w:p>
+    <w:p>
+      <w:pPr>
+        <w:pStyle w:val="ListParagraph"/>
+        <w:numPr>
+          <w:ilvl w:val="4"/>
+          <w:numId w:val="2"/>
+        </w:numPr>
+      </w:pPr>
+      <w:r>
+        <w:t>Fine.</w:t>
+      </w:r>
+    </w:p>
+    <w:p>
+      <w:pPr>
+        <w:pStyle w:val="ListParagraph"/>
+        <w:numPr>
+          <w:ilvl w:val="4"/>
+          <w:numId w:val="2"/>
+        </w:numPr>
+      </w:pPr>
+      <w:r>
+        <w:t>Medium</w:t>
+      </w:r>
+    </w:p>
+    <w:p>
+      <w:pPr>
+        <w:pStyle w:val="ListParagraph"/>
+        <w:numPr>
+          <w:ilvl w:val="4"/>
+          <w:numId w:val="2"/>
+        </w:numPr>
+      </w:pPr>
+      <w:r>
+        <w:t>Linear Holographic</w:t>
+      </w:r>
+    </w:p>
+    <w:p>
+      <w:pPr>
+        <w:pStyle w:val="ListParagraph"/>
+        <w:numPr>
+          <w:ilvl w:val="4"/>
+          <w:numId w:val="2"/>
+        </w:numPr>
+      </w:pPr>
+      <w:r>
+        <w:t>Scattered Holographic</w:t>
+      </w:r>
+    </w:p>
+    <w:p>
+      <w:pPr>
+        <w:pStyle w:val="ListParagraph"/>
+        <w:numPr>
+          <w:ilvl w:val="3"/>
+          <w:numId w:val="2"/>
+        </w:numPr>
+      </w:pPr>
+      <w:r>
+        <w:t>Flake polishes can be:</w:t>
+      </w:r>
+    </w:p>
+    <w:p>
+      <w:pPr>
+        <w:pStyle w:val="ListParagraph"/>
+        <w:numPr>
+          <w:ilvl w:val="4"/>
+          <w:numId w:val="2"/>
+        </w:numPr>
+      </w:pPr>
+      <w:r>
+        <w:t>Small.</w:t>
+      </w:r>
+    </w:p>
+    <w:p>
+      <w:pPr>
+        <w:pStyle w:val="ListParagraph"/>
+        <w:numPr>
+          <w:ilvl w:val="4"/>
+          <w:numId w:val="2"/>
+        </w:numPr>
+      </w:pPr>
+      <w:r>
+        <w:t>Medium</w:t>
+      </w:r>
+    </w:p>
+    <w:p>
+      <w:pPr>
+        <w:pStyle w:val="ListParagraph"/>
+        <w:numPr>
+          <w:ilvl w:val="4"/>
+          <w:numId w:val="2"/>
+        </w:numPr>
+      </w:pPr>
+      <w:r>
+        <w:t>Large</w:t>
+      </w:r>
+    </w:p>
+    <w:p>
+      <w:pPr>
+        <w:pStyle w:val="ListParagraph"/>
+        <w:numPr>
+          <w:ilvl w:val="4"/>
+          <w:numId w:val="2"/>
+        </w:numPr>
+      </w:pPr>
+      <w:r>
+        <w:t>Metallic</w:t>
+      </w:r>
+    </w:p>
+    <w:p>
+      <w:pPr>
+        <w:pStyle w:val="ListParagraph"/>
+        <w:numPr>
+          <w:ilvl w:val="4"/>
+          <w:numId w:val="2"/>
+        </w:numPr>
+      </w:pPr>
+      <w:r>
+        <w:t>Holographic</w:t>
+      </w:r>
+    </w:p>
+    <w:p>
+      <w:pPr>
+        <w:pStyle w:val="ListParagraph"/>
+        <w:numPr>
+          <w:ilvl w:val="2"/>
+          <w:numId w:val="2"/>
+        </w:numPr>
+      </w:pPr>
+      <w:r>
+        <w:t>Varchar(25)</w:t>
+      </w:r>
+    </w:p>
+    <w:p>
+      <w:pPr>
+        <w:pStyle w:val="ListParagraph"/>
+        <w:numPr>
+          <w:ilvl w:val="1"/>
+          <w:numId w:val="2"/>
+        </w:numPr>
+      </w:pPr>
+      <w:r>
+        <w:t>Description</w:t>
+      </w:r>
+    </w:p>
+    <w:p>
+      <w:pPr>
+        <w:pStyle w:val="ListParagraph"/>
+        <w:numPr>
+          <w:ilvl w:val="2"/>
+          <w:numId w:val="2"/>
+        </w:numPr>
+      </w:pPr>
+      <w:r>
+        <w:t>A further description of the specific subcategory of finish.</w:t>
+      </w:r>
+    </w:p>
+    <w:p>
+      <w:pPr>
+        <w:pStyle w:val="ListParagraph"/>
+        <w:numPr>
+          <w:ilvl w:val="2"/>
+          <w:numId w:val="2"/>
+        </w:numPr>
+      </w:pPr>
+      <w:r>
+        <w:t>Varchar(80)</w:t>
+      </w:r>
+    </w:p>
+    <w:p>
+      <w:pPr>
+        <w:pStyle w:val="ListParagraph"/>
+        <w:numPr>
+          <w:ilvl w:val="0"/>
+          <w:numId w:val="2"/>
+        </w:numPr>
+      </w:pPr>
+      <w:proofErr w:type="spellStart"/>
+      <w:r>
+        <w:t>PolishFinish</w:t>
+      </w:r>
+      <w:proofErr w:type="spellEnd"/>
+    </w:p>
+    <w:p>
+      <w:pPr>
+        <w:pStyle w:val="ListParagraph"/>
+        <w:numPr>
+          <w:ilvl w:val="1"/>
+          <w:numId w:val="2"/>
+        </w:numPr>
+      </w:pPr>
+      <w:proofErr w:type="spellStart"/>
+      <w:r>
+        <w:t>PolishFinishID</w:t>
+      </w:r>
+      <w:proofErr w:type="spellEnd"/>
+    </w:p>
+    <w:p>
+      <w:pPr>
+        <w:pStyle w:val="ListParagraph"/>
+        <w:numPr>
+          <w:ilvl w:val="2"/>
+          <w:numId w:val="2"/>
+        </w:numPr>
+      </w:pPr>
+      <w:r>
+        <w:t xml:space="preserve">A unique identifier that </w:t>
+      </w:r>
+      <w:r>
+        <w:t xml:space="preserve">identifies each unique </w:t>
+      </w:r>
+      <w:proofErr w:type="spellStart"/>
+      <w:r>
+        <w:t>PolishFinish</w:t>
+      </w:r>
+      <w:proofErr w:type="spellEnd"/>
+      <w:r>
+        <w:t xml:space="preserve"> for each individual nail polish.</w:t>
+      </w:r>
+    </w:p>
+    <w:p>
+      <w:pPr>
+        <w:pStyle w:val="ListParagraph"/>
+        <w:numPr>
+          <w:ilvl w:val="2"/>
+          <w:numId w:val="2"/>
+        </w:numPr>
+      </w:pPr>
+      <w:r>
+        <w:lastRenderedPageBreak/>
+        <w:t>INT</w:t>
+      </w:r>
+    </w:p>
+    <w:p>
+      <w:pPr>
+        <w:pStyle w:val="ListParagraph"/>
+        <w:numPr>
+          <w:ilvl w:val="1"/>
+          <w:numId w:val="2"/>
+        </w:numPr>
+      </w:pPr>
+      <w:proofErr w:type="spellStart"/>
+      <w:r>
+        <w:t>PolishID</w:t>
+      </w:r>
+      <w:proofErr w:type="spellEnd"/>
+    </w:p>
+    <w:p>
+      <w:pPr>
+        <w:pStyle w:val="ListParagraph"/>
+        <w:numPr>
+          <w:ilvl w:val="2"/>
+          <w:numId w:val="2"/>
+        </w:numPr>
+      </w:pPr>
+      <w:r>
+        <w:t>Foreign key</w:t>
+      </w:r>
+    </w:p>
+    <w:p>
+      <w:pPr>
+        <w:pStyle w:val="ListParagraph"/>
+        <w:numPr>
+          <w:ilvl w:val="2"/>
+          <w:numId w:val="2"/>
+        </w:numPr>
+      </w:pPr>
+      <w:r>
+        <w:t xml:space="preserve">Identifies the corresponding nail polish that such a </w:t>
+      </w:r>
+      <w:proofErr w:type="spellStart"/>
+      <w:r>
+        <w:t>PolishFinish</w:t>
+      </w:r>
+      <w:proofErr w:type="spellEnd"/>
+      <w:r>
+        <w:t xml:space="preserve"> may belong to, accounting for possibly duplicate </w:t>
+      </w:r>
+      <w:proofErr w:type="spellStart"/>
+      <w:r>
+        <w:t>PolishFinish</w:t>
+      </w:r>
+      <w:proofErr w:type="spellEnd"/>
+      <w:r>
+        <w:t xml:space="preserve"> combinations. Attempts to account for the fact that one polish may have several finishes.</w:t>
+      </w:r>
+    </w:p>
+    <w:p>
+      <w:pPr>
+        <w:pStyle w:val="ListParagraph"/>
+        <w:numPr>
+          <w:ilvl w:val="3"/>
+          <w:numId w:val="2"/>
+        </w:numPr>
+      </w:pPr>
+      <w:r>
+        <w:t xml:space="preserve">Example: a nail polish with blue fine shimmer particles, suspended in a purple jelly base, with green magnetic particles, that glows in the dark. </w:t>
+      </w:r>
+    </w:p>
+    <w:p>
+      <w:pPr>
+        <w:pStyle w:val="ListParagraph"/>
+        <w:numPr>
+          <w:ilvl w:val="2"/>
+          <w:numId w:val="2"/>
+        </w:numPr>
+      </w:pPr>
+      <w:r>
+        <w:t>INT</w:t>
+      </w:r>
+    </w:p>
+    <w:p>
+      <w:pPr>
+        <w:pStyle w:val="ListParagraph"/>
+        <w:numPr>
+          <w:ilvl w:val="1"/>
+          <w:numId w:val="2"/>
+        </w:numPr>
+      </w:pPr>
+      <w:proofErr w:type="spellStart"/>
+      <w:r>
+        <w:t>FinishID</w:t>
+      </w:r>
+      <w:proofErr w:type="spellEnd"/>
+    </w:p>
+    <w:p>
+      <w:pPr>
+        <w:pStyle w:val="ListParagraph"/>
+        <w:numPr>
+          <w:ilvl w:val="2"/>
+          <w:numId w:val="2"/>
+        </w:numPr>
+      </w:pPr>
+      <w:r>
+        <w:t>Foreign key</w:t>
+      </w:r>
+    </w:p>
+    <w:p>
+      <w:pPr>
+        <w:pStyle w:val="ListParagraph"/>
+        <w:numPr>
+          <w:ilvl w:val="2"/>
+          <w:numId w:val="2"/>
+        </w:numPr>
       </w:pPr>
       <w:r>
         <w:t xml:space="preserve">Identifies the finish, or one of the finishes, a nail polish may have. </w:t>
@@ -3563,190 +3697,6 @@
       </w:pPr>
       <w:r>
         <w:t>INT</w:t>
-      </w:r>
-    </w:p>
-    <w:p>
-      <w:pPr>
-        <w:pStyle w:val="ListParagraph"/>
-        <w:numPr>
-          <w:ilvl w:val="1"/>
-          <w:numId w:val="2"/>
-        </w:numPr>
-      </w:pPr>
-      <w:proofErr w:type="spellStart"/>
-      <w:r>
-        <w:t>IsDriesMatte</w:t>
-      </w:r>
-      <w:proofErr w:type="spellEnd"/>
-    </w:p>
-    <w:p>
-      <w:pPr>
-        <w:pStyle w:val="ListParagraph"/>
-        <w:numPr>
-          <w:ilvl w:val="2"/>
-          <w:numId w:val="2"/>
-        </w:numPr>
-      </w:pPr>
-      <w:r>
-        <w:t xml:space="preserve">Identifies </w:t>
-      </w:r>
-      <w:proofErr w:type="gramStart"/>
-      <w:r>
-        <w:t>whether or not</w:t>
-      </w:r>
-      <w:proofErr w:type="gramEnd"/>
-      <w:r>
-        <w:t xml:space="preserve"> a nail polish is engineered to dry down matte on its own. </w:t>
-      </w:r>
-    </w:p>
-    <w:p>
-      <w:pPr>
-        <w:pStyle w:val="ListParagraph"/>
-        <w:numPr>
-          <w:ilvl w:val="2"/>
-          <w:numId w:val="2"/>
-        </w:numPr>
-      </w:pPr>
-      <w:r>
-        <w:t>Boolean</w:t>
-      </w:r>
-    </w:p>
-    <w:p>
-      <w:pPr>
-        <w:pStyle w:val="ListParagraph"/>
-        <w:numPr>
-          <w:ilvl w:val="1"/>
-          <w:numId w:val="2"/>
-        </w:numPr>
-      </w:pPr>
-      <w:proofErr w:type="spellStart"/>
-      <w:r>
-        <w:t>IsGlowitheDark</w:t>
-      </w:r>
-      <w:proofErr w:type="spellEnd"/>
-    </w:p>
-    <w:p>
-      <w:pPr>
-        <w:pStyle w:val="ListParagraph"/>
-        <w:numPr>
-          <w:ilvl w:val="2"/>
-          <w:numId w:val="2"/>
-        </w:numPr>
-      </w:pPr>
-      <w:r>
-        <w:t xml:space="preserve">Identifies </w:t>
-      </w:r>
-      <w:proofErr w:type="gramStart"/>
-      <w:r>
-        <w:t>whether or not</w:t>
-      </w:r>
-      <w:proofErr w:type="gramEnd"/>
-      <w:r>
-        <w:t xml:space="preserve"> a nail polish is engineered to glow in the dark. </w:t>
-      </w:r>
-    </w:p>
-    <w:p>
-      <w:pPr>
-        <w:pStyle w:val="ListParagraph"/>
-        <w:numPr>
-          <w:ilvl w:val="2"/>
-          <w:numId w:val="2"/>
-        </w:numPr>
-      </w:pPr>
-      <w:r>
-        <w:t>Boolean.</w:t>
-      </w:r>
-    </w:p>
-    <w:p>
-      <w:pPr>
-        <w:pStyle w:val="ListParagraph"/>
-        <w:numPr>
-          <w:ilvl w:val="1"/>
-          <w:numId w:val="2"/>
-        </w:numPr>
-      </w:pPr>
-      <w:proofErr w:type="spellStart"/>
-      <w:r>
-        <w:t>IsUV</w:t>
-      </w:r>
-      <w:proofErr w:type="spellEnd"/>
-    </w:p>
-    <w:p>
-      <w:pPr>
-        <w:pStyle w:val="ListParagraph"/>
-        <w:numPr>
-          <w:ilvl w:val="2"/>
-          <w:numId w:val="2"/>
-        </w:numPr>
-      </w:pPr>
-      <w:r>
-        <w:t xml:space="preserve">Identifies </w:t>
-      </w:r>
-      <w:proofErr w:type="gramStart"/>
-      <w:r>
-        <w:t>whether or not</w:t>
-      </w:r>
-      <w:proofErr w:type="gramEnd"/>
-      <w:r>
-        <w:t xml:space="preserve"> a nail polish is engineered to glow underneath ultraviolet lighting. </w:t>
-      </w:r>
-    </w:p>
-    <w:p>
-      <w:pPr>
-        <w:pStyle w:val="ListParagraph"/>
-        <w:numPr>
-          <w:ilvl w:val="2"/>
-          <w:numId w:val="2"/>
-        </w:numPr>
-      </w:pPr>
-      <w:r>
-        <w:t>Boolean</w:t>
-      </w:r>
-    </w:p>
-    <w:p>
-      <w:pPr>
-        <w:pStyle w:val="ListParagraph"/>
-        <w:numPr>
-          <w:ilvl w:val="1"/>
-          <w:numId w:val="2"/>
-        </w:numPr>
-      </w:pPr>
-      <w:proofErr w:type="spellStart"/>
-      <w:r>
-        <w:t>IsTopper</w:t>
-      </w:r>
-      <w:proofErr w:type="spellEnd"/>
-    </w:p>
-    <w:p>
-      <w:pPr>
-        <w:pStyle w:val="ListParagraph"/>
-        <w:numPr>
-          <w:ilvl w:val="2"/>
-          <w:numId w:val="2"/>
-        </w:numPr>
-      </w:pPr>
-      <w:r>
-        <w:t xml:space="preserve">Identifies </w:t>
-      </w:r>
-      <w:proofErr w:type="gramStart"/>
-      <w:r>
-        <w:t>whether or not</w:t>
-      </w:r>
-      <w:proofErr w:type="gramEnd"/>
-      <w:r>
-        <w:t xml:space="preserve"> a nail polish was intended to be used as a topper shade.</w:t>
-      </w:r>
-    </w:p>
-    <w:p>
-      <w:pPr>
-        <w:pStyle w:val="ListParagraph"/>
-        <w:numPr>
-          <w:ilvl w:val="2"/>
-          <w:numId w:val="2"/>
-        </w:numPr>
-      </w:pPr>
-      <w:r>
-        <w:t>Boolean</w:t>
       </w:r>
     </w:p>
     <w:p>
@@ -3924,39 +3874,39 @@
         </w:numPr>
       </w:pPr>
       <w:r>
+        <w:t xml:space="preserve">Are usually organized by a group of individuals that do not make nail polish themselves (a Facebook group, a Discord server, </w:t>
+      </w:r>
+      <w:proofErr w:type="spellStart"/>
+      <w:r>
+        <w:t>ect</w:t>
+      </w:r>
+      <w:proofErr w:type="spellEnd"/>
+      <w:r>
+        <w:t xml:space="preserve">). </w:t>
+      </w:r>
+    </w:p>
+    <w:p>
+      <w:pPr>
+        <w:pStyle w:val="ListParagraph"/>
+        <w:numPr>
+          <w:ilvl w:val="4"/>
+          <w:numId w:val="2"/>
+        </w:numPr>
+      </w:pPr>
+      <w:r>
+        <w:t xml:space="preserve">Polishes released during said event have very limited availability. </w:t>
+      </w:r>
+    </w:p>
+    <w:p>
+      <w:pPr>
+        <w:pStyle w:val="ListParagraph"/>
+        <w:numPr>
+          <w:ilvl w:val="3"/>
+          <w:numId w:val="2"/>
+        </w:numPr>
+      </w:pPr>
+      <w:r>
         <w:lastRenderedPageBreak/>
-        <w:t xml:space="preserve">Are usually organized by a group of individuals that do not make nail polish themselves (a Facebook group, a Discord server, </w:t>
-      </w:r>
-      <w:proofErr w:type="spellStart"/>
-      <w:r>
-        <w:t>ect</w:t>
-      </w:r>
-      <w:proofErr w:type="spellEnd"/>
-      <w:r>
-        <w:t xml:space="preserve">). </w:t>
-      </w:r>
-    </w:p>
-    <w:p>
-      <w:pPr>
-        <w:pStyle w:val="ListParagraph"/>
-        <w:numPr>
-          <w:ilvl w:val="4"/>
-          <w:numId w:val="2"/>
-        </w:numPr>
-      </w:pPr>
-      <w:r>
-        <w:t xml:space="preserve">Polishes released during said event have very limited availability. </w:t>
-      </w:r>
-    </w:p>
-    <w:p>
-      <w:pPr>
-        <w:pStyle w:val="ListParagraph"/>
-        <w:numPr>
-          <w:ilvl w:val="3"/>
-          <w:numId w:val="2"/>
-        </w:numPr>
-      </w:pPr>
-      <w:r>
         <w:t>Examples of events include Polish Pick Up and Hella Handmade</w:t>
       </w:r>
     </w:p>
@@ -4309,7 +4259,6 @@
         </w:numPr>
       </w:pPr>
       <w:r>
-        <w:lastRenderedPageBreak/>
         <w:t xml:space="preserve">A description of the organizers behind an event. Key details, names, locations, </w:t>
       </w:r>
       <w:proofErr w:type="spellStart"/>

</xml_diff>

<commit_message>
Rearranging the PolishFinish table such that PolishFinish is a combination of three Foreign Keys (PolishID, FinishID, and FinishDetailID), and the Polish table does not have an entry for PolishFinishID.
</commit_message>
<xml_diff>
--- a/NailDB_Data_Dictionary.docx
+++ b/NailDB_Data_Dictionary.docx
@@ -3478,9 +3478,17 @@
           <w:ilvl w:val="1"/>
           <w:numId w:val="2"/>
         </w:numPr>
-      </w:pPr>
-      <w:proofErr w:type="spellStart"/>
-      <w:r>
+        <w:rPr>
+          <w:b/>
+          <w:bCs/>
+        </w:rPr>
+      </w:pPr>
+      <w:proofErr w:type="spellStart"/>
+      <w:r>
+        <w:rPr>
+          <w:b/>
+          <w:bCs/>
+        </w:rPr>
         <w:t>PolishFinishID</w:t>
       </w:r>
       <w:proofErr w:type="spellEnd"/>
@@ -3684,7 +3692,25 @@
         </w:numPr>
       </w:pPr>
       <w:r>
-        <w:t xml:space="preserve">Identifies the subcategory of finish a nail polish may have. </w:t>
+        <w:t>Identifies the subcategory of finish a nail polish may have</w:t>
+      </w:r>
+      <w:r>
+        <w:t xml:space="preserve">, if applicable </w:t>
+      </w:r>
+      <w:r>
+        <w:t xml:space="preserve">(can be NULL). </w:t>
+      </w:r>
+    </w:p>
+    <w:p>
+      <w:pPr>
+        <w:pStyle w:val="ListParagraph"/>
+        <w:numPr>
+          <w:ilvl w:val="3"/>
+          <w:numId w:val="2"/>
+        </w:numPr>
+      </w:pPr>
+      <w:r>
+        <w:t>For example: a crème finish is a crème finish and cannot be categorized further. However, a shimmer finish can have many unique shimmer subtypes.</w:t>
       </w:r>
     </w:p>
     <w:p>
@@ -3874,6 +3900,7 @@
         </w:numPr>
       </w:pPr>
       <w:r>
+        <w:lastRenderedPageBreak/>
         <w:t xml:space="preserve">Are usually organized by a group of individuals that do not make nail polish themselves (a Facebook group, a Discord server, </w:t>
       </w:r>
       <w:proofErr w:type="spellStart"/>
@@ -3906,359 +3933,359 @@
         </w:numPr>
       </w:pPr>
       <w:r>
+        <w:t>Examples of events include Polish Pick Up and Hella Handmade</w:t>
+      </w:r>
+    </w:p>
+    <w:p>
+      <w:pPr>
+        <w:pStyle w:val="ListParagraph"/>
+        <w:numPr>
+          <w:ilvl w:val="2"/>
+          <w:numId w:val="2"/>
+        </w:numPr>
+      </w:pPr>
+      <w:r>
+        <w:t>Varchar(25)</w:t>
+      </w:r>
+    </w:p>
+    <w:p>
+      <w:pPr>
+        <w:pStyle w:val="ListParagraph"/>
+        <w:numPr>
+          <w:ilvl w:val="1"/>
+          <w:numId w:val="2"/>
+        </w:numPr>
+      </w:pPr>
+      <w:r>
+        <w:t>Description</w:t>
+      </w:r>
+    </w:p>
+    <w:p>
+      <w:pPr>
+        <w:pStyle w:val="ListParagraph"/>
+        <w:numPr>
+          <w:ilvl w:val="2"/>
+          <w:numId w:val="2"/>
+        </w:numPr>
+      </w:pPr>
+      <w:r>
+        <w:t>A description of the event, including themes, context, or otherwise important information.</w:t>
+      </w:r>
+    </w:p>
+    <w:p>
+      <w:pPr>
+        <w:pStyle w:val="ListParagraph"/>
+        <w:numPr>
+          <w:ilvl w:val="2"/>
+          <w:numId w:val="2"/>
+        </w:numPr>
+      </w:pPr>
+      <w:r>
+        <w:t>Varchar(80)</w:t>
+      </w:r>
+    </w:p>
+    <w:p>
+      <w:pPr>
+        <w:pStyle w:val="ListParagraph"/>
+        <w:numPr>
+          <w:ilvl w:val="1"/>
+          <w:numId w:val="2"/>
+        </w:numPr>
+      </w:pPr>
+      <w:r>
+        <w:t>StartDate</w:t>
+      </w:r>
+    </w:p>
+    <w:p>
+      <w:pPr>
+        <w:pStyle w:val="ListParagraph"/>
+        <w:numPr>
+          <w:ilvl w:val="2"/>
+          <w:numId w:val="2"/>
+        </w:numPr>
+      </w:pPr>
+      <w:r>
+        <w:t>The start of an event. Can be NULL if unknown.</w:t>
+      </w:r>
+    </w:p>
+    <w:p>
+      <w:pPr>
+        <w:pStyle w:val="ListParagraph"/>
+        <w:numPr>
+          <w:ilvl w:val="2"/>
+          <w:numId w:val="2"/>
+        </w:numPr>
+      </w:pPr>
+      <w:r>
+        <w:t xml:space="preserve">Date </w:t>
+      </w:r>
+    </w:p>
+    <w:p>
+      <w:pPr>
+        <w:pStyle w:val="ListParagraph"/>
+        <w:numPr>
+          <w:ilvl w:val="1"/>
+          <w:numId w:val="2"/>
+        </w:numPr>
+      </w:pPr>
+      <w:proofErr w:type="spellStart"/>
+      <w:r>
+        <w:t>EndDate</w:t>
+      </w:r>
+      <w:proofErr w:type="spellEnd"/>
+    </w:p>
+    <w:p>
+      <w:pPr>
+        <w:pStyle w:val="ListParagraph"/>
+        <w:numPr>
+          <w:ilvl w:val="2"/>
+          <w:numId w:val="2"/>
+        </w:numPr>
+      </w:pPr>
+      <w:r>
+        <w:t>The end of an event. Can be NULL if unknown.</w:t>
+      </w:r>
+    </w:p>
+    <w:p>
+      <w:pPr>
+        <w:pStyle w:val="ListParagraph"/>
+        <w:numPr>
+          <w:ilvl w:val="2"/>
+          <w:numId w:val="2"/>
+        </w:numPr>
+      </w:pPr>
+      <w:r>
+        <w:t>Date</w:t>
+      </w:r>
+    </w:p>
+    <w:p>
+      <w:pPr>
+        <w:pStyle w:val="ListParagraph"/>
+        <w:numPr>
+          <w:ilvl w:val="1"/>
+          <w:numId w:val="2"/>
+        </w:numPr>
+      </w:pPr>
+      <w:r>
+        <w:t>Theme</w:t>
+      </w:r>
+    </w:p>
+    <w:p>
+      <w:pPr>
+        <w:pStyle w:val="ListParagraph"/>
+        <w:numPr>
+          <w:ilvl w:val="2"/>
+          <w:numId w:val="2"/>
+        </w:numPr>
+      </w:pPr>
+      <w:r>
+        <w:t>The theme of an event. Not all events may be themed (although this is exceedingly rare)</w:t>
+      </w:r>
+    </w:p>
+    <w:p>
+      <w:pPr>
+        <w:pStyle w:val="ListParagraph"/>
+        <w:numPr>
+          <w:ilvl w:val="1"/>
+          <w:numId w:val="2"/>
+        </w:numPr>
+      </w:pPr>
+      <w:proofErr w:type="spellStart"/>
+      <w:r>
+        <w:t>OrganizerID</w:t>
+      </w:r>
+      <w:proofErr w:type="spellEnd"/>
+    </w:p>
+    <w:p>
+      <w:pPr>
+        <w:pStyle w:val="ListParagraph"/>
+        <w:numPr>
+          <w:ilvl w:val="2"/>
+          <w:numId w:val="2"/>
+        </w:numPr>
+      </w:pPr>
+      <w:r>
+        <w:t>Foreign key</w:t>
+      </w:r>
+    </w:p>
+    <w:p>
+      <w:pPr>
+        <w:pStyle w:val="ListParagraph"/>
+        <w:numPr>
+          <w:ilvl w:val="2"/>
+          <w:numId w:val="2"/>
+        </w:numPr>
+      </w:pPr>
+      <w:r>
+        <w:t>The organizing group that may coordinate such an event.</w:t>
+      </w:r>
+    </w:p>
+    <w:p>
+      <w:pPr>
+        <w:pStyle w:val="ListParagraph"/>
+        <w:numPr>
+          <w:ilvl w:val="2"/>
+          <w:numId w:val="2"/>
+        </w:numPr>
+      </w:pPr>
+      <w:r>
+        <w:t>INT</w:t>
+      </w:r>
+    </w:p>
+    <w:p>
+      <w:pPr>
+        <w:pStyle w:val="ListParagraph"/>
+        <w:numPr>
+          <w:ilvl w:val="0"/>
+          <w:numId w:val="2"/>
+        </w:numPr>
+      </w:pPr>
+      <w:r>
+        <w:t>Organizer</w:t>
+      </w:r>
+    </w:p>
+    <w:p>
+      <w:pPr>
+        <w:pStyle w:val="ListParagraph"/>
+        <w:numPr>
+          <w:ilvl w:val="1"/>
+          <w:numId w:val="2"/>
+        </w:numPr>
+      </w:pPr>
+      <w:proofErr w:type="spellStart"/>
+      <w:r>
+        <w:t>OrganizerID</w:t>
+      </w:r>
+      <w:proofErr w:type="spellEnd"/>
+    </w:p>
+    <w:p>
+      <w:pPr>
+        <w:pStyle w:val="ListParagraph"/>
+        <w:numPr>
+          <w:ilvl w:val="2"/>
+          <w:numId w:val="2"/>
+        </w:numPr>
+      </w:pPr>
+      <w:r>
+        <w:t xml:space="preserve">An identifying integer that corresponds to an organizer for a nail polish </w:t>
+      </w:r>
+      <w:proofErr w:type="gramStart"/>
+      <w:r>
+        <w:t>event, or</w:t>
+      </w:r>
+      <w:proofErr w:type="gramEnd"/>
+      <w:r>
+        <w:t xml:space="preserve"> set of events.</w:t>
+      </w:r>
+    </w:p>
+    <w:p>
+      <w:pPr>
+        <w:pStyle w:val="ListParagraph"/>
+        <w:numPr>
+          <w:ilvl w:val="2"/>
+          <w:numId w:val="2"/>
+        </w:numPr>
+      </w:pPr>
+      <w:r>
+        <w:t>INT</w:t>
+      </w:r>
+    </w:p>
+    <w:p>
+      <w:pPr>
+        <w:pStyle w:val="ListParagraph"/>
+        <w:numPr>
+          <w:ilvl w:val="1"/>
+          <w:numId w:val="2"/>
+        </w:numPr>
+      </w:pPr>
+      <w:r>
+        <w:t>Name</w:t>
+      </w:r>
+    </w:p>
+    <w:p>
+      <w:pPr>
+        <w:pStyle w:val="ListParagraph"/>
+        <w:numPr>
+          <w:ilvl w:val="2"/>
+          <w:numId w:val="2"/>
+        </w:numPr>
+      </w:pPr>
+      <w:r>
+        <w:t>The name for a nail polish organizer that is responsible for conducting events.</w:t>
+      </w:r>
+    </w:p>
+    <w:p>
+      <w:pPr>
+        <w:pStyle w:val="ListParagraph"/>
+        <w:numPr>
+          <w:ilvl w:val="2"/>
+          <w:numId w:val="2"/>
+        </w:numPr>
+      </w:pPr>
+      <w:r>
+        <w:t>Varchar(25)</w:t>
+      </w:r>
+    </w:p>
+    <w:p>
+      <w:pPr>
+        <w:pStyle w:val="ListParagraph"/>
+        <w:numPr>
+          <w:ilvl w:val="1"/>
+          <w:numId w:val="2"/>
+        </w:numPr>
+      </w:pPr>
+      <w:proofErr w:type="spellStart"/>
+      <w:r>
+        <w:t>FoundingYear</w:t>
+      </w:r>
+      <w:proofErr w:type="spellEnd"/>
+    </w:p>
+    <w:p>
+      <w:pPr>
+        <w:pStyle w:val="ListParagraph"/>
+        <w:numPr>
+          <w:ilvl w:val="2"/>
+          <w:numId w:val="2"/>
+        </w:numPr>
+      </w:pPr>
+      <w:r>
+        <w:t xml:space="preserve">The year in which an organizer first was established. </w:t>
+      </w:r>
+    </w:p>
+    <w:p>
+      <w:pPr>
+        <w:pStyle w:val="ListParagraph"/>
+        <w:numPr>
+          <w:ilvl w:val="2"/>
+          <w:numId w:val="2"/>
+        </w:numPr>
+      </w:pPr>
+      <w:r>
+        <w:t>INT</w:t>
+      </w:r>
+    </w:p>
+    <w:p>
+      <w:pPr>
+        <w:pStyle w:val="ListParagraph"/>
+        <w:numPr>
+          <w:ilvl w:val="1"/>
+          <w:numId w:val="2"/>
+        </w:numPr>
+      </w:pPr>
+      <w:r>
+        <w:t>Description</w:t>
+      </w:r>
+    </w:p>
+    <w:p>
+      <w:pPr>
+        <w:pStyle w:val="ListParagraph"/>
+        <w:numPr>
+          <w:ilvl w:val="2"/>
+          <w:numId w:val="2"/>
+        </w:numPr>
+      </w:pPr>
+      <w:r>
         <w:lastRenderedPageBreak/>
-        <w:t>Examples of events include Polish Pick Up and Hella Handmade</w:t>
-      </w:r>
-    </w:p>
-    <w:p>
-      <w:pPr>
-        <w:pStyle w:val="ListParagraph"/>
-        <w:numPr>
-          <w:ilvl w:val="2"/>
-          <w:numId w:val="2"/>
-        </w:numPr>
-      </w:pPr>
-      <w:r>
-        <w:t>Varchar(25)</w:t>
-      </w:r>
-    </w:p>
-    <w:p>
-      <w:pPr>
-        <w:pStyle w:val="ListParagraph"/>
-        <w:numPr>
-          <w:ilvl w:val="1"/>
-          <w:numId w:val="2"/>
-        </w:numPr>
-      </w:pPr>
-      <w:r>
-        <w:t>Description</w:t>
-      </w:r>
-    </w:p>
-    <w:p>
-      <w:pPr>
-        <w:pStyle w:val="ListParagraph"/>
-        <w:numPr>
-          <w:ilvl w:val="2"/>
-          <w:numId w:val="2"/>
-        </w:numPr>
-      </w:pPr>
-      <w:r>
-        <w:t>A description of the event, including themes, context, or otherwise important information.</w:t>
-      </w:r>
-    </w:p>
-    <w:p>
-      <w:pPr>
-        <w:pStyle w:val="ListParagraph"/>
-        <w:numPr>
-          <w:ilvl w:val="2"/>
-          <w:numId w:val="2"/>
-        </w:numPr>
-      </w:pPr>
-      <w:r>
-        <w:t>Varchar(80)</w:t>
-      </w:r>
-    </w:p>
-    <w:p>
-      <w:pPr>
-        <w:pStyle w:val="ListParagraph"/>
-        <w:numPr>
-          <w:ilvl w:val="1"/>
-          <w:numId w:val="2"/>
-        </w:numPr>
-      </w:pPr>
-      <w:r>
-        <w:t>StartDate</w:t>
-      </w:r>
-    </w:p>
-    <w:p>
-      <w:pPr>
-        <w:pStyle w:val="ListParagraph"/>
-        <w:numPr>
-          <w:ilvl w:val="2"/>
-          <w:numId w:val="2"/>
-        </w:numPr>
-      </w:pPr>
-      <w:r>
-        <w:t>The start of an event. Can be NULL if unknown.</w:t>
-      </w:r>
-    </w:p>
-    <w:p>
-      <w:pPr>
-        <w:pStyle w:val="ListParagraph"/>
-        <w:numPr>
-          <w:ilvl w:val="2"/>
-          <w:numId w:val="2"/>
-        </w:numPr>
-      </w:pPr>
-      <w:r>
-        <w:t xml:space="preserve">Date </w:t>
-      </w:r>
-    </w:p>
-    <w:p>
-      <w:pPr>
-        <w:pStyle w:val="ListParagraph"/>
-        <w:numPr>
-          <w:ilvl w:val="1"/>
-          <w:numId w:val="2"/>
-        </w:numPr>
-      </w:pPr>
-      <w:proofErr w:type="spellStart"/>
-      <w:r>
-        <w:t>EndDate</w:t>
-      </w:r>
-      <w:proofErr w:type="spellEnd"/>
-    </w:p>
-    <w:p>
-      <w:pPr>
-        <w:pStyle w:val="ListParagraph"/>
-        <w:numPr>
-          <w:ilvl w:val="2"/>
-          <w:numId w:val="2"/>
-        </w:numPr>
-      </w:pPr>
-      <w:r>
-        <w:t>The end of an event. Can be NULL if unknown.</w:t>
-      </w:r>
-    </w:p>
-    <w:p>
-      <w:pPr>
-        <w:pStyle w:val="ListParagraph"/>
-        <w:numPr>
-          <w:ilvl w:val="2"/>
-          <w:numId w:val="2"/>
-        </w:numPr>
-      </w:pPr>
-      <w:r>
-        <w:t>Date</w:t>
-      </w:r>
-    </w:p>
-    <w:p>
-      <w:pPr>
-        <w:pStyle w:val="ListParagraph"/>
-        <w:numPr>
-          <w:ilvl w:val="1"/>
-          <w:numId w:val="2"/>
-        </w:numPr>
-      </w:pPr>
-      <w:r>
-        <w:t>Theme</w:t>
-      </w:r>
-    </w:p>
-    <w:p>
-      <w:pPr>
-        <w:pStyle w:val="ListParagraph"/>
-        <w:numPr>
-          <w:ilvl w:val="2"/>
-          <w:numId w:val="2"/>
-        </w:numPr>
-      </w:pPr>
-      <w:r>
-        <w:t>The theme of an event. Not all events may be themed (although this is exceedingly rare)</w:t>
-      </w:r>
-    </w:p>
-    <w:p>
-      <w:pPr>
-        <w:pStyle w:val="ListParagraph"/>
-        <w:numPr>
-          <w:ilvl w:val="1"/>
-          <w:numId w:val="2"/>
-        </w:numPr>
-      </w:pPr>
-      <w:proofErr w:type="spellStart"/>
-      <w:r>
-        <w:t>OrganizerID</w:t>
-      </w:r>
-      <w:proofErr w:type="spellEnd"/>
-    </w:p>
-    <w:p>
-      <w:pPr>
-        <w:pStyle w:val="ListParagraph"/>
-        <w:numPr>
-          <w:ilvl w:val="2"/>
-          <w:numId w:val="2"/>
-        </w:numPr>
-      </w:pPr>
-      <w:r>
-        <w:t>Foreign key</w:t>
-      </w:r>
-    </w:p>
-    <w:p>
-      <w:pPr>
-        <w:pStyle w:val="ListParagraph"/>
-        <w:numPr>
-          <w:ilvl w:val="2"/>
-          <w:numId w:val="2"/>
-        </w:numPr>
-      </w:pPr>
-      <w:r>
-        <w:t>The organizing group that may coordinate such an event.</w:t>
-      </w:r>
-    </w:p>
-    <w:p>
-      <w:pPr>
-        <w:pStyle w:val="ListParagraph"/>
-        <w:numPr>
-          <w:ilvl w:val="2"/>
-          <w:numId w:val="2"/>
-        </w:numPr>
-      </w:pPr>
-      <w:r>
-        <w:t>INT</w:t>
-      </w:r>
-    </w:p>
-    <w:p>
-      <w:pPr>
-        <w:pStyle w:val="ListParagraph"/>
-        <w:numPr>
-          <w:ilvl w:val="0"/>
-          <w:numId w:val="2"/>
-        </w:numPr>
-      </w:pPr>
-      <w:r>
-        <w:t>Organizer</w:t>
-      </w:r>
-    </w:p>
-    <w:p>
-      <w:pPr>
-        <w:pStyle w:val="ListParagraph"/>
-        <w:numPr>
-          <w:ilvl w:val="1"/>
-          <w:numId w:val="2"/>
-        </w:numPr>
-      </w:pPr>
-      <w:proofErr w:type="spellStart"/>
-      <w:r>
-        <w:t>OrganizerID</w:t>
-      </w:r>
-      <w:proofErr w:type="spellEnd"/>
-    </w:p>
-    <w:p>
-      <w:pPr>
-        <w:pStyle w:val="ListParagraph"/>
-        <w:numPr>
-          <w:ilvl w:val="2"/>
-          <w:numId w:val="2"/>
-        </w:numPr>
-      </w:pPr>
-      <w:r>
-        <w:t xml:space="preserve">An identifying integer that corresponds to an organizer for a nail polish </w:t>
-      </w:r>
-      <w:proofErr w:type="gramStart"/>
-      <w:r>
-        <w:t>event, or</w:t>
-      </w:r>
-      <w:proofErr w:type="gramEnd"/>
-      <w:r>
-        <w:t xml:space="preserve"> set of events.</w:t>
-      </w:r>
-    </w:p>
-    <w:p>
-      <w:pPr>
-        <w:pStyle w:val="ListParagraph"/>
-        <w:numPr>
-          <w:ilvl w:val="2"/>
-          <w:numId w:val="2"/>
-        </w:numPr>
-      </w:pPr>
-      <w:r>
-        <w:t>INT</w:t>
-      </w:r>
-    </w:p>
-    <w:p>
-      <w:pPr>
-        <w:pStyle w:val="ListParagraph"/>
-        <w:numPr>
-          <w:ilvl w:val="1"/>
-          <w:numId w:val="2"/>
-        </w:numPr>
-      </w:pPr>
-      <w:r>
-        <w:t>Name</w:t>
-      </w:r>
-    </w:p>
-    <w:p>
-      <w:pPr>
-        <w:pStyle w:val="ListParagraph"/>
-        <w:numPr>
-          <w:ilvl w:val="2"/>
-          <w:numId w:val="2"/>
-        </w:numPr>
-      </w:pPr>
-      <w:r>
-        <w:t>The name for a nail polish organizer that is responsible for conducting events.</w:t>
-      </w:r>
-    </w:p>
-    <w:p>
-      <w:pPr>
-        <w:pStyle w:val="ListParagraph"/>
-        <w:numPr>
-          <w:ilvl w:val="2"/>
-          <w:numId w:val="2"/>
-        </w:numPr>
-      </w:pPr>
-      <w:r>
-        <w:t>Varchar(25)</w:t>
-      </w:r>
-    </w:p>
-    <w:p>
-      <w:pPr>
-        <w:pStyle w:val="ListParagraph"/>
-        <w:numPr>
-          <w:ilvl w:val="1"/>
-          <w:numId w:val="2"/>
-        </w:numPr>
-      </w:pPr>
-      <w:proofErr w:type="spellStart"/>
-      <w:r>
-        <w:t>FoundingYear</w:t>
-      </w:r>
-      <w:proofErr w:type="spellEnd"/>
-    </w:p>
-    <w:p>
-      <w:pPr>
-        <w:pStyle w:val="ListParagraph"/>
-        <w:numPr>
-          <w:ilvl w:val="2"/>
-          <w:numId w:val="2"/>
-        </w:numPr>
-      </w:pPr>
-      <w:r>
-        <w:t xml:space="preserve">The year in which an organizer first was established. </w:t>
-      </w:r>
-    </w:p>
-    <w:p>
-      <w:pPr>
-        <w:pStyle w:val="ListParagraph"/>
-        <w:numPr>
-          <w:ilvl w:val="2"/>
-          <w:numId w:val="2"/>
-        </w:numPr>
-      </w:pPr>
-      <w:r>
-        <w:t>INT</w:t>
-      </w:r>
-    </w:p>
-    <w:p>
-      <w:pPr>
-        <w:pStyle w:val="ListParagraph"/>
-        <w:numPr>
-          <w:ilvl w:val="1"/>
-          <w:numId w:val="2"/>
-        </w:numPr>
-      </w:pPr>
-      <w:r>
-        <w:t>Description</w:t>
-      </w:r>
-    </w:p>
-    <w:p>
-      <w:pPr>
-        <w:pStyle w:val="ListParagraph"/>
-        <w:numPr>
-          <w:ilvl w:val="2"/>
-          <w:numId w:val="2"/>
-        </w:numPr>
-      </w:pPr>
-      <w:r>
         <w:t xml:space="preserve">A description of the organizers behind an event. Key details, names, locations, </w:t>
       </w:r>
       <w:proofErr w:type="spellStart"/>

</xml_diff>

<commit_message>
Added RoleID as a FK to PolishColor, and renamed PolishColor to PolishColorRole to reflect the triple join relationship.
</commit_message>
<xml_diff>
--- a/NailDB_Data_Dictionary.docx
+++ b/NailDB_Data_Dictionary.docx
@@ -956,6 +956,9 @@
       <w:r>
         <w:t>PolishColor</w:t>
       </w:r>
+      <w:r>
+        <w:t>Role</w:t>
+      </w:r>
       <w:proofErr w:type="spellEnd"/>
     </w:p>
     <w:p>
@@ -1135,6 +1138,56 @@
       <w:pPr>
         <w:pStyle w:val="ListParagraph"/>
         <w:numPr>
+          <w:ilvl w:val="1"/>
+          <w:numId w:val="2"/>
+        </w:numPr>
+      </w:pPr>
+      <w:proofErr w:type="spellStart"/>
+      <w:r>
+        <w:t>RoleID</w:t>
+      </w:r>
+      <w:proofErr w:type="spellEnd"/>
+    </w:p>
+    <w:p>
+      <w:pPr>
+        <w:pStyle w:val="ListParagraph"/>
+        <w:numPr>
+          <w:ilvl w:val="2"/>
+          <w:numId w:val="2"/>
+        </w:numPr>
+      </w:pPr>
+      <w:r>
+        <w:t>Foreign Key</w:t>
+      </w:r>
+    </w:p>
+    <w:p>
+      <w:pPr>
+        <w:pStyle w:val="ListParagraph"/>
+        <w:numPr>
+          <w:ilvl w:val="2"/>
+          <w:numId w:val="2"/>
+        </w:numPr>
+      </w:pPr>
+      <w:r>
+        <w:t>The identifying role that a color in a nail polish may hold. See the Role table for more information.</w:t>
+      </w:r>
+    </w:p>
+    <w:p>
+      <w:pPr>
+        <w:pStyle w:val="ListParagraph"/>
+        <w:numPr>
+          <w:ilvl w:val="2"/>
+          <w:numId w:val="2"/>
+        </w:numPr>
+      </w:pPr>
+      <w:r>
+        <w:t>INT</w:t>
+      </w:r>
+    </w:p>
+    <w:p>
+      <w:pPr>
+        <w:pStyle w:val="ListParagraph"/>
+        <w:numPr>
           <w:ilvl w:val="0"/>
           <w:numId w:val="2"/>
         </w:numPr>
@@ -1392,6 +1445,7 @@
       </w:pPr>
       <w:proofErr w:type="spellStart"/>
       <w:r>
+        <w:lastRenderedPageBreak/>
         <w:t>ColorName</w:t>
       </w:r>
       <w:proofErr w:type="spellEnd"/>
@@ -1443,15 +1497,877 @@
         </w:numPr>
       </w:pPr>
       <w:r>
+        <w:t xml:space="preserve">The description of the color, including the forms that it can take. </w:t>
+      </w:r>
+    </w:p>
+    <w:p>
+      <w:pPr>
+        <w:pStyle w:val="ListParagraph"/>
+        <w:numPr>
+          <w:ilvl w:val="3"/>
+          <w:numId w:val="2"/>
+        </w:numPr>
+      </w:pPr>
+      <w:r>
+        <w:t>Varchar(80)</w:t>
+      </w:r>
+    </w:p>
+    <w:p>
+      <w:pPr>
+        <w:pStyle w:val="ListParagraph"/>
+        <w:numPr>
+          <w:ilvl w:val="2"/>
+          <w:numId w:val="2"/>
+        </w:numPr>
+      </w:pPr>
+      <w:proofErr w:type="spellStart"/>
+      <w:r>
+        <w:t>ColorFamily</w:t>
+      </w:r>
+      <w:proofErr w:type="spellEnd"/>
+    </w:p>
+    <w:p>
+      <w:pPr>
+        <w:pStyle w:val="ListParagraph"/>
+        <w:numPr>
+          <w:ilvl w:val="3"/>
+          <w:numId w:val="2"/>
+        </w:numPr>
+      </w:pPr>
+      <w:r>
+        <w:t>The family that a color may be in (warm, cool, neutral).</w:t>
+      </w:r>
+    </w:p>
+    <w:p>
+      <w:pPr>
+        <w:pStyle w:val="ListParagraph"/>
+        <w:numPr>
+          <w:ilvl w:val="3"/>
+          <w:numId w:val="2"/>
+        </w:numPr>
+      </w:pPr>
+      <w:r>
+        <w:t>Varchar(12)</w:t>
+      </w:r>
+    </w:p>
+    <w:p>
+      <w:pPr>
+        <w:pStyle w:val="ListParagraph"/>
+        <w:numPr>
+          <w:ilvl w:val="0"/>
+          <w:numId w:val="2"/>
+        </w:numPr>
+        <w:rPr>
+          <w:b/>
+          <w:bCs/>
+        </w:rPr>
+      </w:pPr>
+      <w:r>
+        <w:t>Brand</w:t>
+      </w:r>
+    </w:p>
+    <w:p>
+      <w:pPr>
+        <w:pStyle w:val="ListParagraph"/>
+        <w:numPr>
+          <w:ilvl w:val="2"/>
+          <w:numId w:val="2"/>
+        </w:numPr>
+        <w:rPr>
+          <w:b/>
+          <w:bCs/>
+        </w:rPr>
+      </w:pPr>
+      <w:proofErr w:type="spellStart"/>
+      <w:r>
+        <w:rPr>
+          <w:b/>
+          <w:bCs/>
+        </w:rPr>
+        <w:t>BrandID</w:t>
+      </w:r>
+      <w:proofErr w:type="spellEnd"/>
+    </w:p>
+    <w:p>
+      <w:pPr>
+        <w:pStyle w:val="ListParagraph"/>
+        <w:numPr>
+          <w:ilvl w:val="3"/>
+          <w:numId w:val="2"/>
+        </w:numPr>
+        <w:rPr>
+          <w:b/>
+          <w:bCs/>
+        </w:rPr>
+      </w:pPr>
+      <w:r>
+        <w:t>The unique identifier for a nail polish brand.</w:t>
+      </w:r>
+    </w:p>
+    <w:p>
+      <w:pPr>
+        <w:pStyle w:val="ListParagraph"/>
+        <w:numPr>
+          <w:ilvl w:val="3"/>
+          <w:numId w:val="2"/>
+        </w:numPr>
+        <w:rPr>
+          <w:b/>
+          <w:bCs/>
+        </w:rPr>
+      </w:pPr>
+      <w:r>
+        <w:t>INT</w:t>
+      </w:r>
+    </w:p>
+    <w:p>
+      <w:pPr>
+        <w:pStyle w:val="ListParagraph"/>
+        <w:numPr>
+          <w:ilvl w:val="2"/>
+          <w:numId w:val="2"/>
+        </w:numPr>
+        <w:rPr>
+          <w:b/>
+          <w:bCs/>
+        </w:rPr>
+      </w:pPr>
+      <w:r>
+        <w:t>Name</w:t>
+      </w:r>
+    </w:p>
+    <w:p>
+      <w:pPr>
+        <w:pStyle w:val="ListParagraph"/>
+        <w:numPr>
+          <w:ilvl w:val="3"/>
+          <w:numId w:val="2"/>
+        </w:numPr>
+        <w:rPr>
+          <w:b/>
+          <w:bCs/>
+        </w:rPr>
+      </w:pPr>
+      <w:r>
+        <w:t xml:space="preserve">The name of the nail polish brand. </w:t>
+      </w:r>
+    </w:p>
+    <w:p>
+      <w:pPr>
+        <w:pStyle w:val="ListParagraph"/>
+        <w:numPr>
+          <w:ilvl w:val="3"/>
+          <w:numId w:val="2"/>
+        </w:numPr>
+        <w:rPr>
+          <w:b/>
+          <w:bCs/>
+        </w:rPr>
+      </w:pPr>
+      <w:r>
+        <w:t>Varchar(25)</w:t>
+      </w:r>
+    </w:p>
+    <w:p>
+      <w:pPr>
+        <w:pStyle w:val="ListParagraph"/>
+        <w:numPr>
+          <w:ilvl w:val="2"/>
+          <w:numId w:val="2"/>
+        </w:numPr>
+        <w:rPr>
+          <w:b/>
+          <w:bCs/>
+        </w:rPr>
+      </w:pPr>
+      <w:r>
+        <w:t>Country</w:t>
+      </w:r>
+    </w:p>
+    <w:p>
+      <w:pPr>
+        <w:pStyle w:val="ListParagraph"/>
+        <w:numPr>
+          <w:ilvl w:val="3"/>
+          <w:numId w:val="2"/>
+        </w:numPr>
+        <w:rPr>
+          <w:b/>
+          <w:bCs/>
+        </w:rPr>
+      </w:pPr>
+      <w:r>
+        <w:t xml:space="preserve">The country that a nail polish brand is based. </w:t>
+      </w:r>
+    </w:p>
+    <w:p>
+      <w:pPr>
+        <w:pStyle w:val="ListParagraph"/>
+        <w:numPr>
+          <w:ilvl w:val="3"/>
+          <w:numId w:val="2"/>
+        </w:numPr>
+        <w:rPr>
+          <w:b/>
+          <w:bCs/>
+        </w:rPr>
+      </w:pPr>
+      <w:r>
+        <w:t>Varchar(20)</w:t>
+      </w:r>
+    </w:p>
+    <w:p>
+      <w:pPr>
+        <w:pStyle w:val="ListParagraph"/>
+        <w:numPr>
+          <w:ilvl w:val="2"/>
+          <w:numId w:val="2"/>
+        </w:numPr>
+        <w:rPr>
+          <w:b/>
+          <w:bCs/>
+        </w:rPr>
+      </w:pPr>
+      <w:r>
+        <w:t xml:space="preserve">Parent Company </w:t>
+      </w:r>
+    </w:p>
+    <w:p>
+      <w:pPr>
+        <w:pStyle w:val="ListParagraph"/>
+        <w:numPr>
+          <w:ilvl w:val="3"/>
+          <w:numId w:val="2"/>
+        </w:numPr>
+        <w:rPr>
+          <w:b/>
+          <w:bCs/>
+        </w:rPr>
+      </w:pPr>
+      <w:r>
+        <w:t>The parent company of a nail polish brand. Can be null.</w:t>
+      </w:r>
+    </w:p>
+    <w:p>
+      <w:pPr>
+        <w:pStyle w:val="ListParagraph"/>
+        <w:numPr>
+          <w:ilvl w:val="3"/>
+          <w:numId w:val="2"/>
+        </w:numPr>
+        <w:rPr>
+          <w:b/>
+          <w:bCs/>
+        </w:rPr>
+      </w:pPr>
+      <w:r>
+        <w:t>Varchar(25)</w:t>
+      </w:r>
+    </w:p>
+    <w:p>
+      <w:pPr>
+        <w:pStyle w:val="ListParagraph"/>
+        <w:numPr>
+          <w:ilvl w:val="2"/>
+          <w:numId w:val="2"/>
+        </w:numPr>
+        <w:rPr>
+          <w:b/>
+          <w:bCs/>
+        </w:rPr>
+      </w:pPr>
+      <w:proofErr w:type="spellStart"/>
+      <w:r>
+        <w:t>Found</w:t>
+      </w:r>
+      <w:r>
+        <w:t>ingYear</w:t>
+      </w:r>
+      <w:proofErr w:type="spellEnd"/>
+    </w:p>
+    <w:p>
+      <w:pPr>
+        <w:pStyle w:val="ListParagraph"/>
+        <w:numPr>
+          <w:ilvl w:val="3"/>
+          <w:numId w:val="2"/>
+        </w:numPr>
+        <w:rPr>
+          <w:b/>
+          <w:bCs/>
+        </w:rPr>
+      </w:pPr>
+      <w:r>
+        <w:t>The year that a nail polish brand was founded (according to its most recent alias, if applicable)</w:t>
+      </w:r>
+    </w:p>
+    <w:p>
+      <w:pPr>
+        <w:pStyle w:val="ListParagraph"/>
+        <w:numPr>
+          <w:ilvl w:val="3"/>
+          <w:numId w:val="2"/>
+        </w:numPr>
+        <w:rPr>
+          <w:b/>
+          <w:bCs/>
+        </w:rPr>
+      </w:pPr>
+      <w:r>
+        <w:t>INT</w:t>
+      </w:r>
+    </w:p>
+    <w:p>
+      <w:pPr>
+        <w:pStyle w:val="ListParagraph"/>
+        <w:numPr>
+          <w:ilvl w:val="2"/>
+          <w:numId w:val="2"/>
+        </w:numPr>
+        <w:rPr>
+          <w:b/>
+          <w:bCs/>
+        </w:rPr>
+      </w:pPr>
+      <w:proofErr w:type="spellStart"/>
+      <w:r>
+        <w:t>OperatingCity</w:t>
+      </w:r>
+      <w:proofErr w:type="spellEnd"/>
+    </w:p>
+    <w:p>
+      <w:pPr>
+        <w:pStyle w:val="ListParagraph"/>
+        <w:numPr>
+          <w:ilvl w:val="3"/>
+          <w:numId w:val="2"/>
+        </w:numPr>
+        <w:rPr>
+          <w:b/>
+          <w:bCs/>
+        </w:rPr>
+      </w:pPr>
+      <w:r>
+        <w:t>The city in which a nail polish brand may operate, if known.</w:t>
+      </w:r>
+    </w:p>
+    <w:p>
+      <w:pPr>
+        <w:pStyle w:val="ListParagraph"/>
+        <w:numPr>
+          <w:ilvl w:val="3"/>
+          <w:numId w:val="2"/>
+        </w:numPr>
+        <w:rPr>
+          <w:b/>
+          <w:bCs/>
+        </w:rPr>
+      </w:pPr>
+      <w:r>
+        <w:t>Varchar(25)</w:t>
+      </w:r>
+    </w:p>
+    <w:p>
+      <w:pPr>
+        <w:pStyle w:val="ListParagraph"/>
+        <w:numPr>
+          <w:ilvl w:val="2"/>
+          <w:numId w:val="2"/>
+        </w:numPr>
+        <w:rPr>
+          <w:b/>
+          <w:bCs/>
+        </w:rPr>
+      </w:pPr>
+      <w:proofErr w:type="spellStart"/>
+      <w:r>
+        <w:t>OperatingRegion</w:t>
+      </w:r>
+      <w:proofErr w:type="spellEnd"/>
+    </w:p>
+    <w:p>
+      <w:pPr>
+        <w:pStyle w:val="ListParagraph"/>
+        <w:numPr>
+          <w:ilvl w:val="3"/>
+          <w:numId w:val="2"/>
+        </w:numPr>
+        <w:rPr>
+          <w:b/>
+          <w:bCs/>
+        </w:rPr>
+      </w:pPr>
+      <w:r>
+        <w:t xml:space="preserve">The region where a nail polish brand may operate. Can be a state, providence, or otherwise. </w:t>
+      </w:r>
+    </w:p>
+    <w:p>
+      <w:pPr>
+        <w:pStyle w:val="ListParagraph"/>
+        <w:numPr>
+          <w:ilvl w:val="3"/>
+          <w:numId w:val="2"/>
+        </w:numPr>
+        <w:rPr>
+          <w:b/>
+          <w:bCs/>
+        </w:rPr>
+      </w:pPr>
+      <w:r>
+        <w:t>Varchar(25)</w:t>
+      </w:r>
+    </w:p>
+    <w:p>
+      <w:pPr>
+        <w:pStyle w:val="ListParagraph"/>
+        <w:numPr>
+          <w:ilvl w:val="2"/>
+          <w:numId w:val="2"/>
+        </w:numPr>
+        <w:rPr>
+          <w:b/>
+          <w:bCs/>
+        </w:rPr>
+      </w:pPr>
+      <w:proofErr w:type="spellStart"/>
+      <w:r>
+        <w:t>Logo</w:t>
+      </w:r>
+      <w:r>
+        <w:t>Path</w:t>
+      </w:r>
+      <w:proofErr w:type="spellEnd"/>
+    </w:p>
+    <w:p>
+      <w:pPr>
+        <w:pStyle w:val="ListParagraph"/>
+        <w:numPr>
+          <w:ilvl w:val="3"/>
+          <w:numId w:val="2"/>
+        </w:numPr>
+        <w:rPr>
+          <w:b/>
+          <w:bCs/>
+        </w:rPr>
+      </w:pPr>
+      <w:r>
+        <w:t>A string that contains the directory path that may store the logo for a nail polish brand. Storage conditions TBD.</w:t>
+      </w:r>
+    </w:p>
+    <w:p>
+      <w:pPr>
+        <w:pStyle w:val="ListParagraph"/>
+        <w:numPr>
+          <w:ilvl w:val="3"/>
+          <w:numId w:val="2"/>
+        </w:numPr>
+        <w:rPr>
+          <w:b/>
+          <w:bCs/>
+        </w:rPr>
+      </w:pPr>
+      <w:r>
         <w:lastRenderedPageBreak/>
-        <w:t xml:space="preserve">The description of the color, including the forms that it can take. </w:t>
-      </w:r>
-    </w:p>
-    <w:p>
-      <w:pPr>
-        <w:pStyle w:val="ListParagraph"/>
-        <w:numPr>
-          <w:ilvl w:val="3"/>
+        <w:t>Varchar(255)</w:t>
+      </w:r>
+    </w:p>
+    <w:p>
+      <w:pPr>
+        <w:pStyle w:val="ListParagraph"/>
+        <w:numPr>
+          <w:ilvl w:val="2"/>
+          <w:numId w:val="2"/>
+        </w:numPr>
+        <w:rPr>
+          <w:b/>
+          <w:bCs/>
+        </w:rPr>
+      </w:pPr>
+      <w:r>
+        <w:t xml:space="preserve">Brand Category </w:t>
+      </w:r>
+    </w:p>
+    <w:p>
+      <w:pPr>
+        <w:pStyle w:val="ListParagraph"/>
+        <w:numPr>
+          <w:ilvl w:val="3"/>
+          <w:numId w:val="2"/>
+        </w:numPr>
+        <w:rPr>
+          <w:b/>
+          <w:bCs/>
+        </w:rPr>
+      </w:pPr>
+      <w:r>
+        <w:t>Establishes the scale of a nail polish brand. Can take values of ‘indie’ ‘boutique’ ‘mainstream’ or ‘luxury’</w:t>
+      </w:r>
+    </w:p>
+    <w:p>
+      <w:pPr>
+        <w:pStyle w:val="ListParagraph"/>
+        <w:numPr>
+          <w:ilvl w:val="2"/>
+          <w:numId w:val="2"/>
+        </w:numPr>
+        <w:rPr>
+          <w:b/>
+          <w:bCs/>
+        </w:rPr>
+      </w:pPr>
+      <w:proofErr w:type="spellStart"/>
+      <w:r>
+        <w:t>BottleSize</w:t>
+      </w:r>
+      <w:proofErr w:type="spellEnd"/>
+    </w:p>
+    <w:p>
+      <w:pPr>
+        <w:pStyle w:val="ListParagraph"/>
+        <w:numPr>
+          <w:ilvl w:val="3"/>
+          <w:numId w:val="2"/>
+        </w:numPr>
+        <w:rPr>
+          <w:b/>
+          <w:bCs/>
+        </w:rPr>
+      </w:pPr>
+      <w:r>
+        <w:t xml:space="preserve">The size of the quantity of nail polish, as advertised by the brand. May be inconsistent with actual average fill quantities. Unit is ml. </w:t>
+      </w:r>
+    </w:p>
+    <w:p>
+      <w:pPr>
+        <w:pStyle w:val="ListParagraph"/>
+        <w:numPr>
+          <w:ilvl w:val="3"/>
+          <w:numId w:val="2"/>
+        </w:numPr>
+        <w:rPr>
+          <w:b/>
+          <w:bCs/>
+        </w:rPr>
+      </w:pPr>
+      <w:r>
+        <w:t>Decimal(4, 1)</w:t>
+      </w:r>
+    </w:p>
+    <w:p>
+      <w:pPr>
+        <w:pStyle w:val="ListParagraph"/>
+        <w:numPr>
+          <w:ilvl w:val="0"/>
+          <w:numId w:val="2"/>
+        </w:numPr>
+        <w:rPr>
+          <w:b/>
+          <w:bCs/>
+        </w:rPr>
+      </w:pPr>
+      <w:r>
+        <w:t>Alias</w:t>
+      </w:r>
+    </w:p>
+    <w:p>
+      <w:pPr>
+        <w:pStyle w:val="ListParagraph"/>
+        <w:numPr>
+          <w:ilvl w:val="1"/>
+          <w:numId w:val="2"/>
+        </w:numPr>
+        <w:rPr>
+          <w:b/>
+          <w:bCs/>
+        </w:rPr>
+      </w:pPr>
+      <w:proofErr w:type="spellStart"/>
+      <w:r>
+        <w:rPr>
+          <w:b/>
+          <w:bCs/>
+        </w:rPr>
+        <w:t>AliasID</w:t>
+      </w:r>
+      <w:proofErr w:type="spellEnd"/>
+    </w:p>
+    <w:p>
+      <w:pPr>
+        <w:pStyle w:val="ListParagraph"/>
+        <w:numPr>
+          <w:ilvl w:val="2"/>
+          <w:numId w:val="2"/>
+        </w:numPr>
+        <w:rPr>
+          <w:b/>
+          <w:bCs/>
+        </w:rPr>
+      </w:pPr>
+      <w:r>
+        <w:t>An integer that stores the unique identifier for a specific brand alias.</w:t>
+      </w:r>
+    </w:p>
+    <w:p>
+      <w:pPr>
+        <w:pStyle w:val="ListParagraph"/>
+        <w:numPr>
+          <w:ilvl w:val="2"/>
+          <w:numId w:val="2"/>
+        </w:numPr>
+        <w:rPr>
+          <w:b/>
+          <w:bCs/>
+        </w:rPr>
+      </w:pPr>
+      <w:r>
+        <w:t>INT</w:t>
+      </w:r>
+    </w:p>
+    <w:p>
+      <w:pPr>
+        <w:pStyle w:val="ListParagraph"/>
+        <w:numPr>
+          <w:ilvl w:val="1"/>
+          <w:numId w:val="2"/>
+        </w:numPr>
+        <w:rPr>
+          <w:b/>
+          <w:bCs/>
+        </w:rPr>
+      </w:pPr>
+      <w:proofErr w:type="spellStart"/>
+      <w:r>
+        <w:t>BrandID</w:t>
+      </w:r>
+      <w:proofErr w:type="spellEnd"/>
+    </w:p>
+    <w:p>
+      <w:pPr>
+        <w:pStyle w:val="ListParagraph"/>
+        <w:numPr>
+          <w:ilvl w:val="2"/>
+          <w:numId w:val="2"/>
+        </w:numPr>
+        <w:rPr>
+          <w:b/>
+          <w:bCs/>
+        </w:rPr>
+      </w:pPr>
+      <w:r>
+        <w:t>Foreign key</w:t>
+      </w:r>
+    </w:p>
+    <w:p>
+      <w:pPr>
+        <w:pStyle w:val="ListParagraph"/>
+        <w:numPr>
+          <w:ilvl w:val="2"/>
+          <w:numId w:val="2"/>
+        </w:numPr>
+        <w:rPr>
+          <w:b/>
+          <w:bCs/>
+        </w:rPr>
+      </w:pPr>
+      <w:r>
+        <w:t xml:space="preserve">The brand that has had the alias. </w:t>
+      </w:r>
+    </w:p>
+    <w:p>
+      <w:pPr>
+        <w:pStyle w:val="ListParagraph"/>
+        <w:numPr>
+          <w:ilvl w:val="2"/>
+          <w:numId w:val="2"/>
+        </w:numPr>
+        <w:rPr>
+          <w:b/>
+          <w:bCs/>
+        </w:rPr>
+      </w:pPr>
+      <w:r>
+        <w:t>INT</w:t>
+      </w:r>
+    </w:p>
+    <w:p>
+      <w:pPr>
+        <w:pStyle w:val="ListParagraph"/>
+        <w:numPr>
+          <w:ilvl w:val="1"/>
+          <w:numId w:val="2"/>
+        </w:numPr>
+        <w:rPr>
+          <w:b/>
+          <w:bCs/>
+        </w:rPr>
+      </w:pPr>
+      <w:r>
+        <w:t>Name</w:t>
+      </w:r>
+    </w:p>
+    <w:p>
+      <w:pPr>
+        <w:pStyle w:val="ListParagraph"/>
+        <w:numPr>
+          <w:ilvl w:val="2"/>
+          <w:numId w:val="2"/>
+        </w:numPr>
+        <w:rPr>
+          <w:b/>
+          <w:bCs/>
+        </w:rPr>
+      </w:pPr>
+      <w:r>
+        <w:t xml:space="preserve">The name of the alias. </w:t>
+      </w:r>
+    </w:p>
+    <w:p>
+      <w:pPr>
+        <w:pStyle w:val="ListParagraph"/>
+        <w:numPr>
+          <w:ilvl w:val="2"/>
+          <w:numId w:val="2"/>
+        </w:numPr>
+        <w:rPr>
+          <w:b/>
+          <w:bCs/>
+        </w:rPr>
+      </w:pPr>
+      <w:r>
+        <w:t>Varchar(25)</w:t>
+      </w:r>
+    </w:p>
+    <w:p>
+      <w:pPr>
+        <w:pStyle w:val="ListParagraph"/>
+        <w:numPr>
+          <w:ilvl w:val="1"/>
+          <w:numId w:val="2"/>
+        </w:numPr>
+        <w:rPr>
+          <w:b/>
+          <w:bCs/>
+        </w:rPr>
+      </w:pPr>
+      <w:r>
+        <w:t>StartDate</w:t>
+      </w:r>
+    </w:p>
+    <w:p>
+      <w:pPr>
+        <w:pStyle w:val="ListParagraph"/>
+        <w:numPr>
+          <w:ilvl w:val="2"/>
+          <w:numId w:val="2"/>
+        </w:numPr>
+        <w:rPr>
+          <w:b/>
+          <w:bCs/>
+        </w:rPr>
+      </w:pPr>
+      <w:r>
+        <w:t>The date in which a brand began using their alias. May be NULL.</w:t>
+      </w:r>
+    </w:p>
+    <w:p>
+      <w:pPr>
+        <w:pStyle w:val="ListParagraph"/>
+        <w:numPr>
+          <w:ilvl w:val="2"/>
+          <w:numId w:val="2"/>
+        </w:numPr>
+        <w:rPr>
+          <w:b/>
+          <w:bCs/>
+        </w:rPr>
+      </w:pPr>
+      <w:r>
+        <w:t>date</w:t>
+      </w:r>
+    </w:p>
+    <w:p>
+      <w:pPr>
+        <w:pStyle w:val="ListParagraph"/>
+        <w:numPr>
+          <w:ilvl w:val="1"/>
+          <w:numId w:val="2"/>
+        </w:numPr>
+        <w:rPr>
+          <w:b/>
+          <w:bCs/>
+        </w:rPr>
+      </w:pPr>
+      <w:proofErr w:type="spellStart"/>
+      <w:r>
+        <w:t>EndDate</w:t>
+      </w:r>
+      <w:proofErr w:type="spellEnd"/>
+    </w:p>
+    <w:p>
+      <w:pPr>
+        <w:pStyle w:val="ListParagraph"/>
+        <w:numPr>
+          <w:ilvl w:val="2"/>
+          <w:numId w:val="2"/>
+        </w:numPr>
+        <w:rPr>
+          <w:b/>
+          <w:bCs/>
+        </w:rPr>
+      </w:pPr>
+      <w:r>
+        <w:t>The last day that a brand began using their alias. May be NULL.</w:t>
+      </w:r>
+    </w:p>
+    <w:p>
+      <w:pPr>
+        <w:pStyle w:val="ListParagraph"/>
+        <w:numPr>
+          <w:ilvl w:val="2"/>
+          <w:numId w:val="2"/>
+        </w:numPr>
+      </w:pPr>
+      <w:r>
+        <w:t>date</w:t>
+      </w:r>
+    </w:p>
+    <w:p>
+      <w:pPr>
+        <w:pStyle w:val="ListParagraph"/>
+        <w:numPr>
+          <w:ilvl w:val="1"/>
+          <w:numId w:val="2"/>
+        </w:numPr>
+        <w:rPr>
+          <w:b/>
+          <w:bCs/>
+        </w:rPr>
+      </w:pPr>
+      <w:r>
+        <w:t>Description</w:t>
+      </w:r>
+    </w:p>
+    <w:p>
+      <w:pPr>
+        <w:pStyle w:val="ListParagraph"/>
+        <w:numPr>
+          <w:ilvl w:val="2"/>
+          <w:numId w:val="2"/>
+        </w:numPr>
+        <w:rPr>
+          <w:b/>
+          <w:bCs/>
+        </w:rPr>
+      </w:pPr>
+      <w:r>
+        <w:t xml:space="preserve">A description of the alias, including motivations, context, or otherwise. </w:t>
+      </w:r>
+    </w:p>
+    <w:p>
+      <w:pPr>
+        <w:pStyle w:val="ListParagraph"/>
+        <w:numPr>
+          <w:ilvl w:val="2"/>
           <w:numId w:val="2"/>
         </w:numPr>
       </w:pPr>
@@ -1463,35 +2379,217 @@
       <w:pPr>
         <w:pStyle w:val="ListParagraph"/>
         <w:numPr>
-          <w:ilvl w:val="2"/>
-          <w:numId w:val="2"/>
-        </w:numPr>
-      </w:pPr>
-      <w:proofErr w:type="spellStart"/>
-      <w:r>
-        <w:t>ColorFamily</w:t>
-      </w:r>
-      <w:proofErr w:type="spellEnd"/>
-    </w:p>
-    <w:p>
-      <w:pPr>
-        <w:pStyle w:val="ListParagraph"/>
-        <w:numPr>
-          <w:ilvl w:val="3"/>
-          <w:numId w:val="2"/>
-        </w:numPr>
-      </w:pPr>
-      <w:r>
-        <w:t>The family that a color may be in (warm, cool, neutral).</w:t>
-      </w:r>
-    </w:p>
-    <w:p>
-      <w:pPr>
-        <w:pStyle w:val="ListParagraph"/>
-        <w:numPr>
-          <w:ilvl w:val="3"/>
-          <w:numId w:val="2"/>
-        </w:numPr>
+          <w:ilvl w:val="0"/>
+          <w:numId w:val="2"/>
+        </w:numPr>
+        <w:rPr>
+          <w:b/>
+          <w:bCs/>
+        </w:rPr>
+      </w:pPr>
+      <w:r>
+        <w:t>Collection</w:t>
+      </w:r>
+    </w:p>
+    <w:p>
+      <w:pPr>
+        <w:pStyle w:val="ListParagraph"/>
+        <w:numPr>
+          <w:ilvl w:val="1"/>
+          <w:numId w:val="2"/>
+        </w:numPr>
+        <w:rPr>
+          <w:b/>
+          <w:bCs/>
+        </w:rPr>
+      </w:pPr>
+      <w:proofErr w:type="spellStart"/>
+      <w:r>
+        <w:rPr>
+          <w:b/>
+          <w:bCs/>
+        </w:rPr>
+        <w:t>CollectionID</w:t>
+      </w:r>
+      <w:proofErr w:type="spellEnd"/>
+    </w:p>
+    <w:p>
+      <w:pPr>
+        <w:pStyle w:val="ListParagraph"/>
+        <w:numPr>
+          <w:ilvl w:val="2"/>
+          <w:numId w:val="2"/>
+        </w:numPr>
+        <w:rPr>
+          <w:b/>
+          <w:bCs/>
+        </w:rPr>
+      </w:pPr>
+      <w:r>
+        <w:t>An integer identifier for the collection that a brand enacts.</w:t>
+      </w:r>
+    </w:p>
+    <w:p>
+      <w:pPr>
+        <w:pStyle w:val="ListParagraph"/>
+        <w:numPr>
+          <w:ilvl w:val="2"/>
+          <w:numId w:val="2"/>
+        </w:numPr>
+        <w:rPr>
+          <w:b/>
+          <w:bCs/>
+        </w:rPr>
+      </w:pPr>
+      <w:r>
+        <w:t>INT</w:t>
+      </w:r>
+    </w:p>
+    <w:p>
+      <w:pPr>
+        <w:pStyle w:val="ListParagraph"/>
+        <w:numPr>
+          <w:ilvl w:val="1"/>
+          <w:numId w:val="2"/>
+        </w:numPr>
+        <w:rPr>
+          <w:b/>
+          <w:bCs/>
+        </w:rPr>
+      </w:pPr>
+      <w:proofErr w:type="spellStart"/>
+      <w:r>
+        <w:t>Brand</w:t>
+      </w:r>
+      <w:r>
+        <w:t>ID</w:t>
+      </w:r>
+      <w:proofErr w:type="spellEnd"/>
+    </w:p>
+    <w:p>
+      <w:pPr>
+        <w:pStyle w:val="ListParagraph"/>
+        <w:numPr>
+          <w:ilvl w:val="2"/>
+          <w:numId w:val="2"/>
+        </w:numPr>
+        <w:rPr>
+          <w:b/>
+          <w:bCs/>
+        </w:rPr>
+      </w:pPr>
+      <w:r>
+        <w:t>Foreign Key</w:t>
+      </w:r>
+    </w:p>
+    <w:p>
+      <w:pPr>
+        <w:pStyle w:val="ListParagraph"/>
+        <w:numPr>
+          <w:ilvl w:val="2"/>
+          <w:numId w:val="2"/>
+        </w:numPr>
+        <w:rPr>
+          <w:b/>
+          <w:bCs/>
+        </w:rPr>
+      </w:pPr>
+      <w:r>
+        <w:t xml:space="preserve">Identifies the brand that is associated with the collection. </w:t>
+      </w:r>
+    </w:p>
+    <w:p>
+      <w:pPr>
+        <w:pStyle w:val="ListParagraph"/>
+        <w:numPr>
+          <w:ilvl w:val="1"/>
+          <w:numId w:val="2"/>
+        </w:numPr>
+        <w:rPr>
+          <w:b/>
+          <w:bCs/>
+        </w:rPr>
+      </w:pPr>
+      <w:r>
+        <w:t>Name</w:t>
+      </w:r>
+    </w:p>
+    <w:p>
+      <w:pPr>
+        <w:pStyle w:val="ListParagraph"/>
+        <w:numPr>
+          <w:ilvl w:val="2"/>
+          <w:numId w:val="2"/>
+        </w:numPr>
+        <w:rPr>
+          <w:b/>
+          <w:bCs/>
+        </w:rPr>
+      </w:pPr>
+      <w:r>
+        <w:lastRenderedPageBreak/>
+        <w:t>The name of the collection.</w:t>
+      </w:r>
+    </w:p>
+    <w:p>
+      <w:pPr>
+        <w:pStyle w:val="ListParagraph"/>
+        <w:numPr>
+          <w:ilvl w:val="2"/>
+          <w:numId w:val="2"/>
+        </w:numPr>
+        <w:rPr>
+          <w:b/>
+          <w:bCs/>
+        </w:rPr>
+      </w:pPr>
+      <w:r>
+        <w:t>Varchar(35)</w:t>
+      </w:r>
+    </w:p>
+    <w:p>
+      <w:pPr>
+        <w:pStyle w:val="ListParagraph"/>
+        <w:numPr>
+          <w:ilvl w:val="1"/>
+          <w:numId w:val="2"/>
+        </w:numPr>
+        <w:rPr>
+          <w:b/>
+          <w:bCs/>
+        </w:rPr>
+      </w:pPr>
+      <w:r>
+        <w:t>Season</w:t>
+      </w:r>
+    </w:p>
+    <w:p>
+      <w:pPr>
+        <w:pStyle w:val="ListParagraph"/>
+        <w:numPr>
+          <w:ilvl w:val="2"/>
+          <w:numId w:val="2"/>
+        </w:numPr>
+        <w:rPr>
+          <w:b/>
+          <w:bCs/>
+        </w:rPr>
+      </w:pPr>
+      <w:r>
+        <w:t>The season in which a collection may be released. Can take values ‘spring’ ‘summer’ ‘fall’ ‘winter’</w:t>
+      </w:r>
+    </w:p>
+    <w:p>
+      <w:pPr>
+        <w:pStyle w:val="ListParagraph"/>
+        <w:numPr>
+          <w:ilvl w:val="2"/>
+          <w:numId w:val="2"/>
+        </w:numPr>
+        <w:rPr>
+          <w:b/>
+          <w:bCs/>
+        </w:rPr>
       </w:pPr>
       <w:r>
         <w:t>Varchar(12)</w:t>
@@ -1501,61 +2599,628 @@
       <w:pPr>
         <w:pStyle w:val="ListParagraph"/>
         <w:numPr>
+          <w:ilvl w:val="1"/>
+          <w:numId w:val="2"/>
+        </w:numPr>
+        <w:rPr>
+          <w:b/>
+          <w:bCs/>
+        </w:rPr>
+      </w:pPr>
+      <w:r>
+        <w:t>Year</w:t>
+      </w:r>
+    </w:p>
+    <w:p>
+      <w:pPr>
+        <w:pStyle w:val="ListParagraph"/>
+        <w:numPr>
+          <w:ilvl w:val="2"/>
+          <w:numId w:val="2"/>
+        </w:numPr>
+        <w:rPr>
+          <w:b/>
+          <w:bCs/>
+        </w:rPr>
+      </w:pPr>
+      <w:r>
+        <w:t>The year in which a collection is released.</w:t>
+      </w:r>
+    </w:p>
+    <w:p>
+      <w:pPr>
+        <w:pStyle w:val="ListParagraph"/>
+        <w:numPr>
+          <w:ilvl w:val="2"/>
+          <w:numId w:val="2"/>
+        </w:numPr>
+        <w:rPr>
+          <w:b/>
+          <w:bCs/>
+        </w:rPr>
+      </w:pPr>
+      <w:r>
+        <w:t>INT</w:t>
+      </w:r>
+    </w:p>
+    <w:p>
+      <w:pPr>
+        <w:pStyle w:val="ListParagraph"/>
+        <w:numPr>
+          <w:ilvl w:val="1"/>
+          <w:numId w:val="2"/>
+        </w:numPr>
+        <w:rPr>
+          <w:b/>
+          <w:bCs/>
+        </w:rPr>
+      </w:pPr>
+      <w:r>
+        <w:t>Theme</w:t>
+      </w:r>
+    </w:p>
+    <w:p>
+      <w:pPr>
+        <w:pStyle w:val="ListParagraph"/>
+        <w:numPr>
+          <w:ilvl w:val="2"/>
+          <w:numId w:val="2"/>
+        </w:numPr>
+        <w:rPr>
+          <w:b/>
+          <w:bCs/>
+        </w:rPr>
+      </w:pPr>
+      <w:r>
+        <w:t>The theming that may be behind a collection. Examples include:</w:t>
+      </w:r>
+    </w:p>
+    <w:p>
+      <w:pPr>
+        <w:pStyle w:val="ListParagraph"/>
+        <w:numPr>
+          <w:ilvl w:val="3"/>
+          <w:numId w:val="2"/>
+        </w:numPr>
+        <w:rPr>
+          <w:b/>
+          <w:bCs/>
+        </w:rPr>
+      </w:pPr>
+      <w:r>
+        <w:t>OPI Downtown LA Collection – Themed around the colors in Los Angeles, CA.</w:t>
+      </w:r>
+    </w:p>
+    <w:p>
+      <w:pPr>
+        <w:pStyle w:val="ListParagraph"/>
+        <w:numPr>
+          <w:ilvl w:val="3"/>
+          <w:numId w:val="2"/>
+        </w:numPr>
+        <w:rPr>
+          <w:b/>
+          <w:bCs/>
+        </w:rPr>
+      </w:pPr>
+      <w:r>
+        <w:t>Cirque Colors Surfer’s Crush – Themed around a day at the beach.</w:t>
+      </w:r>
+    </w:p>
+    <w:p>
+      <w:pPr>
+        <w:pStyle w:val="ListParagraph"/>
+        <w:numPr>
+          <w:ilvl w:val="3"/>
+          <w:numId w:val="2"/>
+        </w:numPr>
+        <w:rPr>
+          <w:b/>
+          <w:bCs/>
+        </w:rPr>
+      </w:pPr>
+      <w:r>
+        <w:t xml:space="preserve">Bee’s Knees Lacquer Elden Ring – Themed around the role-playing action game, Elden Ring. </w:t>
+      </w:r>
+    </w:p>
+    <w:p>
+      <w:pPr>
+        <w:pStyle w:val="ListParagraph"/>
+        <w:numPr>
+          <w:ilvl w:val="2"/>
+          <w:numId w:val="2"/>
+        </w:numPr>
+        <w:rPr>
+          <w:b/>
+          <w:bCs/>
+        </w:rPr>
+      </w:pPr>
+      <w:r>
+        <w:t>Varchar(25)</w:t>
+      </w:r>
+    </w:p>
+    <w:p>
+      <w:pPr>
+        <w:pStyle w:val="ListParagraph"/>
+        <w:numPr>
+          <w:ilvl w:val="1"/>
+          <w:numId w:val="2"/>
+        </w:numPr>
+        <w:rPr>
+          <w:b/>
+          <w:bCs/>
+        </w:rPr>
+      </w:pPr>
+      <w:proofErr w:type="spellStart"/>
+      <w:r>
+        <w:t>IsInfluencerCollaboration</w:t>
+      </w:r>
+      <w:proofErr w:type="spellEnd"/>
+    </w:p>
+    <w:p>
+      <w:pPr>
+        <w:pStyle w:val="ListParagraph"/>
+        <w:numPr>
+          <w:ilvl w:val="2"/>
+          <w:numId w:val="2"/>
+        </w:numPr>
+        <w:rPr>
+          <w:b/>
+          <w:bCs/>
+        </w:rPr>
+      </w:pPr>
+      <w:r>
+        <w:t xml:space="preserve">Identifies </w:t>
+      </w:r>
+      <w:proofErr w:type="gramStart"/>
+      <w:r>
+        <w:t>whether or not</w:t>
+      </w:r>
+      <w:proofErr w:type="gramEnd"/>
+      <w:r>
+        <w:t xml:space="preserve"> a collection may be in collaboration with an online personality or influencer.</w:t>
+      </w:r>
+      <w:r>
+        <w:t xml:space="preserve"> Examples include:</w:t>
+      </w:r>
+    </w:p>
+    <w:p>
+      <w:pPr>
+        <w:pStyle w:val="ListParagraph"/>
+        <w:numPr>
+          <w:ilvl w:val="3"/>
+          <w:numId w:val="2"/>
+        </w:numPr>
+        <w:rPr>
+          <w:b/>
+          <w:bCs/>
+        </w:rPr>
+      </w:pPr>
+      <w:proofErr w:type="spellStart"/>
+      <w:r>
+        <w:t>Holo</w:t>
+      </w:r>
+      <w:proofErr w:type="spellEnd"/>
+      <w:r>
+        <w:t xml:space="preserve"> Taco x Safiya </w:t>
+      </w:r>
+      <w:proofErr w:type="spellStart"/>
+      <w:r>
+        <w:t>Nyagaard</w:t>
+      </w:r>
+      <w:proofErr w:type="spellEnd"/>
+    </w:p>
+    <w:p>
+      <w:pPr>
+        <w:pStyle w:val="ListParagraph"/>
+        <w:numPr>
+          <w:ilvl w:val="3"/>
+          <w:numId w:val="2"/>
+        </w:numPr>
+      </w:pPr>
+      <w:r>
+        <w:t>Starrily x Kelli Marissa</w:t>
+      </w:r>
+    </w:p>
+    <w:p>
+      <w:pPr>
+        <w:pStyle w:val="ListParagraph"/>
+        <w:numPr>
+          <w:ilvl w:val="2"/>
+          <w:numId w:val="2"/>
+        </w:numPr>
+        <w:rPr>
+          <w:b/>
+          <w:bCs/>
+        </w:rPr>
+      </w:pPr>
+      <w:r>
+        <w:t>Boolean</w:t>
+      </w:r>
+    </w:p>
+    <w:p>
+      <w:pPr>
+        <w:pStyle w:val="ListParagraph"/>
+        <w:numPr>
+          <w:ilvl w:val="1"/>
+          <w:numId w:val="2"/>
+        </w:numPr>
+        <w:rPr>
+          <w:b/>
+          <w:bCs/>
+        </w:rPr>
+      </w:pPr>
+      <w:proofErr w:type="spellStart"/>
+      <w:r>
+        <w:t>InfluencerName</w:t>
+      </w:r>
+      <w:proofErr w:type="spellEnd"/>
+    </w:p>
+    <w:p>
+      <w:pPr>
+        <w:pStyle w:val="ListParagraph"/>
+        <w:numPr>
+          <w:ilvl w:val="2"/>
+          <w:numId w:val="2"/>
+        </w:numPr>
+        <w:rPr>
+          <w:b/>
+          <w:bCs/>
+        </w:rPr>
+      </w:pPr>
+      <w:r>
+        <w:t xml:space="preserve">Identifies the name of the influencer. May be NULL. </w:t>
+      </w:r>
+    </w:p>
+    <w:p>
+      <w:pPr>
+        <w:pStyle w:val="ListParagraph"/>
+        <w:numPr>
+          <w:ilvl w:val="2"/>
+          <w:numId w:val="2"/>
+        </w:numPr>
+        <w:rPr>
+          <w:b/>
+          <w:bCs/>
+        </w:rPr>
+      </w:pPr>
+      <w:r>
+        <w:t>Varchar(25)</w:t>
+      </w:r>
+    </w:p>
+    <w:p>
+      <w:pPr>
+        <w:pStyle w:val="ListParagraph"/>
+        <w:numPr>
+          <w:ilvl w:val="1"/>
+          <w:numId w:val="2"/>
+        </w:numPr>
+        <w:rPr>
+          <w:b/>
+          <w:bCs/>
+        </w:rPr>
+      </w:pPr>
+      <w:proofErr w:type="spellStart"/>
+      <w:r>
+        <w:t>IsIPCollaboration</w:t>
+      </w:r>
+      <w:proofErr w:type="spellEnd"/>
+    </w:p>
+    <w:p>
+      <w:pPr>
+        <w:pStyle w:val="ListParagraph"/>
+        <w:numPr>
+          <w:ilvl w:val="2"/>
+          <w:numId w:val="2"/>
+        </w:numPr>
+        <w:rPr>
+          <w:b/>
+          <w:bCs/>
+        </w:rPr>
+      </w:pPr>
+      <w:r>
+        <w:t xml:space="preserve">Identifies </w:t>
+      </w:r>
+      <w:proofErr w:type="gramStart"/>
+      <w:r>
+        <w:t>whether or not</w:t>
+      </w:r>
+      <w:proofErr w:type="gramEnd"/>
+      <w:r>
+        <w:t xml:space="preserve"> a collection may be part of an IP collab, or with another brand. Examples include:</w:t>
+      </w:r>
+    </w:p>
+    <w:p>
+      <w:pPr>
+        <w:pStyle w:val="ListParagraph"/>
+        <w:numPr>
+          <w:ilvl w:val="3"/>
+          <w:numId w:val="2"/>
+        </w:numPr>
+        <w:rPr>
+          <w:b/>
+          <w:bCs/>
+        </w:rPr>
+      </w:pPr>
+      <w:r>
+        <w:t xml:space="preserve">OPI x </w:t>
+      </w:r>
+      <w:r>
+        <w:t>Hello Kitty</w:t>
+      </w:r>
+    </w:p>
+    <w:p>
+      <w:pPr>
+        <w:pStyle w:val="ListParagraph"/>
+        <w:numPr>
+          <w:ilvl w:val="3"/>
+          <w:numId w:val="2"/>
+        </w:numPr>
+        <w:rPr>
+          <w:b/>
+          <w:bCs/>
+        </w:rPr>
+      </w:pPr>
+      <w:proofErr w:type="spellStart"/>
+      <w:r>
+        <w:t>Mooncat</w:t>
+      </w:r>
+      <w:proofErr w:type="spellEnd"/>
+      <w:r>
+        <w:t xml:space="preserve"> x Star Wars</w:t>
+      </w:r>
+    </w:p>
+    <w:p>
+      <w:pPr>
+        <w:pStyle w:val="ListParagraph"/>
+        <w:numPr>
+          <w:ilvl w:val="3"/>
+          <w:numId w:val="2"/>
+        </w:numPr>
+        <w:rPr>
+          <w:b/>
+          <w:bCs/>
+        </w:rPr>
+      </w:pPr>
+      <w:r>
+        <w:t>Sally Hansen x Jelly Belly</w:t>
+      </w:r>
+    </w:p>
+    <w:p>
+      <w:pPr>
+        <w:pStyle w:val="ListParagraph"/>
+        <w:numPr>
+          <w:ilvl w:val="3"/>
+          <w:numId w:val="2"/>
+        </w:numPr>
+        <w:rPr>
+          <w:b/>
+          <w:bCs/>
+        </w:rPr>
+      </w:pPr>
+      <w:proofErr w:type="spellStart"/>
+      <w:r>
+        <w:t>Holo</w:t>
+      </w:r>
+      <w:proofErr w:type="spellEnd"/>
+      <w:r>
+        <w:t xml:space="preserve"> Taco x David’s Tea</w:t>
+      </w:r>
+    </w:p>
+    <w:p>
+      <w:pPr>
+        <w:pStyle w:val="ListParagraph"/>
+        <w:numPr>
+          <w:ilvl w:val="1"/>
+          <w:numId w:val="2"/>
+        </w:numPr>
+        <w:rPr>
+          <w:b/>
+          <w:bCs/>
+        </w:rPr>
+      </w:pPr>
+      <w:proofErr w:type="spellStart"/>
+      <w:r>
+        <w:t>IPName</w:t>
+      </w:r>
+      <w:proofErr w:type="spellEnd"/>
+    </w:p>
+    <w:p>
+      <w:pPr>
+        <w:pStyle w:val="ListParagraph"/>
+        <w:numPr>
+          <w:ilvl w:val="2"/>
+          <w:numId w:val="2"/>
+        </w:numPr>
+        <w:rPr>
+          <w:b/>
+          <w:bCs/>
+        </w:rPr>
+      </w:pPr>
+      <w:r>
+        <w:t>Identifies the name of the collaboration. Can be NULL.</w:t>
+      </w:r>
+    </w:p>
+    <w:p>
+      <w:pPr>
+        <w:pStyle w:val="ListParagraph"/>
+        <w:numPr>
+          <w:ilvl w:val="2"/>
+          <w:numId w:val="2"/>
+        </w:numPr>
+        <w:rPr>
+          <w:b/>
+          <w:bCs/>
+        </w:rPr>
+      </w:pPr>
+      <w:r>
+        <w:t>Varchar(25)</w:t>
+      </w:r>
+    </w:p>
+    <w:p>
+      <w:pPr>
+        <w:pStyle w:val="ListParagraph"/>
+        <w:numPr>
+          <w:ilvl w:val="1"/>
+          <w:numId w:val="2"/>
+        </w:numPr>
+        <w:rPr>
+          <w:b/>
+          <w:bCs/>
+        </w:rPr>
+      </w:pPr>
+      <w:proofErr w:type="spellStart"/>
+      <w:r>
+        <w:lastRenderedPageBreak/>
+        <w:t>IsCharity</w:t>
+      </w:r>
+      <w:proofErr w:type="spellEnd"/>
+    </w:p>
+    <w:p>
+      <w:pPr>
+        <w:pStyle w:val="ListParagraph"/>
+        <w:numPr>
+          <w:ilvl w:val="2"/>
+          <w:numId w:val="2"/>
+        </w:numPr>
+        <w:rPr>
+          <w:b/>
+          <w:bCs/>
+        </w:rPr>
+      </w:pPr>
+      <w:r>
+        <w:t xml:space="preserve">Identifies </w:t>
+      </w:r>
+      <w:proofErr w:type="gramStart"/>
+      <w:r>
+        <w:t>whether or not</w:t>
+      </w:r>
+      <w:proofErr w:type="gramEnd"/>
+      <w:r>
+        <w:t xml:space="preserve"> a nail polish is released in collaboration with a charity.</w:t>
+      </w:r>
+    </w:p>
+    <w:p>
+      <w:pPr>
+        <w:pStyle w:val="ListParagraph"/>
+        <w:numPr>
+          <w:ilvl w:val="2"/>
+          <w:numId w:val="2"/>
+        </w:numPr>
+        <w:rPr>
+          <w:b/>
+          <w:bCs/>
+        </w:rPr>
+      </w:pPr>
+      <w:r>
+        <w:t>Boolean</w:t>
+      </w:r>
+    </w:p>
+    <w:p>
+      <w:pPr>
+        <w:pStyle w:val="ListParagraph"/>
+        <w:numPr>
+          <w:ilvl w:val="1"/>
+          <w:numId w:val="2"/>
+        </w:numPr>
+        <w:rPr>
+          <w:b/>
+          <w:bCs/>
+        </w:rPr>
+      </w:pPr>
+      <w:proofErr w:type="spellStart"/>
+      <w:r>
+        <w:t>CharityName</w:t>
+      </w:r>
+      <w:proofErr w:type="spellEnd"/>
+    </w:p>
+    <w:p>
+      <w:pPr>
+        <w:pStyle w:val="ListParagraph"/>
+        <w:numPr>
+          <w:ilvl w:val="2"/>
+          <w:numId w:val="2"/>
+        </w:numPr>
+        <w:rPr>
+          <w:b/>
+          <w:bCs/>
+        </w:rPr>
+      </w:pPr>
+      <w:r>
+        <w:t>The name of the charity that the nail polish is raising funds for. May be NULL.</w:t>
+      </w:r>
+    </w:p>
+    <w:p>
+      <w:pPr>
+        <w:pStyle w:val="ListParagraph"/>
+        <w:numPr>
+          <w:ilvl w:val="2"/>
+          <w:numId w:val="2"/>
+        </w:numPr>
+        <w:rPr>
+          <w:b/>
+          <w:bCs/>
+        </w:rPr>
+      </w:pPr>
+      <w:r>
+        <w:t>Varchar(25)</w:t>
+      </w:r>
+    </w:p>
+    <w:p>
+      <w:pPr>
+        <w:pStyle w:val="ListParagraph"/>
+        <w:numPr>
           <w:ilvl w:val="0"/>
           <w:numId w:val="2"/>
         </w:numPr>
-        <w:rPr>
-          <w:b/>
-          <w:bCs/>
-        </w:rPr>
-      </w:pPr>
-      <w:r>
-        <w:t>Brand</w:t>
-      </w:r>
-    </w:p>
-    <w:p>
-      <w:pPr>
-        <w:pStyle w:val="ListParagraph"/>
-        <w:numPr>
-          <w:ilvl w:val="2"/>
-          <w:numId w:val="2"/>
-        </w:numPr>
-        <w:rPr>
-          <w:b/>
-          <w:bCs/>
-        </w:rPr>
-      </w:pPr>
-      <w:proofErr w:type="spellStart"/>
-      <w:r>
-        <w:rPr>
-          <w:b/>
-          <w:bCs/>
-        </w:rPr>
-        <w:t>BrandID</w:t>
-      </w:r>
-      <w:proofErr w:type="spellEnd"/>
-    </w:p>
-    <w:p>
-      <w:pPr>
-        <w:pStyle w:val="ListParagraph"/>
-        <w:numPr>
-          <w:ilvl w:val="3"/>
-          <w:numId w:val="2"/>
-        </w:numPr>
-        <w:rPr>
-          <w:b/>
-          <w:bCs/>
-        </w:rPr>
-      </w:pPr>
-      <w:r>
-        <w:t>The unique identifier for a nail polish brand.</w:t>
-      </w:r>
-    </w:p>
-    <w:p>
-      <w:pPr>
-        <w:pStyle w:val="ListParagraph"/>
-        <w:numPr>
-          <w:ilvl w:val="3"/>
+      </w:pPr>
+      <w:r>
+        <w:t>Finish</w:t>
+      </w:r>
+    </w:p>
+    <w:p>
+      <w:pPr>
+        <w:pStyle w:val="ListParagraph"/>
+        <w:numPr>
+          <w:ilvl w:val="1"/>
+          <w:numId w:val="2"/>
+        </w:numPr>
+        <w:rPr>
+          <w:b/>
+          <w:bCs/>
+        </w:rPr>
+      </w:pPr>
+      <w:proofErr w:type="spellStart"/>
+      <w:r>
+        <w:rPr>
+          <w:b/>
+          <w:bCs/>
+        </w:rPr>
+        <w:t>FinishID</w:t>
+      </w:r>
+      <w:proofErr w:type="spellEnd"/>
+    </w:p>
+    <w:p>
+      <w:pPr>
+        <w:pStyle w:val="ListParagraph"/>
+        <w:numPr>
+          <w:ilvl w:val="2"/>
+          <w:numId w:val="2"/>
+        </w:numPr>
+        <w:rPr>
+          <w:b/>
+          <w:bCs/>
+        </w:rPr>
+      </w:pPr>
+      <w:r>
+        <w:t xml:space="preserve">A unique identifier for the primary finish. V </w:t>
+      </w:r>
+    </w:p>
+    <w:p>
+      <w:pPr>
+        <w:pStyle w:val="ListParagraph"/>
+        <w:numPr>
+          <w:ilvl w:val="2"/>
           <w:numId w:val="2"/>
         </w:numPr>
         <w:rPr>
@@ -1571,13 +3236,9 @@
       <w:pPr>
         <w:pStyle w:val="ListParagraph"/>
         <w:numPr>
-          <w:ilvl w:val="2"/>
-          <w:numId w:val="2"/>
-        </w:numPr>
-        <w:rPr>
-          <w:b/>
-          <w:bCs/>
-        </w:rPr>
+          <w:ilvl w:val="1"/>
+          <w:numId w:val="2"/>
+        </w:numPr>
       </w:pPr>
       <w:r>
         <w:t>Name</w:t>
@@ -1587,29 +3248,361 @@
       <w:pPr>
         <w:pStyle w:val="ListParagraph"/>
         <w:numPr>
-          <w:ilvl w:val="3"/>
-          <w:numId w:val="2"/>
-        </w:numPr>
-        <w:rPr>
-          <w:b/>
-          <w:bCs/>
-        </w:rPr>
-      </w:pPr>
-      <w:r>
-        <w:t xml:space="preserve">The name of the nail polish brand. </w:t>
-      </w:r>
-    </w:p>
-    <w:p>
-      <w:pPr>
-        <w:pStyle w:val="ListParagraph"/>
-        <w:numPr>
-          <w:ilvl w:val="3"/>
-          <w:numId w:val="2"/>
-        </w:numPr>
-        <w:rPr>
-          <w:b/>
-          <w:bCs/>
-        </w:rPr>
+          <w:ilvl w:val="2"/>
+          <w:numId w:val="2"/>
+        </w:numPr>
+      </w:pPr>
+      <w:r>
+        <w:t>The name of the finish. Can take values ‘crème’ ‘shimmer’ ‘jelly’ ‘flake’ ‘</w:t>
+      </w:r>
+      <w:proofErr w:type="spellStart"/>
+      <w:r>
+        <w:t>crelly</w:t>
+      </w:r>
+      <w:proofErr w:type="spellEnd"/>
+      <w:r>
+        <w:t>’ ‘glitter’</w:t>
+      </w:r>
+    </w:p>
+    <w:p>
+      <w:pPr>
+        <w:pStyle w:val="ListParagraph"/>
+        <w:numPr>
+          <w:ilvl w:val="2"/>
+          <w:numId w:val="2"/>
+        </w:numPr>
+      </w:pPr>
+      <w:r>
+        <w:t>Varchar(12)</w:t>
+      </w:r>
+    </w:p>
+    <w:p>
+      <w:pPr>
+        <w:pStyle w:val="ListParagraph"/>
+        <w:numPr>
+          <w:ilvl w:val="1"/>
+          <w:numId w:val="2"/>
+        </w:numPr>
+      </w:pPr>
+      <w:r>
+        <w:t>Description</w:t>
+      </w:r>
+    </w:p>
+    <w:p>
+      <w:pPr>
+        <w:pStyle w:val="ListParagraph"/>
+        <w:numPr>
+          <w:ilvl w:val="2"/>
+          <w:numId w:val="2"/>
+        </w:numPr>
+      </w:pPr>
+      <w:r>
+        <w:t>A description of said finish.</w:t>
+      </w:r>
+    </w:p>
+    <w:p>
+      <w:pPr>
+        <w:pStyle w:val="ListParagraph"/>
+        <w:numPr>
+          <w:ilvl w:val="2"/>
+          <w:numId w:val="2"/>
+        </w:numPr>
+      </w:pPr>
+      <w:r>
+        <w:t>Varchar(80)</w:t>
+      </w:r>
+    </w:p>
+    <w:p>
+      <w:pPr>
+        <w:pStyle w:val="ListParagraph"/>
+        <w:numPr>
+          <w:ilvl w:val="0"/>
+          <w:numId w:val="2"/>
+        </w:numPr>
+      </w:pPr>
+      <w:proofErr w:type="spellStart"/>
+      <w:r>
+        <w:t>FinishDetail</w:t>
+      </w:r>
+      <w:proofErr w:type="spellEnd"/>
+      <w:r>
+        <w:t>:</w:t>
+      </w:r>
+    </w:p>
+    <w:p>
+      <w:pPr>
+        <w:pStyle w:val="ListParagraph"/>
+        <w:numPr>
+          <w:ilvl w:val="1"/>
+          <w:numId w:val="2"/>
+        </w:numPr>
+        <w:rPr>
+          <w:b/>
+          <w:bCs/>
+        </w:rPr>
+      </w:pPr>
+      <w:proofErr w:type="spellStart"/>
+      <w:r>
+        <w:rPr>
+          <w:b/>
+          <w:bCs/>
+        </w:rPr>
+        <w:t>FinishDetailID</w:t>
+      </w:r>
+      <w:proofErr w:type="spellEnd"/>
+    </w:p>
+    <w:p>
+      <w:pPr>
+        <w:pStyle w:val="ListParagraph"/>
+        <w:numPr>
+          <w:ilvl w:val="2"/>
+          <w:numId w:val="2"/>
+        </w:numPr>
+      </w:pPr>
+      <w:r>
+        <w:t>A unique identifier for each additional subcategory of primary finishes.</w:t>
+      </w:r>
+    </w:p>
+    <w:p>
+      <w:pPr>
+        <w:pStyle w:val="ListParagraph"/>
+        <w:numPr>
+          <w:ilvl w:val="2"/>
+          <w:numId w:val="2"/>
+        </w:numPr>
+      </w:pPr>
+      <w:r>
+        <w:t>INT</w:t>
+      </w:r>
+    </w:p>
+    <w:p>
+      <w:pPr>
+        <w:pStyle w:val="ListParagraph"/>
+        <w:numPr>
+          <w:ilvl w:val="1"/>
+          <w:numId w:val="2"/>
+        </w:numPr>
+      </w:pPr>
+      <w:proofErr w:type="spellStart"/>
+      <w:r>
+        <w:t>FinishID</w:t>
+      </w:r>
+      <w:proofErr w:type="spellEnd"/>
+    </w:p>
+    <w:p>
+      <w:pPr>
+        <w:pStyle w:val="ListParagraph"/>
+        <w:numPr>
+          <w:ilvl w:val="2"/>
+          <w:numId w:val="2"/>
+        </w:numPr>
+      </w:pPr>
+      <w:r>
+        <w:t>Foreign Key</w:t>
+      </w:r>
+    </w:p>
+    <w:p>
+      <w:pPr>
+        <w:pStyle w:val="ListParagraph"/>
+        <w:numPr>
+          <w:ilvl w:val="2"/>
+          <w:numId w:val="2"/>
+        </w:numPr>
+      </w:pPr>
+      <w:r>
+        <w:t xml:space="preserve">Holds the corresponding finish that the subcategory is part of. </w:t>
+      </w:r>
+    </w:p>
+    <w:p>
+      <w:pPr>
+        <w:pStyle w:val="ListParagraph"/>
+        <w:numPr>
+          <w:ilvl w:val="2"/>
+          <w:numId w:val="2"/>
+        </w:numPr>
+      </w:pPr>
+      <w:r>
+        <w:t>INT</w:t>
+      </w:r>
+    </w:p>
+    <w:p>
+      <w:pPr>
+        <w:pStyle w:val="ListParagraph"/>
+        <w:numPr>
+          <w:ilvl w:val="1"/>
+          <w:numId w:val="2"/>
+        </w:numPr>
+      </w:pPr>
+      <w:proofErr w:type="spellStart"/>
+      <w:r>
+        <w:t>DetailName</w:t>
+      </w:r>
+      <w:proofErr w:type="spellEnd"/>
+    </w:p>
+    <w:p>
+      <w:pPr>
+        <w:pStyle w:val="ListParagraph"/>
+        <w:numPr>
+          <w:ilvl w:val="2"/>
+          <w:numId w:val="2"/>
+        </w:numPr>
+      </w:pPr>
+      <w:r>
+        <w:t>The name of the subcategory of finish. Examples include, but are not limited to:</w:t>
+      </w:r>
+    </w:p>
+    <w:p>
+      <w:pPr>
+        <w:pStyle w:val="ListParagraph"/>
+        <w:numPr>
+          <w:ilvl w:val="3"/>
+          <w:numId w:val="2"/>
+        </w:numPr>
+      </w:pPr>
+      <w:r>
+        <w:t>Shimmer polishes can be:</w:t>
+      </w:r>
+    </w:p>
+    <w:p>
+      <w:pPr>
+        <w:pStyle w:val="ListParagraph"/>
+        <w:numPr>
+          <w:ilvl w:val="4"/>
+          <w:numId w:val="2"/>
+        </w:numPr>
+      </w:pPr>
+      <w:r>
+        <w:t>Ultrafine.</w:t>
+      </w:r>
+    </w:p>
+    <w:p>
+      <w:pPr>
+        <w:pStyle w:val="ListParagraph"/>
+        <w:numPr>
+          <w:ilvl w:val="4"/>
+          <w:numId w:val="2"/>
+        </w:numPr>
+      </w:pPr>
+      <w:r>
+        <w:t>Fine.</w:t>
+      </w:r>
+    </w:p>
+    <w:p>
+      <w:pPr>
+        <w:pStyle w:val="ListParagraph"/>
+        <w:numPr>
+          <w:ilvl w:val="4"/>
+          <w:numId w:val="2"/>
+        </w:numPr>
+      </w:pPr>
+      <w:r>
+        <w:t>Medium</w:t>
+      </w:r>
+    </w:p>
+    <w:p>
+      <w:pPr>
+        <w:pStyle w:val="ListParagraph"/>
+        <w:numPr>
+          <w:ilvl w:val="4"/>
+          <w:numId w:val="2"/>
+        </w:numPr>
+      </w:pPr>
+      <w:r>
+        <w:t>Linear Holographic</w:t>
+      </w:r>
+    </w:p>
+    <w:p>
+      <w:pPr>
+        <w:pStyle w:val="ListParagraph"/>
+        <w:numPr>
+          <w:ilvl w:val="4"/>
+          <w:numId w:val="2"/>
+        </w:numPr>
+      </w:pPr>
+      <w:r>
+        <w:t>Scattered Holographic</w:t>
+      </w:r>
+    </w:p>
+    <w:p>
+      <w:pPr>
+        <w:pStyle w:val="ListParagraph"/>
+        <w:numPr>
+          <w:ilvl w:val="3"/>
+          <w:numId w:val="2"/>
+        </w:numPr>
+      </w:pPr>
+      <w:r>
+        <w:t>Flake polishes can be:</w:t>
+      </w:r>
+    </w:p>
+    <w:p>
+      <w:pPr>
+        <w:pStyle w:val="ListParagraph"/>
+        <w:numPr>
+          <w:ilvl w:val="4"/>
+          <w:numId w:val="2"/>
+        </w:numPr>
+      </w:pPr>
+      <w:r>
+        <w:lastRenderedPageBreak/>
+        <w:t>Small.</w:t>
+      </w:r>
+    </w:p>
+    <w:p>
+      <w:pPr>
+        <w:pStyle w:val="ListParagraph"/>
+        <w:numPr>
+          <w:ilvl w:val="4"/>
+          <w:numId w:val="2"/>
+        </w:numPr>
+      </w:pPr>
+      <w:r>
+        <w:t>Medium</w:t>
+      </w:r>
+    </w:p>
+    <w:p>
+      <w:pPr>
+        <w:pStyle w:val="ListParagraph"/>
+        <w:numPr>
+          <w:ilvl w:val="4"/>
+          <w:numId w:val="2"/>
+        </w:numPr>
+      </w:pPr>
+      <w:r>
+        <w:t>Large</w:t>
+      </w:r>
+    </w:p>
+    <w:p>
+      <w:pPr>
+        <w:pStyle w:val="ListParagraph"/>
+        <w:numPr>
+          <w:ilvl w:val="4"/>
+          <w:numId w:val="2"/>
+        </w:numPr>
+      </w:pPr>
+      <w:r>
+        <w:t>Metallic</w:t>
+      </w:r>
+    </w:p>
+    <w:p>
+      <w:pPr>
+        <w:pStyle w:val="ListParagraph"/>
+        <w:numPr>
+          <w:ilvl w:val="4"/>
+          <w:numId w:val="2"/>
+        </w:numPr>
+      </w:pPr>
+      <w:r>
+        <w:t>Holographic</w:t>
+      </w:r>
+    </w:p>
+    <w:p>
+      <w:pPr>
+        <w:pStyle w:val="ListParagraph"/>
+        <w:numPr>
+          <w:ilvl w:val="2"/>
+          <w:numId w:val="2"/>
+        </w:numPr>
       </w:pPr>
       <w:r>
         <w:t>Varchar(25)</w:t>
@@ -1619,146 +3612,104 @@
       <w:pPr>
         <w:pStyle w:val="ListParagraph"/>
         <w:numPr>
-          <w:ilvl w:val="2"/>
-          <w:numId w:val="2"/>
-        </w:numPr>
-        <w:rPr>
-          <w:b/>
-          <w:bCs/>
-        </w:rPr>
-      </w:pPr>
-      <w:r>
-        <w:t>Country</w:t>
-      </w:r>
-    </w:p>
-    <w:p>
-      <w:pPr>
-        <w:pStyle w:val="ListParagraph"/>
-        <w:numPr>
-          <w:ilvl w:val="3"/>
-          <w:numId w:val="2"/>
-        </w:numPr>
-        <w:rPr>
-          <w:b/>
-          <w:bCs/>
-        </w:rPr>
-      </w:pPr>
-      <w:r>
-        <w:t xml:space="preserve">The country that a nail polish brand is based. </w:t>
-      </w:r>
-    </w:p>
-    <w:p>
-      <w:pPr>
-        <w:pStyle w:val="ListParagraph"/>
-        <w:numPr>
-          <w:ilvl w:val="3"/>
-          <w:numId w:val="2"/>
-        </w:numPr>
-        <w:rPr>
-          <w:b/>
-          <w:bCs/>
-        </w:rPr>
-      </w:pPr>
-      <w:r>
-        <w:t>Varchar(20)</w:t>
-      </w:r>
-    </w:p>
-    <w:p>
-      <w:pPr>
-        <w:pStyle w:val="ListParagraph"/>
-        <w:numPr>
-          <w:ilvl w:val="2"/>
-          <w:numId w:val="2"/>
-        </w:numPr>
-        <w:rPr>
-          <w:b/>
-          <w:bCs/>
-        </w:rPr>
-      </w:pPr>
-      <w:r>
-        <w:t xml:space="preserve">Parent Company </w:t>
-      </w:r>
-    </w:p>
-    <w:p>
-      <w:pPr>
-        <w:pStyle w:val="ListParagraph"/>
-        <w:numPr>
-          <w:ilvl w:val="3"/>
-          <w:numId w:val="2"/>
-        </w:numPr>
-        <w:rPr>
-          <w:b/>
-          <w:bCs/>
-        </w:rPr>
-      </w:pPr>
-      <w:r>
-        <w:t>The parent company of a nail polish brand. Can be null.</w:t>
-      </w:r>
-    </w:p>
-    <w:p>
-      <w:pPr>
-        <w:pStyle w:val="ListParagraph"/>
-        <w:numPr>
-          <w:ilvl w:val="3"/>
-          <w:numId w:val="2"/>
-        </w:numPr>
-        <w:rPr>
-          <w:b/>
-          <w:bCs/>
-        </w:rPr>
-      </w:pPr>
-      <w:r>
-        <w:t>Varchar(25)</w:t>
-      </w:r>
-    </w:p>
-    <w:p>
-      <w:pPr>
-        <w:pStyle w:val="ListParagraph"/>
-        <w:numPr>
-          <w:ilvl w:val="2"/>
-          <w:numId w:val="2"/>
-        </w:numPr>
-        <w:rPr>
-          <w:b/>
-          <w:bCs/>
-        </w:rPr>
-      </w:pPr>
-      <w:proofErr w:type="spellStart"/>
-      <w:r>
-        <w:t>Found</w:t>
-      </w:r>
-      <w:r>
-        <w:t>ingYear</w:t>
-      </w:r>
-      <w:proofErr w:type="spellEnd"/>
-    </w:p>
-    <w:p>
-      <w:pPr>
-        <w:pStyle w:val="ListParagraph"/>
-        <w:numPr>
-          <w:ilvl w:val="3"/>
-          <w:numId w:val="2"/>
-        </w:numPr>
-        <w:rPr>
-          <w:b/>
-          <w:bCs/>
-        </w:rPr>
-      </w:pPr>
-      <w:r>
-        <w:t>The year that a nail polish brand was founded (according to its most recent alias, if applicable)</w:t>
-      </w:r>
-    </w:p>
-    <w:p>
-      <w:pPr>
-        <w:pStyle w:val="ListParagraph"/>
-        <w:numPr>
-          <w:ilvl w:val="3"/>
-          <w:numId w:val="2"/>
-        </w:numPr>
-        <w:rPr>
-          <w:b/>
-          <w:bCs/>
-        </w:rPr>
+          <w:ilvl w:val="1"/>
+          <w:numId w:val="2"/>
+        </w:numPr>
+      </w:pPr>
+      <w:r>
+        <w:t>Description</w:t>
+      </w:r>
+    </w:p>
+    <w:p>
+      <w:pPr>
+        <w:pStyle w:val="ListParagraph"/>
+        <w:numPr>
+          <w:ilvl w:val="2"/>
+          <w:numId w:val="2"/>
+        </w:numPr>
+      </w:pPr>
+      <w:r>
+        <w:t>A further description of the specific subcategory of finish.</w:t>
+      </w:r>
+    </w:p>
+    <w:p>
+      <w:pPr>
+        <w:pStyle w:val="ListParagraph"/>
+        <w:numPr>
+          <w:ilvl w:val="2"/>
+          <w:numId w:val="2"/>
+        </w:numPr>
+      </w:pPr>
+      <w:r>
+        <w:t>Varchar(80)</w:t>
+      </w:r>
+    </w:p>
+    <w:p>
+      <w:pPr>
+        <w:pStyle w:val="ListParagraph"/>
+        <w:numPr>
+          <w:ilvl w:val="0"/>
+          <w:numId w:val="2"/>
+        </w:numPr>
+      </w:pPr>
+      <w:proofErr w:type="spellStart"/>
+      <w:r>
+        <w:t>PolishFinish</w:t>
+      </w:r>
+      <w:proofErr w:type="spellEnd"/>
+    </w:p>
+    <w:p>
+      <w:pPr>
+        <w:pStyle w:val="ListParagraph"/>
+        <w:numPr>
+          <w:ilvl w:val="1"/>
+          <w:numId w:val="2"/>
+        </w:numPr>
+        <w:rPr>
+          <w:b/>
+          <w:bCs/>
+        </w:rPr>
+      </w:pPr>
+      <w:proofErr w:type="spellStart"/>
+      <w:r>
+        <w:rPr>
+          <w:b/>
+          <w:bCs/>
+        </w:rPr>
+        <w:t>PolishFinishID</w:t>
+      </w:r>
+      <w:proofErr w:type="spellEnd"/>
+    </w:p>
+    <w:p>
+      <w:pPr>
+        <w:pStyle w:val="ListParagraph"/>
+        <w:numPr>
+          <w:ilvl w:val="2"/>
+          <w:numId w:val="2"/>
+        </w:numPr>
+      </w:pPr>
+      <w:r>
+        <w:t xml:space="preserve">A unique identifier that </w:t>
+      </w:r>
+      <w:r>
+        <w:t xml:space="preserve">identifies each unique </w:t>
+      </w:r>
+      <w:proofErr w:type="spellStart"/>
+      <w:r>
+        <w:t>PolishFinish</w:t>
+      </w:r>
+      <w:proofErr w:type="spellEnd"/>
+      <w:r>
+        <w:t xml:space="preserve"> for each individual nail polish.</w:t>
+      </w:r>
+    </w:p>
+    <w:p>
+      <w:pPr>
+        <w:pStyle w:val="ListParagraph"/>
+        <w:numPr>
+          <w:ilvl w:val="2"/>
+          <w:numId w:val="2"/>
+        </w:numPr>
       </w:pPr>
       <w:r>
         <w:t>INT</w:t>
@@ -1768,252 +3719,262 @@
       <w:pPr>
         <w:pStyle w:val="ListParagraph"/>
         <w:numPr>
-          <w:ilvl w:val="2"/>
-          <w:numId w:val="2"/>
-        </w:numPr>
-        <w:rPr>
-          <w:b/>
-          <w:bCs/>
-        </w:rPr>
-      </w:pPr>
-      <w:proofErr w:type="spellStart"/>
-      <w:r>
-        <w:t>OperatingCity</w:t>
-      </w:r>
-      <w:proofErr w:type="spellEnd"/>
-    </w:p>
-    <w:p>
-      <w:pPr>
-        <w:pStyle w:val="ListParagraph"/>
-        <w:numPr>
-          <w:ilvl w:val="3"/>
-          <w:numId w:val="2"/>
-        </w:numPr>
-        <w:rPr>
-          <w:b/>
-          <w:bCs/>
-        </w:rPr>
-      </w:pPr>
-      <w:r>
-        <w:t>The city in which a nail polish brand may operate, if known.</w:t>
-      </w:r>
-    </w:p>
-    <w:p>
-      <w:pPr>
-        <w:pStyle w:val="ListParagraph"/>
-        <w:numPr>
-          <w:ilvl w:val="3"/>
-          <w:numId w:val="2"/>
-        </w:numPr>
-        <w:rPr>
-          <w:b/>
-          <w:bCs/>
-        </w:rPr>
-      </w:pPr>
-      <w:r>
-        <w:t>Varchar(25)</w:t>
-      </w:r>
-    </w:p>
-    <w:p>
-      <w:pPr>
-        <w:pStyle w:val="ListParagraph"/>
-        <w:numPr>
-          <w:ilvl w:val="2"/>
-          <w:numId w:val="2"/>
-        </w:numPr>
-        <w:rPr>
-          <w:b/>
-          <w:bCs/>
-        </w:rPr>
-      </w:pPr>
-      <w:proofErr w:type="spellStart"/>
-      <w:r>
-        <w:t>OperatingRegion</w:t>
-      </w:r>
-      <w:proofErr w:type="spellEnd"/>
-    </w:p>
-    <w:p>
-      <w:pPr>
-        <w:pStyle w:val="ListParagraph"/>
-        <w:numPr>
-          <w:ilvl w:val="3"/>
-          <w:numId w:val="2"/>
-        </w:numPr>
-        <w:rPr>
-          <w:b/>
-          <w:bCs/>
-        </w:rPr>
-      </w:pPr>
-      <w:r>
-        <w:t xml:space="preserve">The region where a nail polish brand may operate. Can be a state, providence, or otherwise. </w:t>
-      </w:r>
-    </w:p>
-    <w:p>
-      <w:pPr>
-        <w:pStyle w:val="ListParagraph"/>
-        <w:numPr>
-          <w:ilvl w:val="3"/>
-          <w:numId w:val="2"/>
-        </w:numPr>
-        <w:rPr>
-          <w:b/>
-          <w:bCs/>
-        </w:rPr>
-      </w:pPr>
-      <w:r>
-        <w:t>Varchar(25)</w:t>
-      </w:r>
-    </w:p>
-    <w:p>
-      <w:pPr>
-        <w:pStyle w:val="ListParagraph"/>
-        <w:numPr>
-          <w:ilvl w:val="2"/>
-          <w:numId w:val="2"/>
-        </w:numPr>
-        <w:rPr>
-          <w:b/>
-          <w:bCs/>
-        </w:rPr>
-      </w:pPr>
-      <w:proofErr w:type="spellStart"/>
-      <w:r>
-        <w:t>Logo</w:t>
-      </w:r>
-      <w:r>
-        <w:t>Path</w:t>
-      </w:r>
-      <w:proofErr w:type="spellEnd"/>
-    </w:p>
-    <w:p>
-      <w:pPr>
-        <w:pStyle w:val="ListParagraph"/>
-        <w:numPr>
-          <w:ilvl w:val="3"/>
-          <w:numId w:val="2"/>
-        </w:numPr>
-        <w:rPr>
-          <w:b/>
-          <w:bCs/>
-        </w:rPr>
-      </w:pPr>
-      <w:r>
-        <w:t>A string that contains the directory path that may store the logo for a nail polish brand. Storage conditions TBD.</w:t>
-      </w:r>
-    </w:p>
-    <w:p>
-      <w:pPr>
-        <w:pStyle w:val="ListParagraph"/>
-        <w:numPr>
-          <w:ilvl w:val="3"/>
-          <w:numId w:val="2"/>
-        </w:numPr>
-        <w:rPr>
-          <w:b/>
-          <w:bCs/>
-        </w:rPr>
-      </w:pPr>
-      <w:r>
-        <w:t>Varchar(255)</w:t>
-      </w:r>
-    </w:p>
-    <w:p>
-      <w:pPr>
-        <w:pStyle w:val="ListParagraph"/>
-        <w:numPr>
-          <w:ilvl w:val="2"/>
-          <w:numId w:val="2"/>
-        </w:numPr>
-        <w:rPr>
-          <w:b/>
-          <w:bCs/>
-        </w:rPr>
-      </w:pPr>
-      <w:r>
-        <w:t xml:space="preserve">Brand Category </w:t>
-      </w:r>
-    </w:p>
-    <w:p>
-      <w:pPr>
-        <w:pStyle w:val="ListParagraph"/>
-        <w:numPr>
-          <w:ilvl w:val="3"/>
-          <w:numId w:val="2"/>
-        </w:numPr>
-        <w:rPr>
-          <w:b/>
-          <w:bCs/>
-        </w:rPr>
-      </w:pPr>
-      <w:r>
-        <w:t>Establishes the scale of a nail polish brand. Can take values of ‘indie’ ‘boutique’ ‘mainstream’ or ‘luxury’</w:t>
-      </w:r>
-    </w:p>
-    <w:p>
-      <w:pPr>
-        <w:pStyle w:val="ListParagraph"/>
-        <w:numPr>
-          <w:ilvl w:val="2"/>
-          <w:numId w:val="2"/>
-        </w:numPr>
-        <w:rPr>
-          <w:b/>
-          <w:bCs/>
-        </w:rPr>
-      </w:pPr>
-      <w:proofErr w:type="spellStart"/>
+          <w:ilvl w:val="1"/>
+          <w:numId w:val="2"/>
+        </w:numPr>
+      </w:pPr>
+      <w:proofErr w:type="spellStart"/>
+      <w:r>
+        <w:t>PolishID</w:t>
+      </w:r>
+      <w:proofErr w:type="spellEnd"/>
+    </w:p>
+    <w:p>
+      <w:pPr>
+        <w:pStyle w:val="ListParagraph"/>
+        <w:numPr>
+          <w:ilvl w:val="2"/>
+          <w:numId w:val="2"/>
+        </w:numPr>
+      </w:pPr>
+      <w:r>
+        <w:t>Foreign key</w:t>
+      </w:r>
+    </w:p>
+    <w:p>
+      <w:pPr>
+        <w:pStyle w:val="ListParagraph"/>
+        <w:numPr>
+          <w:ilvl w:val="2"/>
+          <w:numId w:val="2"/>
+        </w:numPr>
+      </w:pPr>
+      <w:r>
+        <w:t xml:space="preserve">Identifies the corresponding nail polish that such a </w:t>
+      </w:r>
+      <w:proofErr w:type="spellStart"/>
+      <w:r>
+        <w:t>PolishFinish</w:t>
+      </w:r>
+      <w:proofErr w:type="spellEnd"/>
+      <w:r>
+        <w:t xml:space="preserve"> may belong to, accounting for possibly duplicate </w:t>
+      </w:r>
+      <w:proofErr w:type="spellStart"/>
+      <w:r>
+        <w:t>PolishFinish</w:t>
+      </w:r>
+      <w:proofErr w:type="spellEnd"/>
+      <w:r>
+        <w:t xml:space="preserve"> combinations. Attempts to account for the fact that one polish may have several finishes.</w:t>
+      </w:r>
+    </w:p>
+    <w:p>
+      <w:pPr>
+        <w:pStyle w:val="ListParagraph"/>
+        <w:numPr>
+          <w:ilvl w:val="3"/>
+          <w:numId w:val="2"/>
+        </w:numPr>
+      </w:pPr>
+      <w:r>
+        <w:t xml:space="preserve">Example: a nail polish with blue fine shimmer particles, suspended in a purple jelly base, with green magnetic particles, that glows in the dark. </w:t>
+      </w:r>
+    </w:p>
+    <w:p>
+      <w:pPr>
+        <w:pStyle w:val="ListParagraph"/>
+        <w:numPr>
+          <w:ilvl w:val="2"/>
+          <w:numId w:val="2"/>
+        </w:numPr>
+      </w:pPr>
+      <w:r>
+        <w:t>INT</w:t>
+      </w:r>
+    </w:p>
+    <w:p>
+      <w:pPr>
+        <w:pStyle w:val="ListParagraph"/>
+        <w:numPr>
+          <w:ilvl w:val="1"/>
+          <w:numId w:val="2"/>
+        </w:numPr>
+      </w:pPr>
+      <w:proofErr w:type="spellStart"/>
+      <w:r>
+        <w:t>FinishID</w:t>
+      </w:r>
+      <w:proofErr w:type="spellEnd"/>
+    </w:p>
+    <w:p>
+      <w:pPr>
+        <w:pStyle w:val="ListParagraph"/>
+        <w:numPr>
+          <w:ilvl w:val="2"/>
+          <w:numId w:val="2"/>
+        </w:numPr>
+      </w:pPr>
+      <w:r>
+        <w:t>Foreign key</w:t>
+      </w:r>
+    </w:p>
+    <w:p>
+      <w:pPr>
+        <w:pStyle w:val="ListParagraph"/>
+        <w:numPr>
+          <w:ilvl w:val="2"/>
+          <w:numId w:val="2"/>
+        </w:numPr>
+      </w:pPr>
+      <w:r>
+        <w:t xml:space="preserve">Identifies the finish, or one of the finishes, a nail polish may have. </w:t>
+      </w:r>
+    </w:p>
+    <w:p>
+      <w:pPr>
+        <w:pStyle w:val="ListParagraph"/>
+        <w:numPr>
+          <w:ilvl w:val="2"/>
+          <w:numId w:val="2"/>
+        </w:numPr>
+      </w:pPr>
+      <w:r>
+        <w:t>INT</w:t>
+      </w:r>
+    </w:p>
+    <w:p>
+      <w:pPr>
+        <w:pStyle w:val="ListParagraph"/>
+        <w:numPr>
+          <w:ilvl w:val="1"/>
+          <w:numId w:val="2"/>
+        </w:numPr>
+      </w:pPr>
+      <w:proofErr w:type="spellStart"/>
+      <w:r>
+        <w:t>FinishDetailID</w:t>
+      </w:r>
+      <w:proofErr w:type="spellEnd"/>
+    </w:p>
+    <w:p>
+      <w:pPr>
+        <w:pStyle w:val="ListParagraph"/>
+        <w:numPr>
+          <w:ilvl w:val="2"/>
+          <w:numId w:val="2"/>
+        </w:numPr>
+      </w:pPr>
+      <w:r>
+        <w:t>Foreign key</w:t>
+      </w:r>
+    </w:p>
+    <w:p>
+      <w:pPr>
+        <w:pStyle w:val="ListParagraph"/>
+        <w:numPr>
+          <w:ilvl w:val="2"/>
+          <w:numId w:val="2"/>
+        </w:numPr>
+      </w:pPr>
+      <w:r>
+        <w:t>Identifies the subcategory of finish a nail polish may have</w:t>
+      </w:r>
+      <w:r>
+        <w:t xml:space="preserve">, if applicable </w:t>
+      </w:r>
+      <w:r>
+        <w:t xml:space="preserve">(can be NULL). </w:t>
+      </w:r>
+    </w:p>
+    <w:p>
+      <w:pPr>
+        <w:pStyle w:val="ListParagraph"/>
+        <w:numPr>
+          <w:ilvl w:val="3"/>
+          <w:numId w:val="2"/>
+        </w:numPr>
+      </w:pPr>
+      <w:r>
+        <w:t>For example: a crème finish is a crème finish and cannot be categorized further. However, a shimmer finish can have many unique shimmer subtypes.</w:t>
+      </w:r>
+    </w:p>
+    <w:p>
+      <w:pPr>
+        <w:pStyle w:val="ListParagraph"/>
+        <w:numPr>
+          <w:ilvl w:val="2"/>
+          <w:numId w:val="2"/>
+        </w:numPr>
+      </w:pPr>
+      <w:r>
+        <w:t>INT</w:t>
+      </w:r>
+    </w:p>
+    <w:p>
+      <w:pPr>
+        <w:pStyle w:val="ListParagraph"/>
+        <w:numPr>
+          <w:ilvl w:val="0"/>
+          <w:numId w:val="2"/>
+        </w:numPr>
+      </w:pPr>
+      <w:r>
+        <w:t>Event</w:t>
+      </w:r>
+    </w:p>
+    <w:p>
+      <w:pPr>
+        <w:pStyle w:val="ListParagraph"/>
+        <w:numPr>
+          <w:ilvl w:val="1"/>
+          <w:numId w:val="2"/>
+        </w:numPr>
+        <w:rPr>
+          <w:b/>
+          <w:bCs/>
+        </w:rPr>
+      </w:pPr>
+      <w:proofErr w:type="spellStart"/>
+      <w:r>
+        <w:rPr>
+          <w:b/>
+          <w:bCs/>
+        </w:rPr>
+        <w:t>Event</w:t>
+      </w:r>
+      <w:r>
+        <w:rPr>
+          <w:b/>
+          <w:bCs/>
+        </w:rPr>
+        <w:t>ID</w:t>
+      </w:r>
+      <w:proofErr w:type="spellEnd"/>
+    </w:p>
+    <w:p>
+      <w:pPr>
+        <w:pStyle w:val="ListParagraph"/>
+        <w:numPr>
+          <w:ilvl w:val="2"/>
+          <w:numId w:val="2"/>
+        </w:numPr>
+      </w:pPr>
       <w:r>
         <w:lastRenderedPageBreak/>
-        <w:t>BottleSize</w:t>
-      </w:r>
-      <w:proofErr w:type="spellEnd"/>
-    </w:p>
-    <w:p>
-      <w:pPr>
-        <w:pStyle w:val="ListParagraph"/>
-        <w:numPr>
-          <w:ilvl w:val="3"/>
-          <w:numId w:val="2"/>
-        </w:numPr>
-        <w:rPr>
-          <w:b/>
-          <w:bCs/>
-        </w:rPr>
-      </w:pPr>
-      <w:r>
-        <w:t xml:space="preserve">The size of the quantity of nail polish, as advertised by the brand. May be inconsistent with actual average fill quantities. Unit is ml. </w:t>
-      </w:r>
-    </w:p>
-    <w:p>
-      <w:pPr>
-        <w:pStyle w:val="ListParagraph"/>
-        <w:numPr>
-          <w:ilvl w:val="3"/>
-          <w:numId w:val="2"/>
-        </w:numPr>
-        <w:rPr>
-          <w:b/>
-          <w:bCs/>
-        </w:rPr>
-      </w:pPr>
-      <w:r>
-        <w:t>Decimal(4, 1)</w:t>
-      </w:r>
-    </w:p>
-    <w:p>
-      <w:pPr>
-        <w:pStyle w:val="ListParagraph"/>
-        <w:numPr>
-          <w:ilvl w:val="0"/>
-          <w:numId w:val="2"/>
-        </w:numPr>
-        <w:rPr>
-          <w:b/>
-          <w:bCs/>
-        </w:rPr>
-      </w:pPr>
-      <w:r>
-        <w:t>Alias</w:t>
+        <w:t>Identifies the unique event that a nail polish may be part of.</w:t>
+      </w:r>
+    </w:p>
+    <w:p>
+      <w:pPr>
+        <w:pStyle w:val="ListParagraph"/>
+        <w:numPr>
+          <w:ilvl w:val="2"/>
+          <w:numId w:val="2"/>
+        </w:numPr>
+      </w:pPr>
+      <w:r>
+        <w:t>INT</w:t>
       </w:r>
     </w:p>
     <w:p>
@@ -2023,130 +3984,6 @@
           <w:ilvl w:val="1"/>
           <w:numId w:val="2"/>
         </w:numPr>
-        <w:rPr>
-          <w:b/>
-          <w:bCs/>
-        </w:rPr>
-      </w:pPr>
-      <w:proofErr w:type="spellStart"/>
-      <w:r>
-        <w:rPr>
-          <w:b/>
-          <w:bCs/>
-        </w:rPr>
-        <w:t>AliasID</w:t>
-      </w:r>
-      <w:proofErr w:type="spellEnd"/>
-    </w:p>
-    <w:p>
-      <w:pPr>
-        <w:pStyle w:val="ListParagraph"/>
-        <w:numPr>
-          <w:ilvl w:val="2"/>
-          <w:numId w:val="2"/>
-        </w:numPr>
-        <w:rPr>
-          <w:b/>
-          <w:bCs/>
-        </w:rPr>
-      </w:pPr>
-      <w:r>
-        <w:t>An integer that stores the unique identifier for a specific brand alias.</w:t>
-      </w:r>
-    </w:p>
-    <w:p>
-      <w:pPr>
-        <w:pStyle w:val="ListParagraph"/>
-        <w:numPr>
-          <w:ilvl w:val="2"/>
-          <w:numId w:val="2"/>
-        </w:numPr>
-        <w:rPr>
-          <w:b/>
-          <w:bCs/>
-        </w:rPr>
-      </w:pPr>
-      <w:r>
-        <w:t>INT</w:t>
-      </w:r>
-    </w:p>
-    <w:p>
-      <w:pPr>
-        <w:pStyle w:val="ListParagraph"/>
-        <w:numPr>
-          <w:ilvl w:val="1"/>
-          <w:numId w:val="2"/>
-        </w:numPr>
-        <w:rPr>
-          <w:b/>
-          <w:bCs/>
-        </w:rPr>
-      </w:pPr>
-      <w:proofErr w:type="spellStart"/>
-      <w:r>
-        <w:t>BrandID</w:t>
-      </w:r>
-      <w:proofErr w:type="spellEnd"/>
-    </w:p>
-    <w:p>
-      <w:pPr>
-        <w:pStyle w:val="ListParagraph"/>
-        <w:numPr>
-          <w:ilvl w:val="2"/>
-          <w:numId w:val="2"/>
-        </w:numPr>
-        <w:rPr>
-          <w:b/>
-          <w:bCs/>
-        </w:rPr>
-      </w:pPr>
-      <w:r>
-        <w:t>Foreign key</w:t>
-      </w:r>
-    </w:p>
-    <w:p>
-      <w:pPr>
-        <w:pStyle w:val="ListParagraph"/>
-        <w:numPr>
-          <w:ilvl w:val="2"/>
-          <w:numId w:val="2"/>
-        </w:numPr>
-        <w:rPr>
-          <w:b/>
-          <w:bCs/>
-        </w:rPr>
-      </w:pPr>
-      <w:r>
-        <w:t xml:space="preserve">The brand that has had the alias. </w:t>
-      </w:r>
-    </w:p>
-    <w:p>
-      <w:pPr>
-        <w:pStyle w:val="ListParagraph"/>
-        <w:numPr>
-          <w:ilvl w:val="2"/>
-          <w:numId w:val="2"/>
-        </w:numPr>
-        <w:rPr>
-          <w:b/>
-          <w:bCs/>
-        </w:rPr>
-      </w:pPr>
-      <w:r>
-        <w:t>INT</w:t>
-      </w:r>
-    </w:p>
-    <w:p>
-      <w:pPr>
-        <w:pStyle w:val="ListParagraph"/>
-        <w:numPr>
-          <w:ilvl w:val="1"/>
-          <w:numId w:val="2"/>
-        </w:numPr>
-        <w:rPr>
-          <w:b/>
-          <w:bCs/>
-        </w:rPr>
       </w:pPr>
       <w:r>
         <w:t>Name</w:t>
@@ -2159,1792 +3996,8 @@
           <w:ilvl w:val="2"/>
           <w:numId w:val="2"/>
         </w:numPr>
-        <w:rPr>
-          <w:b/>
-          <w:bCs/>
-        </w:rPr>
-      </w:pPr>
-      <w:r>
-        <w:t xml:space="preserve">The name of the alias. </w:t>
-      </w:r>
-    </w:p>
-    <w:p>
-      <w:pPr>
-        <w:pStyle w:val="ListParagraph"/>
-        <w:numPr>
-          <w:ilvl w:val="2"/>
-          <w:numId w:val="2"/>
-        </w:numPr>
-        <w:rPr>
-          <w:b/>
-          <w:bCs/>
-        </w:rPr>
-      </w:pPr>
-      <w:r>
-        <w:t>Varchar(25)</w:t>
-      </w:r>
-    </w:p>
-    <w:p>
-      <w:pPr>
-        <w:pStyle w:val="ListParagraph"/>
-        <w:numPr>
-          <w:ilvl w:val="1"/>
-          <w:numId w:val="2"/>
-        </w:numPr>
-        <w:rPr>
-          <w:b/>
-          <w:bCs/>
-        </w:rPr>
-      </w:pPr>
-      <w:r>
-        <w:t>StartDate</w:t>
-      </w:r>
-    </w:p>
-    <w:p>
-      <w:pPr>
-        <w:pStyle w:val="ListParagraph"/>
-        <w:numPr>
-          <w:ilvl w:val="2"/>
-          <w:numId w:val="2"/>
-        </w:numPr>
-        <w:rPr>
-          <w:b/>
-          <w:bCs/>
-        </w:rPr>
-      </w:pPr>
-      <w:r>
-        <w:t>The date in which a brand began using their alias. May be NULL.</w:t>
-      </w:r>
-    </w:p>
-    <w:p>
-      <w:pPr>
-        <w:pStyle w:val="ListParagraph"/>
-        <w:numPr>
-          <w:ilvl w:val="2"/>
-          <w:numId w:val="2"/>
-        </w:numPr>
-        <w:rPr>
-          <w:b/>
-          <w:bCs/>
-        </w:rPr>
-      </w:pPr>
-      <w:r>
-        <w:t>date</w:t>
-      </w:r>
-    </w:p>
-    <w:p>
-      <w:pPr>
-        <w:pStyle w:val="ListParagraph"/>
-        <w:numPr>
-          <w:ilvl w:val="1"/>
-          <w:numId w:val="2"/>
-        </w:numPr>
-        <w:rPr>
-          <w:b/>
-          <w:bCs/>
-        </w:rPr>
-      </w:pPr>
-      <w:proofErr w:type="spellStart"/>
-      <w:r>
-        <w:t>EndDate</w:t>
-      </w:r>
-      <w:proofErr w:type="spellEnd"/>
-    </w:p>
-    <w:p>
-      <w:pPr>
-        <w:pStyle w:val="ListParagraph"/>
-        <w:numPr>
-          <w:ilvl w:val="2"/>
-          <w:numId w:val="2"/>
-        </w:numPr>
-        <w:rPr>
-          <w:b/>
-          <w:bCs/>
-        </w:rPr>
-      </w:pPr>
-      <w:r>
-        <w:t>The last day that a brand began using their alias. May be NULL.</w:t>
-      </w:r>
-    </w:p>
-    <w:p>
-      <w:pPr>
-        <w:pStyle w:val="ListParagraph"/>
-        <w:numPr>
-          <w:ilvl w:val="2"/>
-          <w:numId w:val="2"/>
-        </w:numPr>
-      </w:pPr>
-      <w:r>
-        <w:t>date</w:t>
-      </w:r>
-    </w:p>
-    <w:p>
-      <w:pPr>
-        <w:pStyle w:val="ListParagraph"/>
-        <w:numPr>
-          <w:ilvl w:val="1"/>
-          <w:numId w:val="2"/>
-        </w:numPr>
-        <w:rPr>
-          <w:b/>
-          <w:bCs/>
-        </w:rPr>
-      </w:pPr>
-      <w:r>
-        <w:t>Description</w:t>
-      </w:r>
-    </w:p>
-    <w:p>
-      <w:pPr>
-        <w:pStyle w:val="ListParagraph"/>
-        <w:numPr>
-          <w:ilvl w:val="2"/>
-          <w:numId w:val="2"/>
-        </w:numPr>
-        <w:rPr>
-          <w:b/>
-          <w:bCs/>
-        </w:rPr>
-      </w:pPr>
-      <w:r>
-        <w:t xml:space="preserve">A description of the alias, including motivations, context, or otherwise. </w:t>
-      </w:r>
-    </w:p>
-    <w:p>
-      <w:pPr>
-        <w:pStyle w:val="ListParagraph"/>
-        <w:numPr>
-          <w:ilvl w:val="2"/>
-          <w:numId w:val="2"/>
-        </w:numPr>
-      </w:pPr>
-      <w:r>
-        <w:t>Varchar(80)</w:t>
-      </w:r>
-    </w:p>
-    <w:p>
-      <w:pPr>
-        <w:pStyle w:val="ListParagraph"/>
-        <w:numPr>
-          <w:ilvl w:val="0"/>
-          <w:numId w:val="2"/>
-        </w:numPr>
-        <w:rPr>
-          <w:b/>
-          <w:bCs/>
-        </w:rPr>
-      </w:pPr>
-      <w:r>
-        <w:t>Collection</w:t>
-      </w:r>
-    </w:p>
-    <w:p>
-      <w:pPr>
-        <w:pStyle w:val="ListParagraph"/>
-        <w:numPr>
-          <w:ilvl w:val="1"/>
-          <w:numId w:val="2"/>
-        </w:numPr>
-        <w:rPr>
-          <w:b/>
-          <w:bCs/>
-        </w:rPr>
-      </w:pPr>
-      <w:proofErr w:type="spellStart"/>
-      <w:r>
-        <w:rPr>
-          <w:b/>
-          <w:bCs/>
-        </w:rPr>
-        <w:t>CollectionID</w:t>
-      </w:r>
-      <w:proofErr w:type="spellEnd"/>
-    </w:p>
-    <w:p>
-      <w:pPr>
-        <w:pStyle w:val="ListParagraph"/>
-        <w:numPr>
-          <w:ilvl w:val="2"/>
-          <w:numId w:val="2"/>
-        </w:numPr>
-        <w:rPr>
-          <w:b/>
-          <w:bCs/>
-        </w:rPr>
-      </w:pPr>
-      <w:r>
-        <w:t>An integer identifier for the collection that a brand enacts.</w:t>
-      </w:r>
-    </w:p>
-    <w:p>
-      <w:pPr>
-        <w:pStyle w:val="ListParagraph"/>
-        <w:numPr>
-          <w:ilvl w:val="2"/>
-          <w:numId w:val="2"/>
-        </w:numPr>
-        <w:rPr>
-          <w:b/>
-          <w:bCs/>
-        </w:rPr>
-      </w:pPr>
-      <w:r>
-        <w:t>INT</w:t>
-      </w:r>
-    </w:p>
-    <w:p>
-      <w:pPr>
-        <w:pStyle w:val="ListParagraph"/>
-        <w:numPr>
-          <w:ilvl w:val="1"/>
-          <w:numId w:val="2"/>
-        </w:numPr>
-        <w:rPr>
-          <w:b/>
-          <w:bCs/>
-        </w:rPr>
-      </w:pPr>
-      <w:proofErr w:type="spellStart"/>
-      <w:r>
-        <w:t>Brand</w:t>
-      </w:r>
-      <w:r>
-        <w:t>ID</w:t>
-      </w:r>
-      <w:proofErr w:type="spellEnd"/>
-    </w:p>
-    <w:p>
-      <w:pPr>
-        <w:pStyle w:val="ListParagraph"/>
-        <w:numPr>
-          <w:ilvl w:val="2"/>
-          <w:numId w:val="2"/>
-        </w:numPr>
-        <w:rPr>
-          <w:b/>
-          <w:bCs/>
-        </w:rPr>
-      </w:pPr>
-      <w:r>
-        <w:t>Foreign Key</w:t>
-      </w:r>
-    </w:p>
-    <w:p>
-      <w:pPr>
-        <w:pStyle w:val="ListParagraph"/>
-        <w:numPr>
-          <w:ilvl w:val="2"/>
-          <w:numId w:val="2"/>
-        </w:numPr>
-        <w:rPr>
-          <w:b/>
-          <w:bCs/>
-        </w:rPr>
-      </w:pPr>
-      <w:r>
-        <w:t xml:space="preserve">Identifies the brand that is associated with the collection. </w:t>
-      </w:r>
-    </w:p>
-    <w:p>
-      <w:pPr>
-        <w:pStyle w:val="ListParagraph"/>
-        <w:numPr>
-          <w:ilvl w:val="1"/>
-          <w:numId w:val="2"/>
-        </w:numPr>
-        <w:rPr>
-          <w:b/>
-          <w:bCs/>
-        </w:rPr>
-      </w:pPr>
-      <w:r>
-        <w:t>Name</w:t>
-      </w:r>
-    </w:p>
-    <w:p>
-      <w:pPr>
-        <w:pStyle w:val="ListParagraph"/>
-        <w:numPr>
-          <w:ilvl w:val="2"/>
-          <w:numId w:val="2"/>
-        </w:numPr>
-        <w:rPr>
-          <w:b/>
-          <w:bCs/>
-        </w:rPr>
-      </w:pPr>
-      <w:r>
-        <w:t>The name of the collection.</w:t>
-      </w:r>
-    </w:p>
-    <w:p>
-      <w:pPr>
-        <w:pStyle w:val="ListParagraph"/>
-        <w:numPr>
-          <w:ilvl w:val="2"/>
-          <w:numId w:val="2"/>
-        </w:numPr>
-        <w:rPr>
-          <w:b/>
-          <w:bCs/>
-        </w:rPr>
-      </w:pPr>
-      <w:r>
-        <w:t>Varchar(35)</w:t>
-      </w:r>
-    </w:p>
-    <w:p>
-      <w:pPr>
-        <w:pStyle w:val="ListParagraph"/>
-        <w:numPr>
-          <w:ilvl w:val="1"/>
-          <w:numId w:val="2"/>
-        </w:numPr>
-        <w:rPr>
-          <w:b/>
-          <w:bCs/>
-        </w:rPr>
-      </w:pPr>
-      <w:r>
-        <w:t>Season</w:t>
-      </w:r>
-    </w:p>
-    <w:p>
-      <w:pPr>
-        <w:pStyle w:val="ListParagraph"/>
-        <w:numPr>
-          <w:ilvl w:val="2"/>
-          <w:numId w:val="2"/>
-        </w:numPr>
-        <w:rPr>
-          <w:b/>
-          <w:bCs/>
-        </w:rPr>
-      </w:pPr>
-      <w:r>
-        <w:lastRenderedPageBreak/>
-        <w:t>The season in which a collection may be released. Can take values ‘spring’ ‘summer’ ‘fall’ ‘winter’</w:t>
-      </w:r>
-    </w:p>
-    <w:p>
-      <w:pPr>
-        <w:pStyle w:val="ListParagraph"/>
-        <w:numPr>
-          <w:ilvl w:val="2"/>
-          <w:numId w:val="2"/>
-        </w:numPr>
-        <w:rPr>
-          <w:b/>
-          <w:bCs/>
-        </w:rPr>
-      </w:pPr>
-      <w:r>
-        <w:t>Varchar(12)</w:t>
-      </w:r>
-    </w:p>
-    <w:p>
-      <w:pPr>
-        <w:pStyle w:val="ListParagraph"/>
-        <w:numPr>
-          <w:ilvl w:val="1"/>
-          <w:numId w:val="2"/>
-        </w:numPr>
-        <w:rPr>
-          <w:b/>
-          <w:bCs/>
-        </w:rPr>
-      </w:pPr>
-      <w:r>
-        <w:t>Year</w:t>
-      </w:r>
-    </w:p>
-    <w:p>
-      <w:pPr>
-        <w:pStyle w:val="ListParagraph"/>
-        <w:numPr>
-          <w:ilvl w:val="2"/>
-          <w:numId w:val="2"/>
-        </w:numPr>
-        <w:rPr>
-          <w:b/>
-          <w:bCs/>
-        </w:rPr>
-      </w:pPr>
-      <w:r>
-        <w:t>The year in which a collection is released.</w:t>
-      </w:r>
-    </w:p>
-    <w:p>
-      <w:pPr>
-        <w:pStyle w:val="ListParagraph"/>
-        <w:numPr>
-          <w:ilvl w:val="2"/>
-          <w:numId w:val="2"/>
-        </w:numPr>
-        <w:rPr>
-          <w:b/>
-          <w:bCs/>
-        </w:rPr>
-      </w:pPr>
-      <w:r>
-        <w:t>INT</w:t>
-      </w:r>
-    </w:p>
-    <w:p>
-      <w:pPr>
-        <w:pStyle w:val="ListParagraph"/>
-        <w:numPr>
-          <w:ilvl w:val="1"/>
-          <w:numId w:val="2"/>
-        </w:numPr>
-        <w:rPr>
-          <w:b/>
-          <w:bCs/>
-        </w:rPr>
-      </w:pPr>
-      <w:r>
-        <w:t>Theme</w:t>
-      </w:r>
-    </w:p>
-    <w:p>
-      <w:pPr>
-        <w:pStyle w:val="ListParagraph"/>
-        <w:numPr>
-          <w:ilvl w:val="2"/>
-          <w:numId w:val="2"/>
-        </w:numPr>
-        <w:rPr>
-          <w:b/>
-          <w:bCs/>
-        </w:rPr>
-      </w:pPr>
-      <w:r>
-        <w:t>The theming that may be behind a collection. Examples include:</w:t>
-      </w:r>
-    </w:p>
-    <w:p>
-      <w:pPr>
-        <w:pStyle w:val="ListParagraph"/>
-        <w:numPr>
-          <w:ilvl w:val="3"/>
-          <w:numId w:val="2"/>
-        </w:numPr>
-        <w:rPr>
-          <w:b/>
-          <w:bCs/>
-        </w:rPr>
-      </w:pPr>
-      <w:r>
-        <w:t>OPI Downtown LA Collection – Themed around the colors in Los Angeles, CA.</w:t>
-      </w:r>
-    </w:p>
-    <w:p>
-      <w:pPr>
-        <w:pStyle w:val="ListParagraph"/>
-        <w:numPr>
-          <w:ilvl w:val="3"/>
-          <w:numId w:val="2"/>
-        </w:numPr>
-        <w:rPr>
-          <w:b/>
-          <w:bCs/>
-        </w:rPr>
-      </w:pPr>
-      <w:r>
-        <w:t>Cirque Colors Surfer’s Crush – Themed around a day at the beach.</w:t>
-      </w:r>
-    </w:p>
-    <w:p>
-      <w:pPr>
-        <w:pStyle w:val="ListParagraph"/>
-        <w:numPr>
-          <w:ilvl w:val="3"/>
-          <w:numId w:val="2"/>
-        </w:numPr>
-        <w:rPr>
-          <w:b/>
-          <w:bCs/>
-        </w:rPr>
-      </w:pPr>
-      <w:r>
-        <w:t xml:space="preserve">Bee’s Knees Lacquer Elden Ring – Themed around the role-playing action game, Elden Ring. </w:t>
-      </w:r>
-    </w:p>
-    <w:p>
-      <w:pPr>
-        <w:pStyle w:val="ListParagraph"/>
-        <w:numPr>
-          <w:ilvl w:val="2"/>
-          <w:numId w:val="2"/>
-        </w:numPr>
-        <w:rPr>
-          <w:b/>
-          <w:bCs/>
-        </w:rPr>
-      </w:pPr>
-      <w:r>
-        <w:t>Varchar(25)</w:t>
-      </w:r>
-    </w:p>
-    <w:p>
-      <w:pPr>
-        <w:pStyle w:val="ListParagraph"/>
-        <w:numPr>
-          <w:ilvl w:val="1"/>
-          <w:numId w:val="2"/>
-        </w:numPr>
-        <w:rPr>
-          <w:b/>
-          <w:bCs/>
-        </w:rPr>
-      </w:pPr>
-      <w:proofErr w:type="spellStart"/>
-      <w:r>
-        <w:t>IsInfluencerCollaboration</w:t>
-      </w:r>
-      <w:proofErr w:type="spellEnd"/>
-    </w:p>
-    <w:p>
-      <w:pPr>
-        <w:pStyle w:val="ListParagraph"/>
-        <w:numPr>
-          <w:ilvl w:val="2"/>
-          <w:numId w:val="2"/>
-        </w:numPr>
-        <w:rPr>
-          <w:b/>
-          <w:bCs/>
-        </w:rPr>
-      </w:pPr>
-      <w:r>
-        <w:t xml:space="preserve">Identifies </w:t>
-      </w:r>
-      <w:proofErr w:type="gramStart"/>
-      <w:r>
-        <w:t>whether or not</w:t>
-      </w:r>
-      <w:proofErr w:type="gramEnd"/>
-      <w:r>
-        <w:t xml:space="preserve"> a collection may be in collaboration with an online personality or influencer.</w:t>
-      </w:r>
-      <w:r>
-        <w:t xml:space="preserve"> Examples include:</w:t>
-      </w:r>
-    </w:p>
-    <w:p>
-      <w:pPr>
-        <w:pStyle w:val="ListParagraph"/>
-        <w:numPr>
-          <w:ilvl w:val="3"/>
-          <w:numId w:val="2"/>
-        </w:numPr>
-        <w:rPr>
-          <w:b/>
-          <w:bCs/>
-        </w:rPr>
-      </w:pPr>
-      <w:proofErr w:type="spellStart"/>
-      <w:r>
-        <w:t>Holo</w:t>
-      </w:r>
-      <w:proofErr w:type="spellEnd"/>
-      <w:r>
-        <w:t xml:space="preserve"> Taco x Safiya </w:t>
-      </w:r>
-      <w:proofErr w:type="spellStart"/>
-      <w:r>
-        <w:t>Nyagaard</w:t>
-      </w:r>
-      <w:proofErr w:type="spellEnd"/>
-    </w:p>
-    <w:p>
-      <w:pPr>
-        <w:pStyle w:val="ListParagraph"/>
-        <w:numPr>
-          <w:ilvl w:val="3"/>
-          <w:numId w:val="2"/>
-        </w:numPr>
-      </w:pPr>
-      <w:r>
-        <w:t>Starrily x Kelli Marissa</w:t>
-      </w:r>
-    </w:p>
-    <w:p>
-      <w:pPr>
-        <w:pStyle w:val="ListParagraph"/>
-        <w:numPr>
-          <w:ilvl w:val="2"/>
-          <w:numId w:val="2"/>
-        </w:numPr>
-        <w:rPr>
-          <w:b/>
-          <w:bCs/>
-        </w:rPr>
-      </w:pPr>
-      <w:r>
-        <w:t>Boolean</w:t>
-      </w:r>
-    </w:p>
-    <w:p>
-      <w:pPr>
-        <w:pStyle w:val="ListParagraph"/>
-        <w:numPr>
-          <w:ilvl w:val="1"/>
-          <w:numId w:val="2"/>
-        </w:numPr>
-        <w:rPr>
-          <w:b/>
-          <w:bCs/>
-        </w:rPr>
-      </w:pPr>
-      <w:proofErr w:type="spellStart"/>
-      <w:r>
-        <w:t>InfluencerName</w:t>
-      </w:r>
-      <w:proofErr w:type="spellEnd"/>
-    </w:p>
-    <w:p>
-      <w:pPr>
-        <w:pStyle w:val="ListParagraph"/>
-        <w:numPr>
-          <w:ilvl w:val="2"/>
-          <w:numId w:val="2"/>
-        </w:numPr>
-        <w:rPr>
-          <w:b/>
-          <w:bCs/>
-        </w:rPr>
-      </w:pPr>
-      <w:r>
-        <w:t xml:space="preserve">Identifies the name of the influencer. May be NULL. </w:t>
-      </w:r>
-    </w:p>
-    <w:p>
-      <w:pPr>
-        <w:pStyle w:val="ListParagraph"/>
-        <w:numPr>
-          <w:ilvl w:val="2"/>
-          <w:numId w:val="2"/>
-        </w:numPr>
-        <w:rPr>
-          <w:b/>
-          <w:bCs/>
-        </w:rPr>
-      </w:pPr>
-      <w:r>
-        <w:t>Varchar(25)</w:t>
-      </w:r>
-    </w:p>
-    <w:p>
-      <w:pPr>
-        <w:pStyle w:val="ListParagraph"/>
-        <w:numPr>
-          <w:ilvl w:val="1"/>
-          <w:numId w:val="2"/>
-        </w:numPr>
-        <w:rPr>
-          <w:b/>
-          <w:bCs/>
-        </w:rPr>
-      </w:pPr>
-      <w:proofErr w:type="spellStart"/>
-      <w:r>
-        <w:t>IsIPCollaboration</w:t>
-      </w:r>
-      <w:proofErr w:type="spellEnd"/>
-    </w:p>
-    <w:p>
-      <w:pPr>
-        <w:pStyle w:val="ListParagraph"/>
-        <w:numPr>
-          <w:ilvl w:val="2"/>
-          <w:numId w:val="2"/>
-        </w:numPr>
-        <w:rPr>
-          <w:b/>
-          <w:bCs/>
-        </w:rPr>
-      </w:pPr>
-      <w:r>
-        <w:t xml:space="preserve">Identifies </w:t>
-      </w:r>
-      <w:proofErr w:type="gramStart"/>
-      <w:r>
-        <w:t>whether or not</w:t>
-      </w:r>
-      <w:proofErr w:type="gramEnd"/>
-      <w:r>
-        <w:t xml:space="preserve"> a collection may be part of an IP collab, or with another brand. Examples include:</w:t>
-      </w:r>
-    </w:p>
-    <w:p>
-      <w:pPr>
-        <w:pStyle w:val="ListParagraph"/>
-        <w:numPr>
-          <w:ilvl w:val="3"/>
-          <w:numId w:val="2"/>
-        </w:numPr>
-        <w:rPr>
-          <w:b/>
-          <w:bCs/>
-        </w:rPr>
-      </w:pPr>
-      <w:r>
-        <w:t xml:space="preserve">OPI x </w:t>
-      </w:r>
-      <w:r>
-        <w:t>Hello Kitty</w:t>
-      </w:r>
-    </w:p>
-    <w:p>
-      <w:pPr>
-        <w:pStyle w:val="ListParagraph"/>
-        <w:numPr>
-          <w:ilvl w:val="3"/>
-          <w:numId w:val="2"/>
-        </w:numPr>
-        <w:rPr>
-          <w:b/>
-          <w:bCs/>
-        </w:rPr>
-      </w:pPr>
-      <w:proofErr w:type="spellStart"/>
-      <w:r>
-        <w:t>Mooncat</w:t>
-      </w:r>
-      <w:proofErr w:type="spellEnd"/>
-      <w:r>
-        <w:t xml:space="preserve"> x Star Wars</w:t>
-      </w:r>
-    </w:p>
-    <w:p>
-      <w:pPr>
-        <w:pStyle w:val="ListParagraph"/>
-        <w:numPr>
-          <w:ilvl w:val="3"/>
-          <w:numId w:val="2"/>
-        </w:numPr>
-        <w:rPr>
-          <w:b/>
-          <w:bCs/>
-        </w:rPr>
-      </w:pPr>
-      <w:r>
-        <w:t>Sally Hansen x Jelly Belly</w:t>
-      </w:r>
-    </w:p>
-    <w:p>
-      <w:pPr>
-        <w:pStyle w:val="ListParagraph"/>
-        <w:numPr>
-          <w:ilvl w:val="3"/>
-          <w:numId w:val="2"/>
-        </w:numPr>
-        <w:rPr>
-          <w:b/>
-          <w:bCs/>
-        </w:rPr>
-      </w:pPr>
-      <w:proofErr w:type="spellStart"/>
-      <w:r>
-        <w:t>Holo</w:t>
-      </w:r>
-      <w:proofErr w:type="spellEnd"/>
-      <w:r>
-        <w:t xml:space="preserve"> Taco x David’s Tea</w:t>
-      </w:r>
-    </w:p>
-    <w:p>
-      <w:pPr>
-        <w:pStyle w:val="ListParagraph"/>
-        <w:numPr>
-          <w:ilvl w:val="1"/>
-          <w:numId w:val="2"/>
-        </w:numPr>
-        <w:rPr>
-          <w:b/>
-          <w:bCs/>
-        </w:rPr>
-      </w:pPr>
-      <w:proofErr w:type="spellStart"/>
-      <w:r>
-        <w:t>IPName</w:t>
-      </w:r>
-      <w:proofErr w:type="spellEnd"/>
-    </w:p>
-    <w:p>
-      <w:pPr>
-        <w:pStyle w:val="ListParagraph"/>
-        <w:numPr>
-          <w:ilvl w:val="2"/>
-          <w:numId w:val="2"/>
-        </w:numPr>
-        <w:rPr>
-          <w:b/>
-          <w:bCs/>
-        </w:rPr>
-      </w:pPr>
-      <w:r>
-        <w:t>Identifies the name of the collaboration. Can be NULL.</w:t>
-      </w:r>
-    </w:p>
-    <w:p>
-      <w:pPr>
-        <w:pStyle w:val="ListParagraph"/>
-        <w:numPr>
-          <w:ilvl w:val="2"/>
-          <w:numId w:val="2"/>
-        </w:numPr>
-        <w:rPr>
-          <w:b/>
-          <w:bCs/>
-        </w:rPr>
-      </w:pPr>
-      <w:r>
-        <w:t>Varchar(25)</w:t>
-      </w:r>
-    </w:p>
-    <w:p>
-      <w:pPr>
-        <w:pStyle w:val="ListParagraph"/>
-        <w:numPr>
-          <w:ilvl w:val="1"/>
-          <w:numId w:val="2"/>
-        </w:numPr>
-        <w:rPr>
-          <w:b/>
-          <w:bCs/>
-        </w:rPr>
-      </w:pPr>
-      <w:proofErr w:type="spellStart"/>
-      <w:r>
-        <w:t>IsCharity</w:t>
-      </w:r>
-      <w:proofErr w:type="spellEnd"/>
-    </w:p>
-    <w:p>
-      <w:pPr>
-        <w:pStyle w:val="ListParagraph"/>
-        <w:numPr>
-          <w:ilvl w:val="2"/>
-          <w:numId w:val="2"/>
-        </w:numPr>
-        <w:rPr>
-          <w:b/>
-          <w:bCs/>
-        </w:rPr>
-      </w:pPr>
-      <w:r>
-        <w:t xml:space="preserve">Identifies </w:t>
-      </w:r>
-      <w:proofErr w:type="gramStart"/>
-      <w:r>
-        <w:t>whether or not</w:t>
-      </w:r>
-      <w:proofErr w:type="gramEnd"/>
-      <w:r>
-        <w:t xml:space="preserve"> a nail polish is released in collaboration with a charity.</w:t>
-      </w:r>
-    </w:p>
-    <w:p>
-      <w:pPr>
-        <w:pStyle w:val="ListParagraph"/>
-        <w:numPr>
-          <w:ilvl w:val="2"/>
-          <w:numId w:val="2"/>
-        </w:numPr>
-        <w:rPr>
-          <w:b/>
-          <w:bCs/>
-        </w:rPr>
-      </w:pPr>
-      <w:r>
-        <w:lastRenderedPageBreak/>
-        <w:t>Boolean</w:t>
-      </w:r>
-    </w:p>
-    <w:p>
-      <w:pPr>
-        <w:pStyle w:val="ListParagraph"/>
-        <w:numPr>
-          <w:ilvl w:val="1"/>
-          <w:numId w:val="2"/>
-        </w:numPr>
-        <w:rPr>
-          <w:b/>
-          <w:bCs/>
-        </w:rPr>
-      </w:pPr>
-      <w:proofErr w:type="spellStart"/>
-      <w:r>
-        <w:t>CharityName</w:t>
-      </w:r>
-      <w:proofErr w:type="spellEnd"/>
-    </w:p>
-    <w:p>
-      <w:pPr>
-        <w:pStyle w:val="ListParagraph"/>
-        <w:numPr>
-          <w:ilvl w:val="2"/>
-          <w:numId w:val="2"/>
-        </w:numPr>
-        <w:rPr>
-          <w:b/>
-          <w:bCs/>
-        </w:rPr>
-      </w:pPr>
-      <w:r>
-        <w:t>The name of the charity that the nail polish is raising funds for. May be NULL.</w:t>
-      </w:r>
-    </w:p>
-    <w:p>
-      <w:pPr>
-        <w:pStyle w:val="ListParagraph"/>
-        <w:numPr>
-          <w:ilvl w:val="2"/>
-          <w:numId w:val="2"/>
-        </w:numPr>
-        <w:rPr>
-          <w:b/>
-          <w:bCs/>
-        </w:rPr>
-      </w:pPr>
-      <w:r>
-        <w:t>Varchar(25)</w:t>
-      </w:r>
-    </w:p>
-    <w:p>
-      <w:pPr>
-        <w:pStyle w:val="ListParagraph"/>
-        <w:numPr>
-          <w:ilvl w:val="0"/>
-          <w:numId w:val="2"/>
-        </w:numPr>
-      </w:pPr>
-      <w:r>
-        <w:t>Finish</w:t>
-      </w:r>
-    </w:p>
-    <w:p>
-      <w:pPr>
-        <w:pStyle w:val="ListParagraph"/>
-        <w:numPr>
-          <w:ilvl w:val="1"/>
-          <w:numId w:val="2"/>
-        </w:numPr>
-        <w:rPr>
-          <w:b/>
-          <w:bCs/>
-        </w:rPr>
-      </w:pPr>
-      <w:proofErr w:type="spellStart"/>
-      <w:r>
-        <w:rPr>
-          <w:b/>
-          <w:bCs/>
-        </w:rPr>
-        <w:t>FinishID</w:t>
-      </w:r>
-      <w:proofErr w:type="spellEnd"/>
-    </w:p>
-    <w:p>
-      <w:pPr>
-        <w:pStyle w:val="ListParagraph"/>
-        <w:numPr>
-          <w:ilvl w:val="2"/>
-          <w:numId w:val="2"/>
-        </w:numPr>
-        <w:rPr>
-          <w:b/>
-          <w:bCs/>
-        </w:rPr>
-      </w:pPr>
-      <w:r>
-        <w:t xml:space="preserve">A unique identifier for the primary finish. V </w:t>
-      </w:r>
-    </w:p>
-    <w:p>
-      <w:pPr>
-        <w:pStyle w:val="ListParagraph"/>
-        <w:numPr>
-          <w:ilvl w:val="2"/>
-          <w:numId w:val="2"/>
-        </w:numPr>
-        <w:rPr>
-          <w:b/>
-          <w:bCs/>
-        </w:rPr>
-      </w:pPr>
-      <w:r>
-        <w:t>INT</w:t>
-      </w:r>
-    </w:p>
-    <w:p>
-      <w:pPr>
-        <w:pStyle w:val="ListParagraph"/>
-        <w:numPr>
-          <w:ilvl w:val="1"/>
-          <w:numId w:val="2"/>
-        </w:numPr>
-      </w:pPr>
-      <w:r>
-        <w:t>Name</w:t>
-      </w:r>
-    </w:p>
-    <w:p>
-      <w:pPr>
-        <w:pStyle w:val="ListParagraph"/>
-        <w:numPr>
-          <w:ilvl w:val="2"/>
-          <w:numId w:val="2"/>
-        </w:numPr>
-      </w:pPr>
-      <w:r>
-        <w:t>The name of the finish. Can take values ‘crème’ ‘shimmer’ ‘jelly’ ‘flake’ ‘</w:t>
-      </w:r>
-      <w:proofErr w:type="spellStart"/>
-      <w:r>
-        <w:t>crelly</w:t>
-      </w:r>
-      <w:proofErr w:type="spellEnd"/>
-      <w:r>
-        <w:t>’ ‘glitter’</w:t>
-      </w:r>
-    </w:p>
-    <w:p>
-      <w:pPr>
-        <w:pStyle w:val="ListParagraph"/>
-        <w:numPr>
-          <w:ilvl w:val="2"/>
-          <w:numId w:val="2"/>
-        </w:numPr>
-      </w:pPr>
-      <w:r>
-        <w:t>Varchar(12)</w:t>
-      </w:r>
-    </w:p>
-    <w:p>
-      <w:pPr>
-        <w:pStyle w:val="ListParagraph"/>
-        <w:numPr>
-          <w:ilvl w:val="1"/>
-          <w:numId w:val="2"/>
-        </w:numPr>
-      </w:pPr>
-      <w:r>
-        <w:t>Description</w:t>
-      </w:r>
-    </w:p>
-    <w:p>
-      <w:pPr>
-        <w:pStyle w:val="ListParagraph"/>
-        <w:numPr>
-          <w:ilvl w:val="2"/>
-          <w:numId w:val="2"/>
-        </w:numPr>
-      </w:pPr>
-      <w:r>
-        <w:t>A description of said finish.</w:t>
-      </w:r>
-    </w:p>
-    <w:p>
-      <w:pPr>
-        <w:pStyle w:val="ListParagraph"/>
-        <w:numPr>
-          <w:ilvl w:val="2"/>
-          <w:numId w:val="2"/>
-        </w:numPr>
-      </w:pPr>
-      <w:r>
-        <w:t>Varchar(80)</w:t>
-      </w:r>
-    </w:p>
-    <w:p>
-      <w:pPr>
-        <w:pStyle w:val="ListParagraph"/>
-        <w:numPr>
-          <w:ilvl w:val="0"/>
-          <w:numId w:val="2"/>
-        </w:numPr>
-      </w:pPr>
-      <w:proofErr w:type="spellStart"/>
-      <w:r>
-        <w:t>FinishDetail</w:t>
-      </w:r>
-      <w:proofErr w:type="spellEnd"/>
-      <w:r>
-        <w:t>:</w:t>
-      </w:r>
-    </w:p>
-    <w:p>
-      <w:pPr>
-        <w:pStyle w:val="ListParagraph"/>
-        <w:numPr>
-          <w:ilvl w:val="1"/>
-          <w:numId w:val="2"/>
-        </w:numPr>
-        <w:rPr>
-          <w:b/>
-          <w:bCs/>
-        </w:rPr>
-      </w:pPr>
-      <w:proofErr w:type="spellStart"/>
-      <w:r>
-        <w:rPr>
-          <w:b/>
-          <w:bCs/>
-        </w:rPr>
-        <w:t>FinishDetailID</w:t>
-      </w:r>
-      <w:proofErr w:type="spellEnd"/>
-    </w:p>
-    <w:p>
-      <w:pPr>
-        <w:pStyle w:val="ListParagraph"/>
-        <w:numPr>
-          <w:ilvl w:val="2"/>
-          <w:numId w:val="2"/>
-        </w:numPr>
-      </w:pPr>
-      <w:r>
-        <w:t>A unique identifier for each additional subcategory of primary finishes.</w:t>
-      </w:r>
-    </w:p>
-    <w:p>
-      <w:pPr>
-        <w:pStyle w:val="ListParagraph"/>
-        <w:numPr>
-          <w:ilvl w:val="2"/>
-          <w:numId w:val="2"/>
-        </w:numPr>
-      </w:pPr>
-      <w:r>
-        <w:t>INT</w:t>
-      </w:r>
-    </w:p>
-    <w:p>
-      <w:pPr>
-        <w:pStyle w:val="ListParagraph"/>
-        <w:numPr>
-          <w:ilvl w:val="1"/>
-          <w:numId w:val="2"/>
-        </w:numPr>
-      </w:pPr>
-      <w:proofErr w:type="spellStart"/>
-      <w:r>
-        <w:t>FinishID</w:t>
-      </w:r>
-      <w:proofErr w:type="spellEnd"/>
-    </w:p>
-    <w:p>
-      <w:pPr>
-        <w:pStyle w:val="ListParagraph"/>
-        <w:numPr>
-          <w:ilvl w:val="2"/>
-          <w:numId w:val="2"/>
-        </w:numPr>
-      </w:pPr>
-      <w:r>
-        <w:t>Foreign Key</w:t>
-      </w:r>
-    </w:p>
-    <w:p>
-      <w:pPr>
-        <w:pStyle w:val="ListParagraph"/>
-        <w:numPr>
-          <w:ilvl w:val="2"/>
-          <w:numId w:val="2"/>
-        </w:numPr>
-      </w:pPr>
-      <w:r>
-        <w:t xml:space="preserve">Holds the corresponding finish that the subcategory is part of. </w:t>
-      </w:r>
-    </w:p>
-    <w:p>
-      <w:pPr>
-        <w:pStyle w:val="ListParagraph"/>
-        <w:numPr>
-          <w:ilvl w:val="2"/>
-          <w:numId w:val="2"/>
-        </w:numPr>
-      </w:pPr>
-      <w:r>
-        <w:t>INT</w:t>
-      </w:r>
-    </w:p>
-    <w:p>
-      <w:pPr>
-        <w:pStyle w:val="ListParagraph"/>
-        <w:numPr>
-          <w:ilvl w:val="1"/>
-          <w:numId w:val="2"/>
-        </w:numPr>
-      </w:pPr>
-      <w:proofErr w:type="spellStart"/>
-      <w:r>
-        <w:t>DetailName</w:t>
-      </w:r>
-      <w:proofErr w:type="spellEnd"/>
-    </w:p>
-    <w:p>
-      <w:pPr>
-        <w:pStyle w:val="ListParagraph"/>
-        <w:numPr>
-          <w:ilvl w:val="2"/>
-          <w:numId w:val="2"/>
-        </w:numPr>
-      </w:pPr>
-      <w:r>
-        <w:t>The name of the subcategory of finish. Examples include, but are not limited to:</w:t>
-      </w:r>
-    </w:p>
-    <w:p>
-      <w:pPr>
-        <w:pStyle w:val="ListParagraph"/>
-        <w:numPr>
-          <w:ilvl w:val="3"/>
-          <w:numId w:val="2"/>
-        </w:numPr>
-      </w:pPr>
-      <w:r>
-        <w:t>Shimmer polishes can be:</w:t>
-      </w:r>
-    </w:p>
-    <w:p>
-      <w:pPr>
-        <w:pStyle w:val="ListParagraph"/>
-        <w:numPr>
-          <w:ilvl w:val="4"/>
-          <w:numId w:val="2"/>
-        </w:numPr>
-      </w:pPr>
-      <w:r>
-        <w:t>Ultrafine.</w:t>
-      </w:r>
-    </w:p>
-    <w:p>
-      <w:pPr>
-        <w:pStyle w:val="ListParagraph"/>
-        <w:numPr>
-          <w:ilvl w:val="4"/>
-          <w:numId w:val="2"/>
-        </w:numPr>
-      </w:pPr>
-      <w:r>
-        <w:t>Fine.</w:t>
-      </w:r>
-    </w:p>
-    <w:p>
-      <w:pPr>
-        <w:pStyle w:val="ListParagraph"/>
-        <w:numPr>
-          <w:ilvl w:val="4"/>
-          <w:numId w:val="2"/>
-        </w:numPr>
-      </w:pPr>
-      <w:r>
-        <w:t>Medium</w:t>
-      </w:r>
-    </w:p>
-    <w:p>
-      <w:pPr>
-        <w:pStyle w:val="ListParagraph"/>
-        <w:numPr>
-          <w:ilvl w:val="4"/>
-          <w:numId w:val="2"/>
-        </w:numPr>
-      </w:pPr>
-      <w:r>
-        <w:t>Linear Holographic</w:t>
-      </w:r>
-    </w:p>
-    <w:p>
-      <w:pPr>
-        <w:pStyle w:val="ListParagraph"/>
-        <w:numPr>
-          <w:ilvl w:val="4"/>
-          <w:numId w:val="2"/>
-        </w:numPr>
-      </w:pPr>
-      <w:r>
-        <w:t>Scattered Holographic</w:t>
-      </w:r>
-    </w:p>
-    <w:p>
-      <w:pPr>
-        <w:pStyle w:val="ListParagraph"/>
-        <w:numPr>
-          <w:ilvl w:val="3"/>
-          <w:numId w:val="2"/>
-        </w:numPr>
-      </w:pPr>
-      <w:r>
-        <w:t>Flake polishes can be:</w:t>
-      </w:r>
-    </w:p>
-    <w:p>
-      <w:pPr>
-        <w:pStyle w:val="ListParagraph"/>
-        <w:numPr>
-          <w:ilvl w:val="4"/>
-          <w:numId w:val="2"/>
-        </w:numPr>
-      </w:pPr>
-      <w:r>
-        <w:t>Small.</w:t>
-      </w:r>
-    </w:p>
-    <w:p>
-      <w:pPr>
-        <w:pStyle w:val="ListParagraph"/>
-        <w:numPr>
-          <w:ilvl w:val="4"/>
-          <w:numId w:val="2"/>
-        </w:numPr>
-      </w:pPr>
-      <w:r>
-        <w:t>Medium</w:t>
-      </w:r>
-    </w:p>
-    <w:p>
-      <w:pPr>
-        <w:pStyle w:val="ListParagraph"/>
-        <w:numPr>
-          <w:ilvl w:val="4"/>
-          <w:numId w:val="2"/>
-        </w:numPr>
-      </w:pPr>
-      <w:r>
-        <w:t>Large</w:t>
-      </w:r>
-    </w:p>
-    <w:p>
-      <w:pPr>
-        <w:pStyle w:val="ListParagraph"/>
-        <w:numPr>
-          <w:ilvl w:val="4"/>
-          <w:numId w:val="2"/>
-        </w:numPr>
-      </w:pPr>
-      <w:r>
-        <w:lastRenderedPageBreak/>
-        <w:t>Metallic</w:t>
-      </w:r>
-    </w:p>
-    <w:p>
-      <w:pPr>
-        <w:pStyle w:val="ListParagraph"/>
-        <w:numPr>
-          <w:ilvl w:val="4"/>
-          <w:numId w:val="2"/>
-        </w:numPr>
-      </w:pPr>
-      <w:r>
-        <w:t>Holographic</w:t>
-      </w:r>
-    </w:p>
-    <w:p>
-      <w:pPr>
-        <w:pStyle w:val="ListParagraph"/>
-        <w:numPr>
-          <w:ilvl w:val="2"/>
-          <w:numId w:val="2"/>
-        </w:numPr>
-      </w:pPr>
-      <w:r>
-        <w:t>Varchar(25)</w:t>
-      </w:r>
-    </w:p>
-    <w:p>
-      <w:pPr>
-        <w:pStyle w:val="ListParagraph"/>
-        <w:numPr>
-          <w:ilvl w:val="1"/>
-          <w:numId w:val="2"/>
-        </w:numPr>
-      </w:pPr>
-      <w:r>
-        <w:t>Description</w:t>
-      </w:r>
-    </w:p>
-    <w:p>
-      <w:pPr>
-        <w:pStyle w:val="ListParagraph"/>
-        <w:numPr>
-          <w:ilvl w:val="2"/>
-          <w:numId w:val="2"/>
-        </w:numPr>
-      </w:pPr>
-      <w:r>
-        <w:t>A further description of the specific subcategory of finish.</w:t>
-      </w:r>
-    </w:p>
-    <w:p>
-      <w:pPr>
-        <w:pStyle w:val="ListParagraph"/>
-        <w:numPr>
-          <w:ilvl w:val="2"/>
-          <w:numId w:val="2"/>
-        </w:numPr>
-      </w:pPr>
-      <w:r>
-        <w:t>Varchar(80)</w:t>
-      </w:r>
-    </w:p>
-    <w:p>
-      <w:pPr>
-        <w:pStyle w:val="ListParagraph"/>
-        <w:numPr>
-          <w:ilvl w:val="0"/>
-          <w:numId w:val="2"/>
-        </w:numPr>
-      </w:pPr>
-      <w:proofErr w:type="spellStart"/>
-      <w:r>
-        <w:t>PolishFinish</w:t>
-      </w:r>
-      <w:proofErr w:type="spellEnd"/>
-    </w:p>
-    <w:p>
-      <w:pPr>
-        <w:pStyle w:val="ListParagraph"/>
-        <w:numPr>
-          <w:ilvl w:val="1"/>
-          <w:numId w:val="2"/>
-        </w:numPr>
-        <w:rPr>
-          <w:b/>
-          <w:bCs/>
-        </w:rPr>
-      </w:pPr>
-      <w:proofErr w:type="spellStart"/>
-      <w:r>
-        <w:rPr>
-          <w:b/>
-          <w:bCs/>
-        </w:rPr>
-        <w:t>PolishFinishID</w:t>
-      </w:r>
-      <w:proofErr w:type="spellEnd"/>
-    </w:p>
-    <w:p>
-      <w:pPr>
-        <w:pStyle w:val="ListParagraph"/>
-        <w:numPr>
-          <w:ilvl w:val="2"/>
-          <w:numId w:val="2"/>
-        </w:numPr>
-      </w:pPr>
-      <w:r>
-        <w:t xml:space="preserve">A unique identifier that </w:t>
-      </w:r>
-      <w:r>
-        <w:t xml:space="preserve">identifies each unique </w:t>
-      </w:r>
-      <w:proofErr w:type="spellStart"/>
-      <w:r>
-        <w:t>PolishFinish</w:t>
-      </w:r>
-      <w:proofErr w:type="spellEnd"/>
-      <w:r>
-        <w:t xml:space="preserve"> for each individual nail polish.</w:t>
-      </w:r>
-    </w:p>
-    <w:p>
-      <w:pPr>
-        <w:pStyle w:val="ListParagraph"/>
-        <w:numPr>
-          <w:ilvl w:val="2"/>
-          <w:numId w:val="2"/>
-        </w:numPr>
-      </w:pPr>
-      <w:r>
-        <w:t>INT</w:t>
-      </w:r>
-    </w:p>
-    <w:p>
-      <w:pPr>
-        <w:pStyle w:val="ListParagraph"/>
-        <w:numPr>
-          <w:ilvl w:val="1"/>
-          <w:numId w:val="2"/>
-        </w:numPr>
-      </w:pPr>
-      <w:proofErr w:type="spellStart"/>
-      <w:r>
-        <w:t>PolishID</w:t>
-      </w:r>
-      <w:proofErr w:type="spellEnd"/>
-    </w:p>
-    <w:p>
-      <w:pPr>
-        <w:pStyle w:val="ListParagraph"/>
-        <w:numPr>
-          <w:ilvl w:val="2"/>
-          <w:numId w:val="2"/>
-        </w:numPr>
-      </w:pPr>
-      <w:r>
-        <w:t>Foreign key</w:t>
-      </w:r>
-    </w:p>
-    <w:p>
-      <w:pPr>
-        <w:pStyle w:val="ListParagraph"/>
-        <w:numPr>
-          <w:ilvl w:val="2"/>
-          <w:numId w:val="2"/>
-        </w:numPr>
-      </w:pPr>
-      <w:r>
-        <w:t xml:space="preserve">Identifies the corresponding nail polish that such a </w:t>
-      </w:r>
-      <w:proofErr w:type="spellStart"/>
-      <w:r>
-        <w:t>PolishFinish</w:t>
-      </w:r>
-      <w:proofErr w:type="spellEnd"/>
-      <w:r>
-        <w:t xml:space="preserve"> may belong to, accounting for possibly duplicate </w:t>
-      </w:r>
-      <w:proofErr w:type="spellStart"/>
-      <w:r>
-        <w:t>PolishFinish</w:t>
-      </w:r>
-      <w:proofErr w:type="spellEnd"/>
-      <w:r>
-        <w:t xml:space="preserve"> combinations. Attempts to account for the fact that one polish may have several finishes.</w:t>
-      </w:r>
-    </w:p>
-    <w:p>
-      <w:pPr>
-        <w:pStyle w:val="ListParagraph"/>
-        <w:numPr>
-          <w:ilvl w:val="3"/>
-          <w:numId w:val="2"/>
-        </w:numPr>
-      </w:pPr>
-      <w:r>
-        <w:t xml:space="preserve">Example: a nail polish with blue fine shimmer particles, suspended in a purple jelly base, with green magnetic particles, that glows in the dark. </w:t>
-      </w:r>
-    </w:p>
-    <w:p>
-      <w:pPr>
-        <w:pStyle w:val="ListParagraph"/>
-        <w:numPr>
-          <w:ilvl w:val="2"/>
-          <w:numId w:val="2"/>
-        </w:numPr>
-      </w:pPr>
-      <w:r>
-        <w:t>INT</w:t>
-      </w:r>
-    </w:p>
-    <w:p>
-      <w:pPr>
-        <w:pStyle w:val="ListParagraph"/>
-        <w:numPr>
-          <w:ilvl w:val="1"/>
-          <w:numId w:val="2"/>
-        </w:numPr>
-      </w:pPr>
-      <w:proofErr w:type="spellStart"/>
-      <w:r>
-        <w:t>FinishID</w:t>
-      </w:r>
-      <w:proofErr w:type="spellEnd"/>
-    </w:p>
-    <w:p>
-      <w:pPr>
-        <w:pStyle w:val="ListParagraph"/>
-        <w:numPr>
-          <w:ilvl w:val="2"/>
-          <w:numId w:val="2"/>
-        </w:numPr>
-      </w:pPr>
-      <w:r>
-        <w:t>Foreign key</w:t>
-      </w:r>
-    </w:p>
-    <w:p>
-      <w:pPr>
-        <w:pStyle w:val="ListParagraph"/>
-        <w:numPr>
-          <w:ilvl w:val="2"/>
-          <w:numId w:val="2"/>
-        </w:numPr>
-      </w:pPr>
-      <w:r>
-        <w:t xml:space="preserve">Identifies the finish, or one of the finishes, a nail polish may have. </w:t>
-      </w:r>
-    </w:p>
-    <w:p>
-      <w:pPr>
-        <w:pStyle w:val="ListParagraph"/>
-        <w:numPr>
-          <w:ilvl w:val="2"/>
-          <w:numId w:val="2"/>
-        </w:numPr>
-      </w:pPr>
-      <w:r>
-        <w:t>INT</w:t>
-      </w:r>
-    </w:p>
-    <w:p>
-      <w:pPr>
-        <w:pStyle w:val="ListParagraph"/>
-        <w:numPr>
-          <w:ilvl w:val="1"/>
-          <w:numId w:val="2"/>
-        </w:numPr>
-      </w:pPr>
-      <w:proofErr w:type="spellStart"/>
-      <w:r>
-        <w:t>FinishDetailID</w:t>
-      </w:r>
-      <w:proofErr w:type="spellEnd"/>
-    </w:p>
-    <w:p>
-      <w:pPr>
-        <w:pStyle w:val="ListParagraph"/>
-        <w:numPr>
-          <w:ilvl w:val="2"/>
-          <w:numId w:val="2"/>
-        </w:numPr>
-      </w:pPr>
-      <w:r>
-        <w:t>Foreign key</w:t>
-      </w:r>
-    </w:p>
-    <w:p>
-      <w:pPr>
-        <w:pStyle w:val="ListParagraph"/>
-        <w:numPr>
-          <w:ilvl w:val="2"/>
-          <w:numId w:val="2"/>
-        </w:numPr>
-      </w:pPr>
-      <w:r>
-        <w:t>Identifies the subcategory of finish a nail polish may have</w:t>
-      </w:r>
-      <w:r>
-        <w:t xml:space="preserve">, if applicable </w:t>
-      </w:r>
-      <w:r>
-        <w:t xml:space="preserve">(can be NULL). </w:t>
-      </w:r>
-    </w:p>
-    <w:p>
-      <w:pPr>
-        <w:pStyle w:val="ListParagraph"/>
-        <w:numPr>
-          <w:ilvl w:val="3"/>
-          <w:numId w:val="2"/>
-        </w:numPr>
-      </w:pPr>
-      <w:r>
-        <w:t>For example: a crème finish is a crème finish and cannot be categorized further. However, a shimmer finish can have many unique shimmer subtypes.</w:t>
-      </w:r>
-    </w:p>
-    <w:p>
-      <w:pPr>
-        <w:pStyle w:val="ListParagraph"/>
-        <w:numPr>
-          <w:ilvl w:val="2"/>
-          <w:numId w:val="2"/>
-        </w:numPr>
-      </w:pPr>
-      <w:r>
-        <w:t>INT</w:t>
-      </w:r>
-    </w:p>
-    <w:p>
-      <w:pPr>
-        <w:pStyle w:val="ListParagraph"/>
-        <w:numPr>
-          <w:ilvl w:val="0"/>
-          <w:numId w:val="2"/>
-        </w:numPr>
-      </w:pPr>
-      <w:r>
-        <w:t>Event</w:t>
-      </w:r>
-    </w:p>
-    <w:p>
-      <w:pPr>
-        <w:pStyle w:val="ListParagraph"/>
-        <w:numPr>
-          <w:ilvl w:val="1"/>
-          <w:numId w:val="2"/>
-        </w:numPr>
-        <w:rPr>
-          <w:b/>
-          <w:bCs/>
-        </w:rPr>
-      </w:pPr>
-      <w:proofErr w:type="spellStart"/>
-      <w:r>
-        <w:rPr>
-          <w:b/>
-          <w:bCs/>
-        </w:rPr>
-        <w:t>Event</w:t>
-      </w:r>
-      <w:r>
-        <w:rPr>
-          <w:b/>
-          <w:bCs/>
-        </w:rPr>
-        <w:t>ID</w:t>
-      </w:r>
-      <w:proofErr w:type="spellEnd"/>
-    </w:p>
-    <w:p>
-      <w:pPr>
-        <w:pStyle w:val="ListParagraph"/>
-        <w:numPr>
-          <w:ilvl w:val="2"/>
-          <w:numId w:val="2"/>
-        </w:numPr>
-      </w:pPr>
-      <w:r>
-        <w:t>Identifies the unique event that a nail polish may be part of.</w:t>
-      </w:r>
-    </w:p>
-    <w:p>
-      <w:pPr>
-        <w:pStyle w:val="ListParagraph"/>
-        <w:numPr>
-          <w:ilvl w:val="2"/>
-          <w:numId w:val="2"/>
-        </w:numPr>
-      </w:pPr>
-      <w:r>
-        <w:t>INT</w:t>
-      </w:r>
-    </w:p>
-    <w:p>
-      <w:pPr>
-        <w:pStyle w:val="ListParagraph"/>
-        <w:numPr>
-          <w:ilvl w:val="1"/>
-          <w:numId w:val="2"/>
-        </w:numPr>
-      </w:pPr>
-      <w:r>
-        <w:t>Name</w:t>
-      </w:r>
-    </w:p>
-    <w:p>
-      <w:pPr>
-        <w:pStyle w:val="ListParagraph"/>
-        <w:numPr>
-          <w:ilvl w:val="2"/>
-          <w:numId w:val="2"/>
-        </w:numPr>
-      </w:pPr>
-      <w:r>
-        <w:lastRenderedPageBreak/>
+      </w:pPr>
+      <w:r>
         <w:t xml:space="preserve">The name of the </w:t>
       </w:r>
       <w:r>
@@ -4300,6 +4353,7 @@
         </w:numPr>
       </w:pPr>
       <w:r>
+        <w:lastRenderedPageBreak/>
         <w:t xml:space="preserve">An identifying integer that corresponds to an organizer for a nail polish </w:t>
       </w:r>
       <w:proofErr w:type="gramStart"/>
@@ -4332,7 +4386,6 @@
         </w:numPr>
       </w:pPr>
       <w:r>
-        <w:lastRenderedPageBreak/>
         <w:t>Name</w:t>
       </w:r>
     </w:p>

</xml_diff>

<commit_message>
Added the Theme table, and adjusted definitions in Collection and Event such that ThemeID becomes a foreign key.
</commit_message>
<xml_diff>
--- a/NailDB_Data_Dictionary.docx
+++ b/NailDB_Data_Dictionary.docx
@@ -2647,6 +2647,22 @@
       <w:pPr>
         <w:pStyle w:val="ListParagraph"/>
         <w:numPr>
+          <w:ilvl w:val="2"/>
+          <w:numId w:val="2"/>
+        </w:numPr>
+        <w:rPr>
+          <w:b/>
+          <w:bCs/>
+        </w:rPr>
+      </w:pPr>
+      <w:r>
+        <w:t>Varchar(25)</w:t>
+      </w:r>
+    </w:p>
+    <w:p>
+      <w:pPr>
+        <w:pStyle w:val="ListParagraph"/>
+        <w:numPr>
           <w:ilvl w:val="1"/>
           <w:numId w:val="2"/>
         </w:numPr>
@@ -2655,72 +2671,125 @@
           <w:bCs/>
         </w:rPr>
       </w:pPr>
-      <w:r>
-        <w:t>Theme</w:t>
-      </w:r>
-    </w:p>
-    <w:p>
-      <w:pPr>
-        <w:pStyle w:val="ListParagraph"/>
-        <w:numPr>
-          <w:ilvl w:val="2"/>
-          <w:numId w:val="2"/>
-        </w:numPr>
-        <w:rPr>
-          <w:b/>
-          <w:bCs/>
-        </w:rPr>
-      </w:pPr>
-      <w:r>
-        <w:t>The theming that may be behind a collection. Examples include:</w:t>
-      </w:r>
-    </w:p>
-    <w:p>
-      <w:pPr>
-        <w:pStyle w:val="ListParagraph"/>
-        <w:numPr>
-          <w:ilvl w:val="3"/>
-          <w:numId w:val="2"/>
-        </w:numPr>
-        <w:rPr>
-          <w:b/>
-          <w:bCs/>
-        </w:rPr>
-      </w:pPr>
-      <w:r>
-        <w:t>OPI Downtown LA Collection – Themed around the colors in Los Angeles, CA.</w:t>
-      </w:r>
-    </w:p>
-    <w:p>
-      <w:pPr>
-        <w:pStyle w:val="ListParagraph"/>
-        <w:numPr>
-          <w:ilvl w:val="3"/>
-          <w:numId w:val="2"/>
-        </w:numPr>
-        <w:rPr>
-          <w:b/>
-          <w:bCs/>
-        </w:rPr>
-      </w:pPr>
-      <w:r>
-        <w:t>Cirque Colors Surfer’s Crush – Themed around a day at the beach.</w:t>
-      </w:r>
-    </w:p>
-    <w:p>
-      <w:pPr>
-        <w:pStyle w:val="ListParagraph"/>
-        <w:numPr>
-          <w:ilvl w:val="3"/>
-          <w:numId w:val="2"/>
-        </w:numPr>
-        <w:rPr>
-          <w:b/>
-          <w:bCs/>
-        </w:rPr>
-      </w:pPr>
-      <w:r>
-        <w:t xml:space="preserve">Bee’s Knees Lacquer Elden Ring – Themed around the role-playing action game, Elden Ring. </w:t>
+      <w:proofErr w:type="spellStart"/>
+      <w:r>
+        <w:t>IsInfluencerCollaboration</w:t>
+      </w:r>
+      <w:proofErr w:type="spellEnd"/>
+    </w:p>
+    <w:p>
+      <w:pPr>
+        <w:pStyle w:val="ListParagraph"/>
+        <w:numPr>
+          <w:ilvl w:val="2"/>
+          <w:numId w:val="2"/>
+        </w:numPr>
+        <w:rPr>
+          <w:b/>
+          <w:bCs/>
+        </w:rPr>
+      </w:pPr>
+      <w:r>
+        <w:t xml:space="preserve">Identifies </w:t>
+      </w:r>
+      <w:proofErr w:type="gramStart"/>
+      <w:r>
+        <w:t>whether or not</w:t>
+      </w:r>
+      <w:proofErr w:type="gramEnd"/>
+      <w:r>
+        <w:t xml:space="preserve"> a collection may be in collaboration with an online personality or influencer.</w:t>
+      </w:r>
+      <w:r>
+        <w:t xml:space="preserve"> Examples include:</w:t>
+      </w:r>
+    </w:p>
+    <w:p>
+      <w:pPr>
+        <w:pStyle w:val="ListParagraph"/>
+        <w:numPr>
+          <w:ilvl w:val="3"/>
+          <w:numId w:val="2"/>
+        </w:numPr>
+        <w:rPr>
+          <w:b/>
+          <w:bCs/>
+        </w:rPr>
+      </w:pPr>
+      <w:proofErr w:type="spellStart"/>
+      <w:r>
+        <w:t>Holo</w:t>
+      </w:r>
+      <w:proofErr w:type="spellEnd"/>
+      <w:r>
+        <w:t xml:space="preserve"> Taco x Safiya </w:t>
+      </w:r>
+      <w:proofErr w:type="spellStart"/>
+      <w:r>
+        <w:t>Nyagaard</w:t>
+      </w:r>
+      <w:proofErr w:type="spellEnd"/>
+    </w:p>
+    <w:p>
+      <w:pPr>
+        <w:pStyle w:val="ListParagraph"/>
+        <w:numPr>
+          <w:ilvl w:val="3"/>
+          <w:numId w:val="2"/>
+        </w:numPr>
+      </w:pPr>
+      <w:r>
+        <w:t>Starrily x Kelli Marissa</w:t>
+      </w:r>
+    </w:p>
+    <w:p>
+      <w:pPr>
+        <w:pStyle w:val="ListParagraph"/>
+        <w:numPr>
+          <w:ilvl w:val="2"/>
+          <w:numId w:val="2"/>
+        </w:numPr>
+        <w:rPr>
+          <w:b/>
+          <w:bCs/>
+        </w:rPr>
+      </w:pPr>
+      <w:r>
+        <w:t>Boolean</w:t>
+      </w:r>
+    </w:p>
+    <w:p>
+      <w:pPr>
+        <w:pStyle w:val="ListParagraph"/>
+        <w:numPr>
+          <w:ilvl w:val="1"/>
+          <w:numId w:val="2"/>
+        </w:numPr>
+        <w:rPr>
+          <w:b/>
+          <w:bCs/>
+        </w:rPr>
+      </w:pPr>
+      <w:proofErr w:type="spellStart"/>
+      <w:r>
+        <w:t>InfluencerName</w:t>
+      </w:r>
+      <w:proofErr w:type="spellEnd"/>
+    </w:p>
+    <w:p>
+      <w:pPr>
+        <w:pStyle w:val="ListParagraph"/>
+        <w:numPr>
+          <w:ilvl w:val="2"/>
+          <w:numId w:val="2"/>
+        </w:numPr>
+        <w:rPr>
+          <w:b/>
+          <w:bCs/>
+        </w:rPr>
+      </w:pPr>
+      <w:r>
+        <w:t xml:space="preserve">Identifies the name of the influencer. May be NULL. </w:t>
       </w:r>
     </w:p>
     <w:p>
@@ -2753,7 +2822,7 @@
       </w:pPr>
       <w:proofErr w:type="spellStart"/>
       <w:r>
-        <w:t>IsInfluencerCollaboration</w:t>
+        <w:t>IsIPCollaboration</w:t>
       </w:r>
       <w:proofErr w:type="spellEnd"/>
     </w:p>
@@ -2778,10 +2847,63 @@
       </w:r>
       <w:proofErr w:type="gramEnd"/>
       <w:r>
-        <w:t xml:space="preserve"> a collection may be in collaboration with an online personality or influencer.</w:t>
-      </w:r>
-      <w:r>
-        <w:t xml:space="preserve"> Examples include:</w:t>
+        <w:t xml:space="preserve"> a collection may be part of an IP collab, or with another brand. Examples include:</w:t>
+      </w:r>
+    </w:p>
+    <w:p>
+      <w:pPr>
+        <w:pStyle w:val="ListParagraph"/>
+        <w:numPr>
+          <w:ilvl w:val="3"/>
+          <w:numId w:val="2"/>
+        </w:numPr>
+        <w:rPr>
+          <w:b/>
+          <w:bCs/>
+        </w:rPr>
+      </w:pPr>
+      <w:r>
+        <w:t xml:space="preserve">OPI x </w:t>
+      </w:r>
+      <w:r>
+        <w:t>Hello Kitty</w:t>
+      </w:r>
+    </w:p>
+    <w:p>
+      <w:pPr>
+        <w:pStyle w:val="ListParagraph"/>
+        <w:numPr>
+          <w:ilvl w:val="3"/>
+          <w:numId w:val="2"/>
+        </w:numPr>
+        <w:rPr>
+          <w:b/>
+          <w:bCs/>
+        </w:rPr>
+      </w:pPr>
+      <w:proofErr w:type="spellStart"/>
+      <w:r>
+        <w:t>Mooncat</w:t>
+      </w:r>
+      <w:proofErr w:type="spellEnd"/>
+      <w:r>
+        <w:t xml:space="preserve"> x Star Wars</w:t>
+      </w:r>
+    </w:p>
+    <w:p>
+      <w:pPr>
+        <w:pStyle w:val="ListParagraph"/>
+        <w:numPr>
+          <w:ilvl w:val="3"/>
+          <w:numId w:val="2"/>
+        </w:numPr>
+        <w:rPr>
+          <w:b/>
+          <w:bCs/>
+        </w:rPr>
+      </w:pPr>
+      <w:r>
+        <w:t>Sally Hansen x Jelly Belly</w:t>
       </w:r>
     </w:p>
     <w:p>
@@ -2802,24 +2924,99 @@
       </w:r>
       <w:proofErr w:type="spellEnd"/>
       <w:r>
-        <w:t xml:space="preserve"> Taco x Safiya </w:t>
-      </w:r>
-      <w:proofErr w:type="spellStart"/>
-      <w:r>
-        <w:t>Nyagaard</w:t>
-      </w:r>
-      <w:proofErr w:type="spellEnd"/>
-    </w:p>
-    <w:p>
-      <w:pPr>
-        <w:pStyle w:val="ListParagraph"/>
-        <w:numPr>
-          <w:ilvl w:val="3"/>
-          <w:numId w:val="2"/>
-        </w:numPr>
-      </w:pPr>
-      <w:r>
-        <w:t>Starrily x Kelli Marissa</w:t>
+        <w:t xml:space="preserve"> Taco x David’s Tea</w:t>
+      </w:r>
+    </w:p>
+    <w:p>
+      <w:pPr>
+        <w:pStyle w:val="ListParagraph"/>
+        <w:numPr>
+          <w:ilvl w:val="1"/>
+          <w:numId w:val="2"/>
+        </w:numPr>
+        <w:rPr>
+          <w:b/>
+          <w:bCs/>
+        </w:rPr>
+      </w:pPr>
+      <w:proofErr w:type="spellStart"/>
+      <w:r>
+        <w:t>IPName</w:t>
+      </w:r>
+      <w:proofErr w:type="spellEnd"/>
+    </w:p>
+    <w:p>
+      <w:pPr>
+        <w:pStyle w:val="ListParagraph"/>
+        <w:numPr>
+          <w:ilvl w:val="2"/>
+          <w:numId w:val="2"/>
+        </w:numPr>
+        <w:rPr>
+          <w:b/>
+          <w:bCs/>
+        </w:rPr>
+      </w:pPr>
+      <w:r>
+        <w:t>Identifies the name of the collaboration. Can be NULL.</w:t>
+      </w:r>
+    </w:p>
+    <w:p>
+      <w:pPr>
+        <w:pStyle w:val="ListParagraph"/>
+        <w:numPr>
+          <w:ilvl w:val="2"/>
+          <w:numId w:val="2"/>
+        </w:numPr>
+        <w:rPr>
+          <w:b/>
+          <w:bCs/>
+        </w:rPr>
+      </w:pPr>
+      <w:r>
+        <w:t>Varchar(25)</w:t>
+      </w:r>
+    </w:p>
+    <w:p>
+      <w:pPr>
+        <w:pStyle w:val="ListParagraph"/>
+        <w:numPr>
+          <w:ilvl w:val="1"/>
+          <w:numId w:val="2"/>
+        </w:numPr>
+        <w:rPr>
+          <w:b/>
+          <w:bCs/>
+        </w:rPr>
+      </w:pPr>
+      <w:proofErr w:type="spellStart"/>
+      <w:r>
+        <w:t>IsCharity</w:t>
+      </w:r>
+      <w:proofErr w:type="spellEnd"/>
+    </w:p>
+    <w:p>
+      <w:pPr>
+        <w:pStyle w:val="ListParagraph"/>
+        <w:numPr>
+          <w:ilvl w:val="2"/>
+          <w:numId w:val="2"/>
+        </w:numPr>
+        <w:rPr>
+          <w:b/>
+          <w:bCs/>
+        </w:rPr>
+      </w:pPr>
+      <w:r>
+        <w:t xml:space="preserve">Identifies </w:t>
+      </w:r>
+      <w:proofErr w:type="gramStart"/>
+      <w:r>
+        <w:t>whether or not</w:t>
+      </w:r>
+      <w:proofErr w:type="gramEnd"/>
+      <w:r>
+        <w:t xml:space="preserve"> a nail polish is released in collaboration with a charity.</w:t>
       </w:r>
     </w:p>
     <w:p>
@@ -2852,24 +3049,24 @@
       </w:pPr>
       <w:proofErr w:type="spellStart"/>
       <w:r>
-        <w:t>InfluencerName</w:t>
-      </w:r>
-      <w:proofErr w:type="spellEnd"/>
-    </w:p>
-    <w:p>
-      <w:pPr>
-        <w:pStyle w:val="ListParagraph"/>
-        <w:numPr>
-          <w:ilvl w:val="2"/>
-          <w:numId w:val="2"/>
-        </w:numPr>
-        <w:rPr>
-          <w:b/>
-          <w:bCs/>
-        </w:rPr>
-      </w:pPr>
-      <w:r>
-        <w:t xml:space="preserve">Identifies the name of the influencer. May be NULL. </w:t>
+        <w:t>CharityName</w:t>
+      </w:r>
+      <w:proofErr w:type="spellEnd"/>
+    </w:p>
+    <w:p>
+      <w:pPr>
+        <w:pStyle w:val="ListParagraph"/>
+        <w:numPr>
+          <w:ilvl w:val="2"/>
+          <w:numId w:val="2"/>
+        </w:numPr>
+        <w:rPr>
+          <w:b/>
+          <w:bCs/>
+        </w:rPr>
+      </w:pPr>
+      <w:r>
+        <w:t>The name of the charity that the nail polish is raising funds for. May be NULL.</w:t>
       </w:r>
     </w:p>
     <w:p>
@@ -2892,6 +3089,19 @@
       <w:pPr>
         <w:pStyle w:val="ListParagraph"/>
         <w:numPr>
+          <w:ilvl w:val="0"/>
+          <w:numId w:val="2"/>
+        </w:numPr>
+      </w:pPr>
+      <w:r>
+        <w:lastRenderedPageBreak/>
+        <w:t>Finish</w:t>
+      </w:r>
+    </w:p>
+    <w:p>
+      <w:pPr>
+        <w:pStyle w:val="ListParagraph"/>
+        <w:numPr>
           <w:ilvl w:val="1"/>
           <w:numId w:val="2"/>
         </w:numPr>
@@ -2902,109 +3112,44 @@
       </w:pPr>
       <w:proofErr w:type="spellStart"/>
       <w:r>
-        <w:t>IsIPCollaboration</w:t>
-      </w:r>
-      <w:proofErr w:type="spellEnd"/>
-    </w:p>
-    <w:p>
-      <w:pPr>
-        <w:pStyle w:val="ListParagraph"/>
-        <w:numPr>
-          <w:ilvl w:val="2"/>
-          <w:numId w:val="2"/>
-        </w:numPr>
-        <w:rPr>
-          <w:b/>
-          <w:bCs/>
-        </w:rPr>
-      </w:pPr>
-      <w:r>
-        <w:t xml:space="preserve">Identifies </w:t>
-      </w:r>
-      <w:proofErr w:type="gramStart"/>
-      <w:r>
-        <w:t>whether or not</w:t>
-      </w:r>
-      <w:proofErr w:type="gramEnd"/>
-      <w:r>
-        <w:t xml:space="preserve"> a collection may be part of an IP collab, or with another brand. Examples include:</w:t>
-      </w:r>
-    </w:p>
-    <w:p>
-      <w:pPr>
-        <w:pStyle w:val="ListParagraph"/>
-        <w:numPr>
-          <w:ilvl w:val="3"/>
-          <w:numId w:val="2"/>
-        </w:numPr>
-        <w:rPr>
-          <w:b/>
-          <w:bCs/>
-        </w:rPr>
-      </w:pPr>
-      <w:r>
-        <w:t xml:space="preserve">OPI x </w:t>
-      </w:r>
-      <w:r>
-        <w:t>Hello Kitty</w:t>
-      </w:r>
-    </w:p>
-    <w:p>
-      <w:pPr>
-        <w:pStyle w:val="ListParagraph"/>
-        <w:numPr>
-          <w:ilvl w:val="3"/>
-          <w:numId w:val="2"/>
-        </w:numPr>
-        <w:rPr>
-          <w:b/>
-          <w:bCs/>
-        </w:rPr>
-      </w:pPr>
-      <w:proofErr w:type="spellStart"/>
-      <w:r>
-        <w:t>Mooncat</w:t>
-      </w:r>
-      <w:proofErr w:type="spellEnd"/>
-      <w:r>
-        <w:t xml:space="preserve"> x Star Wars</w:t>
-      </w:r>
-    </w:p>
-    <w:p>
-      <w:pPr>
-        <w:pStyle w:val="ListParagraph"/>
-        <w:numPr>
-          <w:ilvl w:val="3"/>
-          <w:numId w:val="2"/>
-        </w:numPr>
-        <w:rPr>
-          <w:b/>
-          <w:bCs/>
-        </w:rPr>
-      </w:pPr>
-      <w:r>
-        <w:t>Sally Hansen x Jelly Belly</w:t>
-      </w:r>
-    </w:p>
-    <w:p>
-      <w:pPr>
-        <w:pStyle w:val="ListParagraph"/>
-        <w:numPr>
-          <w:ilvl w:val="3"/>
-          <w:numId w:val="2"/>
-        </w:numPr>
-        <w:rPr>
-          <w:b/>
-          <w:bCs/>
-        </w:rPr>
-      </w:pPr>
-      <w:proofErr w:type="spellStart"/>
-      <w:r>
-        <w:t>Holo</w:t>
-      </w:r>
-      <w:proofErr w:type="spellEnd"/>
-      <w:r>
-        <w:t xml:space="preserve"> Taco x David’s Tea</w:t>
+        <w:rPr>
+          <w:b/>
+          <w:bCs/>
+        </w:rPr>
+        <w:t>FinishID</w:t>
+      </w:r>
+      <w:proofErr w:type="spellEnd"/>
+    </w:p>
+    <w:p>
+      <w:pPr>
+        <w:pStyle w:val="ListParagraph"/>
+        <w:numPr>
+          <w:ilvl w:val="2"/>
+          <w:numId w:val="2"/>
+        </w:numPr>
+        <w:rPr>
+          <w:b/>
+          <w:bCs/>
+        </w:rPr>
+      </w:pPr>
+      <w:r>
+        <w:t xml:space="preserve">A unique identifier for the primary finish. V </w:t>
+      </w:r>
+    </w:p>
+    <w:p>
+      <w:pPr>
+        <w:pStyle w:val="ListParagraph"/>
+        <w:numPr>
+          <w:ilvl w:val="2"/>
+          <w:numId w:val="2"/>
+        </w:numPr>
+        <w:rPr>
+          <w:b/>
+          <w:bCs/>
+        </w:rPr>
+      </w:pPr>
+      <w:r>
+        <w:t>INT</w:t>
       </w:r>
     </w:p>
     <w:p>
@@ -3014,44 +3159,369 @@
           <w:ilvl w:val="1"/>
           <w:numId w:val="2"/>
         </w:numPr>
-        <w:rPr>
-          <w:b/>
-          <w:bCs/>
-        </w:rPr>
-      </w:pPr>
-      <w:proofErr w:type="spellStart"/>
-      <w:r>
-        <w:t>IPName</w:t>
-      </w:r>
-      <w:proofErr w:type="spellEnd"/>
-    </w:p>
-    <w:p>
-      <w:pPr>
-        <w:pStyle w:val="ListParagraph"/>
-        <w:numPr>
-          <w:ilvl w:val="2"/>
-          <w:numId w:val="2"/>
-        </w:numPr>
-        <w:rPr>
-          <w:b/>
-          <w:bCs/>
-        </w:rPr>
-      </w:pPr>
-      <w:r>
-        <w:t>Identifies the name of the collaboration. Can be NULL.</w:t>
-      </w:r>
-    </w:p>
-    <w:p>
-      <w:pPr>
-        <w:pStyle w:val="ListParagraph"/>
-        <w:numPr>
-          <w:ilvl w:val="2"/>
-          <w:numId w:val="2"/>
-        </w:numPr>
-        <w:rPr>
-          <w:b/>
-          <w:bCs/>
-        </w:rPr>
+      </w:pPr>
+      <w:r>
+        <w:t>Name</w:t>
+      </w:r>
+    </w:p>
+    <w:p>
+      <w:pPr>
+        <w:pStyle w:val="ListParagraph"/>
+        <w:numPr>
+          <w:ilvl w:val="2"/>
+          <w:numId w:val="2"/>
+        </w:numPr>
+      </w:pPr>
+      <w:r>
+        <w:t>The name of the finish. Can take values ‘crème’ ‘shimmer’ ‘jelly’ ‘flake’ ‘</w:t>
+      </w:r>
+      <w:proofErr w:type="spellStart"/>
+      <w:r>
+        <w:t>crelly</w:t>
+      </w:r>
+      <w:proofErr w:type="spellEnd"/>
+      <w:r>
+        <w:t>’ ‘glitter’</w:t>
+      </w:r>
+    </w:p>
+    <w:p>
+      <w:pPr>
+        <w:pStyle w:val="ListParagraph"/>
+        <w:numPr>
+          <w:ilvl w:val="2"/>
+          <w:numId w:val="2"/>
+        </w:numPr>
+      </w:pPr>
+      <w:r>
+        <w:t>Varchar(12)</w:t>
+      </w:r>
+    </w:p>
+    <w:p>
+      <w:pPr>
+        <w:pStyle w:val="ListParagraph"/>
+        <w:numPr>
+          <w:ilvl w:val="1"/>
+          <w:numId w:val="2"/>
+        </w:numPr>
+      </w:pPr>
+      <w:r>
+        <w:t>Description</w:t>
+      </w:r>
+    </w:p>
+    <w:p>
+      <w:pPr>
+        <w:pStyle w:val="ListParagraph"/>
+        <w:numPr>
+          <w:ilvl w:val="2"/>
+          <w:numId w:val="2"/>
+        </w:numPr>
+      </w:pPr>
+      <w:r>
+        <w:t>A description of said finish.</w:t>
+      </w:r>
+    </w:p>
+    <w:p>
+      <w:pPr>
+        <w:pStyle w:val="ListParagraph"/>
+        <w:numPr>
+          <w:ilvl w:val="2"/>
+          <w:numId w:val="2"/>
+        </w:numPr>
+      </w:pPr>
+      <w:r>
+        <w:t>Varchar(80)</w:t>
+      </w:r>
+    </w:p>
+    <w:p>
+      <w:pPr>
+        <w:pStyle w:val="ListParagraph"/>
+        <w:numPr>
+          <w:ilvl w:val="0"/>
+          <w:numId w:val="2"/>
+        </w:numPr>
+      </w:pPr>
+      <w:proofErr w:type="spellStart"/>
+      <w:r>
+        <w:t>FinishDetail</w:t>
+      </w:r>
+      <w:proofErr w:type="spellEnd"/>
+      <w:r>
+        <w:t>:</w:t>
+      </w:r>
+    </w:p>
+    <w:p>
+      <w:pPr>
+        <w:pStyle w:val="ListParagraph"/>
+        <w:numPr>
+          <w:ilvl w:val="1"/>
+          <w:numId w:val="2"/>
+        </w:numPr>
+        <w:rPr>
+          <w:b/>
+          <w:bCs/>
+        </w:rPr>
+      </w:pPr>
+      <w:proofErr w:type="spellStart"/>
+      <w:r>
+        <w:rPr>
+          <w:b/>
+          <w:bCs/>
+        </w:rPr>
+        <w:t>FinishDetailID</w:t>
+      </w:r>
+      <w:proofErr w:type="spellEnd"/>
+    </w:p>
+    <w:p>
+      <w:pPr>
+        <w:pStyle w:val="ListParagraph"/>
+        <w:numPr>
+          <w:ilvl w:val="2"/>
+          <w:numId w:val="2"/>
+        </w:numPr>
+      </w:pPr>
+      <w:r>
+        <w:t>A unique identifier for each additional subcategory of primary finishes.</w:t>
+      </w:r>
+    </w:p>
+    <w:p>
+      <w:pPr>
+        <w:pStyle w:val="ListParagraph"/>
+        <w:numPr>
+          <w:ilvl w:val="2"/>
+          <w:numId w:val="2"/>
+        </w:numPr>
+      </w:pPr>
+      <w:r>
+        <w:t>INT</w:t>
+      </w:r>
+    </w:p>
+    <w:p>
+      <w:pPr>
+        <w:pStyle w:val="ListParagraph"/>
+        <w:numPr>
+          <w:ilvl w:val="1"/>
+          <w:numId w:val="2"/>
+        </w:numPr>
+      </w:pPr>
+      <w:proofErr w:type="spellStart"/>
+      <w:r>
+        <w:t>FinishID</w:t>
+      </w:r>
+      <w:proofErr w:type="spellEnd"/>
+    </w:p>
+    <w:p>
+      <w:pPr>
+        <w:pStyle w:val="ListParagraph"/>
+        <w:numPr>
+          <w:ilvl w:val="2"/>
+          <w:numId w:val="2"/>
+        </w:numPr>
+      </w:pPr>
+      <w:r>
+        <w:t>Foreign Key</w:t>
+      </w:r>
+    </w:p>
+    <w:p>
+      <w:pPr>
+        <w:pStyle w:val="ListParagraph"/>
+        <w:numPr>
+          <w:ilvl w:val="2"/>
+          <w:numId w:val="2"/>
+        </w:numPr>
+      </w:pPr>
+      <w:r>
+        <w:t xml:space="preserve">Holds the corresponding finish that the subcategory is part of. </w:t>
+      </w:r>
+    </w:p>
+    <w:p>
+      <w:pPr>
+        <w:pStyle w:val="ListParagraph"/>
+        <w:numPr>
+          <w:ilvl w:val="2"/>
+          <w:numId w:val="2"/>
+        </w:numPr>
+      </w:pPr>
+      <w:r>
+        <w:t>INT</w:t>
+      </w:r>
+    </w:p>
+    <w:p>
+      <w:pPr>
+        <w:pStyle w:val="ListParagraph"/>
+        <w:numPr>
+          <w:ilvl w:val="1"/>
+          <w:numId w:val="2"/>
+        </w:numPr>
+      </w:pPr>
+      <w:proofErr w:type="spellStart"/>
+      <w:r>
+        <w:t>DetailName</w:t>
+      </w:r>
+      <w:proofErr w:type="spellEnd"/>
+    </w:p>
+    <w:p>
+      <w:pPr>
+        <w:pStyle w:val="ListParagraph"/>
+        <w:numPr>
+          <w:ilvl w:val="2"/>
+          <w:numId w:val="2"/>
+        </w:numPr>
+      </w:pPr>
+      <w:r>
+        <w:t>The name of the subcategory of finish. Examples include, but are not limited to:</w:t>
+      </w:r>
+    </w:p>
+    <w:p>
+      <w:pPr>
+        <w:pStyle w:val="ListParagraph"/>
+        <w:numPr>
+          <w:ilvl w:val="3"/>
+          <w:numId w:val="2"/>
+        </w:numPr>
+      </w:pPr>
+      <w:r>
+        <w:t>Shimmer polishes can be:</w:t>
+      </w:r>
+    </w:p>
+    <w:p>
+      <w:pPr>
+        <w:pStyle w:val="ListParagraph"/>
+        <w:numPr>
+          <w:ilvl w:val="4"/>
+          <w:numId w:val="2"/>
+        </w:numPr>
+      </w:pPr>
+      <w:r>
+        <w:t>Ultrafine.</w:t>
+      </w:r>
+    </w:p>
+    <w:p>
+      <w:pPr>
+        <w:pStyle w:val="ListParagraph"/>
+        <w:numPr>
+          <w:ilvl w:val="4"/>
+          <w:numId w:val="2"/>
+        </w:numPr>
+      </w:pPr>
+      <w:r>
+        <w:t>Fine.</w:t>
+      </w:r>
+    </w:p>
+    <w:p>
+      <w:pPr>
+        <w:pStyle w:val="ListParagraph"/>
+        <w:numPr>
+          <w:ilvl w:val="4"/>
+          <w:numId w:val="2"/>
+        </w:numPr>
+      </w:pPr>
+      <w:r>
+        <w:t>Medium</w:t>
+      </w:r>
+    </w:p>
+    <w:p>
+      <w:pPr>
+        <w:pStyle w:val="ListParagraph"/>
+        <w:numPr>
+          <w:ilvl w:val="4"/>
+          <w:numId w:val="2"/>
+        </w:numPr>
+      </w:pPr>
+      <w:r>
+        <w:t>Linear Holographic</w:t>
+      </w:r>
+    </w:p>
+    <w:p>
+      <w:pPr>
+        <w:pStyle w:val="ListParagraph"/>
+        <w:numPr>
+          <w:ilvl w:val="4"/>
+          <w:numId w:val="2"/>
+        </w:numPr>
+      </w:pPr>
+      <w:r>
+        <w:t>Scattered Holographic</w:t>
+      </w:r>
+    </w:p>
+    <w:p>
+      <w:pPr>
+        <w:pStyle w:val="ListParagraph"/>
+        <w:numPr>
+          <w:ilvl w:val="3"/>
+          <w:numId w:val="2"/>
+        </w:numPr>
+      </w:pPr>
+      <w:r>
+        <w:t>Flake polishes can be:</w:t>
+      </w:r>
+    </w:p>
+    <w:p>
+      <w:pPr>
+        <w:pStyle w:val="ListParagraph"/>
+        <w:numPr>
+          <w:ilvl w:val="4"/>
+          <w:numId w:val="2"/>
+        </w:numPr>
+      </w:pPr>
+      <w:r>
+        <w:t>Small.</w:t>
+      </w:r>
+    </w:p>
+    <w:p>
+      <w:pPr>
+        <w:pStyle w:val="ListParagraph"/>
+        <w:numPr>
+          <w:ilvl w:val="4"/>
+          <w:numId w:val="2"/>
+        </w:numPr>
+      </w:pPr>
+      <w:r>
+        <w:t>Medium</w:t>
+      </w:r>
+    </w:p>
+    <w:p>
+      <w:pPr>
+        <w:pStyle w:val="ListParagraph"/>
+        <w:numPr>
+          <w:ilvl w:val="4"/>
+          <w:numId w:val="2"/>
+        </w:numPr>
+      </w:pPr>
+      <w:r>
+        <w:t>Large</w:t>
+      </w:r>
+    </w:p>
+    <w:p>
+      <w:pPr>
+        <w:pStyle w:val="ListParagraph"/>
+        <w:numPr>
+          <w:ilvl w:val="4"/>
+          <w:numId w:val="2"/>
+        </w:numPr>
+      </w:pPr>
+      <w:r>
+        <w:t>Metallic</w:t>
+      </w:r>
+    </w:p>
+    <w:p>
+      <w:pPr>
+        <w:pStyle w:val="ListParagraph"/>
+        <w:numPr>
+          <w:ilvl w:val="4"/>
+          <w:numId w:val="2"/>
+        </w:numPr>
+      </w:pPr>
+      <w:r>
+        <w:t>Holographic</w:t>
+      </w:r>
+    </w:p>
+    <w:p>
+      <w:pPr>
+        <w:pStyle w:val="ListParagraph"/>
+        <w:numPr>
+          <w:ilvl w:val="2"/>
+          <w:numId w:val="2"/>
+        </w:numPr>
       </w:pPr>
       <w:r>
         <w:t>Varchar(25)</w:t>
@@ -3064,57 +3534,49 @@
           <w:ilvl w:val="1"/>
           <w:numId w:val="2"/>
         </w:numPr>
-        <w:rPr>
-          <w:b/>
-          <w:bCs/>
-        </w:rPr>
-      </w:pPr>
-      <w:proofErr w:type="spellStart"/>
+      </w:pPr>
+      <w:r>
+        <w:t>Description</w:t>
+      </w:r>
+    </w:p>
+    <w:p>
+      <w:pPr>
+        <w:pStyle w:val="ListParagraph"/>
+        <w:numPr>
+          <w:ilvl w:val="2"/>
+          <w:numId w:val="2"/>
+        </w:numPr>
+      </w:pPr>
+      <w:r>
+        <w:t>A further description of the specific subcategory of finish.</w:t>
+      </w:r>
+    </w:p>
+    <w:p>
+      <w:pPr>
+        <w:pStyle w:val="ListParagraph"/>
+        <w:numPr>
+          <w:ilvl w:val="2"/>
+          <w:numId w:val="2"/>
+        </w:numPr>
+      </w:pPr>
       <w:r>
         <w:lastRenderedPageBreak/>
-        <w:t>IsCharity</w:t>
-      </w:r>
-      <w:proofErr w:type="spellEnd"/>
-    </w:p>
-    <w:p>
-      <w:pPr>
-        <w:pStyle w:val="ListParagraph"/>
-        <w:numPr>
-          <w:ilvl w:val="2"/>
-          <w:numId w:val="2"/>
-        </w:numPr>
-        <w:rPr>
-          <w:b/>
-          <w:bCs/>
-        </w:rPr>
-      </w:pPr>
-      <w:r>
-        <w:t xml:space="preserve">Identifies </w:t>
-      </w:r>
-      <w:proofErr w:type="gramStart"/>
-      <w:r>
-        <w:t>whether or not</w:t>
-      </w:r>
-      <w:proofErr w:type="gramEnd"/>
-      <w:r>
-        <w:t xml:space="preserve"> a nail polish is released in collaboration with a charity.</w:t>
-      </w:r>
-    </w:p>
-    <w:p>
-      <w:pPr>
-        <w:pStyle w:val="ListParagraph"/>
-        <w:numPr>
-          <w:ilvl w:val="2"/>
-          <w:numId w:val="2"/>
-        </w:numPr>
-        <w:rPr>
-          <w:b/>
-          <w:bCs/>
-        </w:rPr>
-      </w:pPr>
-      <w:r>
-        <w:t>Boolean</w:t>
-      </w:r>
+        <w:t>Varchar(80)</w:t>
+      </w:r>
+    </w:p>
+    <w:p>
+      <w:pPr>
+        <w:pStyle w:val="ListParagraph"/>
+        <w:numPr>
+          <w:ilvl w:val="0"/>
+          <w:numId w:val="2"/>
+        </w:numPr>
+      </w:pPr>
+      <w:proofErr w:type="spellStart"/>
+      <w:r>
+        <w:t>PolishFinish</w:t>
+      </w:r>
+      <w:proofErr w:type="spellEnd"/>
     </w:p>
     <w:p>
       <w:pPr>
@@ -3130,40 +3592,243 @@
       </w:pPr>
       <w:proofErr w:type="spellStart"/>
       <w:r>
-        <w:t>CharityName</w:t>
-      </w:r>
-      <w:proofErr w:type="spellEnd"/>
-    </w:p>
-    <w:p>
-      <w:pPr>
-        <w:pStyle w:val="ListParagraph"/>
-        <w:numPr>
-          <w:ilvl w:val="2"/>
-          <w:numId w:val="2"/>
-        </w:numPr>
-        <w:rPr>
-          <w:b/>
-          <w:bCs/>
-        </w:rPr>
-      </w:pPr>
-      <w:r>
-        <w:t>The name of the charity that the nail polish is raising funds for. May be NULL.</w:t>
-      </w:r>
-    </w:p>
-    <w:p>
-      <w:pPr>
-        <w:pStyle w:val="ListParagraph"/>
-        <w:numPr>
-          <w:ilvl w:val="2"/>
-          <w:numId w:val="2"/>
-        </w:numPr>
-        <w:rPr>
-          <w:b/>
-          <w:bCs/>
-        </w:rPr>
-      </w:pPr>
-      <w:r>
-        <w:t>Varchar(25)</w:t>
+        <w:rPr>
+          <w:b/>
+          <w:bCs/>
+        </w:rPr>
+        <w:t>PolishFinishID</w:t>
+      </w:r>
+      <w:proofErr w:type="spellEnd"/>
+    </w:p>
+    <w:p>
+      <w:pPr>
+        <w:pStyle w:val="ListParagraph"/>
+        <w:numPr>
+          <w:ilvl w:val="2"/>
+          <w:numId w:val="2"/>
+        </w:numPr>
+      </w:pPr>
+      <w:r>
+        <w:t xml:space="preserve">A unique identifier that </w:t>
+      </w:r>
+      <w:r>
+        <w:t xml:space="preserve">identifies each unique </w:t>
+      </w:r>
+      <w:proofErr w:type="spellStart"/>
+      <w:r>
+        <w:t>PolishFinish</w:t>
+      </w:r>
+      <w:proofErr w:type="spellEnd"/>
+      <w:r>
+        <w:t xml:space="preserve"> for each individual nail polish.</w:t>
+      </w:r>
+    </w:p>
+    <w:p>
+      <w:pPr>
+        <w:pStyle w:val="ListParagraph"/>
+        <w:numPr>
+          <w:ilvl w:val="2"/>
+          <w:numId w:val="2"/>
+        </w:numPr>
+      </w:pPr>
+      <w:r>
+        <w:t>INT</w:t>
+      </w:r>
+    </w:p>
+    <w:p>
+      <w:pPr>
+        <w:pStyle w:val="ListParagraph"/>
+        <w:numPr>
+          <w:ilvl w:val="1"/>
+          <w:numId w:val="2"/>
+        </w:numPr>
+      </w:pPr>
+      <w:proofErr w:type="spellStart"/>
+      <w:r>
+        <w:t>PolishID</w:t>
+      </w:r>
+      <w:proofErr w:type="spellEnd"/>
+    </w:p>
+    <w:p>
+      <w:pPr>
+        <w:pStyle w:val="ListParagraph"/>
+        <w:numPr>
+          <w:ilvl w:val="2"/>
+          <w:numId w:val="2"/>
+        </w:numPr>
+      </w:pPr>
+      <w:r>
+        <w:t>Foreign key</w:t>
+      </w:r>
+    </w:p>
+    <w:p>
+      <w:pPr>
+        <w:pStyle w:val="ListParagraph"/>
+        <w:numPr>
+          <w:ilvl w:val="2"/>
+          <w:numId w:val="2"/>
+        </w:numPr>
+      </w:pPr>
+      <w:r>
+        <w:t xml:space="preserve">Identifies the corresponding nail polish that such a </w:t>
+      </w:r>
+      <w:proofErr w:type="spellStart"/>
+      <w:r>
+        <w:t>PolishFinish</w:t>
+      </w:r>
+      <w:proofErr w:type="spellEnd"/>
+      <w:r>
+        <w:t xml:space="preserve"> may belong to, accounting for possibly duplicate </w:t>
+      </w:r>
+      <w:proofErr w:type="spellStart"/>
+      <w:r>
+        <w:t>PolishFinish</w:t>
+      </w:r>
+      <w:proofErr w:type="spellEnd"/>
+      <w:r>
+        <w:t xml:space="preserve"> combinations. Attempts to account for the fact that one polish may have several finishes.</w:t>
+      </w:r>
+    </w:p>
+    <w:p>
+      <w:pPr>
+        <w:pStyle w:val="ListParagraph"/>
+        <w:numPr>
+          <w:ilvl w:val="3"/>
+          <w:numId w:val="2"/>
+        </w:numPr>
+      </w:pPr>
+      <w:r>
+        <w:t xml:space="preserve">Example: a nail polish with blue fine shimmer particles, suspended in a purple jelly base, with green magnetic particles, that glows in the dark. </w:t>
+      </w:r>
+    </w:p>
+    <w:p>
+      <w:pPr>
+        <w:pStyle w:val="ListParagraph"/>
+        <w:numPr>
+          <w:ilvl w:val="2"/>
+          <w:numId w:val="2"/>
+        </w:numPr>
+      </w:pPr>
+      <w:r>
+        <w:t>INT</w:t>
+      </w:r>
+    </w:p>
+    <w:p>
+      <w:pPr>
+        <w:pStyle w:val="ListParagraph"/>
+        <w:numPr>
+          <w:ilvl w:val="1"/>
+          <w:numId w:val="2"/>
+        </w:numPr>
+      </w:pPr>
+      <w:proofErr w:type="spellStart"/>
+      <w:r>
+        <w:t>FinishID</w:t>
+      </w:r>
+      <w:proofErr w:type="spellEnd"/>
+    </w:p>
+    <w:p>
+      <w:pPr>
+        <w:pStyle w:val="ListParagraph"/>
+        <w:numPr>
+          <w:ilvl w:val="2"/>
+          <w:numId w:val="2"/>
+        </w:numPr>
+      </w:pPr>
+      <w:r>
+        <w:t>Foreign key</w:t>
+      </w:r>
+    </w:p>
+    <w:p>
+      <w:pPr>
+        <w:pStyle w:val="ListParagraph"/>
+        <w:numPr>
+          <w:ilvl w:val="2"/>
+          <w:numId w:val="2"/>
+        </w:numPr>
+      </w:pPr>
+      <w:r>
+        <w:t xml:space="preserve">Identifies the finish, or one of the finishes, a nail polish may have. </w:t>
+      </w:r>
+    </w:p>
+    <w:p>
+      <w:pPr>
+        <w:pStyle w:val="ListParagraph"/>
+        <w:numPr>
+          <w:ilvl w:val="2"/>
+          <w:numId w:val="2"/>
+        </w:numPr>
+      </w:pPr>
+      <w:r>
+        <w:t>INT</w:t>
+      </w:r>
+    </w:p>
+    <w:p>
+      <w:pPr>
+        <w:pStyle w:val="ListParagraph"/>
+        <w:numPr>
+          <w:ilvl w:val="1"/>
+          <w:numId w:val="2"/>
+        </w:numPr>
+      </w:pPr>
+      <w:proofErr w:type="spellStart"/>
+      <w:r>
+        <w:t>FinishDetailID</w:t>
+      </w:r>
+      <w:proofErr w:type="spellEnd"/>
+    </w:p>
+    <w:p>
+      <w:pPr>
+        <w:pStyle w:val="ListParagraph"/>
+        <w:numPr>
+          <w:ilvl w:val="2"/>
+          <w:numId w:val="2"/>
+        </w:numPr>
+      </w:pPr>
+      <w:r>
+        <w:t>Foreign key</w:t>
+      </w:r>
+    </w:p>
+    <w:p>
+      <w:pPr>
+        <w:pStyle w:val="ListParagraph"/>
+        <w:numPr>
+          <w:ilvl w:val="2"/>
+          <w:numId w:val="2"/>
+        </w:numPr>
+      </w:pPr>
+      <w:r>
+        <w:t>Identifies the subcategory of finish a nail polish may have</w:t>
+      </w:r>
+      <w:r>
+        <w:t xml:space="preserve">, if applicable </w:t>
+      </w:r>
+      <w:r>
+        <w:t xml:space="preserve">(can be NULL). </w:t>
+      </w:r>
+    </w:p>
+    <w:p>
+      <w:pPr>
+        <w:pStyle w:val="ListParagraph"/>
+        <w:numPr>
+          <w:ilvl w:val="3"/>
+          <w:numId w:val="2"/>
+        </w:numPr>
+      </w:pPr>
+      <w:r>
+        <w:t>For example: a crème finish is a crème finish and cannot be categorized further. However, a shimmer finish can have many unique shimmer subtypes.</w:t>
+      </w:r>
+    </w:p>
+    <w:p>
+      <w:pPr>
+        <w:pStyle w:val="ListParagraph"/>
+        <w:numPr>
+          <w:ilvl w:val="2"/>
+          <w:numId w:val="2"/>
+        </w:numPr>
+      </w:pPr>
+      <w:r>
+        <w:t>INT</w:t>
       </w:r>
     </w:p>
     <w:p>
@@ -3175,7 +3840,7 @@
         </w:numPr>
       </w:pPr>
       <w:r>
-        <w:t>Finish</w:t>
+        <w:t>Event</w:t>
       </w:r>
     </w:p>
     <w:p>
@@ -3196,753 +3861,8 @@
           <w:b/>
           <w:bCs/>
         </w:rPr>
-        <w:t>FinishID</w:t>
-      </w:r>
-      <w:proofErr w:type="spellEnd"/>
-    </w:p>
-    <w:p>
-      <w:pPr>
-        <w:pStyle w:val="ListParagraph"/>
-        <w:numPr>
-          <w:ilvl w:val="2"/>
-          <w:numId w:val="2"/>
-        </w:numPr>
-        <w:rPr>
-          <w:b/>
-          <w:bCs/>
-        </w:rPr>
-      </w:pPr>
-      <w:r>
-        <w:t xml:space="preserve">A unique identifier for the primary finish. V </w:t>
-      </w:r>
-    </w:p>
-    <w:p>
-      <w:pPr>
-        <w:pStyle w:val="ListParagraph"/>
-        <w:numPr>
-          <w:ilvl w:val="2"/>
-          <w:numId w:val="2"/>
-        </w:numPr>
-        <w:rPr>
-          <w:b/>
-          <w:bCs/>
-        </w:rPr>
-      </w:pPr>
-      <w:r>
-        <w:t>INT</w:t>
-      </w:r>
-    </w:p>
-    <w:p>
-      <w:pPr>
-        <w:pStyle w:val="ListParagraph"/>
-        <w:numPr>
-          <w:ilvl w:val="1"/>
-          <w:numId w:val="2"/>
-        </w:numPr>
-      </w:pPr>
-      <w:r>
-        <w:t>Name</w:t>
-      </w:r>
-    </w:p>
-    <w:p>
-      <w:pPr>
-        <w:pStyle w:val="ListParagraph"/>
-        <w:numPr>
-          <w:ilvl w:val="2"/>
-          <w:numId w:val="2"/>
-        </w:numPr>
-      </w:pPr>
-      <w:r>
-        <w:t>The name of the finish. Can take values ‘crème’ ‘shimmer’ ‘jelly’ ‘flake’ ‘</w:t>
-      </w:r>
-      <w:proofErr w:type="spellStart"/>
-      <w:r>
-        <w:t>crelly</w:t>
-      </w:r>
-      <w:proofErr w:type="spellEnd"/>
-      <w:r>
-        <w:t>’ ‘glitter’</w:t>
-      </w:r>
-    </w:p>
-    <w:p>
-      <w:pPr>
-        <w:pStyle w:val="ListParagraph"/>
-        <w:numPr>
-          <w:ilvl w:val="2"/>
-          <w:numId w:val="2"/>
-        </w:numPr>
-      </w:pPr>
-      <w:r>
-        <w:t>Varchar(12)</w:t>
-      </w:r>
-    </w:p>
-    <w:p>
-      <w:pPr>
-        <w:pStyle w:val="ListParagraph"/>
-        <w:numPr>
-          <w:ilvl w:val="1"/>
-          <w:numId w:val="2"/>
-        </w:numPr>
-      </w:pPr>
-      <w:r>
-        <w:t>Description</w:t>
-      </w:r>
-    </w:p>
-    <w:p>
-      <w:pPr>
-        <w:pStyle w:val="ListParagraph"/>
-        <w:numPr>
-          <w:ilvl w:val="2"/>
-          <w:numId w:val="2"/>
-        </w:numPr>
-      </w:pPr>
-      <w:r>
-        <w:t>A description of said finish.</w:t>
-      </w:r>
-    </w:p>
-    <w:p>
-      <w:pPr>
-        <w:pStyle w:val="ListParagraph"/>
-        <w:numPr>
-          <w:ilvl w:val="2"/>
-          <w:numId w:val="2"/>
-        </w:numPr>
-      </w:pPr>
-      <w:r>
-        <w:t>Varchar(80)</w:t>
-      </w:r>
-    </w:p>
-    <w:p>
-      <w:pPr>
-        <w:pStyle w:val="ListParagraph"/>
-        <w:numPr>
-          <w:ilvl w:val="0"/>
-          <w:numId w:val="2"/>
-        </w:numPr>
-      </w:pPr>
-      <w:proofErr w:type="spellStart"/>
-      <w:r>
-        <w:t>FinishDetail</w:t>
-      </w:r>
-      <w:proofErr w:type="spellEnd"/>
-      <w:r>
-        <w:t>:</w:t>
-      </w:r>
-    </w:p>
-    <w:p>
-      <w:pPr>
-        <w:pStyle w:val="ListParagraph"/>
-        <w:numPr>
-          <w:ilvl w:val="1"/>
-          <w:numId w:val="2"/>
-        </w:numPr>
-        <w:rPr>
-          <w:b/>
-          <w:bCs/>
-        </w:rPr>
-      </w:pPr>
-      <w:proofErr w:type="spellStart"/>
-      <w:r>
-        <w:rPr>
-          <w:b/>
-          <w:bCs/>
-        </w:rPr>
-        <w:t>FinishDetailID</w:t>
-      </w:r>
-      <w:proofErr w:type="spellEnd"/>
-    </w:p>
-    <w:p>
-      <w:pPr>
-        <w:pStyle w:val="ListParagraph"/>
-        <w:numPr>
-          <w:ilvl w:val="2"/>
-          <w:numId w:val="2"/>
-        </w:numPr>
-      </w:pPr>
-      <w:r>
-        <w:t>A unique identifier for each additional subcategory of primary finishes.</w:t>
-      </w:r>
-    </w:p>
-    <w:p>
-      <w:pPr>
-        <w:pStyle w:val="ListParagraph"/>
-        <w:numPr>
-          <w:ilvl w:val="2"/>
-          <w:numId w:val="2"/>
-        </w:numPr>
-      </w:pPr>
-      <w:r>
-        <w:t>INT</w:t>
-      </w:r>
-    </w:p>
-    <w:p>
-      <w:pPr>
-        <w:pStyle w:val="ListParagraph"/>
-        <w:numPr>
-          <w:ilvl w:val="1"/>
-          <w:numId w:val="2"/>
-        </w:numPr>
-      </w:pPr>
-      <w:proofErr w:type="spellStart"/>
-      <w:r>
-        <w:t>FinishID</w:t>
-      </w:r>
-      <w:proofErr w:type="spellEnd"/>
-    </w:p>
-    <w:p>
-      <w:pPr>
-        <w:pStyle w:val="ListParagraph"/>
-        <w:numPr>
-          <w:ilvl w:val="2"/>
-          <w:numId w:val="2"/>
-        </w:numPr>
-      </w:pPr>
-      <w:r>
-        <w:t>Foreign Key</w:t>
-      </w:r>
-    </w:p>
-    <w:p>
-      <w:pPr>
-        <w:pStyle w:val="ListParagraph"/>
-        <w:numPr>
-          <w:ilvl w:val="2"/>
-          <w:numId w:val="2"/>
-        </w:numPr>
-      </w:pPr>
-      <w:r>
-        <w:t xml:space="preserve">Holds the corresponding finish that the subcategory is part of. </w:t>
-      </w:r>
-    </w:p>
-    <w:p>
-      <w:pPr>
-        <w:pStyle w:val="ListParagraph"/>
-        <w:numPr>
-          <w:ilvl w:val="2"/>
-          <w:numId w:val="2"/>
-        </w:numPr>
-      </w:pPr>
-      <w:r>
-        <w:t>INT</w:t>
-      </w:r>
-    </w:p>
-    <w:p>
-      <w:pPr>
-        <w:pStyle w:val="ListParagraph"/>
-        <w:numPr>
-          <w:ilvl w:val="1"/>
-          <w:numId w:val="2"/>
-        </w:numPr>
-      </w:pPr>
-      <w:proofErr w:type="spellStart"/>
-      <w:r>
-        <w:t>DetailName</w:t>
-      </w:r>
-      <w:proofErr w:type="spellEnd"/>
-    </w:p>
-    <w:p>
-      <w:pPr>
-        <w:pStyle w:val="ListParagraph"/>
-        <w:numPr>
-          <w:ilvl w:val="2"/>
-          <w:numId w:val="2"/>
-        </w:numPr>
-      </w:pPr>
-      <w:r>
-        <w:t>The name of the subcategory of finish. Examples include, but are not limited to:</w:t>
-      </w:r>
-    </w:p>
-    <w:p>
-      <w:pPr>
-        <w:pStyle w:val="ListParagraph"/>
-        <w:numPr>
-          <w:ilvl w:val="3"/>
-          <w:numId w:val="2"/>
-        </w:numPr>
-      </w:pPr>
-      <w:r>
-        <w:t>Shimmer polishes can be:</w:t>
-      </w:r>
-    </w:p>
-    <w:p>
-      <w:pPr>
-        <w:pStyle w:val="ListParagraph"/>
-        <w:numPr>
-          <w:ilvl w:val="4"/>
-          <w:numId w:val="2"/>
-        </w:numPr>
-      </w:pPr>
-      <w:r>
-        <w:t>Ultrafine.</w:t>
-      </w:r>
-    </w:p>
-    <w:p>
-      <w:pPr>
-        <w:pStyle w:val="ListParagraph"/>
-        <w:numPr>
-          <w:ilvl w:val="4"/>
-          <w:numId w:val="2"/>
-        </w:numPr>
-      </w:pPr>
-      <w:r>
-        <w:t>Fine.</w:t>
-      </w:r>
-    </w:p>
-    <w:p>
-      <w:pPr>
-        <w:pStyle w:val="ListParagraph"/>
-        <w:numPr>
-          <w:ilvl w:val="4"/>
-          <w:numId w:val="2"/>
-        </w:numPr>
-      </w:pPr>
-      <w:r>
-        <w:t>Medium</w:t>
-      </w:r>
-    </w:p>
-    <w:p>
-      <w:pPr>
-        <w:pStyle w:val="ListParagraph"/>
-        <w:numPr>
-          <w:ilvl w:val="4"/>
-          <w:numId w:val="2"/>
-        </w:numPr>
-      </w:pPr>
-      <w:r>
-        <w:t>Linear Holographic</w:t>
-      </w:r>
-    </w:p>
-    <w:p>
-      <w:pPr>
-        <w:pStyle w:val="ListParagraph"/>
-        <w:numPr>
-          <w:ilvl w:val="4"/>
-          <w:numId w:val="2"/>
-        </w:numPr>
-      </w:pPr>
-      <w:r>
-        <w:t>Scattered Holographic</w:t>
-      </w:r>
-    </w:p>
-    <w:p>
-      <w:pPr>
-        <w:pStyle w:val="ListParagraph"/>
-        <w:numPr>
-          <w:ilvl w:val="3"/>
-          <w:numId w:val="2"/>
-        </w:numPr>
-      </w:pPr>
-      <w:r>
-        <w:t>Flake polishes can be:</w:t>
-      </w:r>
-    </w:p>
-    <w:p>
-      <w:pPr>
-        <w:pStyle w:val="ListParagraph"/>
-        <w:numPr>
-          <w:ilvl w:val="4"/>
-          <w:numId w:val="2"/>
-        </w:numPr>
-      </w:pPr>
-      <w:r>
-        <w:lastRenderedPageBreak/>
-        <w:t>Small.</w:t>
-      </w:r>
-    </w:p>
-    <w:p>
-      <w:pPr>
-        <w:pStyle w:val="ListParagraph"/>
-        <w:numPr>
-          <w:ilvl w:val="4"/>
-          <w:numId w:val="2"/>
-        </w:numPr>
-      </w:pPr>
-      <w:r>
-        <w:t>Medium</w:t>
-      </w:r>
-    </w:p>
-    <w:p>
-      <w:pPr>
-        <w:pStyle w:val="ListParagraph"/>
-        <w:numPr>
-          <w:ilvl w:val="4"/>
-          <w:numId w:val="2"/>
-        </w:numPr>
-      </w:pPr>
-      <w:r>
-        <w:t>Large</w:t>
-      </w:r>
-    </w:p>
-    <w:p>
-      <w:pPr>
-        <w:pStyle w:val="ListParagraph"/>
-        <w:numPr>
-          <w:ilvl w:val="4"/>
-          <w:numId w:val="2"/>
-        </w:numPr>
-      </w:pPr>
-      <w:r>
-        <w:t>Metallic</w:t>
-      </w:r>
-    </w:p>
-    <w:p>
-      <w:pPr>
-        <w:pStyle w:val="ListParagraph"/>
-        <w:numPr>
-          <w:ilvl w:val="4"/>
-          <w:numId w:val="2"/>
-        </w:numPr>
-      </w:pPr>
-      <w:r>
-        <w:t>Holographic</w:t>
-      </w:r>
-    </w:p>
-    <w:p>
-      <w:pPr>
-        <w:pStyle w:val="ListParagraph"/>
-        <w:numPr>
-          <w:ilvl w:val="2"/>
-          <w:numId w:val="2"/>
-        </w:numPr>
-      </w:pPr>
-      <w:r>
-        <w:t>Varchar(25)</w:t>
-      </w:r>
-    </w:p>
-    <w:p>
-      <w:pPr>
-        <w:pStyle w:val="ListParagraph"/>
-        <w:numPr>
-          <w:ilvl w:val="1"/>
-          <w:numId w:val="2"/>
-        </w:numPr>
-      </w:pPr>
-      <w:r>
-        <w:t>Description</w:t>
-      </w:r>
-    </w:p>
-    <w:p>
-      <w:pPr>
-        <w:pStyle w:val="ListParagraph"/>
-        <w:numPr>
-          <w:ilvl w:val="2"/>
-          <w:numId w:val="2"/>
-        </w:numPr>
-      </w:pPr>
-      <w:r>
-        <w:t>A further description of the specific subcategory of finish.</w:t>
-      </w:r>
-    </w:p>
-    <w:p>
-      <w:pPr>
-        <w:pStyle w:val="ListParagraph"/>
-        <w:numPr>
-          <w:ilvl w:val="2"/>
-          <w:numId w:val="2"/>
-        </w:numPr>
-      </w:pPr>
-      <w:r>
-        <w:t>Varchar(80)</w:t>
-      </w:r>
-    </w:p>
-    <w:p>
-      <w:pPr>
-        <w:pStyle w:val="ListParagraph"/>
-        <w:numPr>
-          <w:ilvl w:val="0"/>
-          <w:numId w:val="2"/>
-        </w:numPr>
-      </w:pPr>
-      <w:proofErr w:type="spellStart"/>
-      <w:r>
-        <w:t>PolishFinish</w:t>
-      </w:r>
-      <w:proofErr w:type="spellEnd"/>
-    </w:p>
-    <w:p>
-      <w:pPr>
-        <w:pStyle w:val="ListParagraph"/>
-        <w:numPr>
-          <w:ilvl w:val="1"/>
-          <w:numId w:val="2"/>
-        </w:numPr>
-        <w:rPr>
-          <w:b/>
-          <w:bCs/>
-        </w:rPr>
-      </w:pPr>
-      <w:proofErr w:type="spellStart"/>
-      <w:r>
-        <w:rPr>
-          <w:b/>
-          <w:bCs/>
-        </w:rPr>
-        <w:t>PolishFinishID</w:t>
-      </w:r>
-      <w:proofErr w:type="spellEnd"/>
-    </w:p>
-    <w:p>
-      <w:pPr>
-        <w:pStyle w:val="ListParagraph"/>
-        <w:numPr>
-          <w:ilvl w:val="2"/>
-          <w:numId w:val="2"/>
-        </w:numPr>
-      </w:pPr>
-      <w:r>
-        <w:t xml:space="preserve">A unique identifier that </w:t>
-      </w:r>
-      <w:r>
-        <w:t xml:space="preserve">identifies each unique </w:t>
-      </w:r>
-      <w:proofErr w:type="spellStart"/>
-      <w:r>
-        <w:t>PolishFinish</w:t>
-      </w:r>
-      <w:proofErr w:type="spellEnd"/>
-      <w:r>
-        <w:t xml:space="preserve"> for each individual nail polish.</w:t>
-      </w:r>
-    </w:p>
-    <w:p>
-      <w:pPr>
-        <w:pStyle w:val="ListParagraph"/>
-        <w:numPr>
-          <w:ilvl w:val="2"/>
-          <w:numId w:val="2"/>
-        </w:numPr>
-      </w:pPr>
-      <w:r>
-        <w:t>INT</w:t>
-      </w:r>
-    </w:p>
-    <w:p>
-      <w:pPr>
-        <w:pStyle w:val="ListParagraph"/>
-        <w:numPr>
-          <w:ilvl w:val="1"/>
-          <w:numId w:val="2"/>
-        </w:numPr>
-      </w:pPr>
-      <w:proofErr w:type="spellStart"/>
-      <w:r>
-        <w:t>PolishID</w:t>
-      </w:r>
-      <w:proofErr w:type="spellEnd"/>
-    </w:p>
-    <w:p>
-      <w:pPr>
-        <w:pStyle w:val="ListParagraph"/>
-        <w:numPr>
-          <w:ilvl w:val="2"/>
-          <w:numId w:val="2"/>
-        </w:numPr>
-      </w:pPr>
-      <w:r>
-        <w:t>Foreign key</w:t>
-      </w:r>
-    </w:p>
-    <w:p>
-      <w:pPr>
-        <w:pStyle w:val="ListParagraph"/>
-        <w:numPr>
-          <w:ilvl w:val="2"/>
-          <w:numId w:val="2"/>
-        </w:numPr>
-      </w:pPr>
-      <w:r>
-        <w:t xml:space="preserve">Identifies the corresponding nail polish that such a </w:t>
-      </w:r>
-      <w:proofErr w:type="spellStart"/>
-      <w:r>
-        <w:t>PolishFinish</w:t>
-      </w:r>
-      <w:proofErr w:type="spellEnd"/>
-      <w:r>
-        <w:t xml:space="preserve"> may belong to, accounting for possibly duplicate </w:t>
-      </w:r>
-      <w:proofErr w:type="spellStart"/>
-      <w:r>
-        <w:t>PolishFinish</w:t>
-      </w:r>
-      <w:proofErr w:type="spellEnd"/>
-      <w:r>
-        <w:t xml:space="preserve"> combinations. Attempts to account for the fact that one polish may have several finishes.</w:t>
-      </w:r>
-    </w:p>
-    <w:p>
-      <w:pPr>
-        <w:pStyle w:val="ListParagraph"/>
-        <w:numPr>
-          <w:ilvl w:val="3"/>
-          <w:numId w:val="2"/>
-        </w:numPr>
-      </w:pPr>
-      <w:r>
-        <w:t xml:space="preserve">Example: a nail polish with blue fine shimmer particles, suspended in a purple jelly base, with green magnetic particles, that glows in the dark. </w:t>
-      </w:r>
-    </w:p>
-    <w:p>
-      <w:pPr>
-        <w:pStyle w:val="ListParagraph"/>
-        <w:numPr>
-          <w:ilvl w:val="2"/>
-          <w:numId w:val="2"/>
-        </w:numPr>
-      </w:pPr>
-      <w:r>
-        <w:t>INT</w:t>
-      </w:r>
-    </w:p>
-    <w:p>
-      <w:pPr>
-        <w:pStyle w:val="ListParagraph"/>
-        <w:numPr>
-          <w:ilvl w:val="1"/>
-          <w:numId w:val="2"/>
-        </w:numPr>
-      </w:pPr>
-      <w:proofErr w:type="spellStart"/>
-      <w:r>
-        <w:t>FinishID</w:t>
-      </w:r>
-      <w:proofErr w:type="spellEnd"/>
-    </w:p>
-    <w:p>
-      <w:pPr>
-        <w:pStyle w:val="ListParagraph"/>
-        <w:numPr>
-          <w:ilvl w:val="2"/>
-          <w:numId w:val="2"/>
-        </w:numPr>
-      </w:pPr>
-      <w:r>
-        <w:t>Foreign key</w:t>
-      </w:r>
-    </w:p>
-    <w:p>
-      <w:pPr>
-        <w:pStyle w:val="ListParagraph"/>
-        <w:numPr>
-          <w:ilvl w:val="2"/>
-          <w:numId w:val="2"/>
-        </w:numPr>
-      </w:pPr>
-      <w:r>
-        <w:t xml:space="preserve">Identifies the finish, or one of the finishes, a nail polish may have. </w:t>
-      </w:r>
-    </w:p>
-    <w:p>
-      <w:pPr>
-        <w:pStyle w:val="ListParagraph"/>
-        <w:numPr>
-          <w:ilvl w:val="2"/>
-          <w:numId w:val="2"/>
-        </w:numPr>
-      </w:pPr>
-      <w:r>
-        <w:t>INT</w:t>
-      </w:r>
-    </w:p>
-    <w:p>
-      <w:pPr>
-        <w:pStyle w:val="ListParagraph"/>
-        <w:numPr>
-          <w:ilvl w:val="1"/>
-          <w:numId w:val="2"/>
-        </w:numPr>
-      </w:pPr>
-      <w:proofErr w:type="spellStart"/>
-      <w:r>
-        <w:t>FinishDetailID</w:t>
-      </w:r>
-      <w:proofErr w:type="spellEnd"/>
-    </w:p>
-    <w:p>
-      <w:pPr>
-        <w:pStyle w:val="ListParagraph"/>
-        <w:numPr>
-          <w:ilvl w:val="2"/>
-          <w:numId w:val="2"/>
-        </w:numPr>
-      </w:pPr>
-      <w:r>
-        <w:t>Foreign key</w:t>
-      </w:r>
-    </w:p>
-    <w:p>
-      <w:pPr>
-        <w:pStyle w:val="ListParagraph"/>
-        <w:numPr>
-          <w:ilvl w:val="2"/>
-          <w:numId w:val="2"/>
-        </w:numPr>
-      </w:pPr>
-      <w:r>
-        <w:t>Identifies the subcategory of finish a nail polish may have</w:t>
-      </w:r>
-      <w:r>
-        <w:t xml:space="preserve">, if applicable </w:t>
-      </w:r>
-      <w:r>
-        <w:t xml:space="preserve">(can be NULL). </w:t>
-      </w:r>
-    </w:p>
-    <w:p>
-      <w:pPr>
-        <w:pStyle w:val="ListParagraph"/>
-        <w:numPr>
-          <w:ilvl w:val="3"/>
-          <w:numId w:val="2"/>
-        </w:numPr>
-      </w:pPr>
-      <w:r>
-        <w:t>For example: a crème finish is a crème finish and cannot be categorized further. However, a shimmer finish can have many unique shimmer subtypes.</w:t>
-      </w:r>
-    </w:p>
-    <w:p>
-      <w:pPr>
-        <w:pStyle w:val="ListParagraph"/>
-        <w:numPr>
-          <w:ilvl w:val="2"/>
-          <w:numId w:val="2"/>
-        </w:numPr>
-      </w:pPr>
-      <w:r>
-        <w:t>INT</w:t>
-      </w:r>
-    </w:p>
-    <w:p>
-      <w:pPr>
-        <w:pStyle w:val="ListParagraph"/>
-        <w:numPr>
-          <w:ilvl w:val="0"/>
-          <w:numId w:val="2"/>
-        </w:numPr>
-      </w:pPr>
-      <w:r>
         <w:t>Event</w:t>
       </w:r>
-    </w:p>
-    <w:p>
-      <w:pPr>
-        <w:pStyle w:val="ListParagraph"/>
-        <w:numPr>
-          <w:ilvl w:val="1"/>
-          <w:numId w:val="2"/>
-        </w:numPr>
-        <w:rPr>
-          <w:b/>
-          <w:bCs/>
-        </w:rPr>
-      </w:pPr>
-      <w:proofErr w:type="spellStart"/>
-      <w:r>
-        <w:rPr>
-          <w:b/>
-          <w:bCs/>
-        </w:rPr>
-        <w:t>Event</w:t>
-      </w:r>
       <w:r>
         <w:rPr>
           <w:b/>
@@ -3961,7 +3881,6 @@
         </w:numPr>
       </w:pPr>
       <w:r>
-        <w:lastRenderedPageBreak/>
         <w:t>Identifies the unique event that a nail polish may be part of.</w:t>
       </w:r>
     </w:p>
@@ -4057,6 +3976,7 @@
         </w:numPr>
       </w:pPr>
       <w:r>
+        <w:lastRenderedPageBreak/>
         <w:t xml:space="preserve">May only have one </w:t>
       </w:r>
       <w:r>
@@ -4252,6 +4172,56 @@
           <w:numId w:val="2"/>
         </w:numPr>
       </w:pPr>
+      <w:proofErr w:type="spellStart"/>
+      <w:r>
+        <w:t>OrganizerID</w:t>
+      </w:r>
+      <w:proofErr w:type="spellEnd"/>
+    </w:p>
+    <w:p>
+      <w:pPr>
+        <w:pStyle w:val="ListParagraph"/>
+        <w:numPr>
+          <w:ilvl w:val="2"/>
+          <w:numId w:val="2"/>
+        </w:numPr>
+      </w:pPr>
+      <w:r>
+        <w:t>Foreign key</w:t>
+      </w:r>
+    </w:p>
+    <w:p>
+      <w:pPr>
+        <w:pStyle w:val="ListParagraph"/>
+        <w:numPr>
+          <w:ilvl w:val="2"/>
+          <w:numId w:val="2"/>
+        </w:numPr>
+      </w:pPr>
+      <w:r>
+        <w:t>The organizing group that may coordinate such an event.</w:t>
+      </w:r>
+    </w:p>
+    <w:p>
+      <w:pPr>
+        <w:pStyle w:val="ListParagraph"/>
+        <w:numPr>
+          <w:ilvl w:val="2"/>
+          <w:numId w:val="2"/>
+        </w:numPr>
+      </w:pPr>
+      <w:r>
+        <w:t>INT</w:t>
+      </w:r>
+    </w:p>
+    <w:p>
+      <w:pPr>
+        <w:pStyle w:val="ListParagraph"/>
+        <w:numPr>
+          <w:ilvl w:val="0"/>
+          <w:numId w:val="2"/>
+        </w:numPr>
+      </w:pPr>
       <w:r>
         <w:t>Theme</w:t>
       </w:r>
@@ -4260,21 +4230,278 @@
       <w:pPr>
         <w:pStyle w:val="ListParagraph"/>
         <w:numPr>
-          <w:ilvl w:val="2"/>
-          <w:numId w:val="2"/>
-        </w:numPr>
-      </w:pPr>
-      <w:r>
-        <w:t>The theme of an event. Not all events may be themed (although this is exceedingly rare)</w:t>
-      </w:r>
-    </w:p>
-    <w:p>
-      <w:pPr>
-        <w:pStyle w:val="ListParagraph"/>
-        <w:numPr>
           <w:ilvl w:val="1"/>
           <w:numId w:val="2"/>
         </w:numPr>
+        <w:rPr>
+          <w:b/>
+          <w:bCs/>
+        </w:rPr>
+      </w:pPr>
+      <w:proofErr w:type="spellStart"/>
+      <w:r>
+        <w:rPr>
+          <w:b/>
+          <w:bCs/>
+        </w:rPr>
+        <w:t>ThemeID</w:t>
+      </w:r>
+      <w:proofErr w:type="spellEnd"/>
+    </w:p>
+    <w:p>
+      <w:pPr>
+        <w:pStyle w:val="ListParagraph"/>
+        <w:numPr>
+          <w:ilvl w:val="2"/>
+          <w:numId w:val="2"/>
+        </w:numPr>
+        <w:rPr>
+          <w:b/>
+          <w:bCs/>
+        </w:rPr>
+      </w:pPr>
+      <w:r>
+        <w:t>Unique identifier for the theme that an event or a collection may have.</w:t>
+      </w:r>
+    </w:p>
+    <w:p>
+      <w:pPr>
+        <w:pStyle w:val="ListParagraph"/>
+        <w:numPr>
+          <w:ilvl w:val="2"/>
+          <w:numId w:val="2"/>
+        </w:numPr>
+        <w:rPr>
+          <w:b/>
+          <w:bCs/>
+        </w:rPr>
+      </w:pPr>
+      <w:r>
+        <w:t>INT</w:t>
+      </w:r>
+    </w:p>
+    <w:p>
+      <w:pPr>
+        <w:pStyle w:val="ListParagraph"/>
+        <w:numPr>
+          <w:ilvl w:val="1"/>
+          <w:numId w:val="2"/>
+        </w:numPr>
+      </w:pPr>
+      <w:proofErr w:type="spellStart"/>
+      <w:r>
+        <w:t>Theme</w:t>
+      </w:r>
+      <w:r>
+        <w:t>Name</w:t>
+      </w:r>
+      <w:proofErr w:type="spellEnd"/>
+    </w:p>
+    <w:p>
+      <w:pPr>
+        <w:pStyle w:val="ListParagraph"/>
+        <w:numPr>
+          <w:ilvl w:val="2"/>
+          <w:numId w:val="2"/>
+        </w:numPr>
+      </w:pPr>
+      <w:r>
+        <w:t xml:space="preserve">The </w:t>
+      </w:r>
+      <w:r>
+        <w:t xml:space="preserve">name of </w:t>
+      </w:r>
+      <w:r>
+        <w:t>theme of an event</w:t>
+      </w:r>
+      <w:r>
+        <w:t xml:space="preserve"> or collection</w:t>
+      </w:r>
+      <w:r>
+        <w:t>. Not all events</w:t>
+      </w:r>
+      <w:r>
+        <w:t xml:space="preserve"> or collections </w:t>
+      </w:r>
+      <w:r>
+        <w:t xml:space="preserve"> may be themed (although this is rare)</w:t>
+      </w:r>
+      <w:r>
+        <w:t>.</w:t>
+      </w:r>
+    </w:p>
+    <w:p>
+      <w:pPr>
+        <w:pStyle w:val="ListParagraph"/>
+        <w:numPr>
+          <w:ilvl w:val="2"/>
+          <w:numId w:val="2"/>
+        </w:numPr>
+        <w:rPr>
+          <w:b/>
+          <w:bCs/>
+        </w:rPr>
+      </w:pPr>
+      <w:r>
+        <w:t>Examples include:</w:t>
+      </w:r>
+    </w:p>
+    <w:p>
+      <w:pPr>
+        <w:pStyle w:val="ListParagraph"/>
+        <w:numPr>
+          <w:ilvl w:val="3"/>
+          <w:numId w:val="2"/>
+        </w:numPr>
+        <w:rPr>
+          <w:b/>
+          <w:bCs/>
+        </w:rPr>
+      </w:pPr>
+      <w:r>
+        <w:t>OPI Downtown LA Collection – Themed around the colors in Los Angeles, CA.</w:t>
+      </w:r>
+    </w:p>
+    <w:p>
+      <w:pPr>
+        <w:pStyle w:val="ListParagraph"/>
+        <w:numPr>
+          <w:ilvl w:val="3"/>
+          <w:numId w:val="2"/>
+        </w:numPr>
+        <w:rPr>
+          <w:b/>
+          <w:bCs/>
+        </w:rPr>
+      </w:pPr>
+      <w:r>
+        <w:t>Cirque Colors Surfer’s Crush – Themed around a day at the beach.</w:t>
+      </w:r>
+    </w:p>
+    <w:p>
+      <w:pPr>
+        <w:pStyle w:val="ListParagraph"/>
+        <w:numPr>
+          <w:ilvl w:val="3"/>
+          <w:numId w:val="2"/>
+        </w:numPr>
+        <w:rPr>
+          <w:b/>
+          <w:bCs/>
+        </w:rPr>
+      </w:pPr>
+      <w:r>
+        <w:lastRenderedPageBreak/>
+        <w:t xml:space="preserve">Bee’s Knees Lacquer Elden Ring – Themed around the role-playing action game, Elden Ring. </w:t>
+      </w:r>
+    </w:p>
+    <w:p>
+      <w:pPr>
+        <w:pStyle w:val="ListParagraph"/>
+        <w:numPr>
+          <w:ilvl w:val="3"/>
+          <w:numId w:val="2"/>
+        </w:numPr>
+        <w:rPr>
+          <w:b/>
+          <w:bCs/>
+        </w:rPr>
+      </w:pPr>
+      <w:r>
+        <w:t xml:space="preserve">Polish Pick Up Tropical Forest May 2025 – Several nail polish brands released a single themed polish on the Polish Pick Up website, themed around things found in a tropical forest. </w:t>
+      </w:r>
+    </w:p>
+    <w:p>
+      <w:pPr>
+        <w:pStyle w:val="ListParagraph"/>
+        <w:numPr>
+          <w:ilvl w:val="2"/>
+          <w:numId w:val="2"/>
+        </w:numPr>
+      </w:pPr>
+    </w:p>
+    <w:p>
+      <w:pPr>
+        <w:pStyle w:val="ListParagraph"/>
+        <w:numPr>
+          <w:ilvl w:val="2"/>
+          <w:numId w:val="2"/>
+        </w:numPr>
+      </w:pPr>
+      <w:r>
+        <w:t>Varchar(35)</w:t>
+      </w:r>
+    </w:p>
+    <w:p>
+      <w:pPr>
+        <w:pStyle w:val="ListParagraph"/>
+        <w:numPr>
+          <w:ilvl w:val="1"/>
+          <w:numId w:val="2"/>
+        </w:numPr>
+      </w:pPr>
+      <w:proofErr w:type="spellStart"/>
+      <w:r>
+        <w:t>ThemeDescription</w:t>
+      </w:r>
+      <w:proofErr w:type="spellEnd"/>
+    </w:p>
+    <w:p>
+      <w:pPr>
+        <w:pStyle w:val="ListParagraph"/>
+        <w:numPr>
+          <w:ilvl w:val="2"/>
+          <w:numId w:val="2"/>
+        </w:numPr>
+      </w:pPr>
+      <w:r>
+        <w:t>The description of a theme, including what may count as part of a theme.</w:t>
+      </w:r>
+    </w:p>
+    <w:p>
+      <w:pPr>
+        <w:pStyle w:val="ListParagraph"/>
+        <w:numPr>
+          <w:ilvl w:val="2"/>
+          <w:numId w:val="2"/>
+        </w:numPr>
+      </w:pPr>
+      <w:r>
+        <w:t xml:space="preserve">Varchar(80) </w:t>
+      </w:r>
+    </w:p>
+    <w:p>
+      <w:pPr>
+        <w:pStyle w:val="ListParagraph"/>
+        <w:numPr>
+          <w:ilvl w:val="1"/>
+          <w:numId w:val="2"/>
+        </w:numPr>
+        <w:rPr>
+          <w:b/>
+          <w:bCs/>
+        </w:rPr>
+      </w:pPr>
+    </w:p>
+    <w:p>
+      <w:pPr>
+        <w:pStyle w:val="ListParagraph"/>
+        <w:numPr>
+          <w:ilvl w:val="0"/>
+          <w:numId w:val="2"/>
+        </w:numPr>
+      </w:pPr>
+      <w:r>
+        <w:t>Organizer</w:t>
+      </w:r>
+    </w:p>
+    <w:p>
+      <w:pPr>
+        <w:pStyle w:val="ListParagraph"/>
+        <w:numPr>
+          <w:ilvl w:val="1"/>
+          <w:numId w:val="2"/>
+        </w:numPr>
       </w:pPr>
       <w:proofErr w:type="spellStart"/>
       <w:r>
@@ -4291,69 +4518,6 @@
         </w:numPr>
       </w:pPr>
       <w:r>
-        <w:t>Foreign key</w:t>
-      </w:r>
-    </w:p>
-    <w:p>
-      <w:pPr>
-        <w:pStyle w:val="ListParagraph"/>
-        <w:numPr>
-          <w:ilvl w:val="2"/>
-          <w:numId w:val="2"/>
-        </w:numPr>
-      </w:pPr>
-      <w:r>
-        <w:t>The organizing group that may coordinate such an event.</w:t>
-      </w:r>
-    </w:p>
-    <w:p>
-      <w:pPr>
-        <w:pStyle w:val="ListParagraph"/>
-        <w:numPr>
-          <w:ilvl w:val="2"/>
-          <w:numId w:val="2"/>
-        </w:numPr>
-      </w:pPr>
-      <w:r>
-        <w:t>INT</w:t>
-      </w:r>
-    </w:p>
-    <w:p>
-      <w:pPr>
-        <w:pStyle w:val="ListParagraph"/>
-        <w:numPr>
-          <w:ilvl w:val="0"/>
-          <w:numId w:val="2"/>
-        </w:numPr>
-      </w:pPr>
-      <w:r>
-        <w:t>Organizer</w:t>
-      </w:r>
-    </w:p>
-    <w:p>
-      <w:pPr>
-        <w:pStyle w:val="ListParagraph"/>
-        <w:numPr>
-          <w:ilvl w:val="1"/>
-          <w:numId w:val="2"/>
-        </w:numPr>
-      </w:pPr>
-      <w:proofErr w:type="spellStart"/>
-      <w:r>
-        <w:t>OrganizerID</w:t>
-      </w:r>
-      <w:proofErr w:type="spellEnd"/>
-    </w:p>
-    <w:p>
-      <w:pPr>
-        <w:pStyle w:val="ListParagraph"/>
-        <w:numPr>
-          <w:ilvl w:val="2"/>
-          <w:numId w:val="2"/>
-        </w:numPr>
-      </w:pPr>
-      <w:r>
-        <w:lastRenderedPageBreak/>
         <w:t xml:space="preserve">An identifying integer that corresponds to an organizer for a nail polish </w:t>
       </w:r>
       <w:proofErr w:type="gramStart"/>

</xml_diff>

<commit_message>
Added ThemeID to Collection and Event
</commit_message>
<xml_diff>
--- a/NailDB_Data_Dictionary.docx
+++ b/NailDB_Data_Dictionary.docx
@@ -3089,13 +3089,509 @@
       <w:pPr>
         <w:pStyle w:val="ListParagraph"/>
         <w:numPr>
+          <w:ilvl w:val="1"/>
+          <w:numId w:val="2"/>
+        </w:numPr>
+        <w:rPr>
+          <w:b/>
+          <w:bCs/>
+        </w:rPr>
+      </w:pPr>
+      <w:proofErr w:type="spellStart"/>
+      <w:r>
+        <w:t>EventID</w:t>
+      </w:r>
+      <w:proofErr w:type="spellEnd"/>
+    </w:p>
+    <w:p>
+      <w:pPr>
+        <w:pStyle w:val="ListParagraph"/>
+        <w:numPr>
+          <w:ilvl w:val="2"/>
+          <w:numId w:val="2"/>
+        </w:numPr>
+        <w:rPr>
+          <w:b/>
+          <w:bCs/>
+        </w:rPr>
+      </w:pPr>
+      <w:r>
+        <w:lastRenderedPageBreak/>
+        <w:t>Foreign Key</w:t>
+      </w:r>
+    </w:p>
+    <w:p>
+      <w:pPr>
+        <w:pStyle w:val="ListParagraph"/>
+        <w:numPr>
+          <w:ilvl w:val="2"/>
+          <w:numId w:val="2"/>
+        </w:numPr>
+        <w:rPr>
+          <w:b/>
+          <w:bCs/>
+        </w:rPr>
+      </w:pPr>
+      <w:r>
+        <w:t>Identifier for the theme of the collection. See Theme table for more details.</w:t>
+      </w:r>
+    </w:p>
+    <w:p>
+      <w:pPr>
+        <w:pStyle w:val="ListParagraph"/>
+        <w:numPr>
+          <w:ilvl w:val="2"/>
+          <w:numId w:val="2"/>
+        </w:numPr>
+        <w:rPr>
+          <w:b/>
+          <w:bCs/>
+        </w:rPr>
+      </w:pPr>
+      <w:r>
+        <w:t>INT</w:t>
+      </w:r>
+    </w:p>
+    <w:p>
+      <w:pPr>
+        <w:pStyle w:val="ListParagraph"/>
+        <w:numPr>
           <w:ilvl w:val="0"/>
           <w:numId w:val="2"/>
         </w:numPr>
       </w:pPr>
       <w:r>
+        <w:t>Finish</w:t>
+      </w:r>
+    </w:p>
+    <w:p>
+      <w:pPr>
+        <w:pStyle w:val="ListParagraph"/>
+        <w:numPr>
+          <w:ilvl w:val="1"/>
+          <w:numId w:val="2"/>
+        </w:numPr>
+        <w:rPr>
+          <w:b/>
+          <w:bCs/>
+        </w:rPr>
+      </w:pPr>
+      <w:proofErr w:type="spellStart"/>
+      <w:r>
+        <w:rPr>
+          <w:b/>
+          <w:bCs/>
+        </w:rPr>
+        <w:t>FinishID</w:t>
+      </w:r>
+      <w:proofErr w:type="spellEnd"/>
+    </w:p>
+    <w:p>
+      <w:pPr>
+        <w:pStyle w:val="ListParagraph"/>
+        <w:numPr>
+          <w:ilvl w:val="2"/>
+          <w:numId w:val="2"/>
+        </w:numPr>
+        <w:rPr>
+          <w:b/>
+          <w:bCs/>
+        </w:rPr>
+      </w:pPr>
+      <w:r>
+        <w:t xml:space="preserve">A unique identifier for the primary finish. V </w:t>
+      </w:r>
+    </w:p>
+    <w:p>
+      <w:pPr>
+        <w:pStyle w:val="ListParagraph"/>
+        <w:numPr>
+          <w:ilvl w:val="2"/>
+          <w:numId w:val="2"/>
+        </w:numPr>
+        <w:rPr>
+          <w:b/>
+          <w:bCs/>
+        </w:rPr>
+      </w:pPr>
+      <w:r>
+        <w:t>INT</w:t>
+      </w:r>
+    </w:p>
+    <w:p>
+      <w:pPr>
+        <w:pStyle w:val="ListParagraph"/>
+        <w:numPr>
+          <w:ilvl w:val="1"/>
+          <w:numId w:val="2"/>
+        </w:numPr>
+      </w:pPr>
+      <w:r>
+        <w:t>Name</w:t>
+      </w:r>
+    </w:p>
+    <w:p>
+      <w:pPr>
+        <w:pStyle w:val="ListParagraph"/>
+        <w:numPr>
+          <w:ilvl w:val="2"/>
+          <w:numId w:val="2"/>
+        </w:numPr>
+      </w:pPr>
+      <w:r>
+        <w:t>The name of the finish. Can take values ‘crème’ ‘shimmer’ ‘jelly’ ‘flake’ ‘</w:t>
+      </w:r>
+      <w:proofErr w:type="spellStart"/>
+      <w:r>
+        <w:t>crelly</w:t>
+      </w:r>
+      <w:proofErr w:type="spellEnd"/>
+      <w:r>
+        <w:t>’ ‘glitter’</w:t>
+      </w:r>
+    </w:p>
+    <w:p>
+      <w:pPr>
+        <w:pStyle w:val="ListParagraph"/>
+        <w:numPr>
+          <w:ilvl w:val="2"/>
+          <w:numId w:val="2"/>
+        </w:numPr>
+      </w:pPr>
+      <w:r>
+        <w:t>Varchar(12)</w:t>
+      </w:r>
+    </w:p>
+    <w:p>
+      <w:pPr>
+        <w:pStyle w:val="ListParagraph"/>
+        <w:numPr>
+          <w:ilvl w:val="1"/>
+          <w:numId w:val="2"/>
+        </w:numPr>
+      </w:pPr>
+      <w:r>
+        <w:t>Description</w:t>
+      </w:r>
+    </w:p>
+    <w:p>
+      <w:pPr>
+        <w:pStyle w:val="ListParagraph"/>
+        <w:numPr>
+          <w:ilvl w:val="2"/>
+          <w:numId w:val="2"/>
+        </w:numPr>
+      </w:pPr>
+      <w:r>
+        <w:t>A description of said finish.</w:t>
+      </w:r>
+    </w:p>
+    <w:p>
+      <w:pPr>
+        <w:pStyle w:val="ListParagraph"/>
+        <w:numPr>
+          <w:ilvl w:val="2"/>
+          <w:numId w:val="2"/>
+        </w:numPr>
+      </w:pPr>
+      <w:r>
+        <w:t>Varchar(80)</w:t>
+      </w:r>
+    </w:p>
+    <w:p>
+      <w:pPr>
+        <w:pStyle w:val="ListParagraph"/>
+        <w:numPr>
+          <w:ilvl w:val="0"/>
+          <w:numId w:val="2"/>
+        </w:numPr>
+      </w:pPr>
+      <w:proofErr w:type="spellStart"/>
+      <w:r>
+        <w:t>FinishDetail</w:t>
+      </w:r>
+      <w:proofErr w:type="spellEnd"/>
+      <w:r>
+        <w:t>:</w:t>
+      </w:r>
+    </w:p>
+    <w:p>
+      <w:pPr>
+        <w:pStyle w:val="ListParagraph"/>
+        <w:numPr>
+          <w:ilvl w:val="1"/>
+          <w:numId w:val="2"/>
+        </w:numPr>
+        <w:rPr>
+          <w:b/>
+          <w:bCs/>
+        </w:rPr>
+      </w:pPr>
+      <w:proofErr w:type="spellStart"/>
+      <w:r>
+        <w:rPr>
+          <w:b/>
+          <w:bCs/>
+        </w:rPr>
+        <w:t>FinishDetailID</w:t>
+      </w:r>
+      <w:proofErr w:type="spellEnd"/>
+    </w:p>
+    <w:p>
+      <w:pPr>
+        <w:pStyle w:val="ListParagraph"/>
+        <w:numPr>
+          <w:ilvl w:val="2"/>
+          <w:numId w:val="2"/>
+        </w:numPr>
+      </w:pPr>
+      <w:r>
+        <w:t>A unique identifier for each additional subcategory of primary finishes.</w:t>
+      </w:r>
+    </w:p>
+    <w:p>
+      <w:pPr>
+        <w:pStyle w:val="ListParagraph"/>
+        <w:numPr>
+          <w:ilvl w:val="2"/>
+          <w:numId w:val="2"/>
+        </w:numPr>
+      </w:pPr>
+      <w:r>
+        <w:t>INT</w:t>
+      </w:r>
+    </w:p>
+    <w:p>
+      <w:pPr>
+        <w:pStyle w:val="ListParagraph"/>
+        <w:numPr>
+          <w:ilvl w:val="1"/>
+          <w:numId w:val="2"/>
+        </w:numPr>
+      </w:pPr>
+      <w:proofErr w:type="spellStart"/>
+      <w:r>
+        <w:t>FinishID</w:t>
+      </w:r>
+      <w:proofErr w:type="spellEnd"/>
+    </w:p>
+    <w:p>
+      <w:pPr>
+        <w:pStyle w:val="ListParagraph"/>
+        <w:numPr>
+          <w:ilvl w:val="2"/>
+          <w:numId w:val="2"/>
+        </w:numPr>
+      </w:pPr>
+      <w:r>
+        <w:t>Foreign Key</w:t>
+      </w:r>
+    </w:p>
+    <w:p>
+      <w:pPr>
+        <w:pStyle w:val="ListParagraph"/>
+        <w:numPr>
+          <w:ilvl w:val="2"/>
+          <w:numId w:val="2"/>
+        </w:numPr>
+      </w:pPr>
+      <w:r>
+        <w:t xml:space="preserve">Holds the corresponding finish that the subcategory is part of. </w:t>
+      </w:r>
+    </w:p>
+    <w:p>
+      <w:pPr>
+        <w:pStyle w:val="ListParagraph"/>
+        <w:numPr>
+          <w:ilvl w:val="2"/>
+          <w:numId w:val="2"/>
+        </w:numPr>
+      </w:pPr>
+      <w:r>
+        <w:t>INT</w:t>
+      </w:r>
+    </w:p>
+    <w:p>
+      <w:pPr>
+        <w:pStyle w:val="ListParagraph"/>
+        <w:numPr>
+          <w:ilvl w:val="1"/>
+          <w:numId w:val="2"/>
+        </w:numPr>
+      </w:pPr>
+      <w:proofErr w:type="spellStart"/>
+      <w:r>
+        <w:t>DetailName</w:t>
+      </w:r>
+      <w:proofErr w:type="spellEnd"/>
+    </w:p>
+    <w:p>
+      <w:pPr>
+        <w:pStyle w:val="ListParagraph"/>
+        <w:numPr>
+          <w:ilvl w:val="2"/>
+          <w:numId w:val="2"/>
+        </w:numPr>
+      </w:pPr>
+      <w:r>
+        <w:t>The name of the subcategory of finish. Examples include, but are not limited to:</w:t>
+      </w:r>
+    </w:p>
+    <w:p>
+      <w:pPr>
+        <w:pStyle w:val="ListParagraph"/>
+        <w:numPr>
+          <w:ilvl w:val="3"/>
+          <w:numId w:val="2"/>
+        </w:numPr>
+      </w:pPr>
+      <w:r>
+        <w:t>Shimmer polishes can be:</w:t>
+      </w:r>
+    </w:p>
+    <w:p>
+      <w:pPr>
+        <w:pStyle w:val="ListParagraph"/>
+        <w:numPr>
+          <w:ilvl w:val="4"/>
+          <w:numId w:val="2"/>
+        </w:numPr>
+      </w:pPr>
+      <w:r>
+        <w:t>Ultrafine.</w:t>
+      </w:r>
+    </w:p>
+    <w:p>
+      <w:pPr>
+        <w:pStyle w:val="ListParagraph"/>
+        <w:numPr>
+          <w:ilvl w:val="4"/>
+          <w:numId w:val="2"/>
+        </w:numPr>
+      </w:pPr>
+      <w:r>
+        <w:t>Fine.</w:t>
+      </w:r>
+    </w:p>
+    <w:p>
+      <w:pPr>
+        <w:pStyle w:val="ListParagraph"/>
+        <w:numPr>
+          <w:ilvl w:val="4"/>
+          <w:numId w:val="2"/>
+        </w:numPr>
+      </w:pPr>
+      <w:r>
+        <w:t>Medium</w:t>
+      </w:r>
+    </w:p>
+    <w:p>
+      <w:pPr>
+        <w:pStyle w:val="ListParagraph"/>
+        <w:numPr>
+          <w:ilvl w:val="4"/>
+          <w:numId w:val="2"/>
+        </w:numPr>
+      </w:pPr>
+      <w:r>
+        <w:t>Linear Holographic</w:t>
+      </w:r>
+    </w:p>
+    <w:p>
+      <w:pPr>
+        <w:pStyle w:val="ListParagraph"/>
+        <w:numPr>
+          <w:ilvl w:val="4"/>
+          <w:numId w:val="2"/>
+        </w:numPr>
+      </w:pPr>
+      <w:r>
+        <w:t>Scattered Holographic</w:t>
+      </w:r>
+    </w:p>
+    <w:p>
+      <w:pPr>
+        <w:pStyle w:val="ListParagraph"/>
+        <w:numPr>
+          <w:ilvl w:val="3"/>
+          <w:numId w:val="2"/>
+        </w:numPr>
+      </w:pPr>
+      <w:r>
+        <w:t>Flake polishes can be:</w:t>
+      </w:r>
+    </w:p>
+    <w:p>
+      <w:pPr>
+        <w:pStyle w:val="ListParagraph"/>
+        <w:numPr>
+          <w:ilvl w:val="4"/>
+          <w:numId w:val="2"/>
+        </w:numPr>
+      </w:pPr>
+      <w:r>
+        <w:t>Small.</w:t>
+      </w:r>
+    </w:p>
+    <w:p>
+      <w:pPr>
+        <w:pStyle w:val="ListParagraph"/>
+        <w:numPr>
+          <w:ilvl w:val="4"/>
+          <w:numId w:val="2"/>
+        </w:numPr>
+      </w:pPr>
+      <w:r>
+        <w:t>Medium</w:t>
+      </w:r>
+    </w:p>
+    <w:p>
+      <w:pPr>
+        <w:pStyle w:val="ListParagraph"/>
+        <w:numPr>
+          <w:ilvl w:val="4"/>
+          <w:numId w:val="2"/>
+        </w:numPr>
+      </w:pPr>
+      <w:r>
+        <w:t>Large</w:t>
+      </w:r>
+    </w:p>
+    <w:p>
+      <w:pPr>
+        <w:pStyle w:val="ListParagraph"/>
+        <w:numPr>
+          <w:ilvl w:val="4"/>
+          <w:numId w:val="2"/>
+        </w:numPr>
+      </w:pPr>
+      <w:r>
+        <w:t>Metallic</w:t>
+      </w:r>
+    </w:p>
+    <w:p>
+      <w:pPr>
+        <w:pStyle w:val="ListParagraph"/>
+        <w:numPr>
+          <w:ilvl w:val="4"/>
+          <w:numId w:val="2"/>
+        </w:numPr>
+      </w:pPr>
+      <w:r>
         <w:lastRenderedPageBreak/>
-        <w:t>Finish</w:t>
+        <w:t>Holographic</w:t>
+      </w:r>
+    </w:p>
+    <w:p>
+      <w:pPr>
+        <w:pStyle w:val="ListParagraph"/>
+        <w:numPr>
+          <w:ilvl w:val="2"/>
+          <w:numId w:val="2"/>
+        </w:numPr>
+      </w:pPr>
+      <w:r>
+        <w:t>Varchar(25)</w:t>
       </w:r>
     </w:p>
     <w:p>
@@ -3105,17 +3601,194 @@
           <w:ilvl w:val="1"/>
           <w:numId w:val="2"/>
         </w:numPr>
-        <w:rPr>
-          <w:b/>
-          <w:bCs/>
-        </w:rPr>
-      </w:pPr>
-      <w:proofErr w:type="spellStart"/>
-      <w:r>
-        <w:rPr>
-          <w:b/>
-          <w:bCs/>
-        </w:rPr>
+      </w:pPr>
+      <w:r>
+        <w:t>Description</w:t>
+      </w:r>
+    </w:p>
+    <w:p>
+      <w:pPr>
+        <w:pStyle w:val="ListParagraph"/>
+        <w:numPr>
+          <w:ilvl w:val="2"/>
+          <w:numId w:val="2"/>
+        </w:numPr>
+      </w:pPr>
+      <w:r>
+        <w:t>A further description of the specific subcategory of finish.</w:t>
+      </w:r>
+    </w:p>
+    <w:p>
+      <w:pPr>
+        <w:pStyle w:val="ListParagraph"/>
+        <w:numPr>
+          <w:ilvl w:val="2"/>
+          <w:numId w:val="2"/>
+        </w:numPr>
+      </w:pPr>
+      <w:r>
+        <w:t>Varchar(80)</w:t>
+      </w:r>
+    </w:p>
+    <w:p>
+      <w:pPr>
+        <w:pStyle w:val="ListParagraph"/>
+        <w:numPr>
+          <w:ilvl w:val="0"/>
+          <w:numId w:val="2"/>
+        </w:numPr>
+      </w:pPr>
+      <w:proofErr w:type="spellStart"/>
+      <w:r>
+        <w:t>PolishFinish</w:t>
+      </w:r>
+      <w:proofErr w:type="spellEnd"/>
+    </w:p>
+    <w:p>
+      <w:pPr>
+        <w:pStyle w:val="ListParagraph"/>
+        <w:numPr>
+          <w:ilvl w:val="1"/>
+          <w:numId w:val="2"/>
+        </w:numPr>
+        <w:rPr>
+          <w:b/>
+          <w:bCs/>
+        </w:rPr>
+      </w:pPr>
+      <w:proofErr w:type="spellStart"/>
+      <w:r>
+        <w:rPr>
+          <w:b/>
+          <w:bCs/>
+        </w:rPr>
+        <w:t>PolishFinishID</w:t>
+      </w:r>
+      <w:proofErr w:type="spellEnd"/>
+    </w:p>
+    <w:p>
+      <w:pPr>
+        <w:pStyle w:val="ListParagraph"/>
+        <w:numPr>
+          <w:ilvl w:val="2"/>
+          <w:numId w:val="2"/>
+        </w:numPr>
+      </w:pPr>
+      <w:r>
+        <w:t xml:space="preserve">A unique identifier that </w:t>
+      </w:r>
+      <w:r>
+        <w:t xml:space="preserve">identifies each unique </w:t>
+      </w:r>
+      <w:proofErr w:type="spellStart"/>
+      <w:r>
+        <w:t>PolishFinish</w:t>
+      </w:r>
+      <w:proofErr w:type="spellEnd"/>
+      <w:r>
+        <w:t xml:space="preserve"> for each individual nail polish.</w:t>
+      </w:r>
+    </w:p>
+    <w:p>
+      <w:pPr>
+        <w:pStyle w:val="ListParagraph"/>
+        <w:numPr>
+          <w:ilvl w:val="2"/>
+          <w:numId w:val="2"/>
+        </w:numPr>
+      </w:pPr>
+      <w:r>
+        <w:t>INT</w:t>
+      </w:r>
+    </w:p>
+    <w:p>
+      <w:pPr>
+        <w:pStyle w:val="ListParagraph"/>
+        <w:numPr>
+          <w:ilvl w:val="1"/>
+          <w:numId w:val="2"/>
+        </w:numPr>
+      </w:pPr>
+      <w:proofErr w:type="spellStart"/>
+      <w:r>
+        <w:t>PolishID</w:t>
+      </w:r>
+      <w:proofErr w:type="spellEnd"/>
+    </w:p>
+    <w:p>
+      <w:pPr>
+        <w:pStyle w:val="ListParagraph"/>
+        <w:numPr>
+          <w:ilvl w:val="2"/>
+          <w:numId w:val="2"/>
+        </w:numPr>
+      </w:pPr>
+      <w:r>
+        <w:t>Foreign key</w:t>
+      </w:r>
+    </w:p>
+    <w:p>
+      <w:pPr>
+        <w:pStyle w:val="ListParagraph"/>
+        <w:numPr>
+          <w:ilvl w:val="2"/>
+          <w:numId w:val="2"/>
+        </w:numPr>
+      </w:pPr>
+      <w:r>
+        <w:t xml:space="preserve">Identifies the corresponding nail polish that such a </w:t>
+      </w:r>
+      <w:proofErr w:type="spellStart"/>
+      <w:r>
+        <w:t>PolishFinish</w:t>
+      </w:r>
+      <w:proofErr w:type="spellEnd"/>
+      <w:r>
+        <w:t xml:space="preserve"> may belong to, accounting for possibly duplicate </w:t>
+      </w:r>
+      <w:proofErr w:type="spellStart"/>
+      <w:r>
+        <w:t>PolishFinish</w:t>
+      </w:r>
+      <w:proofErr w:type="spellEnd"/>
+      <w:r>
+        <w:t xml:space="preserve"> combinations. Attempts to account for the fact that one polish may have several finishes.</w:t>
+      </w:r>
+    </w:p>
+    <w:p>
+      <w:pPr>
+        <w:pStyle w:val="ListParagraph"/>
+        <w:numPr>
+          <w:ilvl w:val="3"/>
+          <w:numId w:val="2"/>
+        </w:numPr>
+      </w:pPr>
+      <w:r>
+        <w:t xml:space="preserve">Example: a nail polish with blue fine shimmer particles, suspended in a purple jelly base, with green magnetic particles, that glows in the dark. </w:t>
+      </w:r>
+    </w:p>
+    <w:p>
+      <w:pPr>
+        <w:pStyle w:val="ListParagraph"/>
+        <w:numPr>
+          <w:ilvl w:val="2"/>
+          <w:numId w:val="2"/>
+        </w:numPr>
+      </w:pPr>
+      <w:r>
+        <w:t>INT</w:t>
+      </w:r>
+    </w:p>
+    <w:p>
+      <w:pPr>
+        <w:pStyle w:val="ListParagraph"/>
+        <w:numPr>
+          <w:ilvl w:val="1"/>
+          <w:numId w:val="2"/>
+        </w:numPr>
+      </w:pPr>
+      <w:proofErr w:type="spellStart"/>
+      <w:r>
         <w:t>FinishID</w:t>
       </w:r>
       <w:proofErr w:type="spellEnd"/>
@@ -3127,26 +3800,30 @@
           <w:ilvl w:val="2"/>
           <w:numId w:val="2"/>
         </w:numPr>
-        <w:rPr>
-          <w:b/>
-          <w:bCs/>
-        </w:rPr>
-      </w:pPr>
-      <w:r>
-        <w:t xml:space="preserve">A unique identifier for the primary finish. V </w:t>
-      </w:r>
-    </w:p>
-    <w:p>
-      <w:pPr>
-        <w:pStyle w:val="ListParagraph"/>
-        <w:numPr>
-          <w:ilvl w:val="2"/>
-          <w:numId w:val="2"/>
-        </w:numPr>
-        <w:rPr>
-          <w:b/>
-          <w:bCs/>
-        </w:rPr>
+      </w:pPr>
+      <w:r>
+        <w:t>Foreign key</w:t>
+      </w:r>
+    </w:p>
+    <w:p>
+      <w:pPr>
+        <w:pStyle w:val="ListParagraph"/>
+        <w:numPr>
+          <w:ilvl w:val="2"/>
+          <w:numId w:val="2"/>
+        </w:numPr>
+      </w:pPr>
+      <w:r>
+        <w:t xml:space="preserve">Identifies the finish, or one of the finishes, a nail polish may have. </w:t>
+      </w:r>
+    </w:p>
+    <w:p>
+      <w:pPr>
+        <w:pStyle w:val="ListParagraph"/>
+        <w:numPr>
+          <w:ilvl w:val="2"/>
+          <w:numId w:val="2"/>
+        </w:numPr>
       </w:pPr>
       <w:r>
         <w:t>INT</w:t>
@@ -3160,6 +3837,139 @@
           <w:numId w:val="2"/>
         </w:numPr>
       </w:pPr>
+      <w:proofErr w:type="spellStart"/>
+      <w:r>
+        <w:t>FinishDetailID</w:t>
+      </w:r>
+      <w:proofErr w:type="spellEnd"/>
+    </w:p>
+    <w:p>
+      <w:pPr>
+        <w:pStyle w:val="ListParagraph"/>
+        <w:numPr>
+          <w:ilvl w:val="2"/>
+          <w:numId w:val="2"/>
+        </w:numPr>
+      </w:pPr>
+      <w:r>
+        <w:t>Foreign key</w:t>
+      </w:r>
+    </w:p>
+    <w:p>
+      <w:pPr>
+        <w:pStyle w:val="ListParagraph"/>
+        <w:numPr>
+          <w:ilvl w:val="2"/>
+          <w:numId w:val="2"/>
+        </w:numPr>
+      </w:pPr>
+      <w:r>
+        <w:t>Identifies the subcategory of finish a nail polish may have</w:t>
+      </w:r>
+      <w:r>
+        <w:t xml:space="preserve">, if applicable </w:t>
+      </w:r>
+      <w:r>
+        <w:t xml:space="preserve">(can be NULL). </w:t>
+      </w:r>
+    </w:p>
+    <w:p>
+      <w:pPr>
+        <w:pStyle w:val="ListParagraph"/>
+        <w:numPr>
+          <w:ilvl w:val="3"/>
+          <w:numId w:val="2"/>
+        </w:numPr>
+      </w:pPr>
+      <w:r>
+        <w:t>For example: a crème finish is a crème finish and cannot be categorized further. However, a shimmer finish can have many unique shimmer subtypes.</w:t>
+      </w:r>
+    </w:p>
+    <w:p>
+      <w:pPr>
+        <w:pStyle w:val="ListParagraph"/>
+        <w:numPr>
+          <w:ilvl w:val="2"/>
+          <w:numId w:val="2"/>
+        </w:numPr>
+      </w:pPr>
+      <w:r>
+        <w:t>INT</w:t>
+      </w:r>
+    </w:p>
+    <w:p>
+      <w:pPr>
+        <w:pStyle w:val="ListParagraph"/>
+        <w:numPr>
+          <w:ilvl w:val="0"/>
+          <w:numId w:val="2"/>
+        </w:numPr>
+      </w:pPr>
+      <w:r>
+        <w:t>Event</w:t>
+      </w:r>
+    </w:p>
+    <w:p>
+      <w:pPr>
+        <w:pStyle w:val="ListParagraph"/>
+        <w:numPr>
+          <w:ilvl w:val="1"/>
+          <w:numId w:val="2"/>
+        </w:numPr>
+        <w:rPr>
+          <w:b/>
+          <w:bCs/>
+        </w:rPr>
+      </w:pPr>
+      <w:proofErr w:type="spellStart"/>
+      <w:r>
+        <w:rPr>
+          <w:b/>
+          <w:bCs/>
+        </w:rPr>
+        <w:t>Event</w:t>
+      </w:r>
+      <w:r>
+        <w:rPr>
+          <w:b/>
+          <w:bCs/>
+        </w:rPr>
+        <w:t>ID</w:t>
+      </w:r>
+      <w:proofErr w:type="spellEnd"/>
+    </w:p>
+    <w:p>
+      <w:pPr>
+        <w:pStyle w:val="ListParagraph"/>
+        <w:numPr>
+          <w:ilvl w:val="2"/>
+          <w:numId w:val="2"/>
+        </w:numPr>
+      </w:pPr>
+      <w:r>
+        <w:t>Identifies the unique event that a nail polish may be part of.</w:t>
+      </w:r>
+    </w:p>
+    <w:p>
+      <w:pPr>
+        <w:pStyle w:val="ListParagraph"/>
+        <w:numPr>
+          <w:ilvl w:val="2"/>
+          <w:numId w:val="2"/>
+        </w:numPr>
+      </w:pPr>
+      <w:r>
+        <w:t>INT</w:t>
+      </w:r>
+    </w:p>
+    <w:p>
+      <w:pPr>
+        <w:pStyle w:val="ListParagraph"/>
+        <w:numPr>
+          <w:ilvl w:val="1"/>
+          <w:numId w:val="2"/>
+        </w:numPr>
+      </w:pPr>
       <w:r>
         <w:t>Name</w:t>
       </w:r>
@@ -3173,750 +3983,7 @@
         </w:numPr>
       </w:pPr>
       <w:r>
-        <w:t>The name of the finish. Can take values ‘crème’ ‘shimmer’ ‘jelly’ ‘flake’ ‘</w:t>
-      </w:r>
-      <w:proofErr w:type="spellStart"/>
-      <w:r>
-        <w:t>crelly</w:t>
-      </w:r>
-      <w:proofErr w:type="spellEnd"/>
-      <w:r>
-        <w:t>’ ‘glitter’</w:t>
-      </w:r>
-    </w:p>
-    <w:p>
-      <w:pPr>
-        <w:pStyle w:val="ListParagraph"/>
-        <w:numPr>
-          <w:ilvl w:val="2"/>
-          <w:numId w:val="2"/>
-        </w:numPr>
-      </w:pPr>
-      <w:r>
-        <w:t>Varchar(12)</w:t>
-      </w:r>
-    </w:p>
-    <w:p>
-      <w:pPr>
-        <w:pStyle w:val="ListParagraph"/>
-        <w:numPr>
-          <w:ilvl w:val="1"/>
-          <w:numId w:val="2"/>
-        </w:numPr>
-      </w:pPr>
-      <w:r>
-        <w:t>Description</w:t>
-      </w:r>
-    </w:p>
-    <w:p>
-      <w:pPr>
-        <w:pStyle w:val="ListParagraph"/>
-        <w:numPr>
-          <w:ilvl w:val="2"/>
-          <w:numId w:val="2"/>
-        </w:numPr>
-      </w:pPr>
-      <w:r>
-        <w:t>A description of said finish.</w:t>
-      </w:r>
-    </w:p>
-    <w:p>
-      <w:pPr>
-        <w:pStyle w:val="ListParagraph"/>
-        <w:numPr>
-          <w:ilvl w:val="2"/>
-          <w:numId w:val="2"/>
-        </w:numPr>
-      </w:pPr>
-      <w:r>
-        <w:t>Varchar(80)</w:t>
-      </w:r>
-    </w:p>
-    <w:p>
-      <w:pPr>
-        <w:pStyle w:val="ListParagraph"/>
-        <w:numPr>
-          <w:ilvl w:val="0"/>
-          <w:numId w:val="2"/>
-        </w:numPr>
-      </w:pPr>
-      <w:proofErr w:type="spellStart"/>
-      <w:r>
-        <w:t>FinishDetail</w:t>
-      </w:r>
-      <w:proofErr w:type="spellEnd"/>
-      <w:r>
-        <w:t>:</w:t>
-      </w:r>
-    </w:p>
-    <w:p>
-      <w:pPr>
-        <w:pStyle w:val="ListParagraph"/>
-        <w:numPr>
-          <w:ilvl w:val="1"/>
-          <w:numId w:val="2"/>
-        </w:numPr>
-        <w:rPr>
-          <w:b/>
-          <w:bCs/>
-        </w:rPr>
-      </w:pPr>
-      <w:proofErr w:type="spellStart"/>
-      <w:r>
-        <w:rPr>
-          <w:b/>
-          <w:bCs/>
-        </w:rPr>
-        <w:t>FinishDetailID</w:t>
-      </w:r>
-      <w:proofErr w:type="spellEnd"/>
-    </w:p>
-    <w:p>
-      <w:pPr>
-        <w:pStyle w:val="ListParagraph"/>
-        <w:numPr>
-          <w:ilvl w:val="2"/>
-          <w:numId w:val="2"/>
-        </w:numPr>
-      </w:pPr>
-      <w:r>
-        <w:t>A unique identifier for each additional subcategory of primary finishes.</w:t>
-      </w:r>
-    </w:p>
-    <w:p>
-      <w:pPr>
-        <w:pStyle w:val="ListParagraph"/>
-        <w:numPr>
-          <w:ilvl w:val="2"/>
-          <w:numId w:val="2"/>
-        </w:numPr>
-      </w:pPr>
-      <w:r>
-        <w:t>INT</w:t>
-      </w:r>
-    </w:p>
-    <w:p>
-      <w:pPr>
-        <w:pStyle w:val="ListParagraph"/>
-        <w:numPr>
-          <w:ilvl w:val="1"/>
-          <w:numId w:val="2"/>
-        </w:numPr>
-      </w:pPr>
-      <w:proofErr w:type="spellStart"/>
-      <w:r>
-        <w:t>FinishID</w:t>
-      </w:r>
-      <w:proofErr w:type="spellEnd"/>
-    </w:p>
-    <w:p>
-      <w:pPr>
-        <w:pStyle w:val="ListParagraph"/>
-        <w:numPr>
-          <w:ilvl w:val="2"/>
-          <w:numId w:val="2"/>
-        </w:numPr>
-      </w:pPr>
-      <w:r>
-        <w:t>Foreign Key</w:t>
-      </w:r>
-    </w:p>
-    <w:p>
-      <w:pPr>
-        <w:pStyle w:val="ListParagraph"/>
-        <w:numPr>
-          <w:ilvl w:val="2"/>
-          <w:numId w:val="2"/>
-        </w:numPr>
-      </w:pPr>
-      <w:r>
-        <w:t xml:space="preserve">Holds the corresponding finish that the subcategory is part of. </w:t>
-      </w:r>
-    </w:p>
-    <w:p>
-      <w:pPr>
-        <w:pStyle w:val="ListParagraph"/>
-        <w:numPr>
-          <w:ilvl w:val="2"/>
-          <w:numId w:val="2"/>
-        </w:numPr>
-      </w:pPr>
-      <w:r>
-        <w:t>INT</w:t>
-      </w:r>
-    </w:p>
-    <w:p>
-      <w:pPr>
-        <w:pStyle w:val="ListParagraph"/>
-        <w:numPr>
-          <w:ilvl w:val="1"/>
-          <w:numId w:val="2"/>
-        </w:numPr>
-      </w:pPr>
-      <w:proofErr w:type="spellStart"/>
-      <w:r>
-        <w:t>DetailName</w:t>
-      </w:r>
-      <w:proofErr w:type="spellEnd"/>
-    </w:p>
-    <w:p>
-      <w:pPr>
-        <w:pStyle w:val="ListParagraph"/>
-        <w:numPr>
-          <w:ilvl w:val="2"/>
-          <w:numId w:val="2"/>
-        </w:numPr>
-      </w:pPr>
-      <w:r>
-        <w:t>The name of the subcategory of finish. Examples include, but are not limited to:</w:t>
-      </w:r>
-    </w:p>
-    <w:p>
-      <w:pPr>
-        <w:pStyle w:val="ListParagraph"/>
-        <w:numPr>
-          <w:ilvl w:val="3"/>
-          <w:numId w:val="2"/>
-        </w:numPr>
-      </w:pPr>
-      <w:r>
-        <w:t>Shimmer polishes can be:</w:t>
-      </w:r>
-    </w:p>
-    <w:p>
-      <w:pPr>
-        <w:pStyle w:val="ListParagraph"/>
-        <w:numPr>
-          <w:ilvl w:val="4"/>
-          <w:numId w:val="2"/>
-        </w:numPr>
-      </w:pPr>
-      <w:r>
-        <w:t>Ultrafine.</w:t>
-      </w:r>
-    </w:p>
-    <w:p>
-      <w:pPr>
-        <w:pStyle w:val="ListParagraph"/>
-        <w:numPr>
-          <w:ilvl w:val="4"/>
-          <w:numId w:val="2"/>
-        </w:numPr>
-      </w:pPr>
-      <w:r>
-        <w:t>Fine.</w:t>
-      </w:r>
-    </w:p>
-    <w:p>
-      <w:pPr>
-        <w:pStyle w:val="ListParagraph"/>
-        <w:numPr>
-          <w:ilvl w:val="4"/>
-          <w:numId w:val="2"/>
-        </w:numPr>
-      </w:pPr>
-      <w:r>
-        <w:t>Medium</w:t>
-      </w:r>
-    </w:p>
-    <w:p>
-      <w:pPr>
-        <w:pStyle w:val="ListParagraph"/>
-        <w:numPr>
-          <w:ilvl w:val="4"/>
-          <w:numId w:val="2"/>
-        </w:numPr>
-      </w:pPr>
-      <w:r>
-        <w:t>Linear Holographic</w:t>
-      </w:r>
-    </w:p>
-    <w:p>
-      <w:pPr>
-        <w:pStyle w:val="ListParagraph"/>
-        <w:numPr>
-          <w:ilvl w:val="4"/>
-          <w:numId w:val="2"/>
-        </w:numPr>
-      </w:pPr>
-      <w:r>
-        <w:t>Scattered Holographic</w:t>
-      </w:r>
-    </w:p>
-    <w:p>
-      <w:pPr>
-        <w:pStyle w:val="ListParagraph"/>
-        <w:numPr>
-          <w:ilvl w:val="3"/>
-          <w:numId w:val="2"/>
-        </w:numPr>
-      </w:pPr>
-      <w:r>
-        <w:t>Flake polishes can be:</w:t>
-      </w:r>
-    </w:p>
-    <w:p>
-      <w:pPr>
-        <w:pStyle w:val="ListParagraph"/>
-        <w:numPr>
-          <w:ilvl w:val="4"/>
-          <w:numId w:val="2"/>
-        </w:numPr>
-      </w:pPr>
-      <w:r>
-        <w:t>Small.</w:t>
-      </w:r>
-    </w:p>
-    <w:p>
-      <w:pPr>
-        <w:pStyle w:val="ListParagraph"/>
-        <w:numPr>
-          <w:ilvl w:val="4"/>
-          <w:numId w:val="2"/>
-        </w:numPr>
-      </w:pPr>
-      <w:r>
-        <w:t>Medium</w:t>
-      </w:r>
-    </w:p>
-    <w:p>
-      <w:pPr>
-        <w:pStyle w:val="ListParagraph"/>
-        <w:numPr>
-          <w:ilvl w:val="4"/>
-          <w:numId w:val="2"/>
-        </w:numPr>
-      </w:pPr>
-      <w:r>
-        <w:t>Large</w:t>
-      </w:r>
-    </w:p>
-    <w:p>
-      <w:pPr>
-        <w:pStyle w:val="ListParagraph"/>
-        <w:numPr>
-          <w:ilvl w:val="4"/>
-          <w:numId w:val="2"/>
-        </w:numPr>
-      </w:pPr>
-      <w:r>
-        <w:t>Metallic</w:t>
-      </w:r>
-    </w:p>
-    <w:p>
-      <w:pPr>
-        <w:pStyle w:val="ListParagraph"/>
-        <w:numPr>
-          <w:ilvl w:val="4"/>
-          <w:numId w:val="2"/>
-        </w:numPr>
-      </w:pPr>
-      <w:r>
-        <w:t>Holographic</w:t>
-      </w:r>
-    </w:p>
-    <w:p>
-      <w:pPr>
-        <w:pStyle w:val="ListParagraph"/>
-        <w:numPr>
-          <w:ilvl w:val="2"/>
-          <w:numId w:val="2"/>
-        </w:numPr>
-      </w:pPr>
-      <w:r>
-        <w:t>Varchar(25)</w:t>
-      </w:r>
-    </w:p>
-    <w:p>
-      <w:pPr>
-        <w:pStyle w:val="ListParagraph"/>
-        <w:numPr>
-          <w:ilvl w:val="1"/>
-          <w:numId w:val="2"/>
-        </w:numPr>
-      </w:pPr>
-      <w:r>
-        <w:t>Description</w:t>
-      </w:r>
-    </w:p>
-    <w:p>
-      <w:pPr>
-        <w:pStyle w:val="ListParagraph"/>
-        <w:numPr>
-          <w:ilvl w:val="2"/>
-          <w:numId w:val="2"/>
-        </w:numPr>
-      </w:pPr>
-      <w:r>
-        <w:t>A further description of the specific subcategory of finish.</w:t>
-      </w:r>
-    </w:p>
-    <w:p>
-      <w:pPr>
-        <w:pStyle w:val="ListParagraph"/>
-        <w:numPr>
-          <w:ilvl w:val="2"/>
-          <w:numId w:val="2"/>
-        </w:numPr>
-      </w:pPr>
-      <w:r>
         <w:lastRenderedPageBreak/>
-        <w:t>Varchar(80)</w:t>
-      </w:r>
-    </w:p>
-    <w:p>
-      <w:pPr>
-        <w:pStyle w:val="ListParagraph"/>
-        <w:numPr>
-          <w:ilvl w:val="0"/>
-          <w:numId w:val="2"/>
-        </w:numPr>
-      </w:pPr>
-      <w:proofErr w:type="spellStart"/>
-      <w:r>
-        <w:t>PolishFinish</w:t>
-      </w:r>
-      <w:proofErr w:type="spellEnd"/>
-    </w:p>
-    <w:p>
-      <w:pPr>
-        <w:pStyle w:val="ListParagraph"/>
-        <w:numPr>
-          <w:ilvl w:val="1"/>
-          <w:numId w:val="2"/>
-        </w:numPr>
-        <w:rPr>
-          <w:b/>
-          <w:bCs/>
-        </w:rPr>
-      </w:pPr>
-      <w:proofErr w:type="spellStart"/>
-      <w:r>
-        <w:rPr>
-          <w:b/>
-          <w:bCs/>
-        </w:rPr>
-        <w:t>PolishFinishID</w:t>
-      </w:r>
-      <w:proofErr w:type="spellEnd"/>
-    </w:p>
-    <w:p>
-      <w:pPr>
-        <w:pStyle w:val="ListParagraph"/>
-        <w:numPr>
-          <w:ilvl w:val="2"/>
-          <w:numId w:val="2"/>
-        </w:numPr>
-      </w:pPr>
-      <w:r>
-        <w:t xml:space="preserve">A unique identifier that </w:t>
-      </w:r>
-      <w:r>
-        <w:t xml:space="preserve">identifies each unique </w:t>
-      </w:r>
-      <w:proofErr w:type="spellStart"/>
-      <w:r>
-        <w:t>PolishFinish</w:t>
-      </w:r>
-      <w:proofErr w:type="spellEnd"/>
-      <w:r>
-        <w:t xml:space="preserve"> for each individual nail polish.</w:t>
-      </w:r>
-    </w:p>
-    <w:p>
-      <w:pPr>
-        <w:pStyle w:val="ListParagraph"/>
-        <w:numPr>
-          <w:ilvl w:val="2"/>
-          <w:numId w:val="2"/>
-        </w:numPr>
-      </w:pPr>
-      <w:r>
-        <w:t>INT</w:t>
-      </w:r>
-    </w:p>
-    <w:p>
-      <w:pPr>
-        <w:pStyle w:val="ListParagraph"/>
-        <w:numPr>
-          <w:ilvl w:val="1"/>
-          <w:numId w:val="2"/>
-        </w:numPr>
-      </w:pPr>
-      <w:proofErr w:type="spellStart"/>
-      <w:r>
-        <w:t>PolishID</w:t>
-      </w:r>
-      <w:proofErr w:type="spellEnd"/>
-    </w:p>
-    <w:p>
-      <w:pPr>
-        <w:pStyle w:val="ListParagraph"/>
-        <w:numPr>
-          <w:ilvl w:val="2"/>
-          <w:numId w:val="2"/>
-        </w:numPr>
-      </w:pPr>
-      <w:r>
-        <w:t>Foreign key</w:t>
-      </w:r>
-    </w:p>
-    <w:p>
-      <w:pPr>
-        <w:pStyle w:val="ListParagraph"/>
-        <w:numPr>
-          <w:ilvl w:val="2"/>
-          <w:numId w:val="2"/>
-        </w:numPr>
-      </w:pPr>
-      <w:r>
-        <w:t xml:space="preserve">Identifies the corresponding nail polish that such a </w:t>
-      </w:r>
-      <w:proofErr w:type="spellStart"/>
-      <w:r>
-        <w:t>PolishFinish</w:t>
-      </w:r>
-      <w:proofErr w:type="spellEnd"/>
-      <w:r>
-        <w:t xml:space="preserve"> may belong to, accounting for possibly duplicate </w:t>
-      </w:r>
-      <w:proofErr w:type="spellStart"/>
-      <w:r>
-        <w:t>PolishFinish</w:t>
-      </w:r>
-      <w:proofErr w:type="spellEnd"/>
-      <w:r>
-        <w:t xml:space="preserve"> combinations. Attempts to account for the fact that one polish may have several finishes.</w:t>
-      </w:r>
-    </w:p>
-    <w:p>
-      <w:pPr>
-        <w:pStyle w:val="ListParagraph"/>
-        <w:numPr>
-          <w:ilvl w:val="3"/>
-          <w:numId w:val="2"/>
-        </w:numPr>
-      </w:pPr>
-      <w:r>
-        <w:t xml:space="preserve">Example: a nail polish with blue fine shimmer particles, suspended in a purple jelly base, with green magnetic particles, that glows in the dark. </w:t>
-      </w:r>
-    </w:p>
-    <w:p>
-      <w:pPr>
-        <w:pStyle w:val="ListParagraph"/>
-        <w:numPr>
-          <w:ilvl w:val="2"/>
-          <w:numId w:val="2"/>
-        </w:numPr>
-      </w:pPr>
-      <w:r>
-        <w:t>INT</w:t>
-      </w:r>
-    </w:p>
-    <w:p>
-      <w:pPr>
-        <w:pStyle w:val="ListParagraph"/>
-        <w:numPr>
-          <w:ilvl w:val="1"/>
-          <w:numId w:val="2"/>
-        </w:numPr>
-      </w:pPr>
-      <w:proofErr w:type="spellStart"/>
-      <w:r>
-        <w:t>FinishID</w:t>
-      </w:r>
-      <w:proofErr w:type="spellEnd"/>
-    </w:p>
-    <w:p>
-      <w:pPr>
-        <w:pStyle w:val="ListParagraph"/>
-        <w:numPr>
-          <w:ilvl w:val="2"/>
-          <w:numId w:val="2"/>
-        </w:numPr>
-      </w:pPr>
-      <w:r>
-        <w:t>Foreign key</w:t>
-      </w:r>
-    </w:p>
-    <w:p>
-      <w:pPr>
-        <w:pStyle w:val="ListParagraph"/>
-        <w:numPr>
-          <w:ilvl w:val="2"/>
-          <w:numId w:val="2"/>
-        </w:numPr>
-      </w:pPr>
-      <w:r>
-        <w:t xml:space="preserve">Identifies the finish, or one of the finishes, a nail polish may have. </w:t>
-      </w:r>
-    </w:p>
-    <w:p>
-      <w:pPr>
-        <w:pStyle w:val="ListParagraph"/>
-        <w:numPr>
-          <w:ilvl w:val="2"/>
-          <w:numId w:val="2"/>
-        </w:numPr>
-      </w:pPr>
-      <w:r>
-        <w:t>INT</w:t>
-      </w:r>
-    </w:p>
-    <w:p>
-      <w:pPr>
-        <w:pStyle w:val="ListParagraph"/>
-        <w:numPr>
-          <w:ilvl w:val="1"/>
-          <w:numId w:val="2"/>
-        </w:numPr>
-      </w:pPr>
-      <w:proofErr w:type="spellStart"/>
-      <w:r>
-        <w:t>FinishDetailID</w:t>
-      </w:r>
-      <w:proofErr w:type="spellEnd"/>
-    </w:p>
-    <w:p>
-      <w:pPr>
-        <w:pStyle w:val="ListParagraph"/>
-        <w:numPr>
-          <w:ilvl w:val="2"/>
-          <w:numId w:val="2"/>
-        </w:numPr>
-      </w:pPr>
-      <w:r>
-        <w:t>Foreign key</w:t>
-      </w:r>
-    </w:p>
-    <w:p>
-      <w:pPr>
-        <w:pStyle w:val="ListParagraph"/>
-        <w:numPr>
-          <w:ilvl w:val="2"/>
-          <w:numId w:val="2"/>
-        </w:numPr>
-      </w:pPr>
-      <w:r>
-        <w:t>Identifies the subcategory of finish a nail polish may have</w:t>
-      </w:r>
-      <w:r>
-        <w:t xml:space="preserve">, if applicable </w:t>
-      </w:r>
-      <w:r>
-        <w:t xml:space="preserve">(can be NULL). </w:t>
-      </w:r>
-    </w:p>
-    <w:p>
-      <w:pPr>
-        <w:pStyle w:val="ListParagraph"/>
-        <w:numPr>
-          <w:ilvl w:val="3"/>
-          <w:numId w:val="2"/>
-        </w:numPr>
-      </w:pPr>
-      <w:r>
-        <w:t>For example: a crème finish is a crème finish and cannot be categorized further. However, a shimmer finish can have many unique shimmer subtypes.</w:t>
-      </w:r>
-    </w:p>
-    <w:p>
-      <w:pPr>
-        <w:pStyle w:val="ListParagraph"/>
-        <w:numPr>
-          <w:ilvl w:val="2"/>
-          <w:numId w:val="2"/>
-        </w:numPr>
-      </w:pPr>
-      <w:r>
-        <w:t>INT</w:t>
-      </w:r>
-    </w:p>
-    <w:p>
-      <w:pPr>
-        <w:pStyle w:val="ListParagraph"/>
-        <w:numPr>
-          <w:ilvl w:val="0"/>
-          <w:numId w:val="2"/>
-        </w:numPr>
-      </w:pPr>
-      <w:r>
-        <w:t>Event</w:t>
-      </w:r>
-    </w:p>
-    <w:p>
-      <w:pPr>
-        <w:pStyle w:val="ListParagraph"/>
-        <w:numPr>
-          <w:ilvl w:val="1"/>
-          <w:numId w:val="2"/>
-        </w:numPr>
-        <w:rPr>
-          <w:b/>
-          <w:bCs/>
-        </w:rPr>
-      </w:pPr>
-      <w:proofErr w:type="spellStart"/>
-      <w:r>
-        <w:rPr>
-          <w:b/>
-          <w:bCs/>
-        </w:rPr>
-        <w:t>Event</w:t>
-      </w:r>
-      <w:r>
-        <w:rPr>
-          <w:b/>
-          <w:bCs/>
-        </w:rPr>
-        <w:t>ID</w:t>
-      </w:r>
-      <w:proofErr w:type="spellEnd"/>
-    </w:p>
-    <w:p>
-      <w:pPr>
-        <w:pStyle w:val="ListParagraph"/>
-        <w:numPr>
-          <w:ilvl w:val="2"/>
-          <w:numId w:val="2"/>
-        </w:numPr>
-      </w:pPr>
-      <w:r>
-        <w:t>Identifies the unique event that a nail polish may be part of.</w:t>
-      </w:r>
-    </w:p>
-    <w:p>
-      <w:pPr>
-        <w:pStyle w:val="ListParagraph"/>
-        <w:numPr>
-          <w:ilvl w:val="2"/>
-          <w:numId w:val="2"/>
-        </w:numPr>
-      </w:pPr>
-      <w:r>
-        <w:t>INT</w:t>
-      </w:r>
-    </w:p>
-    <w:p>
-      <w:pPr>
-        <w:pStyle w:val="ListParagraph"/>
-        <w:numPr>
-          <w:ilvl w:val="1"/>
-          <w:numId w:val="2"/>
-        </w:numPr>
-      </w:pPr>
-      <w:r>
-        <w:t>Name</w:t>
-      </w:r>
-    </w:p>
-    <w:p>
-      <w:pPr>
-        <w:pStyle w:val="ListParagraph"/>
-        <w:numPr>
-          <w:ilvl w:val="2"/>
-          <w:numId w:val="2"/>
-        </w:numPr>
-      </w:pPr>
-      <w:r>
         <w:t xml:space="preserve">The name of the </w:t>
       </w:r>
       <w:r>
@@ -3976,322 +4043,372 @@
         </w:numPr>
       </w:pPr>
       <w:r>
+        <w:t xml:space="preserve">May only have one </w:t>
+      </w:r>
+      <w:r>
+        <w:t xml:space="preserve">or two </w:t>
+      </w:r>
+      <w:r>
+        <w:t xml:space="preserve">polish shade released per brand. </w:t>
+      </w:r>
+    </w:p>
+    <w:p>
+      <w:pPr>
+        <w:pStyle w:val="ListParagraph"/>
+        <w:numPr>
+          <w:ilvl w:val="4"/>
+          <w:numId w:val="2"/>
+        </w:numPr>
+      </w:pPr>
+      <w:r>
+        <w:t>May have several brands that participate in the event.</w:t>
+      </w:r>
+    </w:p>
+    <w:p>
+      <w:pPr>
+        <w:pStyle w:val="ListParagraph"/>
+        <w:numPr>
+          <w:ilvl w:val="4"/>
+          <w:numId w:val="2"/>
+        </w:numPr>
+      </w:pPr>
+      <w:r>
+        <w:t xml:space="preserve">Are usually organized by a group of individuals that do not make nail polish themselves (a Facebook group, a Discord server, </w:t>
+      </w:r>
+      <w:proofErr w:type="spellStart"/>
+      <w:r>
+        <w:t>ect</w:t>
+      </w:r>
+      <w:proofErr w:type="spellEnd"/>
+      <w:r>
+        <w:t xml:space="preserve">). </w:t>
+      </w:r>
+    </w:p>
+    <w:p>
+      <w:pPr>
+        <w:pStyle w:val="ListParagraph"/>
+        <w:numPr>
+          <w:ilvl w:val="4"/>
+          <w:numId w:val="2"/>
+        </w:numPr>
+      </w:pPr>
+      <w:r>
+        <w:t xml:space="preserve">Polishes released during said event have very limited availability. </w:t>
+      </w:r>
+    </w:p>
+    <w:p>
+      <w:pPr>
+        <w:pStyle w:val="ListParagraph"/>
+        <w:numPr>
+          <w:ilvl w:val="3"/>
+          <w:numId w:val="2"/>
+        </w:numPr>
+      </w:pPr>
+      <w:r>
+        <w:t>Examples of events include Polish Pick Up and Hella Handmade</w:t>
+      </w:r>
+    </w:p>
+    <w:p>
+      <w:pPr>
+        <w:pStyle w:val="ListParagraph"/>
+        <w:numPr>
+          <w:ilvl w:val="2"/>
+          <w:numId w:val="2"/>
+        </w:numPr>
+      </w:pPr>
+      <w:r>
+        <w:t>Varchar(25)</w:t>
+      </w:r>
+    </w:p>
+    <w:p>
+      <w:pPr>
+        <w:pStyle w:val="ListParagraph"/>
+        <w:numPr>
+          <w:ilvl w:val="1"/>
+          <w:numId w:val="2"/>
+        </w:numPr>
+      </w:pPr>
+      <w:r>
+        <w:t>Description</w:t>
+      </w:r>
+    </w:p>
+    <w:p>
+      <w:pPr>
+        <w:pStyle w:val="ListParagraph"/>
+        <w:numPr>
+          <w:ilvl w:val="2"/>
+          <w:numId w:val="2"/>
+        </w:numPr>
+      </w:pPr>
+      <w:r>
+        <w:t>A description of the event, including themes, context, or otherwise important information.</w:t>
+      </w:r>
+    </w:p>
+    <w:p>
+      <w:pPr>
+        <w:pStyle w:val="ListParagraph"/>
+        <w:numPr>
+          <w:ilvl w:val="2"/>
+          <w:numId w:val="2"/>
+        </w:numPr>
+      </w:pPr>
+      <w:r>
+        <w:t>Varchar(80)</w:t>
+      </w:r>
+    </w:p>
+    <w:p>
+      <w:pPr>
+        <w:pStyle w:val="ListParagraph"/>
+        <w:numPr>
+          <w:ilvl w:val="1"/>
+          <w:numId w:val="2"/>
+        </w:numPr>
+      </w:pPr>
+      <w:r>
+        <w:t>StartDate</w:t>
+      </w:r>
+    </w:p>
+    <w:p>
+      <w:pPr>
+        <w:pStyle w:val="ListParagraph"/>
+        <w:numPr>
+          <w:ilvl w:val="2"/>
+          <w:numId w:val="2"/>
+        </w:numPr>
+      </w:pPr>
+      <w:r>
+        <w:t>The start of an event. Can be NULL if unknown.</w:t>
+      </w:r>
+    </w:p>
+    <w:p>
+      <w:pPr>
+        <w:pStyle w:val="ListParagraph"/>
+        <w:numPr>
+          <w:ilvl w:val="2"/>
+          <w:numId w:val="2"/>
+        </w:numPr>
+      </w:pPr>
+      <w:r>
+        <w:t xml:space="preserve">Date </w:t>
+      </w:r>
+    </w:p>
+    <w:p>
+      <w:pPr>
+        <w:pStyle w:val="ListParagraph"/>
+        <w:numPr>
+          <w:ilvl w:val="1"/>
+          <w:numId w:val="2"/>
+        </w:numPr>
+      </w:pPr>
+      <w:proofErr w:type="spellStart"/>
+      <w:r>
+        <w:t>EndDate</w:t>
+      </w:r>
+      <w:proofErr w:type="spellEnd"/>
+    </w:p>
+    <w:p>
+      <w:pPr>
+        <w:pStyle w:val="ListParagraph"/>
+        <w:numPr>
+          <w:ilvl w:val="2"/>
+          <w:numId w:val="2"/>
+        </w:numPr>
+      </w:pPr>
+      <w:r>
+        <w:t>The end of an event. Can be NULL if unknown.</w:t>
+      </w:r>
+    </w:p>
+    <w:p>
+      <w:pPr>
+        <w:pStyle w:val="ListParagraph"/>
+        <w:numPr>
+          <w:ilvl w:val="2"/>
+          <w:numId w:val="2"/>
+        </w:numPr>
+      </w:pPr>
+      <w:r>
+        <w:t>Date</w:t>
+      </w:r>
+    </w:p>
+    <w:p>
+      <w:pPr>
+        <w:pStyle w:val="ListParagraph"/>
+        <w:numPr>
+          <w:ilvl w:val="1"/>
+          <w:numId w:val="2"/>
+        </w:numPr>
+      </w:pPr>
+      <w:proofErr w:type="spellStart"/>
+      <w:r>
+        <w:t>OrganizerID</w:t>
+      </w:r>
+      <w:proofErr w:type="spellEnd"/>
+    </w:p>
+    <w:p>
+      <w:pPr>
+        <w:pStyle w:val="ListParagraph"/>
+        <w:numPr>
+          <w:ilvl w:val="2"/>
+          <w:numId w:val="2"/>
+        </w:numPr>
+      </w:pPr>
+      <w:r>
+        <w:t>Foreign key</w:t>
+      </w:r>
+    </w:p>
+    <w:p>
+      <w:pPr>
+        <w:pStyle w:val="ListParagraph"/>
+        <w:numPr>
+          <w:ilvl w:val="2"/>
+          <w:numId w:val="2"/>
+        </w:numPr>
+      </w:pPr>
+      <w:r>
+        <w:t>The organizing group that may coordinate such an event.</w:t>
+      </w:r>
+    </w:p>
+    <w:p>
+      <w:pPr>
+        <w:pStyle w:val="ListParagraph"/>
+        <w:numPr>
+          <w:ilvl w:val="2"/>
+          <w:numId w:val="2"/>
+        </w:numPr>
+      </w:pPr>
+      <w:r>
+        <w:t>INT</w:t>
+      </w:r>
+    </w:p>
+    <w:p>
+      <w:pPr>
+        <w:pStyle w:val="ListParagraph"/>
+        <w:numPr>
+          <w:ilvl w:val="1"/>
+          <w:numId w:val="2"/>
+        </w:numPr>
+      </w:pPr>
+      <w:proofErr w:type="spellStart"/>
+      <w:r>
+        <w:t>ThemeID</w:t>
+      </w:r>
+      <w:proofErr w:type="spellEnd"/>
+    </w:p>
+    <w:p>
+      <w:pPr>
+        <w:pStyle w:val="ListParagraph"/>
+        <w:numPr>
+          <w:ilvl w:val="2"/>
+          <w:numId w:val="2"/>
+        </w:numPr>
+      </w:pPr>
+      <w:r>
+        <w:t>Foreign key</w:t>
+      </w:r>
+    </w:p>
+    <w:p>
+      <w:pPr>
+        <w:pStyle w:val="ListParagraph"/>
+        <w:numPr>
+          <w:ilvl w:val="2"/>
+          <w:numId w:val="2"/>
+        </w:numPr>
+      </w:pPr>
+      <w:r>
+        <w:t xml:space="preserve">Identifier for the specific theme of the event. See Theme table. </w:t>
+      </w:r>
+    </w:p>
+    <w:p>
+      <w:pPr>
+        <w:pStyle w:val="ListParagraph"/>
+        <w:numPr>
+          <w:ilvl w:val="2"/>
+          <w:numId w:val="2"/>
+        </w:numPr>
+      </w:pPr>
+      <w:r>
+        <w:t>INT</w:t>
+      </w:r>
+    </w:p>
+    <w:p>
+      <w:pPr>
+        <w:pStyle w:val="ListParagraph"/>
+        <w:numPr>
+          <w:ilvl w:val="0"/>
+          <w:numId w:val="2"/>
+        </w:numPr>
+      </w:pPr>
+      <w:r>
+        <w:t>Theme</w:t>
+      </w:r>
+    </w:p>
+    <w:p>
+      <w:pPr>
+        <w:pStyle w:val="ListParagraph"/>
+        <w:numPr>
+          <w:ilvl w:val="1"/>
+          <w:numId w:val="2"/>
+        </w:numPr>
+        <w:rPr>
+          <w:b/>
+          <w:bCs/>
+        </w:rPr>
+      </w:pPr>
+      <w:proofErr w:type="spellStart"/>
+      <w:r>
+        <w:rPr>
+          <w:b/>
+          <w:bCs/>
+        </w:rPr>
+        <w:t>ThemeID</w:t>
+      </w:r>
+      <w:proofErr w:type="spellEnd"/>
+    </w:p>
+    <w:p>
+      <w:pPr>
+        <w:pStyle w:val="ListParagraph"/>
+        <w:numPr>
+          <w:ilvl w:val="2"/>
+          <w:numId w:val="2"/>
+        </w:numPr>
+        <w:rPr>
+          <w:b/>
+          <w:bCs/>
+        </w:rPr>
+      </w:pPr>
+      <w:r>
+        <w:t>Unique identifier for the theme that an event or a collection may have.</w:t>
+      </w:r>
+    </w:p>
+    <w:p>
+      <w:pPr>
+        <w:pStyle w:val="ListParagraph"/>
+        <w:numPr>
+          <w:ilvl w:val="2"/>
+          <w:numId w:val="2"/>
+        </w:numPr>
+        <w:rPr>
+          <w:b/>
+          <w:bCs/>
+        </w:rPr>
+      </w:pPr>
+      <w:r>
+        <w:t>INT</w:t>
+      </w:r>
+    </w:p>
+    <w:p>
+      <w:pPr>
+        <w:pStyle w:val="ListParagraph"/>
+        <w:numPr>
+          <w:ilvl w:val="1"/>
+          <w:numId w:val="2"/>
+        </w:numPr>
+      </w:pPr>
+      <w:proofErr w:type="spellStart"/>
+      <w:r>
         <w:lastRenderedPageBreak/>
-        <w:t xml:space="preserve">May only have one </w:t>
-      </w:r>
-      <w:r>
-        <w:t xml:space="preserve">or two </w:t>
-      </w:r>
-      <w:r>
-        <w:t xml:space="preserve">polish shade released per brand. </w:t>
-      </w:r>
-    </w:p>
-    <w:p>
-      <w:pPr>
-        <w:pStyle w:val="ListParagraph"/>
-        <w:numPr>
-          <w:ilvl w:val="4"/>
-          <w:numId w:val="2"/>
-        </w:numPr>
-      </w:pPr>
-      <w:r>
-        <w:t>May have several brands that participate in the event.</w:t>
-      </w:r>
-    </w:p>
-    <w:p>
-      <w:pPr>
-        <w:pStyle w:val="ListParagraph"/>
-        <w:numPr>
-          <w:ilvl w:val="4"/>
-          <w:numId w:val="2"/>
-        </w:numPr>
-      </w:pPr>
-      <w:r>
-        <w:t xml:space="preserve">Are usually organized by a group of individuals that do not make nail polish themselves (a Facebook group, a Discord server, </w:t>
-      </w:r>
-      <w:proofErr w:type="spellStart"/>
-      <w:r>
-        <w:t>ect</w:t>
-      </w:r>
-      <w:proofErr w:type="spellEnd"/>
-      <w:r>
-        <w:t xml:space="preserve">). </w:t>
-      </w:r>
-    </w:p>
-    <w:p>
-      <w:pPr>
-        <w:pStyle w:val="ListParagraph"/>
-        <w:numPr>
-          <w:ilvl w:val="4"/>
-          <w:numId w:val="2"/>
-        </w:numPr>
-      </w:pPr>
-      <w:r>
-        <w:t xml:space="preserve">Polishes released during said event have very limited availability. </w:t>
-      </w:r>
-    </w:p>
-    <w:p>
-      <w:pPr>
-        <w:pStyle w:val="ListParagraph"/>
-        <w:numPr>
-          <w:ilvl w:val="3"/>
-          <w:numId w:val="2"/>
-        </w:numPr>
-      </w:pPr>
-      <w:r>
-        <w:t>Examples of events include Polish Pick Up and Hella Handmade</w:t>
-      </w:r>
-    </w:p>
-    <w:p>
-      <w:pPr>
-        <w:pStyle w:val="ListParagraph"/>
-        <w:numPr>
-          <w:ilvl w:val="2"/>
-          <w:numId w:val="2"/>
-        </w:numPr>
-      </w:pPr>
-      <w:r>
-        <w:t>Varchar(25)</w:t>
-      </w:r>
-    </w:p>
-    <w:p>
-      <w:pPr>
-        <w:pStyle w:val="ListParagraph"/>
-        <w:numPr>
-          <w:ilvl w:val="1"/>
-          <w:numId w:val="2"/>
-        </w:numPr>
-      </w:pPr>
-      <w:r>
-        <w:t>Description</w:t>
-      </w:r>
-    </w:p>
-    <w:p>
-      <w:pPr>
-        <w:pStyle w:val="ListParagraph"/>
-        <w:numPr>
-          <w:ilvl w:val="2"/>
-          <w:numId w:val="2"/>
-        </w:numPr>
-      </w:pPr>
-      <w:r>
-        <w:t>A description of the event, including themes, context, or otherwise important information.</w:t>
-      </w:r>
-    </w:p>
-    <w:p>
-      <w:pPr>
-        <w:pStyle w:val="ListParagraph"/>
-        <w:numPr>
-          <w:ilvl w:val="2"/>
-          <w:numId w:val="2"/>
-        </w:numPr>
-      </w:pPr>
-      <w:r>
-        <w:t>Varchar(80)</w:t>
-      </w:r>
-    </w:p>
-    <w:p>
-      <w:pPr>
-        <w:pStyle w:val="ListParagraph"/>
-        <w:numPr>
-          <w:ilvl w:val="1"/>
-          <w:numId w:val="2"/>
-        </w:numPr>
-      </w:pPr>
-      <w:r>
-        <w:t>StartDate</w:t>
-      </w:r>
-    </w:p>
-    <w:p>
-      <w:pPr>
-        <w:pStyle w:val="ListParagraph"/>
-        <w:numPr>
-          <w:ilvl w:val="2"/>
-          <w:numId w:val="2"/>
-        </w:numPr>
-      </w:pPr>
-      <w:r>
-        <w:t>The start of an event. Can be NULL if unknown.</w:t>
-      </w:r>
-    </w:p>
-    <w:p>
-      <w:pPr>
-        <w:pStyle w:val="ListParagraph"/>
-        <w:numPr>
-          <w:ilvl w:val="2"/>
-          <w:numId w:val="2"/>
-        </w:numPr>
-      </w:pPr>
-      <w:r>
-        <w:t xml:space="preserve">Date </w:t>
-      </w:r>
-    </w:p>
-    <w:p>
-      <w:pPr>
-        <w:pStyle w:val="ListParagraph"/>
-        <w:numPr>
-          <w:ilvl w:val="1"/>
-          <w:numId w:val="2"/>
-        </w:numPr>
-      </w:pPr>
-      <w:proofErr w:type="spellStart"/>
-      <w:r>
-        <w:t>EndDate</w:t>
-      </w:r>
-      <w:proofErr w:type="spellEnd"/>
-    </w:p>
-    <w:p>
-      <w:pPr>
-        <w:pStyle w:val="ListParagraph"/>
-        <w:numPr>
-          <w:ilvl w:val="2"/>
-          <w:numId w:val="2"/>
-        </w:numPr>
-      </w:pPr>
-      <w:r>
-        <w:t>The end of an event. Can be NULL if unknown.</w:t>
-      </w:r>
-    </w:p>
-    <w:p>
-      <w:pPr>
-        <w:pStyle w:val="ListParagraph"/>
-        <w:numPr>
-          <w:ilvl w:val="2"/>
-          <w:numId w:val="2"/>
-        </w:numPr>
-      </w:pPr>
-      <w:r>
-        <w:t>Date</w:t>
-      </w:r>
-    </w:p>
-    <w:p>
-      <w:pPr>
-        <w:pStyle w:val="ListParagraph"/>
-        <w:numPr>
-          <w:ilvl w:val="1"/>
-          <w:numId w:val="2"/>
-        </w:numPr>
-      </w:pPr>
-      <w:proofErr w:type="spellStart"/>
-      <w:r>
-        <w:t>OrganizerID</w:t>
-      </w:r>
-      <w:proofErr w:type="spellEnd"/>
-    </w:p>
-    <w:p>
-      <w:pPr>
-        <w:pStyle w:val="ListParagraph"/>
-        <w:numPr>
-          <w:ilvl w:val="2"/>
-          <w:numId w:val="2"/>
-        </w:numPr>
-      </w:pPr>
-      <w:r>
-        <w:t>Foreign key</w:t>
-      </w:r>
-    </w:p>
-    <w:p>
-      <w:pPr>
-        <w:pStyle w:val="ListParagraph"/>
-        <w:numPr>
-          <w:ilvl w:val="2"/>
-          <w:numId w:val="2"/>
-        </w:numPr>
-      </w:pPr>
-      <w:r>
-        <w:t>The organizing group that may coordinate such an event.</w:t>
-      </w:r>
-    </w:p>
-    <w:p>
-      <w:pPr>
-        <w:pStyle w:val="ListParagraph"/>
-        <w:numPr>
-          <w:ilvl w:val="2"/>
-          <w:numId w:val="2"/>
-        </w:numPr>
-      </w:pPr>
-      <w:r>
-        <w:t>INT</w:t>
-      </w:r>
-    </w:p>
-    <w:p>
-      <w:pPr>
-        <w:pStyle w:val="ListParagraph"/>
-        <w:numPr>
-          <w:ilvl w:val="0"/>
-          <w:numId w:val="2"/>
-        </w:numPr>
-      </w:pPr>
-      <w:r>
         <w:t>Theme</w:t>
       </w:r>
-    </w:p>
-    <w:p>
-      <w:pPr>
-        <w:pStyle w:val="ListParagraph"/>
-        <w:numPr>
-          <w:ilvl w:val="1"/>
-          <w:numId w:val="2"/>
-        </w:numPr>
-        <w:rPr>
-          <w:b/>
-          <w:bCs/>
-        </w:rPr>
-      </w:pPr>
-      <w:proofErr w:type="spellStart"/>
-      <w:r>
-        <w:rPr>
-          <w:b/>
-          <w:bCs/>
-        </w:rPr>
-        <w:t>ThemeID</w:t>
-      </w:r>
-      <w:proofErr w:type="spellEnd"/>
-    </w:p>
-    <w:p>
-      <w:pPr>
-        <w:pStyle w:val="ListParagraph"/>
-        <w:numPr>
-          <w:ilvl w:val="2"/>
-          <w:numId w:val="2"/>
-        </w:numPr>
-        <w:rPr>
-          <w:b/>
-          <w:bCs/>
-        </w:rPr>
-      </w:pPr>
-      <w:r>
-        <w:t>Unique identifier for the theme that an event or a collection may have.</w:t>
-      </w:r>
-    </w:p>
-    <w:p>
-      <w:pPr>
-        <w:pStyle w:val="ListParagraph"/>
-        <w:numPr>
-          <w:ilvl w:val="2"/>
-          <w:numId w:val="2"/>
-        </w:numPr>
-        <w:rPr>
-          <w:b/>
-          <w:bCs/>
-        </w:rPr>
-      </w:pPr>
-      <w:r>
-        <w:t>INT</w:t>
-      </w:r>
-    </w:p>
-    <w:p>
-      <w:pPr>
-        <w:pStyle w:val="ListParagraph"/>
-        <w:numPr>
-          <w:ilvl w:val="1"/>
-          <w:numId w:val="2"/>
-        </w:numPr>
-      </w:pPr>
-      <w:proofErr w:type="spellStart"/>
-      <w:r>
-        <w:t>Theme</w:t>
-      </w:r>
       <w:r>
         <w:t>Name</w:t>
       </w:r>
@@ -4391,7 +4508,6 @@
         </w:rPr>
       </w:pPr>
       <w:r>
-        <w:lastRenderedPageBreak/>
         <w:t xml:space="preserve">Bee’s Knees Lacquer Elden Ring – Themed around the role-playing action game, Elden Ring. </w:t>
       </w:r>
     </w:p>

</xml_diff>

<commit_message>
Added BrandCategory, and replaced BrandCategory in Brand table with BrandCategoryID
</commit_message>
<xml_diff>
--- a/NailDB_Data_Dictionary.docx
+++ b/NailDB_Data_Dictionary.docx
@@ -2062,6 +2062,54 @@
         </w:rPr>
       </w:pPr>
       <w:r>
+        <w:t>BrandCategoryID</w:t>
+      </w:r>
+    </w:p>
+    <w:p>
+      <w:pPr>
+        <w:pStyle w:val="ListParagraph"/>
+        <w:numPr>
+          <w:ilvl w:val="3"/>
+          <w:numId w:val="2"/>
+        </w:numPr>
+        <w:rPr>
+          <w:b/>
+          <w:bCs/>
+        </w:rPr>
+      </w:pPr>
+      <w:r>
+        <w:t xml:space="preserve">Unique identifier for the type of brand a brand is. See BrandCategory table for more details. </w:t>
+      </w:r>
+    </w:p>
+    <w:p>
+      <w:pPr>
+        <w:pStyle w:val="ListParagraph"/>
+        <w:numPr>
+          <w:ilvl w:val="3"/>
+          <w:numId w:val="2"/>
+        </w:numPr>
+        <w:rPr>
+          <w:b/>
+          <w:bCs/>
+        </w:rPr>
+      </w:pPr>
+      <w:r>
+        <w:t>INT</w:t>
+      </w:r>
+    </w:p>
+    <w:p>
+      <w:pPr>
+        <w:pStyle w:val="ListParagraph"/>
+        <w:numPr>
+          <w:ilvl w:val="2"/>
+          <w:numId w:val="2"/>
+        </w:numPr>
+        <w:rPr>
+          <w:b/>
+          <w:bCs/>
+        </w:rPr>
+      </w:pPr>
+      <w:r>
         <w:t xml:space="preserve">Parent Company </w:t>
       </w:r>
     </w:p>
@@ -2356,38 +2404,6 @@
         </w:rPr>
       </w:pPr>
       <w:r>
-        <w:t xml:space="preserve">Brand Category </w:t>
-      </w:r>
-    </w:p>
-    <w:p>
-      <w:pPr>
-        <w:pStyle w:val="ListParagraph"/>
-        <w:numPr>
-          <w:ilvl w:val="3"/>
-          <w:numId w:val="2"/>
-        </w:numPr>
-        <w:rPr>
-          <w:b/>
-          <w:bCs/>
-        </w:rPr>
-      </w:pPr>
-      <w:r>
-        <w:t>Establishes the scale of a nail polish brand. Can take values of ‘indie’ ‘boutique’ ‘mainstream’ or ‘luxury’</w:t>
-      </w:r>
-    </w:p>
-    <w:p>
-      <w:pPr>
-        <w:pStyle w:val="ListParagraph"/>
-        <w:numPr>
-          <w:ilvl w:val="2"/>
-          <w:numId w:val="2"/>
-        </w:numPr>
-        <w:rPr>
-          <w:b/>
-          <w:bCs/>
-        </w:rPr>
-      </w:pPr>
-      <w:r>
         <w:t>BottleSize</w:t>
       </w:r>
     </w:p>
@@ -2436,6 +2452,143 @@
         </w:rPr>
       </w:pPr>
       <w:r>
+        <w:lastRenderedPageBreak/>
+        <w:t>BrandCategory</w:t>
+      </w:r>
+    </w:p>
+    <w:p>
+      <w:pPr>
+        <w:pStyle w:val="ListParagraph"/>
+        <w:numPr>
+          <w:ilvl w:val="1"/>
+          <w:numId w:val="2"/>
+        </w:numPr>
+        <w:rPr>
+          <w:b/>
+          <w:bCs/>
+        </w:rPr>
+      </w:pPr>
+      <w:r>
+        <w:rPr>
+          <w:b/>
+          <w:bCs/>
+        </w:rPr>
+        <w:t>BrandCategoryID</w:t>
+      </w:r>
+    </w:p>
+    <w:p>
+      <w:pPr>
+        <w:pStyle w:val="ListParagraph"/>
+        <w:numPr>
+          <w:ilvl w:val="2"/>
+          <w:numId w:val="2"/>
+        </w:numPr>
+        <w:rPr>
+          <w:b/>
+          <w:bCs/>
+        </w:rPr>
+      </w:pPr>
+      <w:r>
+        <w:t xml:space="preserve">A unique identifier for the type of brand. </w:t>
+      </w:r>
+    </w:p>
+    <w:p>
+      <w:pPr>
+        <w:pStyle w:val="ListParagraph"/>
+        <w:numPr>
+          <w:ilvl w:val="2"/>
+          <w:numId w:val="2"/>
+        </w:numPr>
+      </w:pPr>
+      <w:r>
+        <w:t>INT</w:t>
+      </w:r>
+    </w:p>
+    <w:p>
+      <w:pPr>
+        <w:pStyle w:val="ListParagraph"/>
+        <w:numPr>
+          <w:ilvl w:val="1"/>
+          <w:numId w:val="2"/>
+        </w:numPr>
+      </w:pPr>
+      <w:r>
+        <w:t>BrandCategoryName</w:t>
+      </w:r>
+    </w:p>
+    <w:p>
+      <w:pPr>
+        <w:pStyle w:val="ListParagraph"/>
+        <w:numPr>
+          <w:ilvl w:val="2"/>
+          <w:numId w:val="2"/>
+        </w:numPr>
+      </w:pPr>
+      <w:r>
+        <w:t xml:space="preserve">Holds the name of the type of category a brand may be. Usually limited to: mainstream, boutique, luxury, indie. </w:t>
+      </w:r>
+    </w:p>
+    <w:p>
+      <w:pPr>
+        <w:pStyle w:val="ListParagraph"/>
+        <w:numPr>
+          <w:ilvl w:val="2"/>
+          <w:numId w:val="2"/>
+        </w:numPr>
+      </w:pPr>
+      <w:r>
+        <w:t>Varchar(12)</w:t>
+      </w:r>
+    </w:p>
+    <w:p>
+      <w:pPr>
+        <w:pStyle w:val="ListParagraph"/>
+        <w:numPr>
+          <w:ilvl w:val="1"/>
+          <w:numId w:val="2"/>
+        </w:numPr>
+      </w:pPr>
+      <w:r>
+        <w:t>BrandCategoryDescription</w:t>
+      </w:r>
+    </w:p>
+    <w:p>
+      <w:pPr>
+        <w:pStyle w:val="ListParagraph"/>
+        <w:numPr>
+          <w:ilvl w:val="2"/>
+          <w:numId w:val="2"/>
+        </w:numPr>
+      </w:pPr>
+      <w:r>
+        <w:t xml:space="preserve">A description of what makes a brand ascribe to said category. </w:t>
+      </w:r>
+    </w:p>
+    <w:p>
+      <w:pPr>
+        <w:pStyle w:val="ListParagraph"/>
+        <w:numPr>
+          <w:ilvl w:val="2"/>
+          <w:numId w:val="2"/>
+        </w:numPr>
+      </w:pPr>
+      <w:r>
+        <w:t>Varchar(80).</w:t>
+      </w:r>
+    </w:p>
+    <w:p>
+      <w:pPr>
+        <w:pStyle w:val="ListParagraph"/>
+        <w:numPr>
+          <w:ilvl w:val="0"/>
+          <w:numId w:val="2"/>
+        </w:numPr>
+        <w:rPr>
+          <w:b/>
+          <w:bCs/>
+        </w:rPr>
+      </w:pPr>
+      <w:r>
         <w:t>Alias</w:t>
       </w:r>
     </w:p>
@@ -2456,24 +2609,535 @@
           <w:b/>
           <w:bCs/>
         </w:rPr>
+        <w:t>AliasID</w:t>
+      </w:r>
+    </w:p>
+    <w:p>
+      <w:pPr>
+        <w:pStyle w:val="ListParagraph"/>
+        <w:numPr>
+          <w:ilvl w:val="2"/>
+          <w:numId w:val="2"/>
+        </w:numPr>
+        <w:rPr>
+          <w:b/>
+          <w:bCs/>
+        </w:rPr>
+      </w:pPr>
+      <w:r>
+        <w:t>An integer that stores the unique identifier for a specific brand alias.</w:t>
+      </w:r>
+    </w:p>
+    <w:p>
+      <w:pPr>
+        <w:pStyle w:val="ListParagraph"/>
+        <w:numPr>
+          <w:ilvl w:val="2"/>
+          <w:numId w:val="2"/>
+        </w:numPr>
+        <w:rPr>
+          <w:b/>
+          <w:bCs/>
+        </w:rPr>
+      </w:pPr>
+      <w:r>
+        <w:t>INT</w:t>
+      </w:r>
+    </w:p>
+    <w:p>
+      <w:pPr>
+        <w:pStyle w:val="ListParagraph"/>
+        <w:numPr>
+          <w:ilvl w:val="1"/>
+          <w:numId w:val="2"/>
+        </w:numPr>
+        <w:rPr>
+          <w:b/>
+          <w:bCs/>
+        </w:rPr>
+      </w:pPr>
+      <w:r>
+        <w:t>BrandID</w:t>
+      </w:r>
+    </w:p>
+    <w:p>
+      <w:pPr>
+        <w:pStyle w:val="ListParagraph"/>
+        <w:numPr>
+          <w:ilvl w:val="2"/>
+          <w:numId w:val="2"/>
+        </w:numPr>
+        <w:rPr>
+          <w:b/>
+          <w:bCs/>
+        </w:rPr>
+      </w:pPr>
+      <w:r>
+        <w:t>Foreign key</w:t>
+      </w:r>
+    </w:p>
+    <w:p>
+      <w:pPr>
+        <w:pStyle w:val="ListParagraph"/>
+        <w:numPr>
+          <w:ilvl w:val="2"/>
+          <w:numId w:val="2"/>
+        </w:numPr>
+        <w:rPr>
+          <w:b/>
+          <w:bCs/>
+        </w:rPr>
+      </w:pPr>
+      <w:r>
+        <w:t xml:space="preserve">The brand that has had the alias. </w:t>
+      </w:r>
+    </w:p>
+    <w:p>
+      <w:pPr>
+        <w:pStyle w:val="ListParagraph"/>
+        <w:numPr>
+          <w:ilvl w:val="2"/>
+          <w:numId w:val="2"/>
+        </w:numPr>
+        <w:rPr>
+          <w:b/>
+          <w:bCs/>
+        </w:rPr>
+      </w:pPr>
+      <w:r>
+        <w:t>INT</w:t>
+      </w:r>
+    </w:p>
+    <w:p>
+      <w:pPr>
+        <w:pStyle w:val="ListParagraph"/>
+        <w:numPr>
+          <w:ilvl w:val="1"/>
+          <w:numId w:val="2"/>
+        </w:numPr>
+        <w:rPr>
+          <w:b/>
+          <w:bCs/>
+        </w:rPr>
+      </w:pPr>
+      <w:r>
+        <w:t>Name</w:t>
+      </w:r>
+    </w:p>
+    <w:p>
+      <w:pPr>
+        <w:pStyle w:val="ListParagraph"/>
+        <w:numPr>
+          <w:ilvl w:val="2"/>
+          <w:numId w:val="2"/>
+        </w:numPr>
+        <w:rPr>
+          <w:b/>
+          <w:bCs/>
+        </w:rPr>
+      </w:pPr>
+      <w:r>
+        <w:t xml:space="preserve">The name of the alias. </w:t>
+      </w:r>
+    </w:p>
+    <w:p>
+      <w:pPr>
+        <w:pStyle w:val="ListParagraph"/>
+        <w:numPr>
+          <w:ilvl w:val="2"/>
+          <w:numId w:val="2"/>
+        </w:numPr>
+        <w:rPr>
+          <w:b/>
+          <w:bCs/>
+        </w:rPr>
+      </w:pPr>
+      <w:r>
+        <w:t>Varchar(25)</w:t>
+      </w:r>
+    </w:p>
+    <w:p>
+      <w:pPr>
+        <w:pStyle w:val="ListParagraph"/>
+        <w:numPr>
+          <w:ilvl w:val="1"/>
+          <w:numId w:val="2"/>
+        </w:numPr>
+        <w:rPr>
+          <w:b/>
+          <w:bCs/>
+        </w:rPr>
+      </w:pPr>
+      <w:r>
+        <w:t>StartDate</w:t>
+      </w:r>
+    </w:p>
+    <w:p>
+      <w:pPr>
+        <w:pStyle w:val="ListParagraph"/>
+        <w:numPr>
+          <w:ilvl w:val="2"/>
+          <w:numId w:val="2"/>
+        </w:numPr>
+        <w:rPr>
+          <w:b/>
+          <w:bCs/>
+        </w:rPr>
+      </w:pPr>
+      <w:r>
+        <w:t>The date in which a brand began using their alias. May be NULL.</w:t>
+      </w:r>
+    </w:p>
+    <w:p>
+      <w:pPr>
+        <w:pStyle w:val="ListParagraph"/>
+        <w:numPr>
+          <w:ilvl w:val="2"/>
+          <w:numId w:val="2"/>
+        </w:numPr>
+        <w:rPr>
+          <w:b/>
+          <w:bCs/>
+        </w:rPr>
+      </w:pPr>
+      <w:r>
+        <w:t>date</w:t>
+      </w:r>
+    </w:p>
+    <w:p>
+      <w:pPr>
+        <w:pStyle w:val="ListParagraph"/>
+        <w:numPr>
+          <w:ilvl w:val="1"/>
+          <w:numId w:val="2"/>
+        </w:numPr>
+        <w:rPr>
+          <w:b/>
+          <w:bCs/>
+        </w:rPr>
+      </w:pPr>
+      <w:r>
+        <w:t>EndDate</w:t>
+      </w:r>
+    </w:p>
+    <w:p>
+      <w:pPr>
+        <w:pStyle w:val="ListParagraph"/>
+        <w:numPr>
+          <w:ilvl w:val="2"/>
+          <w:numId w:val="2"/>
+        </w:numPr>
+        <w:rPr>
+          <w:b/>
+          <w:bCs/>
+        </w:rPr>
+      </w:pPr>
+      <w:r>
+        <w:t>The last day that a brand began using their alias. May be NULL.</w:t>
+      </w:r>
+    </w:p>
+    <w:p>
+      <w:pPr>
+        <w:pStyle w:val="ListParagraph"/>
+        <w:numPr>
+          <w:ilvl w:val="2"/>
+          <w:numId w:val="2"/>
+        </w:numPr>
+      </w:pPr>
+      <w:r>
+        <w:t>date</w:t>
+      </w:r>
+    </w:p>
+    <w:p>
+      <w:pPr>
+        <w:pStyle w:val="ListParagraph"/>
+        <w:numPr>
+          <w:ilvl w:val="1"/>
+          <w:numId w:val="2"/>
+        </w:numPr>
+        <w:rPr>
+          <w:b/>
+          <w:bCs/>
+        </w:rPr>
+      </w:pPr>
+      <w:r>
+        <w:t>Description</w:t>
+      </w:r>
+    </w:p>
+    <w:p>
+      <w:pPr>
+        <w:pStyle w:val="ListParagraph"/>
+        <w:numPr>
+          <w:ilvl w:val="2"/>
+          <w:numId w:val="2"/>
+        </w:numPr>
+        <w:rPr>
+          <w:b/>
+          <w:bCs/>
+        </w:rPr>
+      </w:pPr>
+      <w:r>
+        <w:t xml:space="preserve">A description of the alias, including motivations, context, or otherwise. </w:t>
+      </w:r>
+    </w:p>
+    <w:p>
+      <w:pPr>
+        <w:pStyle w:val="ListParagraph"/>
+        <w:numPr>
+          <w:ilvl w:val="2"/>
+          <w:numId w:val="2"/>
+        </w:numPr>
+      </w:pPr>
+      <w:r>
+        <w:t>Varchar(80)</w:t>
+      </w:r>
+    </w:p>
+    <w:p>
+      <w:pPr>
+        <w:pStyle w:val="ListParagraph"/>
+        <w:numPr>
+          <w:ilvl w:val="0"/>
+          <w:numId w:val="2"/>
+        </w:numPr>
+        <w:rPr>
+          <w:b/>
+          <w:bCs/>
+        </w:rPr>
+      </w:pPr>
+      <w:r>
+        <w:t>Collection</w:t>
+      </w:r>
+    </w:p>
+    <w:p>
+      <w:pPr>
+        <w:pStyle w:val="ListParagraph"/>
+        <w:numPr>
+          <w:ilvl w:val="1"/>
+          <w:numId w:val="2"/>
+        </w:numPr>
+        <w:rPr>
+          <w:b/>
+          <w:bCs/>
+        </w:rPr>
+      </w:pPr>
+      <w:r>
+        <w:rPr>
+          <w:b/>
+          <w:bCs/>
+        </w:rPr>
+        <w:t>CollectionID</w:t>
+      </w:r>
+    </w:p>
+    <w:p>
+      <w:pPr>
+        <w:pStyle w:val="ListParagraph"/>
+        <w:numPr>
+          <w:ilvl w:val="2"/>
+          <w:numId w:val="2"/>
+        </w:numPr>
+        <w:rPr>
+          <w:b/>
+          <w:bCs/>
+        </w:rPr>
+      </w:pPr>
+      <w:r>
+        <w:t>An integer identifier for the collection that a brand enacts.</w:t>
+      </w:r>
+    </w:p>
+    <w:p>
+      <w:pPr>
+        <w:pStyle w:val="ListParagraph"/>
+        <w:numPr>
+          <w:ilvl w:val="2"/>
+          <w:numId w:val="2"/>
+        </w:numPr>
+        <w:rPr>
+          <w:b/>
+          <w:bCs/>
+        </w:rPr>
+      </w:pPr>
+      <w:r>
+        <w:t>INT</w:t>
+      </w:r>
+    </w:p>
+    <w:p>
+      <w:pPr>
+        <w:pStyle w:val="ListParagraph"/>
+        <w:numPr>
+          <w:ilvl w:val="1"/>
+          <w:numId w:val="2"/>
+        </w:numPr>
+        <w:rPr>
+          <w:b/>
+          <w:bCs/>
+        </w:rPr>
+      </w:pPr>
+      <w:r>
+        <w:t>Brand</w:t>
+      </w:r>
+      <w:r>
+        <w:t>ID</w:t>
+      </w:r>
+    </w:p>
+    <w:p>
+      <w:pPr>
+        <w:pStyle w:val="ListParagraph"/>
+        <w:numPr>
+          <w:ilvl w:val="2"/>
+          <w:numId w:val="2"/>
+        </w:numPr>
+        <w:rPr>
+          <w:b/>
+          <w:bCs/>
+        </w:rPr>
+      </w:pPr>
+      <w:r>
+        <w:t>Foreign Key</w:t>
+      </w:r>
+    </w:p>
+    <w:p>
+      <w:pPr>
+        <w:pStyle w:val="ListParagraph"/>
+        <w:numPr>
+          <w:ilvl w:val="2"/>
+          <w:numId w:val="2"/>
+        </w:numPr>
+        <w:rPr>
+          <w:b/>
+          <w:bCs/>
+        </w:rPr>
+      </w:pPr>
+      <w:r>
         <w:lastRenderedPageBreak/>
-        <w:t>AliasID</w:t>
-      </w:r>
-    </w:p>
-    <w:p>
-      <w:pPr>
-        <w:pStyle w:val="ListParagraph"/>
-        <w:numPr>
-          <w:ilvl w:val="2"/>
-          <w:numId w:val="2"/>
-        </w:numPr>
-        <w:rPr>
-          <w:b/>
-          <w:bCs/>
-        </w:rPr>
-      </w:pPr>
-      <w:r>
-        <w:t>An integer that stores the unique identifier for a specific brand alias.</w:t>
+        <w:t xml:space="preserve">Identifies the brand that is associated with the collection. </w:t>
+      </w:r>
+    </w:p>
+    <w:p>
+      <w:pPr>
+        <w:pStyle w:val="ListParagraph"/>
+        <w:numPr>
+          <w:ilvl w:val="1"/>
+          <w:numId w:val="2"/>
+        </w:numPr>
+        <w:rPr>
+          <w:b/>
+          <w:bCs/>
+        </w:rPr>
+      </w:pPr>
+      <w:r>
+        <w:t>Name</w:t>
+      </w:r>
+    </w:p>
+    <w:p>
+      <w:pPr>
+        <w:pStyle w:val="ListParagraph"/>
+        <w:numPr>
+          <w:ilvl w:val="2"/>
+          <w:numId w:val="2"/>
+        </w:numPr>
+        <w:rPr>
+          <w:b/>
+          <w:bCs/>
+        </w:rPr>
+      </w:pPr>
+      <w:r>
+        <w:t>The name of the collection.</w:t>
+      </w:r>
+    </w:p>
+    <w:p>
+      <w:pPr>
+        <w:pStyle w:val="ListParagraph"/>
+        <w:numPr>
+          <w:ilvl w:val="2"/>
+          <w:numId w:val="2"/>
+        </w:numPr>
+        <w:rPr>
+          <w:b/>
+          <w:bCs/>
+        </w:rPr>
+      </w:pPr>
+      <w:r>
+        <w:t>Varchar(35)</w:t>
+      </w:r>
+    </w:p>
+    <w:p>
+      <w:pPr>
+        <w:pStyle w:val="ListParagraph"/>
+        <w:numPr>
+          <w:ilvl w:val="1"/>
+          <w:numId w:val="2"/>
+        </w:numPr>
+        <w:rPr>
+          <w:b/>
+          <w:bCs/>
+        </w:rPr>
+      </w:pPr>
+      <w:r>
+        <w:t>Season</w:t>
+      </w:r>
+    </w:p>
+    <w:p>
+      <w:pPr>
+        <w:pStyle w:val="ListParagraph"/>
+        <w:numPr>
+          <w:ilvl w:val="2"/>
+          <w:numId w:val="2"/>
+        </w:numPr>
+        <w:rPr>
+          <w:b/>
+          <w:bCs/>
+        </w:rPr>
+      </w:pPr>
+      <w:r>
+        <w:t>The season in which a collection may be released. Can take values ‘spring’ ‘summer’ ‘fall’ ‘winter’</w:t>
+      </w:r>
+    </w:p>
+    <w:p>
+      <w:pPr>
+        <w:pStyle w:val="ListParagraph"/>
+        <w:numPr>
+          <w:ilvl w:val="2"/>
+          <w:numId w:val="2"/>
+        </w:numPr>
+        <w:rPr>
+          <w:b/>
+          <w:bCs/>
+        </w:rPr>
+      </w:pPr>
+      <w:r>
+        <w:t>Varchar(12)</w:t>
+      </w:r>
+    </w:p>
+    <w:p>
+      <w:pPr>
+        <w:pStyle w:val="ListParagraph"/>
+        <w:numPr>
+          <w:ilvl w:val="1"/>
+          <w:numId w:val="2"/>
+        </w:numPr>
+        <w:rPr>
+          <w:b/>
+          <w:bCs/>
+        </w:rPr>
+      </w:pPr>
+      <w:r>
+        <w:t>Year</w:t>
+      </w:r>
+    </w:p>
+    <w:p>
+      <w:pPr>
+        <w:pStyle w:val="ListParagraph"/>
+        <w:numPr>
+          <w:ilvl w:val="2"/>
+          <w:numId w:val="2"/>
+        </w:numPr>
+        <w:rPr>
+          <w:b/>
+          <w:bCs/>
+        </w:rPr>
+      </w:pPr>
+      <w:r>
+        <w:t>The year in which a collection is released.</w:t>
       </w:r>
     </w:p>
     <w:p>
@@ -2496,6 +3160,22 @@
       <w:pPr>
         <w:pStyle w:val="ListParagraph"/>
         <w:numPr>
+          <w:ilvl w:val="2"/>
+          <w:numId w:val="2"/>
+        </w:numPr>
+        <w:rPr>
+          <w:b/>
+          <w:bCs/>
+        </w:rPr>
+      </w:pPr>
+      <w:r>
+        <w:t>Varchar(25)</w:t>
+      </w:r>
+    </w:p>
+    <w:p>
+      <w:pPr>
+        <w:pStyle w:val="ListParagraph"/>
+        <w:numPr>
           <w:ilvl w:val="1"/>
           <w:numId w:val="2"/>
         </w:numPr>
@@ -2505,20 +3185,963 @@
         </w:rPr>
       </w:pPr>
       <w:r>
-        <w:t>BrandID</w:t>
-      </w:r>
-    </w:p>
-    <w:p>
-      <w:pPr>
-        <w:pStyle w:val="ListParagraph"/>
-        <w:numPr>
-          <w:ilvl w:val="2"/>
-          <w:numId w:val="2"/>
-        </w:numPr>
-        <w:rPr>
-          <w:b/>
-          <w:bCs/>
-        </w:rPr>
+        <w:t>IsInfluencerCollaboration</w:t>
+      </w:r>
+    </w:p>
+    <w:p>
+      <w:pPr>
+        <w:pStyle w:val="ListParagraph"/>
+        <w:numPr>
+          <w:ilvl w:val="2"/>
+          <w:numId w:val="2"/>
+        </w:numPr>
+        <w:rPr>
+          <w:b/>
+          <w:bCs/>
+        </w:rPr>
+      </w:pPr>
+      <w:r>
+        <w:t>Identifies whether or not a collection may be in collaboration with an online personality or influencer.</w:t>
+      </w:r>
+      <w:r>
+        <w:t xml:space="preserve"> Examples include:</w:t>
+      </w:r>
+    </w:p>
+    <w:p>
+      <w:pPr>
+        <w:pStyle w:val="ListParagraph"/>
+        <w:numPr>
+          <w:ilvl w:val="3"/>
+          <w:numId w:val="2"/>
+        </w:numPr>
+        <w:rPr>
+          <w:b/>
+          <w:bCs/>
+        </w:rPr>
+      </w:pPr>
+      <w:r>
+        <w:t>Holo Taco x Safiya Nyagaard</w:t>
+      </w:r>
+    </w:p>
+    <w:p>
+      <w:pPr>
+        <w:pStyle w:val="ListParagraph"/>
+        <w:numPr>
+          <w:ilvl w:val="3"/>
+          <w:numId w:val="2"/>
+        </w:numPr>
+      </w:pPr>
+      <w:r>
+        <w:t>Starrily x Kelli Marissa</w:t>
+      </w:r>
+    </w:p>
+    <w:p>
+      <w:pPr>
+        <w:pStyle w:val="ListParagraph"/>
+        <w:numPr>
+          <w:ilvl w:val="2"/>
+          <w:numId w:val="2"/>
+        </w:numPr>
+        <w:rPr>
+          <w:b/>
+          <w:bCs/>
+        </w:rPr>
+      </w:pPr>
+      <w:r>
+        <w:t>Boolean</w:t>
+      </w:r>
+    </w:p>
+    <w:p>
+      <w:pPr>
+        <w:pStyle w:val="ListParagraph"/>
+        <w:numPr>
+          <w:ilvl w:val="1"/>
+          <w:numId w:val="2"/>
+        </w:numPr>
+        <w:rPr>
+          <w:b/>
+          <w:bCs/>
+        </w:rPr>
+      </w:pPr>
+      <w:r>
+        <w:t>InfluencerName</w:t>
+      </w:r>
+    </w:p>
+    <w:p>
+      <w:pPr>
+        <w:pStyle w:val="ListParagraph"/>
+        <w:numPr>
+          <w:ilvl w:val="2"/>
+          <w:numId w:val="2"/>
+        </w:numPr>
+        <w:rPr>
+          <w:b/>
+          <w:bCs/>
+        </w:rPr>
+      </w:pPr>
+      <w:r>
+        <w:t xml:space="preserve">Identifies the name of the influencer. May be NULL. </w:t>
+      </w:r>
+    </w:p>
+    <w:p>
+      <w:pPr>
+        <w:pStyle w:val="ListParagraph"/>
+        <w:numPr>
+          <w:ilvl w:val="2"/>
+          <w:numId w:val="2"/>
+        </w:numPr>
+        <w:rPr>
+          <w:b/>
+          <w:bCs/>
+        </w:rPr>
+      </w:pPr>
+      <w:r>
+        <w:t>Varchar(25)</w:t>
+      </w:r>
+    </w:p>
+    <w:p>
+      <w:pPr>
+        <w:pStyle w:val="ListParagraph"/>
+        <w:numPr>
+          <w:ilvl w:val="1"/>
+          <w:numId w:val="2"/>
+        </w:numPr>
+        <w:rPr>
+          <w:b/>
+          <w:bCs/>
+        </w:rPr>
+      </w:pPr>
+      <w:r>
+        <w:t>IsIPCollaboration</w:t>
+      </w:r>
+    </w:p>
+    <w:p>
+      <w:pPr>
+        <w:pStyle w:val="ListParagraph"/>
+        <w:numPr>
+          <w:ilvl w:val="2"/>
+          <w:numId w:val="2"/>
+        </w:numPr>
+        <w:rPr>
+          <w:b/>
+          <w:bCs/>
+        </w:rPr>
+      </w:pPr>
+      <w:r>
+        <w:t>Identifies whether or not a collection may be part of an IP collab, or with another brand. Examples include:</w:t>
+      </w:r>
+    </w:p>
+    <w:p>
+      <w:pPr>
+        <w:pStyle w:val="ListParagraph"/>
+        <w:numPr>
+          <w:ilvl w:val="3"/>
+          <w:numId w:val="2"/>
+        </w:numPr>
+        <w:rPr>
+          <w:b/>
+          <w:bCs/>
+        </w:rPr>
+      </w:pPr>
+      <w:r>
+        <w:t xml:space="preserve">OPI x </w:t>
+      </w:r>
+      <w:r>
+        <w:t>Hello Kitty</w:t>
+      </w:r>
+    </w:p>
+    <w:p>
+      <w:pPr>
+        <w:pStyle w:val="ListParagraph"/>
+        <w:numPr>
+          <w:ilvl w:val="3"/>
+          <w:numId w:val="2"/>
+        </w:numPr>
+        <w:rPr>
+          <w:b/>
+          <w:bCs/>
+        </w:rPr>
+      </w:pPr>
+      <w:r>
+        <w:t>Mooncat x Star Wars</w:t>
+      </w:r>
+    </w:p>
+    <w:p>
+      <w:pPr>
+        <w:pStyle w:val="ListParagraph"/>
+        <w:numPr>
+          <w:ilvl w:val="3"/>
+          <w:numId w:val="2"/>
+        </w:numPr>
+        <w:rPr>
+          <w:b/>
+          <w:bCs/>
+        </w:rPr>
+      </w:pPr>
+      <w:r>
+        <w:t>Sally Hansen x Jelly Belly</w:t>
+      </w:r>
+    </w:p>
+    <w:p>
+      <w:pPr>
+        <w:pStyle w:val="ListParagraph"/>
+        <w:numPr>
+          <w:ilvl w:val="3"/>
+          <w:numId w:val="2"/>
+        </w:numPr>
+        <w:rPr>
+          <w:b/>
+          <w:bCs/>
+        </w:rPr>
+      </w:pPr>
+      <w:r>
+        <w:t>Holo Taco x David’s Tea</w:t>
+      </w:r>
+    </w:p>
+    <w:p>
+      <w:pPr>
+        <w:pStyle w:val="ListParagraph"/>
+        <w:numPr>
+          <w:ilvl w:val="1"/>
+          <w:numId w:val="2"/>
+        </w:numPr>
+        <w:rPr>
+          <w:b/>
+          <w:bCs/>
+        </w:rPr>
+      </w:pPr>
+      <w:r>
+        <w:t>IPName</w:t>
+      </w:r>
+    </w:p>
+    <w:p>
+      <w:pPr>
+        <w:pStyle w:val="ListParagraph"/>
+        <w:numPr>
+          <w:ilvl w:val="2"/>
+          <w:numId w:val="2"/>
+        </w:numPr>
+        <w:rPr>
+          <w:b/>
+          <w:bCs/>
+        </w:rPr>
+      </w:pPr>
+      <w:r>
+        <w:t>Identifies the name of the collaboration. Can be NULL.</w:t>
+      </w:r>
+    </w:p>
+    <w:p>
+      <w:pPr>
+        <w:pStyle w:val="ListParagraph"/>
+        <w:numPr>
+          <w:ilvl w:val="2"/>
+          <w:numId w:val="2"/>
+        </w:numPr>
+        <w:rPr>
+          <w:b/>
+          <w:bCs/>
+        </w:rPr>
+      </w:pPr>
+      <w:r>
+        <w:t>Varchar(25)</w:t>
+      </w:r>
+    </w:p>
+    <w:p>
+      <w:pPr>
+        <w:pStyle w:val="ListParagraph"/>
+        <w:numPr>
+          <w:ilvl w:val="1"/>
+          <w:numId w:val="2"/>
+        </w:numPr>
+        <w:rPr>
+          <w:b/>
+          <w:bCs/>
+        </w:rPr>
+      </w:pPr>
+      <w:r>
+        <w:t>IsCharity</w:t>
+      </w:r>
+    </w:p>
+    <w:p>
+      <w:pPr>
+        <w:pStyle w:val="ListParagraph"/>
+        <w:numPr>
+          <w:ilvl w:val="2"/>
+          <w:numId w:val="2"/>
+        </w:numPr>
+        <w:rPr>
+          <w:b/>
+          <w:bCs/>
+        </w:rPr>
+      </w:pPr>
+      <w:r>
+        <w:t>Identifies whether or not a nail polish is released in collaboration with a charity.</w:t>
+      </w:r>
+    </w:p>
+    <w:p>
+      <w:pPr>
+        <w:pStyle w:val="ListParagraph"/>
+        <w:numPr>
+          <w:ilvl w:val="2"/>
+          <w:numId w:val="2"/>
+        </w:numPr>
+        <w:rPr>
+          <w:b/>
+          <w:bCs/>
+        </w:rPr>
+      </w:pPr>
+      <w:r>
+        <w:t>Boolean</w:t>
+      </w:r>
+    </w:p>
+    <w:p>
+      <w:pPr>
+        <w:pStyle w:val="ListParagraph"/>
+        <w:numPr>
+          <w:ilvl w:val="1"/>
+          <w:numId w:val="2"/>
+        </w:numPr>
+        <w:rPr>
+          <w:b/>
+          <w:bCs/>
+        </w:rPr>
+      </w:pPr>
+      <w:r>
+        <w:t>CharityName</w:t>
+      </w:r>
+    </w:p>
+    <w:p>
+      <w:pPr>
+        <w:pStyle w:val="ListParagraph"/>
+        <w:numPr>
+          <w:ilvl w:val="2"/>
+          <w:numId w:val="2"/>
+        </w:numPr>
+        <w:rPr>
+          <w:b/>
+          <w:bCs/>
+        </w:rPr>
+      </w:pPr>
+      <w:r>
+        <w:t>The name of the charity that the nail polish is raising funds for. May be NULL.</w:t>
+      </w:r>
+    </w:p>
+    <w:p>
+      <w:pPr>
+        <w:pStyle w:val="ListParagraph"/>
+        <w:numPr>
+          <w:ilvl w:val="2"/>
+          <w:numId w:val="2"/>
+        </w:numPr>
+        <w:rPr>
+          <w:b/>
+          <w:bCs/>
+        </w:rPr>
+      </w:pPr>
+      <w:r>
+        <w:lastRenderedPageBreak/>
+        <w:t>Varchar(25)</w:t>
+      </w:r>
+    </w:p>
+    <w:p>
+      <w:pPr>
+        <w:pStyle w:val="ListParagraph"/>
+        <w:numPr>
+          <w:ilvl w:val="1"/>
+          <w:numId w:val="2"/>
+        </w:numPr>
+        <w:rPr>
+          <w:b/>
+          <w:bCs/>
+        </w:rPr>
+      </w:pPr>
+      <w:r>
+        <w:t>ThemeID</w:t>
+      </w:r>
+    </w:p>
+    <w:p>
+      <w:pPr>
+        <w:pStyle w:val="ListParagraph"/>
+        <w:numPr>
+          <w:ilvl w:val="2"/>
+          <w:numId w:val="2"/>
+        </w:numPr>
+        <w:rPr>
+          <w:b/>
+          <w:bCs/>
+        </w:rPr>
+      </w:pPr>
+      <w:r>
+        <w:t>Foreign Key</w:t>
+      </w:r>
+    </w:p>
+    <w:p>
+      <w:pPr>
+        <w:pStyle w:val="ListParagraph"/>
+        <w:numPr>
+          <w:ilvl w:val="2"/>
+          <w:numId w:val="2"/>
+        </w:numPr>
+        <w:rPr>
+          <w:b/>
+          <w:bCs/>
+        </w:rPr>
+      </w:pPr>
+      <w:r>
+        <w:t>Identifier for the theme of the collection. See Theme table for more details.</w:t>
+      </w:r>
+    </w:p>
+    <w:p>
+      <w:pPr>
+        <w:pStyle w:val="ListParagraph"/>
+        <w:numPr>
+          <w:ilvl w:val="2"/>
+          <w:numId w:val="2"/>
+        </w:numPr>
+        <w:rPr>
+          <w:b/>
+          <w:bCs/>
+        </w:rPr>
+      </w:pPr>
+      <w:r>
+        <w:t>INT</w:t>
+      </w:r>
+    </w:p>
+    <w:p>
+      <w:pPr>
+        <w:pStyle w:val="ListParagraph"/>
+        <w:numPr>
+          <w:ilvl w:val="0"/>
+          <w:numId w:val="2"/>
+        </w:numPr>
+      </w:pPr>
+      <w:r>
+        <w:t>Finish</w:t>
+      </w:r>
+    </w:p>
+    <w:p>
+      <w:pPr>
+        <w:pStyle w:val="ListParagraph"/>
+        <w:numPr>
+          <w:ilvl w:val="1"/>
+          <w:numId w:val="2"/>
+        </w:numPr>
+        <w:rPr>
+          <w:b/>
+          <w:bCs/>
+        </w:rPr>
+      </w:pPr>
+      <w:r>
+        <w:rPr>
+          <w:b/>
+          <w:bCs/>
+        </w:rPr>
+        <w:t>FinishID</w:t>
+      </w:r>
+    </w:p>
+    <w:p>
+      <w:pPr>
+        <w:pStyle w:val="ListParagraph"/>
+        <w:numPr>
+          <w:ilvl w:val="2"/>
+          <w:numId w:val="2"/>
+        </w:numPr>
+        <w:rPr>
+          <w:b/>
+          <w:bCs/>
+        </w:rPr>
+      </w:pPr>
+      <w:r>
+        <w:t xml:space="preserve">A unique identifier for the primary finish. V </w:t>
+      </w:r>
+    </w:p>
+    <w:p>
+      <w:pPr>
+        <w:pStyle w:val="ListParagraph"/>
+        <w:numPr>
+          <w:ilvl w:val="2"/>
+          <w:numId w:val="2"/>
+        </w:numPr>
+        <w:rPr>
+          <w:b/>
+          <w:bCs/>
+        </w:rPr>
+      </w:pPr>
+      <w:r>
+        <w:t>INT</w:t>
+      </w:r>
+    </w:p>
+    <w:p>
+      <w:pPr>
+        <w:pStyle w:val="ListParagraph"/>
+        <w:numPr>
+          <w:ilvl w:val="1"/>
+          <w:numId w:val="2"/>
+        </w:numPr>
+      </w:pPr>
+      <w:r>
+        <w:t>Name</w:t>
+      </w:r>
+    </w:p>
+    <w:p>
+      <w:pPr>
+        <w:pStyle w:val="ListParagraph"/>
+        <w:numPr>
+          <w:ilvl w:val="2"/>
+          <w:numId w:val="2"/>
+        </w:numPr>
+      </w:pPr>
+      <w:r>
+        <w:t>The name of the finish. Can take values ‘crème’ ‘shimmer’ ‘jelly’ ‘flake’ ‘crelly’ ‘glitter’</w:t>
+      </w:r>
+    </w:p>
+    <w:p>
+      <w:pPr>
+        <w:pStyle w:val="ListParagraph"/>
+        <w:numPr>
+          <w:ilvl w:val="2"/>
+          <w:numId w:val="2"/>
+        </w:numPr>
+      </w:pPr>
+      <w:r>
+        <w:t>Varchar(12)</w:t>
+      </w:r>
+    </w:p>
+    <w:p>
+      <w:pPr>
+        <w:pStyle w:val="ListParagraph"/>
+        <w:numPr>
+          <w:ilvl w:val="1"/>
+          <w:numId w:val="2"/>
+        </w:numPr>
+      </w:pPr>
+      <w:r>
+        <w:t>Description</w:t>
+      </w:r>
+    </w:p>
+    <w:p>
+      <w:pPr>
+        <w:pStyle w:val="ListParagraph"/>
+        <w:numPr>
+          <w:ilvl w:val="2"/>
+          <w:numId w:val="2"/>
+        </w:numPr>
+      </w:pPr>
+      <w:r>
+        <w:t>A description of said finish.</w:t>
+      </w:r>
+    </w:p>
+    <w:p>
+      <w:pPr>
+        <w:pStyle w:val="ListParagraph"/>
+        <w:numPr>
+          <w:ilvl w:val="2"/>
+          <w:numId w:val="2"/>
+        </w:numPr>
+      </w:pPr>
+      <w:r>
+        <w:t>Varchar(80)</w:t>
+      </w:r>
+    </w:p>
+    <w:p>
+      <w:pPr>
+        <w:pStyle w:val="ListParagraph"/>
+        <w:numPr>
+          <w:ilvl w:val="0"/>
+          <w:numId w:val="2"/>
+        </w:numPr>
+      </w:pPr>
+      <w:r>
+        <w:t>FinishDetail:</w:t>
+      </w:r>
+    </w:p>
+    <w:p>
+      <w:pPr>
+        <w:pStyle w:val="ListParagraph"/>
+        <w:numPr>
+          <w:ilvl w:val="1"/>
+          <w:numId w:val="2"/>
+        </w:numPr>
+        <w:rPr>
+          <w:b/>
+          <w:bCs/>
+        </w:rPr>
+      </w:pPr>
+      <w:r>
+        <w:rPr>
+          <w:b/>
+          <w:bCs/>
+        </w:rPr>
+        <w:t>FinishDetailID</w:t>
+      </w:r>
+    </w:p>
+    <w:p>
+      <w:pPr>
+        <w:pStyle w:val="ListParagraph"/>
+        <w:numPr>
+          <w:ilvl w:val="2"/>
+          <w:numId w:val="2"/>
+        </w:numPr>
+      </w:pPr>
+      <w:r>
+        <w:t>A unique identifier for each additional subcategory of primary finishes.</w:t>
+      </w:r>
+    </w:p>
+    <w:p>
+      <w:pPr>
+        <w:pStyle w:val="ListParagraph"/>
+        <w:numPr>
+          <w:ilvl w:val="2"/>
+          <w:numId w:val="2"/>
+        </w:numPr>
+      </w:pPr>
+      <w:r>
+        <w:t>INT</w:t>
+      </w:r>
+    </w:p>
+    <w:p>
+      <w:pPr>
+        <w:pStyle w:val="ListParagraph"/>
+        <w:numPr>
+          <w:ilvl w:val="1"/>
+          <w:numId w:val="2"/>
+        </w:numPr>
+      </w:pPr>
+      <w:r>
+        <w:t>FinishID</w:t>
+      </w:r>
+    </w:p>
+    <w:p>
+      <w:pPr>
+        <w:pStyle w:val="ListParagraph"/>
+        <w:numPr>
+          <w:ilvl w:val="2"/>
+          <w:numId w:val="2"/>
+        </w:numPr>
+      </w:pPr>
+      <w:r>
+        <w:t>Foreign Key</w:t>
+      </w:r>
+    </w:p>
+    <w:p>
+      <w:pPr>
+        <w:pStyle w:val="ListParagraph"/>
+        <w:numPr>
+          <w:ilvl w:val="2"/>
+          <w:numId w:val="2"/>
+        </w:numPr>
+      </w:pPr>
+      <w:r>
+        <w:t xml:space="preserve">Holds the corresponding finish that the subcategory is part of. </w:t>
+      </w:r>
+    </w:p>
+    <w:p>
+      <w:pPr>
+        <w:pStyle w:val="ListParagraph"/>
+        <w:numPr>
+          <w:ilvl w:val="2"/>
+          <w:numId w:val="2"/>
+        </w:numPr>
+      </w:pPr>
+      <w:r>
+        <w:t>INT</w:t>
+      </w:r>
+    </w:p>
+    <w:p>
+      <w:pPr>
+        <w:pStyle w:val="ListParagraph"/>
+        <w:numPr>
+          <w:ilvl w:val="1"/>
+          <w:numId w:val="2"/>
+        </w:numPr>
+      </w:pPr>
+      <w:r>
+        <w:t>DetailName</w:t>
+      </w:r>
+    </w:p>
+    <w:p>
+      <w:pPr>
+        <w:pStyle w:val="ListParagraph"/>
+        <w:numPr>
+          <w:ilvl w:val="2"/>
+          <w:numId w:val="2"/>
+        </w:numPr>
+      </w:pPr>
+      <w:r>
+        <w:t>The name of the subcategory of finish. Examples include, but are not limited to:</w:t>
+      </w:r>
+    </w:p>
+    <w:p>
+      <w:pPr>
+        <w:pStyle w:val="ListParagraph"/>
+        <w:numPr>
+          <w:ilvl w:val="3"/>
+          <w:numId w:val="2"/>
+        </w:numPr>
+      </w:pPr>
+      <w:r>
+        <w:t>Shimmer polishes can be:</w:t>
+      </w:r>
+    </w:p>
+    <w:p>
+      <w:pPr>
+        <w:pStyle w:val="ListParagraph"/>
+        <w:numPr>
+          <w:ilvl w:val="4"/>
+          <w:numId w:val="2"/>
+        </w:numPr>
+      </w:pPr>
+      <w:r>
+        <w:t>Ultrafine.</w:t>
+      </w:r>
+    </w:p>
+    <w:p>
+      <w:pPr>
+        <w:pStyle w:val="ListParagraph"/>
+        <w:numPr>
+          <w:ilvl w:val="4"/>
+          <w:numId w:val="2"/>
+        </w:numPr>
+      </w:pPr>
+      <w:r>
+        <w:t>Fine.</w:t>
+      </w:r>
+    </w:p>
+    <w:p>
+      <w:pPr>
+        <w:pStyle w:val="ListParagraph"/>
+        <w:numPr>
+          <w:ilvl w:val="4"/>
+          <w:numId w:val="2"/>
+        </w:numPr>
+      </w:pPr>
+      <w:r>
+        <w:t>Medium</w:t>
+      </w:r>
+    </w:p>
+    <w:p>
+      <w:pPr>
+        <w:pStyle w:val="ListParagraph"/>
+        <w:numPr>
+          <w:ilvl w:val="4"/>
+          <w:numId w:val="2"/>
+        </w:numPr>
+      </w:pPr>
+      <w:r>
+        <w:t>Linear Holographic</w:t>
+      </w:r>
+    </w:p>
+    <w:p>
+      <w:pPr>
+        <w:pStyle w:val="ListParagraph"/>
+        <w:numPr>
+          <w:ilvl w:val="4"/>
+          <w:numId w:val="2"/>
+        </w:numPr>
+      </w:pPr>
+      <w:r>
+        <w:t>Scattered Holographic</w:t>
+      </w:r>
+    </w:p>
+    <w:p>
+      <w:pPr>
+        <w:pStyle w:val="ListParagraph"/>
+        <w:numPr>
+          <w:ilvl w:val="3"/>
+          <w:numId w:val="2"/>
+        </w:numPr>
+      </w:pPr>
+      <w:r>
+        <w:t>Flake polishes can be:</w:t>
+      </w:r>
+    </w:p>
+    <w:p>
+      <w:pPr>
+        <w:pStyle w:val="ListParagraph"/>
+        <w:numPr>
+          <w:ilvl w:val="4"/>
+          <w:numId w:val="2"/>
+        </w:numPr>
+      </w:pPr>
+      <w:r>
+        <w:t>Small.</w:t>
+      </w:r>
+    </w:p>
+    <w:p>
+      <w:pPr>
+        <w:pStyle w:val="ListParagraph"/>
+        <w:numPr>
+          <w:ilvl w:val="4"/>
+          <w:numId w:val="2"/>
+        </w:numPr>
+      </w:pPr>
+      <w:r>
+        <w:t>Medium</w:t>
+      </w:r>
+    </w:p>
+    <w:p>
+      <w:pPr>
+        <w:pStyle w:val="ListParagraph"/>
+        <w:numPr>
+          <w:ilvl w:val="4"/>
+          <w:numId w:val="2"/>
+        </w:numPr>
+      </w:pPr>
+      <w:r>
+        <w:lastRenderedPageBreak/>
+        <w:t>Large</w:t>
+      </w:r>
+    </w:p>
+    <w:p>
+      <w:pPr>
+        <w:pStyle w:val="ListParagraph"/>
+        <w:numPr>
+          <w:ilvl w:val="4"/>
+          <w:numId w:val="2"/>
+        </w:numPr>
+      </w:pPr>
+      <w:r>
+        <w:t>Metallic</w:t>
+      </w:r>
+    </w:p>
+    <w:p>
+      <w:pPr>
+        <w:pStyle w:val="ListParagraph"/>
+        <w:numPr>
+          <w:ilvl w:val="4"/>
+          <w:numId w:val="2"/>
+        </w:numPr>
+      </w:pPr>
+      <w:r>
+        <w:t>Holographic</w:t>
+      </w:r>
+    </w:p>
+    <w:p>
+      <w:pPr>
+        <w:pStyle w:val="ListParagraph"/>
+        <w:numPr>
+          <w:ilvl w:val="2"/>
+          <w:numId w:val="2"/>
+        </w:numPr>
+      </w:pPr>
+      <w:r>
+        <w:t>Varchar(25)</w:t>
+      </w:r>
+    </w:p>
+    <w:p>
+      <w:pPr>
+        <w:pStyle w:val="ListParagraph"/>
+        <w:numPr>
+          <w:ilvl w:val="1"/>
+          <w:numId w:val="2"/>
+        </w:numPr>
+      </w:pPr>
+      <w:r>
+        <w:t>Description</w:t>
+      </w:r>
+    </w:p>
+    <w:p>
+      <w:pPr>
+        <w:pStyle w:val="ListParagraph"/>
+        <w:numPr>
+          <w:ilvl w:val="2"/>
+          <w:numId w:val="2"/>
+        </w:numPr>
+      </w:pPr>
+      <w:r>
+        <w:t>A further description of the specific subcategory of finish.</w:t>
+      </w:r>
+    </w:p>
+    <w:p>
+      <w:pPr>
+        <w:pStyle w:val="ListParagraph"/>
+        <w:numPr>
+          <w:ilvl w:val="2"/>
+          <w:numId w:val="2"/>
+        </w:numPr>
+      </w:pPr>
+      <w:r>
+        <w:t>Varchar(80)</w:t>
+      </w:r>
+    </w:p>
+    <w:p>
+      <w:pPr>
+        <w:pStyle w:val="ListParagraph"/>
+        <w:numPr>
+          <w:ilvl w:val="0"/>
+          <w:numId w:val="2"/>
+        </w:numPr>
+      </w:pPr>
+      <w:r>
+        <w:t>PolishFinish</w:t>
+      </w:r>
+    </w:p>
+    <w:p>
+      <w:pPr>
+        <w:pStyle w:val="ListParagraph"/>
+        <w:numPr>
+          <w:ilvl w:val="1"/>
+          <w:numId w:val="2"/>
+        </w:numPr>
+        <w:rPr>
+          <w:b/>
+          <w:bCs/>
+        </w:rPr>
+      </w:pPr>
+      <w:r>
+        <w:rPr>
+          <w:b/>
+          <w:bCs/>
+        </w:rPr>
+        <w:t>PolishFinishID</w:t>
+      </w:r>
+    </w:p>
+    <w:p>
+      <w:pPr>
+        <w:pStyle w:val="ListParagraph"/>
+        <w:numPr>
+          <w:ilvl w:val="2"/>
+          <w:numId w:val="2"/>
+        </w:numPr>
+      </w:pPr>
+      <w:r>
+        <w:t xml:space="preserve">A unique identifier that </w:t>
+      </w:r>
+      <w:r>
+        <w:t>identifies each unique PolishFinish for each individual nail polish.</w:t>
+      </w:r>
+    </w:p>
+    <w:p>
+      <w:pPr>
+        <w:pStyle w:val="ListParagraph"/>
+        <w:numPr>
+          <w:ilvl w:val="2"/>
+          <w:numId w:val="2"/>
+        </w:numPr>
+      </w:pPr>
+      <w:r>
+        <w:t>INT</w:t>
+      </w:r>
+    </w:p>
+    <w:p>
+      <w:pPr>
+        <w:pStyle w:val="ListParagraph"/>
+        <w:numPr>
+          <w:ilvl w:val="1"/>
+          <w:numId w:val="2"/>
+        </w:numPr>
+      </w:pPr>
+      <w:r>
+        <w:t>PolishID</w:t>
+      </w:r>
+    </w:p>
+    <w:p>
+      <w:pPr>
+        <w:pStyle w:val="ListParagraph"/>
+        <w:numPr>
+          <w:ilvl w:val="2"/>
+          <w:numId w:val="2"/>
+        </w:numPr>
       </w:pPr>
       <w:r>
         <w:t>Foreign key</w:t>
@@ -2531,26 +4154,30 @@
           <w:ilvl w:val="2"/>
           <w:numId w:val="2"/>
         </w:numPr>
-        <w:rPr>
-          <w:b/>
-          <w:bCs/>
-        </w:rPr>
-      </w:pPr>
-      <w:r>
-        <w:t xml:space="preserve">The brand that has had the alias. </w:t>
-      </w:r>
-    </w:p>
-    <w:p>
-      <w:pPr>
-        <w:pStyle w:val="ListParagraph"/>
-        <w:numPr>
-          <w:ilvl w:val="2"/>
-          <w:numId w:val="2"/>
-        </w:numPr>
-        <w:rPr>
-          <w:b/>
-          <w:bCs/>
-        </w:rPr>
+      </w:pPr>
+      <w:r>
+        <w:t>Identifies the corresponding nail polish that such a PolishFinish may belong to, accounting for possibly duplicate PolishFinish combinations. Attempts to account for the fact that one polish may have several finishes.</w:t>
+      </w:r>
+    </w:p>
+    <w:p>
+      <w:pPr>
+        <w:pStyle w:val="ListParagraph"/>
+        <w:numPr>
+          <w:ilvl w:val="3"/>
+          <w:numId w:val="2"/>
+        </w:numPr>
+      </w:pPr>
+      <w:r>
+        <w:t xml:space="preserve">Example: a nail polish with blue fine shimmer particles, suspended in a purple jelly base, with green magnetic particles, that glows in the dark. </w:t>
+      </w:r>
+    </w:p>
+    <w:p>
+      <w:pPr>
+        <w:pStyle w:val="ListParagraph"/>
+        <w:numPr>
+          <w:ilvl w:val="2"/>
+          <w:numId w:val="2"/>
+        </w:numPr>
       </w:pPr>
       <w:r>
         <w:t>INT</w:t>
@@ -2563,12 +4190,186 @@
           <w:ilvl w:val="1"/>
           <w:numId w:val="2"/>
         </w:numPr>
-        <w:rPr>
-          <w:b/>
-          <w:bCs/>
-        </w:rPr>
-      </w:pPr>
-      <w:r>
+      </w:pPr>
+      <w:r>
+        <w:t>FinishID</w:t>
+      </w:r>
+    </w:p>
+    <w:p>
+      <w:pPr>
+        <w:pStyle w:val="ListParagraph"/>
+        <w:numPr>
+          <w:ilvl w:val="2"/>
+          <w:numId w:val="2"/>
+        </w:numPr>
+      </w:pPr>
+      <w:r>
+        <w:t>Foreign key</w:t>
+      </w:r>
+    </w:p>
+    <w:p>
+      <w:pPr>
+        <w:pStyle w:val="ListParagraph"/>
+        <w:numPr>
+          <w:ilvl w:val="2"/>
+          <w:numId w:val="2"/>
+        </w:numPr>
+      </w:pPr>
+      <w:r>
+        <w:t xml:space="preserve">Identifies the finish, or one of the finishes, a nail polish may have. </w:t>
+      </w:r>
+    </w:p>
+    <w:p>
+      <w:pPr>
+        <w:pStyle w:val="ListParagraph"/>
+        <w:numPr>
+          <w:ilvl w:val="2"/>
+          <w:numId w:val="2"/>
+        </w:numPr>
+      </w:pPr>
+      <w:r>
+        <w:t>INT</w:t>
+      </w:r>
+    </w:p>
+    <w:p>
+      <w:pPr>
+        <w:pStyle w:val="ListParagraph"/>
+        <w:numPr>
+          <w:ilvl w:val="1"/>
+          <w:numId w:val="2"/>
+        </w:numPr>
+      </w:pPr>
+      <w:r>
+        <w:t>FinishDetailID</w:t>
+      </w:r>
+    </w:p>
+    <w:p>
+      <w:pPr>
+        <w:pStyle w:val="ListParagraph"/>
+        <w:numPr>
+          <w:ilvl w:val="2"/>
+          <w:numId w:val="2"/>
+        </w:numPr>
+      </w:pPr>
+      <w:r>
+        <w:t>Foreign key</w:t>
+      </w:r>
+    </w:p>
+    <w:p>
+      <w:pPr>
+        <w:pStyle w:val="ListParagraph"/>
+        <w:numPr>
+          <w:ilvl w:val="2"/>
+          <w:numId w:val="2"/>
+        </w:numPr>
+      </w:pPr>
+      <w:r>
+        <w:t>Identifies the subcategory of finish a nail polish may have</w:t>
+      </w:r>
+      <w:r>
+        <w:t xml:space="preserve">, if applicable </w:t>
+      </w:r>
+      <w:r>
+        <w:t xml:space="preserve">(can be NULL). </w:t>
+      </w:r>
+    </w:p>
+    <w:p>
+      <w:pPr>
+        <w:pStyle w:val="ListParagraph"/>
+        <w:numPr>
+          <w:ilvl w:val="3"/>
+          <w:numId w:val="2"/>
+        </w:numPr>
+      </w:pPr>
+      <w:r>
+        <w:t>For example: a crème finish is a crème finish and cannot be categorized further. However, a shimmer finish can have many unique shimmer subtypes.</w:t>
+      </w:r>
+    </w:p>
+    <w:p>
+      <w:pPr>
+        <w:pStyle w:val="ListParagraph"/>
+        <w:numPr>
+          <w:ilvl w:val="2"/>
+          <w:numId w:val="2"/>
+        </w:numPr>
+      </w:pPr>
+      <w:r>
+        <w:t>INT</w:t>
+      </w:r>
+    </w:p>
+    <w:p>
+      <w:pPr>
+        <w:pStyle w:val="ListParagraph"/>
+        <w:numPr>
+          <w:ilvl w:val="0"/>
+          <w:numId w:val="2"/>
+        </w:numPr>
+      </w:pPr>
+      <w:r>
+        <w:t>Event</w:t>
+      </w:r>
+    </w:p>
+    <w:p>
+      <w:pPr>
+        <w:pStyle w:val="ListParagraph"/>
+        <w:numPr>
+          <w:ilvl w:val="1"/>
+          <w:numId w:val="2"/>
+        </w:numPr>
+        <w:rPr>
+          <w:b/>
+          <w:bCs/>
+        </w:rPr>
+      </w:pPr>
+      <w:r>
+        <w:rPr>
+          <w:b/>
+          <w:bCs/>
+        </w:rPr>
+        <w:t>Event</w:t>
+      </w:r>
+      <w:r>
+        <w:rPr>
+          <w:b/>
+          <w:bCs/>
+        </w:rPr>
+        <w:t>ID</w:t>
+      </w:r>
+    </w:p>
+    <w:p>
+      <w:pPr>
+        <w:pStyle w:val="ListParagraph"/>
+        <w:numPr>
+          <w:ilvl w:val="2"/>
+          <w:numId w:val="2"/>
+        </w:numPr>
+      </w:pPr>
+      <w:r>
+        <w:t>Identifies the unique event that a nail polish may be part of.</w:t>
+      </w:r>
+    </w:p>
+    <w:p>
+      <w:pPr>
+        <w:pStyle w:val="ListParagraph"/>
+        <w:numPr>
+          <w:ilvl w:val="2"/>
+          <w:numId w:val="2"/>
+        </w:numPr>
+      </w:pPr>
+      <w:r>
+        <w:t>INT</w:t>
+      </w:r>
+    </w:p>
+    <w:p>
+      <w:pPr>
+        <w:pStyle w:val="ListParagraph"/>
+        <w:numPr>
+          <w:ilvl w:val="1"/>
+          <w:numId w:val="2"/>
+        </w:numPr>
+      </w:pPr>
+      <w:r>
+        <w:lastRenderedPageBreak/>
         <w:t>Name</w:t>
       </w:r>
     </w:p>
@@ -2579,26 +4380,131 @@
           <w:ilvl w:val="2"/>
           <w:numId w:val="2"/>
         </w:numPr>
-        <w:rPr>
-          <w:b/>
-          <w:bCs/>
-        </w:rPr>
-      </w:pPr>
-      <w:r>
-        <w:t xml:space="preserve">The name of the alias. </w:t>
-      </w:r>
-    </w:p>
-    <w:p>
-      <w:pPr>
-        <w:pStyle w:val="ListParagraph"/>
-        <w:numPr>
-          <w:ilvl w:val="2"/>
-          <w:numId w:val="2"/>
-        </w:numPr>
-        <w:rPr>
-          <w:b/>
-          <w:bCs/>
-        </w:rPr>
+      </w:pPr>
+      <w:r>
+        <w:t xml:space="preserve">The name of the </w:t>
+      </w:r>
+      <w:r>
+        <w:t>event</w:t>
+      </w:r>
+      <w:r>
+        <w:t xml:space="preserve"> that a nail polish belongs to.</w:t>
+      </w:r>
+      <w:r>
+        <w:t xml:space="preserve"> </w:t>
+      </w:r>
+      <w:r>
+        <w:rPr>
+          <w:i/>
+          <w:iCs/>
+        </w:rPr>
+        <w:t xml:space="preserve">Event </w:t>
+      </w:r>
+      <w:r>
+        <w:t>is a very specific category:</w:t>
+      </w:r>
+    </w:p>
+    <w:p>
+      <w:pPr>
+        <w:pStyle w:val="ListParagraph"/>
+        <w:numPr>
+          <w:ilvl w:val="3"/>
+          <w:numId w:val="2"/>
+        </w:numPr>
+      </w:pPr>
+      <w:r>
+        <w:t xml:space="preserve">An </w:t>
+      </w:r>
+      <w:r>
+        <w:rPr>
+          <w:i/>
+          <w:iCs/>
+        </w:rPr>
+        <w:t>event</w:t>
+      </w:r>
+      <w:r>
+        <w:t xml:space="preserve"> is defined as a period of release such </w:t>
+      </w:r>
+      <w:r>
+        <w:t>several unrelated polish makers may release an exclusive, themed polish all at the same time</w:t>
+      </w:r>
+      <w:r>
+        <w:t>. Events:</w:t>
+      </w:r>
+    </w:p>
+    <w:p>
+      <w:pPr>
+        <w:pStyle w:val="ListParagraph"/>
+        <w:numPr>
+          <w:ilvl w:val="4"/>
+          <w:numId w:val="2"/>
+        </w:numPr>
+      </w:pPr>
+      <w:r>
+        <w:t xml:space="preserve">May only have one </w:t>
+      </w:r>
+      <w:r>
+        <w:t xml:space="preserve">or two </w:t>
+      </w:r>
+      <w:r>
+        <w:t xml:space="preserve">polish shade released per brand. </w:t>
+      </w:r>
+    </w:p>
+    <w:p>
+      <w:pPr>
+        <w:pStyle w:val="ListParagraph"/>
+        <w:numPr>
+          <w:ilvl w:val="4"/>
+          <w:numId w:val="2"/>
+        </w:numPr>
+      </w:pPr>
+      <w:r>
+        <w:t>May have several brands that participate in the event.</w:t>
+      </w:r>
+    </w:p>
+    <w:p>
+      <w:pPr>
+        <w:pStyle w:val="ListParagraph"/>
+        <w:numPr>
+          <w:ilvl w:val="4"/>
+          <w:numId w:val="2"/>
+        </w:numPr>
+      </w:pPr>
+      <w:r>
+        <w:t xml:space="preserve">Are usually organized by a group of individuals that do not make nail polish themselves (a Facebook group, a Discord server, ect). </w:t>
+      </w:r>
+    </w:p>
+    <w:p>
+      <w:pPr>
+        <w:pStyle w:val="ListParagraph"/>
+        <w:numPr>
+          <w:ilvl w:val="4"/>
+          <w:numId w:val="2"/>
+        </w:numPr>
+      </w:pPr>
+      <w:r>
+        <w:t xml:space="preserve">Polishes released during said event have very limited availability. </w:t>
+      </w:r>
+    </w:p>
+    <w:p>
+      <w:pPr>
+        <w:pStyle w:val="ListParagraph"/>
+        <w:numPr>
+          <w:ilvl w:val="3"/>
+          <w:numId w:val="2"/>
+        </w:numPr>
+      </w:pPr>
+      <w:r>
+        <w:t>Examples of events include Polish Pick Up and Hella Handmade</w:t>
+      </w:r>
+    </w:p>
+    <w:p>
+      <w:pPr>
+        <w:pStyle w:val="ListParagraph"/>
+        <w:numPr>
+          <w:ilvl w:val="2"/>
+          <w:numId w:val="2"/>
+        </w:numPr>
       </w:pPr>
       <w:r>
         <w:t>Varchar(25)</w:t>
@@ -2611,10 +4517,42 @@
           <w:ilvl w:val="1"/>
           <w:numId w:val="2"/>
         </w:numPr>
-        <w:rPr>
-          <w:b/>
-          <w:bCs/>
-        </w:rPr>
+      </w:pPr>
+      <w:r>
+        <w:t>Description</w:t>
+      </w:r>
+    </w:p>
+    <w:p>
+      <w:pPr>
+        <w:pStyle w:val="ListParagraph"/>
+        <w:numPr>
+          <w:ilvl w:val="2"/>
+          <w:numId w:val="2"/>
+        </w:numPr>
+      </w:pPr>
+      <w:r>
+        <w:t>A description of the event, including themes, context, or otherwise important information.</w:t>
+      </w:r>
+    </w:p>
+    <w:p>
+      <w:pPr>
+        <w:pStyle w:val="ListParagraph"/>
+        <w:numPr>
+          <w:ilvl w:val="2"/>
+          <w:numId w:val="2"/>
+        </w:numPr>
+      </w:pPr>
+      <w:r>
+        <w:t>Varchar(80)</w:t>
+      </w:r>
+    </w:p>
+    <w:p>
+      <w:pPr>
+        <w:pStyle w:val="ListParagraph"/>
+        <w:numPr>
+          <w:ilvl w:val="1"/>
+          <w:numId w:val="2"/>
+        </w:numPr>
       </w:pPr>
       <w:r>
         <w:t>StartDate</w:t>
@@ -2627,29 +4565,21 @@
           <w:ilvl w:val="2"/>
           <w:numId w:val="2"/>
         </w:numPr>
-        <w:rPr>
-          <w:b/>
-          <w:bCs/>
-        </w:rPr>
-      </w:pPr>
-      <w:r>
-        <w:t>The date in which a brand began using their alias. May be NULL.</w:t>
-      </w:r>
-    </w:p>
-    <w:p>
-      <w:pPr>
-        <w:pStyle w:val="ListParagraph"/>
-        <w:numPr>
-          <w:ilvl w:val="2"/>
-          <w:numId w:val="2"/>
-        </w:numPr>
-        <w:rPr>
-          <w:b/>
-          <w:bCs/>
-        </w:rPr>
-      </w:pPr>
-      <w:r>
-        <w:t>date</w:t>
+      </w:pPr>
+      <w:r>
+        <w:t>The start of an event. Can be NULL if unknown.</w:t>
+      </w:r>
+    </w:p>
+    <w:p>
+      <w:pPr>
+        <w:pStyle w:val="ListParagraph"/>
+        <w:numPr>
+          <w:ilvl w:val="2"/>
+          <w:numId w:val="2"/>
+        </w:numPr>
+      </w:pPr>
+      <w:r>
+        <w:t xml:space="preserve">Date </w:t>
       </w:r>
     </w:p>
     <w:p>
@@ -2659,10 +4589,6 @@
           <w:ilvl w:val="1"/>
           <w:numId w:val="2"/>
         </w:numPr>
-        <w:rPr>
-          <w:b/>
-          <w:bCs/>
-        </w:rPr>
       </w:pPr>
       <w:r>
         <w:t>EndDate</w:t>
@@ -2675,25 +4601,21 @@
           <w:ilvl w:val="2"/>
           <w:numId w:val="2"/>
         </w:numPr>
-        <w:rPr>
-          <w:b/>
-          <w:bCs/>
-        </w:rPr>
-      </w:pPr>
-      <w:r>
-        <w:t>The last day that a brand began using their alias. May be NULL.</w:t>
-      </w:r>
-    </w:p>
-    <w:p>
-      <w:pPr>
-        <w:pStyle w:val="ListParagraph"/>
-        <w:numPr>
-          <w:ilvl w:val="2"/>
-          <w:numId w:val="2"/>
-        </w:numPr>
-      </w:pPr>
-      <w:r>
-        <w:t>date</w:t>
+      </w:pPr>
+      <w:r>
+        <w:t>The end of an event. Can be NULL if unknown.</w:t>
+      </w:r>
+    </w:p>
+    <w:p>
+      <w:pPr>
+        <w:pStyle w:val="ListParagraph"/>
+        <w:numPr>
+          <w:ilvl w:val="2"/>
+          <w:numId w:val="2"/>
+        </w:numPr>
+      </w:pPr>
+      <w:r>
+        <w:t>Date</w:t>
       </w:r>
     </w:p>
     <w:p>
@@ -2703,41 +4625,93 @@
           <w:ilvl w:val="1"/>
           <w:numId w:val="2"/>
         </w:numPr>
-        <w:rPr>
-          <w:b/>
-          <w:bCs/>
-        </w:rPr>
-      </w:pPr>
-      <w:r>
-        <w:t>Description</w:t>
-      </w:r>
-    </w:p>
-    <w:p>
-      <w:pPr>
-        <w:pStyle w:val="ListParagraph"/>
-        <w:numPr>
-          <w:ilvl w:val="2"/>
-          <w:numId w:val="2"/>
-        </w:numPr>
-        <w:rPr>
-          <w:b/>
-          <w:bCs/>
-        </w:rPr>
-      </w:pPr>
-      <w:r>
-        <w:t xml:space="preserve">A description of the alias, including motivations, context, or otherwise. </w:t>
-      </w:r>
-    </w:p>
-    <w:p>
-      <w:pPr>
-        <w:pStyle w:val="ListParagraph"/>
-        <w:numPr>
-          <w:ilvl w:val="2"/>
-          <w:numId w:val="2"/>
-        </w:numPr>
-      </w:pPr>
-      <w:r>
-        <w:t>Varchar(80)</w:t>
+      </w:pPr>
+      <w:r>
+        <w:t>OrganizerID</w:t>
+      </w:r>
+    </w:p>
+    <w:p>
+      <w:pPr>
+        <w:pStyle w:val="ListParagraph"/>
+        <w:numPr>
+          <w:ilvl w:val="2"/>
+          <w:numId w:val="2"/>
+        </w:numPr>
+      </w:pPr>
+      <w:r>
+        <w:t>Foreign key</w:t>
+      </w:r>
+    </w:p>
+    <w:p>
+      <w:pPr>
+        <w:pStyle w:val="ListParagraph"/>
+        <w:numPr>
+          <w:ilvl w:val="2"/>
+          <w:numId w:val="2"/>
+        </w:numPr>
+      </w:pPr>
+      <w:r>
+        <w:t>The organizing group that may coordinate such an event.</w:t>
+      </w:r>
+    </w:p>
+    <w:p>
+      <w:pPr>
+        <w:pStyle w:val="ListParagraph"/>
+        <w:numPr>
+          <w:ilvl w:val="2"/>
+          <w:numId w:val="2"/>
+        </w:numPr>
+      </w:pPr>
+      <w:r>
+        <w:t>INT</w:t>
+      </w:r>
+    </w:p>
+    <w:p>
+      <w:pPr>
+        <w:pStyle w:val="ListParagraph"/>
+        <w:numPr>
+          <w:ilvl w:val="1"/>
+          <w:numId w:val="2"/>
+        </w:numPr>
+      </w:pPr>
+      <w:r>
+        <w:t>ThemeID</w:t>
+      </w:r>
+    </w:p>
+    <w:p>
+      <w:pPr>
+        <w:pStyle w:val="ListParagraph"/>
+        <w:numPr>
+          <w:ilvl w:val="2"/>
+          <w:numId w:val="2"/>
+        </w:numPr>
+      </w:pPr>
+      <w:r>
+        <w:t>Foreign key</w:t>
+      </w:r>
+    </w:p>
+    <w:p>
+      <w:pPr>
+        <w:pStyle w:val="ListParagraph"/>
+        <w:numPr>
+          <w:ilvl w:val="2"/>
+          <w:numId w:val="2"/>
+        </w:numPr>
+      </w:pPr>
+      <w:r>
+        <w:t xml:space="preserve">Identifier for the specific theme of the event. See Theme table. </w:t>
+      </w:r>
+    </w:p>
+    <w:p>
+      <w:pPr>
+        <w:pStyle w:val="ListParagraph"/>
+        <w:numPr>
+          <w:ilvl w:val="2"/>
+          <w:numId w:val="2"/>
+        </w:numPr>
+      </w:pPr>
+      <w:r>
+        <w:t>INT</w:t>
       </w:r>
     </w:p>
     <w:p>
@@ -2747,13 +4721,9 @@
           <w:ilvl w:val="0"/>
           <w:numId w:val="2"/>
         </w:numPr>
-        <w:rPr>
-          <w:b/>
-          <w:bCs/>
-        </w:rPr>
-      </w:pPr>
-      <w:r>
-        <w:t>Collection</w:t>
+      </w:pPr>
+      <w:r>
+        <w:t>Theme</w:t>
       </w:r>
     </w:p>
     <w:p>
@@ -2773,636 +4743,6 @@
           <w:b/>
           <w:bCs/>
         </w:rPr>
-        <w:t>CollectionID</w:t>
-      </w:r>
-    </w:p>
-    <w:p>
-      <w:pPr>
-        <w:pStyle w:val="ListParagraph"/>
-        <w:numPr>
-          <w:ilvl w:val="2"/>
-          <w:numId w:val="2"/>
-        </w:numPr>
-        <w:rPr>
-          <w:b/>
-          <w:bCs/>
-        </w:rPr>
-      </w:pPr>
-      <w:r>
-        <w:t>An integer identifier for the collection that a brand enacts.</w:t>
-      </w:r>
-    </w:p>
-    <w:p>
-      <w:pPr>
-        <w:pStyle w:val="ListParagraph"/>
-        <w:numPr>
-          <w:ilvl w:val="2"/>
-          <w:numId w:val="2"/>
-        </w:numPr>
-        <w:rPr>
-          <w:b/>
-          <w:bCs/>
-        </w:rPr>
-      </w:pPr>
-      <w:r>
-        <w:t>INT</w:t>
-      </w:r>
-    </w:p>
-    <w:p>
-      <w:pPr>
-        <w:pStyle w:val="ListParagraph"/>
-        <w:numPr>
-          <w:ilvl w:val="1"/>
-          <w:numId w:val="2"/>
-        </w:numPr>
-        <w:rPr>
-          <w:b/>
-          <w:bCs/>
-        </w:rPr>
-      </w:pPr>
-      <w:r>
-        <w:t>Brand</w:t>
-      </w:r>
-      <w:r>
-        <w:t>ID</w:t>
-      </w:r>
-    </w:p>
-    <w:p>
-      <w:pPr>
-        <w:pStyle w:val="ListParagraph"/>
-        <w:numPr>
-          <w:ilvl w:val="2"/>
-          <w:numId w:val="2"/>
-        </w:numPr>
-        <w:rPr>
-          <w:b/>
-          <w:bCs/>
-        </w:rPr>
-      </w:pPr>
-      <w:r>
-        <w:t>Foreign Key</w:t>
-      </w:r>
-    </w:p>
-    <w:p>
-      <w:pPr>
-        <w:pStyle w:val="ListParagraph"/>
-        <w:numPr>
-          <w:ilvl w:val="2"/>
-          <w:numId w:val="2"/>
-        </w:numPr>
-        <w:rPr>
-          <w:b/>
-          <w:bCs/>
-        </w:rPr>
-      </w:pPr>
-      <w:r>
-        <w:t xml:space="preserve">Identifies the brand that is associated with the collection. </w:t>
-      </w:r>
-    </w:p>
-    <w:p>
-      <w:pPr>
-        <w:pStyle w:val="ListParagraph"/>
-        <w:numPr>
-          <w:ilvl w:val="1"/>
-          <w:numId w:val="2"/>
-        </w:numPr>
-        <w:rPr>
-          <w:b/>
-          <w:bCs/>
-        </w:rPr>
-      </w:pPr>
-      <w:r>
-        <w:t>Name</w:t>
-      </w:r>
-    </w:p>
-    <w:p>
-      <w:pPr>
-        <w:pStyle w:val="ListParagraph"/>
-        <w:numPr>
-          <w:ilvl w:val="2"/>
-          <w:numId w:val="2"/>
-        </w:numPr>
-        <w:rPr>
-          <w:b/>
-          <w:bCs/>
-        </w:rPr>
-      </w:pPr>
-      <w:r>
-        <w:t>The name of the collection.</w:t>
-      </w:r>
-    </w:p>
-    <w:p>
-      <w:pPr>
-        <w:pStyle w:val="ListParagraph"/>
-        <w:numPr>
-          <w:ilvl w:val="2"/>
-          <w:numId w:val="2"/>
-        </w:numPr>
-        <w:rPr>
-          <w:b/>
-          <w:bCs/>
-        </w:rPr>
-      </w:pPr>
-      <w:r>
-        <w:t>Varchar(35)</w:t>
-      </w:r>
-    </w:p>
-    <w:p>
-      <w:pPr>
-        <w:pStyle w:val="ListParagraph"/>
-        <w:numPr>
-          <w:ilvl w:val="1"/>
-          <w:numId w:val="2"/>
-        </w:numPr>
-        <w:rPr>
-          <w:b/>
-          <w:bCs/>
-        </w:rPr>
-      </w:pPr>
-      <w:r>
-        <w:t>Season</w:t>
-      </w:r>
-    </w:p>
-    <w:p>
-      <w:pPr>
-        <w:pStyle w:val="ListParagraph"/>
-        <w:numPr>
-          <w:ilvl w:val="2"/>
-          <w:numId w:val="2"/>
-        </w:numPr>
-        <w:rPr>
-          <w:b/>
-          <w:bCs/>
-        </w:rPr>
-      </w:pPr>
-      <w:r>
-        <w:t>The season in which a collection may be released. Can take values ‘spring’ ‘summer’ ‘fall’ ‘winter’</w:t>
-      </w:r>
-    </w:p>
-    <w:p>
-      <w:pPr>
-        <w:pStyle w:val="ListParagraph"/>
-        <w:numPr>
-          <w:ilvl w:val="2"/>
-          <w:numId w:val="2"/>
-        </w:numPr>
-        <w:rPr>
-          <w:b/>
-          <w:bCs/>
-        </w:rPr>
-      </w:pPr>
-      <w:r>
-        <w:t>Varchar(12)</w:t>
-      </w:r>
-    </w:p>
-    <w:p>
-      <w:pPr>
-        <w:pStyle w:val="ListParagraph"/>
-        <w:numPr>
-          <w:ilvl w:val="1"/>
-          <w:numId w:val="2"/>
-        </w:numPr>
-        <w:rPr>
-          <w:b/>
-          <w:bCs/>
-        </w:rPr>
-      </w:pPr>
-      <w:r>
-        <w:t>Year</w:t>
-      </w:r>
-    </w:p>
-    <w:p>
-      <w:pPr>
-        <w:pStyle w:val="ListParagraph"/>
-        <w:numPr>
-          <w:ilvl w:val="2"/>
-          <w:numId w:val="2"/>
-        </w:numPr>
-        <w:rPr>
-          <w:b/>
-          <w:bCs/>
-        </w:rPr>
-      </w:pPr>
-      <w:r>
-        <w:t>The year in which a collection is released.</w:t>
-      </w:r>
-    </w:p>
-    <w:p>
-      <w:pPr>
-        <w:pStyle w:val="ListParagraph"/>
-        <w:numPr>
-          <w:ilvl w:val="2"/>
-          <w:numId w:val="2"/>
-        </w:numPr>
-        <w:rPr>
-          <w:b/>
-          <w:bCs/>
-        </w:rPr>
-      </w:pPr>
-      <w:r>
-        <w:t>INT</w:t>
-      </w:r>
-    </w:p>
-    <w:p>
-      <w:pPr>
-        <w:pStyle w:val="ListParagraph"/>
-        <w:numPr>
-          <w:ilvl w:val="2"/>
-          <w:numId w:val="2"/>
-        </w:numPr>
-        <w:rPr>
-          <w:b/>
-          <w:bCs/>
-        </w:rPr>
-      </w:pPr>
-      <w:r>
-        <w:t>Varchar(25)</w:t>
-      </w:r>
-    </w:p>
-    <w:p>
-      <w:pPr>
-        <w:pStyle w:val="ListParagraph"/>
-        <w:numPr>
-          <w:ilvl w:val="1"/>
-          <w:numId w:val="2"/>
-        </w:numPr>
-        <w:rPr>
-          <w:b/>
-          <w:bCs/>
-        </w:rPr>
-      </w:pPr>
-      <w:r>
-        <w:lastRenderedPageBreak/>
-        <w:t>IsInfluencerCollaboration</w:t>
-      </w:r>
-    </w:p>
-    <w:p>
-      <w:pPr>
-        <w:pStyle w:val="ListParagraph"/>
-        <w:numPr>
-          <w:ilvl w:val="2"/>
-          <w:numId w:val="2"/>
-        </w:numPr>
-        <w:rPr>
-          <w:b/>
-          <w:bCs/>
-        </w:rPr>
-      </w:pPr>
-      <w:r>
-        <w:t>Identifies whether or not a collection may be in collaboration with an online personality or influencer.</w:t>
-      </w:r>
-      <w:r>
-        <w:t xml:space="preserve"> Examples include:</w:t>
-      </w:r>
-    </w:p>
-    <w:p>
-      <w:pPr>
-        <w:pStyle w:val="ListParagraph"/>
-        <w:numPr>
-          <w:ilvl w:val="3"/>
-          <w:numId w:val="2"/>
-        </w:numPr>
-        <w:rPr>
-          <w:b/>
-          <w:bCs/>
-        </w:rPr>
-      </w:pPr>
-      <w:r>
-        <w:t>Holo Taco x Safiya Nyagaard</w:t>
-      </w:r>
-    </w:p>
-    <w:p>
-      <w:pPr>
-        <w:pStyle w:val="ListParagraph"/>
-        <w:numPr>
-          <w:ilvl w:val="3"/>
-          <w:numId w:val="2"/>
-        </w:numPr>
-      </w:pPr>
-      <w:r>
-        <w:t>Starrily x Kelli Marissa</w:t>
-      </w:r>
-    </w:p>
-    <w:p>
-      <w:pPr>
-        <w:pStyle w:val="ListParagraph"/>
-        <w:numPr>
-          <w:ilvl w:val="2"/>
-          <w:numId w:val="2"/>
-        </w:numPr>
-        <w:rPr>
-          <w:b/>
-          <w:bCs/>
-        </w:rPr>
-      </w:pPr>
-      <w:r>
-        <w:t>Boolean</w:t>
-      </w:r>
-    </w:p>
-    <w:p>
-      <w:pPr>
-        <w:pStyle w:val="ListParagraph"/>
-        <w:numPr>
-          <w:ilvl w:val="1"/>
-          <w:numId w:val="2"/>
-        </w:numPr>
-        <w:rPr>
-          <w:b/>
-          <w:bCs/>
-        </w:rPr>
-      </w:pPr>
-      <w:r>
-        <w:t>InfluencerName</w:t>
-      </w:r>
-    </w:p>
-    <w:p>
-      <w:pPr>
-        <w:pStyle w:val="ListParagraph"/>
-        <w:numPr>
-          <w:ilvl w:val="2"/>
-          <w:numId w:val="2"/>
-        </w:numPr>
-        <w:rPr>
-          <w:b/>
-          <w:bCs/>
-        </w:rPr>
-      </w:pPr>
-      <w:r>
-        <w:t xml:space="preserve">Identifies the name of the influencer. May be NULL. </w:t>
-      </w:r>
-    </w:p>
-    <w:p>
-      <w:pPr>
-        <w:pStyle w:val="ListParagraph"/>
-        <w:numPr>
-          <w:ilvl w:val="2"/>
-          <w:numId w:val="2"/>
-        </w:numPr>
-        <w:rPr>
-          <w:b/>
-          <w:bCs/>
-        </w:rPr>
-      </w:pPr>
-      <w:r>
-        <w:t>Varchar(25)</w:t>
-      </w:r>
-    </w:p>
-    <w:p>
-      <w:pPr>
-        <w:pStyle w:val="ListParagraph"/>
-        <w:numPr>
-          <w:ilvl w:val="1"/>
-          <w:numId w:val="2"/>
-        </w:numPr>
-        <w:rPr>
-          <w:b/>
-          <w:bCs/>
-        </w:rPr>
-      </w:pPr>
-      <w:r>
-        <w:t>IsIPCollaboration</w:t>
-      </w:r>
-    </w:p>
-    <w:p>
-      <w:pPr>
-        <w:pStyle w:val="ListParagraph"/>
-        <w:numPr>
-          <w:ilvl w:val="2"/>
-          <w:numId w:val="2"/>
-        </w:numPr>
-        <w:rPr>
-          <w:b/>
-          <w:bCs/>
-        </w:rPr>
-      </w:pPr>
-      <w:r>
-        <w:t>Identifies whether or not a collection may be part of an IP collab, or with another brand. Examples include:</w:t>
-      </w:r>
-    </w:p>
-    <w:p>
-      <w:pPr>
-        <w:pStyle w:val="ListParagraph"/>
-        <w:numPr>
-          <w:ilvl w:val="3"/>
-          <w:numId w:val="2"/>
-        </w:numPr>
-        <w:rPr>
-          <w:b/>
-          <w:bCs/>
-        </w:rPr>
-      </w:pPr>
-      <w:r>
-        <w:t xml:space="preserve">OPI x </w:t>
-      </w:r>
-      <w:r>
-        <w:t>Hello Kitty</w:t>
-      </w:r>
-    </w:p>
-    <w:p>
-      <w:pPr>
-        <w:pStyle w:val="ListParagraph"/>
-        <w:numPr>
-          <w:ilvl w:val="3"/>
-          <w:numId w:val="2"/>
-        </w:numPr>
-        <w:rPr>
-          <w:b/>
-          <w:bCs/>
-        </w:rPr>
-      </w:pPr>
-      <w:r>
-        <w:t>Mooncat x Star Wars</w:t>
-      </w:r>
-    </w:p>
-    <w:p>
-      <w:pPr>
-        <w:pStyle w:val="ListParagraph"/>
-        <w:numPr>
-          <w:ilvl w:val="3"/>
-          <w:numId w:val="2"/>
-        </w:numPr>
-        <w:rPr>
-          <w:b/>
-          <w:bCs/>
-        </w:rPr>
-      </w:pPr>
-      <w:r>
-        <w:t>Sally Hansen x Jelly Belly</w:t>
-      </w:r>
-    </w:p>
-    <w:p>
-      <w:pPr>
-        <w:pStyle w:val="ListParagraph"/>
-        <w:numPr>
-          <w:ilvl w:val="3"/>
-          <w:numId w:val="2"/>
-        </w:numPr>
-        <w:rPr>
-          <w:b/>
-          <w:bCs/>
-        </w:rPr>
-      </w:pPr>
-      <w:r>
-        <w:t>Holo Taco x David’s Tea</w:t>
-      </w:r>
-    </w:p>
-    <w:p>
-      <w:pPr>
-        <w:pStyle w:val="ListParagraph"/>
-        <w:numPr>
-          <w:ilvl w:val="1"/>
-          <w:numId w:val="2"/>
-        </w:numPr>
-        <w:rPr>
-          <w:b/>
-          <w:bCs/>
-        </w:rPr>
-      </w:pPr>
-      <w:r>
-        <w:t>IPName</w:t>
-      </w:r>
-    </w:p>
-    <w:p>
-      <w:pPr>
-        <w:pStyle w:val="ListParagraph"/>
-        <w:numPr>
-          <w:ilvl w:val="2"/>
-          <w:numId w:val="2"/>
-        </w:numPr>
-        <w:rPr>
-          <w:b/>
-          <w:bCs/>
-        </w:rPr>
-      </w:pPr>
-      <w:r>
-        <w:t>Identifies the name of the collaboration. Can be NULL.</w:t>
-      </w:r>
-    </w:p>
-    <w:p>
-      <w:pPr>
-        <w:pStyle w:val="ListParagraph"/>
-        <w:numPr>
-          <w:ilvl w:val="2"/>
-          <w:numId w:val="2"/>
-        </w:numPr>
-        <w:rPr>
-          <w:b/>
-          <w:bCs/>
-        </w:rPr>
-      </w:pPr>
-      <w:r>
-        <w:t>Varchar(25)</w:t>
-      </w:r>
-    </w:p>
-    <w:p>
-      <w:pPr>
-        <w:pStyle w:val="ListParagraph"/>
-        <w:numPr>
-          <w:ilvl w:val="1"/>
-          <w:numId w:val="2"/>
-        </w:numPr>
-        <w:rPr>
-          <w:b/>
-          <w:bCs/>
-        </w:rPr>
-      </w:pPr>
-      <w:r>
-        <w:t>IsCharity</w:t>
-      </w:r>
-    </w:p>
-    <w:p>
-      <w:pPr>
-        <w:pStyle w:val="ListParagraph"/>
-        <w:numPr>
-          <w:ilvl w:val="2"/>
-          <w:numId w:val="2"/>
-        </w:numPr>
-        <w:rPr>
-          <w:b/>
-          <w:bCs/>
-        </w:rPr>
-      </w:pPr>
-      <w:r>
-        <w:t>Identifies whether or not a nail polish is released in collaboration with a charity.</w:t>
-      </w:r>
-    </w:p>
-    <w:p>
-      <w:pPr>
-        <w:pStyle w:val="ListParagraph"/>
-        <w:numPr>
-          <w:ilvl w:val="2"/>
-          <w:numId w:val="2"/>
-        </w:numPr>
-        <w:rPr>
-          <w:b/>
-          <w:bCs/>
-        </w:rPr>
-      </w:pPr>
-      <w:r>
-        <w:t>Boolean</w:t>
-      </w:r>
-    </w:p>
-    <w:p>
-      <w:pPr>
-        <w:pStyle w:val="ListParagraph"/>
-        <w:numPr>
-          <w:ilvl w:val="1"/>
-          <w:numId w:val="2"/>
-        </w:numPr>
-        <w:rPr>
-          <w:b/>
-          <w:bCs/>
-        </w:rPr>
-      </w:pPr>
-      <w:r>
-        <w:t>CharityName</w:t>
-      </w:r>
-    </w:p>
-    <w:p>
-      <w:pPr>
-        <w:pStyle w:val="ListParagraph"/>
-        <w:numPr>
-          <w:ilvl w:val="2"/>
-          <w:numId w:val="2"/>
-        </w:numPr>
-        <w:rPr>
-          <w:b/>
-          <w:bCs/>
-        </w:rPr>
-      </w:pPr>
-      <w:r>
-        <w:t>The name of the charity that the nail polish is raising funds for. May be NULL.</w:t>
-      </w:r>
-    </w:p>
-    <w:p>
-      <w:pPr>
-        <w:pStyle w:val="ListParagraph"/>
-        <w:numPr>
-          <w:ilvl w:val="2"/>
-          <w:numId w:val="2"/>
-        </w:numPr>
-        <w:rPr>
-          <w:b/>
-          <w:bCs/>
-        </w:rPr>
-      </w:pPr>
-      <w:r>
-        <w:t>Varchar(25)</w:t>
-      </w:r>
-    </w:p>
-    <w:p>
-      <w:pPr>
-        <w:pStyle w:val="ListParagraph"/>
-        <w:numPr>
-          <w:ilvl w:val="1"/>
-          <w:numId w:val="2"/>
-        </w:numPr>
-        <w:rPr>
-          <w:b/>
-          <w:bCs/>
-        </w:rPr>
-      </w:pPr>
-      <w:r>
         <w:t>ThemeID</w:t>
       </w:r>
     </w:p>
@@ -3419,552 +4759,20 @@
         </w:rPr>
       </w:pPr>
       <w:r>
-        <w:t>Foreign Key</w:t>
-      </w:r>
-    </w:p>
-    <w:p>
-      <w:pPr>
-        <w:pStyle w:val="ListParagraph"/>
-        <w:numPr>
-          <w:ilvl w:val="2"/>
-          <w:numId w:val="2"/>
-        </w:numPr>
-        <w:rPr>
-          <w:b/>
-          <w:bCs/>
-        </w:rPr>
-      </w:pPr>
-      <w:r>
-        <w:t>Identifier for the theme of the collection. See Theme table for more details.</w:t>
-      </w:r>
-    </w:p>
-    <w:p>
-      <w:pPr>
-        <w:pStyle w:val="ListParagraph"/>
-        <w:numPr>
-          <w:ilvl w:val="2"/>
-          <w:numId w:val="2"/>
-        </w:numPr>
-        <w:rPr>
-          <w:b/>
-          <w:bCs/>
-        </w:rPr>
-      </w:pPr>
-      <w:r>
-        <w:t>INT</w:t>
-      </w:r>
-    </w:p>
-    <w:p>
-      <w:pPr>
-        <w:pStyle w:val="ListParagraph"/>
-        <w:numPr>
-          <w:ilvl w:val="0"/>
-          <w:numId w:val="2"/>
-        </w:numPr>
-      </w:pPr>
-      <w:r>
-        <w:t>Finish</w:t>
-      </w:r>
-    </w:p>
-    <w:p>
-      <w:pPr>
-        <w:pStyle w:val="ListParagraph"/>
-        <w:numPr>
-          <w:ilvl w:val="1"/>
-          <w:numId w:val="2"/>
-        </w:numPr>
-        <w:rPr>
-          <w:b/>
-          <w:bCs/>
-        </w:rPr>
-      </w:pPr>
-      <w:r>
-        <w:rPr>
-          <w:b/>
-          <w:bCs/>
-        </w:rPr>
-        <w:t>FinishID</w:t>
-      </w:r>
-    </w:p>
-    <w:p>
-      <w:pPr>
-        <w:pStyle w:val="ListParagraph"/>
-        <w:numPr>
-          <w:ilvl w:val="2"/>
-          <w:numId w:val="2"/>
-        </w:numPr>
-        <w:rPr>
-          <w:b/>
-          <w:bCs/>
-        </w:rPr>
-      </w:pPr>
-      <w:r>
-        <w:t xml:space="preserve">A unique identifier for the primary finish. V </w:t>
-      </w:r>
-    </w:p>
-    <w:p>
-      <w:pPr>
-        <w:pStyle w:val="ListParagraph"/>
-        <w:numPr>
-          <w:ilvl w:val="2"/>
-          <w:numId w:val="2"/>
-        </w:numPr>
-        <w:rPr>
-          <w:b/>
-          <w:bCs/>
-        </w:rPr>
-      </w:pPr>
-      <w:r>
-        <w:t>INT</w:t>
-      </w:r>
-    </w:p>
-    <w:p>
-      <w:pPr>
-        <w:pStyle w:val="ListParagraph"/>
-        <w:numPr>
-          <w:ilvl w:val="1"/>
-          <w:numId w:val="2"/>
-        </w:numPr>
-      </w:pPr>
-      <w:r>
-        <w:t>Name</w:t>
-      </w:r>
-    </w:p>
-    <w:p>
-      <w:pPr>
-        <w:pStyle w:val="ListParagraph"/>
-        <w:numPr>
-          <w:ilvl w:val="2"/>
-          <w:numId w:val="2"/>
-        </w:numPr>
-      </w:pPr>
-      <w:r>
-        <w:lastRenderedPageBreak/>
-        <w:t>The name of the finish. Can take values ‘crème’ ‘shimmer’ ‘jelly’ ‘flake’ ‘crelly’ ‘glitter’</w:t>
-      </w:r>
-    </w:p>
-    <w:p>
-      <w:pPr>
-        <w:pStyle w:val="ListParagraph"/>
-        <w:numPr>
-          <w:ilvl w:val="2"/>
-          <w:numId w:val="2"/>
-        </w:numPr>
-      </w:pPr>
-      <w:r>
-        <w:t>Varchar(12)</w:t>
-      </w:r>
-    </w:p>
-    <w:p>
-      <w:pPr>
-        <w:pStyle w:val="ListParagraph"/>
-        <w:numPr>
-          <w:ilvl w:val="1"/>
-          <w:numId w:val="2"/>
-        </w:numPr>
-      </w:pPr>
-      <w:r>
-        <w:t>Description</w:t>
-      </w:r>
-    </w:p>
-    <w:p>
-      <w:pPr>
-        <w:pStyle w:val="ListParagraph"/>
-        <w:numPr>
-          <w:ilvl w:val="2"/>
-          <w:numId w:val="2"/>
-        </w:numPr>
-      </w:pPr>
-      <w:r>
-        <w:t>A description of said finish.</w:t>
-      </w:r>
-    </w:p>
-    <w:p>
-      <w:pPr>
-        <w:pStyle w:val="ListParagraph"/>
-        <w:numPr>
-          <w:ilvl w:val="2"/>
-          <w:numId w:val="2"/>
-        </w:numPr>
-      </w:pPr>
-      <w:r>
-        <w:t>Varchar(80)</w:t>
-      </w:r>
-    </w:p>
-    <w:p>
-      <w:pPr>
-        <w:pStyle w:val="ListParagraph"/>
-        <w:numPr>
-          <w:ilvl w:val="0"/>
-          <w:numId w:val="2"/>
-        </w:numPr>
-      </w:pPr>
-      <w:r>
-        <w:t>FinishDetail:</w:t>
-      </w:r>
-    </w:p>
-    <w:p>
-      <w:pPr>
-        <w:pStyle w:val="ListParagraph"/>
-        <w:numPr>
-          <w:ilvl w:val="1"/>
-          <w:numId w:val="2"/>
-        </w:numPr>
-        <w:rPr>
-          <w:b/>
-          <w:bCs/>
-        </w:rPr>
-      </w:pPr>
-      <w:r>
-        <w:rPr>
-          <w:b/>
-          <w:bCs/>
-        </w:rPr>
-        <w:t>FinishDetailID</w:t>
-      </w:r>
-    </w:p>
-    <w:p>
-      <w:pPr>
-        <w:pStyle w:val="ListParagraph"/>
-        <w:numPr>
-          <w:ilvl w:val="2"/>
-          <w:numId w:val="2"/>
-        </w:numPr>
-      </w:pPr>
-      <w:r>
-        <w:t>A unique identifier for each additional subcategory of primary finishes.</w:t>
-      </w:r>
-    </w:p>
-    <w:p>
-      <w:pPr>
-        <w:pStyle w:val="ListParagraph"/>
-        <w:numPr>
-          <w:ilvl w:val="2"/>
-          <w:numId w:val="2"/>
-        </w:numPr>
-      </w:pPr>
-      <w:r>
-        <w:t>INT</w:t>
-      </w:r>
-    </w:p>
-    <w:p>
-      <w:pPr>
-        <w:pStyle w:val="ListParagraph"/>
-        <w:numPr>
-          <w:ilvl w:val="1"/>
-          <w:numId w:val="2"/>
-        </w:numPr>
-      </w:pPr>
-      <w:r>
-        <w:t>FinishID</w:t>
-      </w:r>
-    </w:p>
-    <w:p>
-      <w:pPr>
-        <w:pStyle w:val="ListParagraph"/>
-        <w:numPr>
-          <w:ilvl w:val="2"/>
-          <w:numId w:val="2"/>
-        </w:numPr>
-      </w:pPr>
-      <w:r>
-        <w:t>Foreign Key</w:t>
-      </w:r>
-    </w:p>
-    <w:p>
-      <w:pPr>
-        <w:pStyle w:val="ListParagraph"/>
-        <w:numPr>
-          <w:ilvl w:val="2"/>
-          <w:numId w:val="2"/>
-        </w:numPr>
-      </w:pPr>
-      <w:r>
-        <w:t xml:space="preserve">Holds the corresponding finish that the subcategory is part of. </w:t>
-      </w:r>
-    </w:p>
-    <w:p>
-      <w:pPr>
-        <w:pStyle w:val="ListParagraph"/>
-        <w:numPr>
-          <w:ilvl w:val="2"/>
-          <w:numId w:val="2"/>
-        </w:numPr>
-      </w:pPr>
-      <w:r>
-        <w:t>INT</w:t>
-      </w:r>
-    </w:p>
-    <w:p>
-      <w:pPr>
-        <w:pStyle w:val="ListParagraph"/>
-        <w:numPr>
-          <w:ilvl w:val="1"/>
-          <w:numId w:val="2"/>
-        </w:numPr>
-      </w:pPr>
-      <w:r>
-        <w:t>DetailName</w:t>
-      </w:r>
-    </w:p>
-    <w:p>
-      <w:pPr>
-        <w:pStyle w:val="ListParagraph"/>
-        <w:numPr>
-          <w:ilvl w:val="2"/>
-          <w:numId w:val="2"/>
-        </w:numPr>
-      </w:pPr>
-      <w:r>
-        <w:t>The name of the subcategory of finish. Examples include, but are not limited to:</w:t>
-      </w:r>
-    </w:p>
-    <w:p>
-      <w:pPr>
-        <w:pStyle w:val="ListParagraph"/>
-        <w:numPr>
-          <w:ilvl w:val="3"/>
-          <w:numId w:val="2"/>
-        </w:numPr>
-      </w:pPr>
-      <w:r>
-        <w:t>Shimmer polishes can be:</w:t>
-      </w:r>
-    </w:p>
-    <w:p>
-      <w:pPr>
-        <w:pStyle w:val="ListParagraph"/>
-        <w:numPr>
-          <w:ilvl w:val="4"/>
-          <w:numId w:val="2"/>
-        </w:numPr>
-      </w:pPr>
-      <w:r>
-        <w:t>Ultrafine.</w:t>
-      </w:r>
-    </w:p>
-    <w:p>
-      <w:pPr>
-        <w:pStyle w:val="ListParagraph"/>
-        <w:numPr>
-          <w:ilvl w:val="4"/>
-          <w:numId w:val="2"/>
-        </w:numPr>
-      </w:pPr>
-      <w:r>
-        <w:t>Fine.</w:t>
-      </w:r>
-    </w:p>
-    <w:p>
-      <w:pPr>
-        <w:pStyle w:val="ListParagraph"/>
-        <w:numPr>
-          <w:ilvl w:val="4"/>
-          <w:numId w:val="2"/>
-        </w:numPr>
-      </w:pPr>
-      <w:r>
-        <w:t>Medium</w:t>
-      </w:r>
-    </w:p>
-    <w:p>
-      <w:pPr>
-        <w:pStyle w:val="ListParagraph"/>
-        <w:numPr>
-          <w:ilvl w:val="4"/>
-          <w:numId w:val="2"/>
-        </w:numPr>
-      </w:pPr>
-      <w:r>
-        <w:t>Linear Holographic</w:t>
-      </w:r>
-    </w:p>
-    <w:p>
-      <w:pPr>
-        <w:pStyle w:val="ListParagraph"/>
-        <w:numPr>
-          <w:ilvl w:val="4"/>
-          <w:numId w:val="2"/>
-        </w:numPr>
-      </w:pPr>
-      <w:r>
-        <w:t>Scattered Holographic</w:t>
-      </w:r>
-    </w:p>
-    <w:p>
-      <w:pPr>
-        <w:pStyle w:val="ListParagraph"/>
-        <w:numPr>
-          <w:ilvl w:val="3"/>
-          <w:numId w:val="2"/>
-        </w:numPr>
-      </w:pPr>
-      <w:r>
-        <w:t>Flake polishes can be:</w:t>
-      </w:r>
-    </w:p>
-    <w:p>
-      <w:pPr>
-        <w:pStyle w:val="ListParagraph"/>
-        <w:numPr>
-          <w:ilvl w:val="4"/>
-          <w:numId w:val="2"/>
-        </w:numPr>
-      </w:pPr>
-      <w:r>
-        <w:t>Small.</w:t>
-      </w:r>
-    </w:p>
-    <w:p>
-      <w:pPr>
-        <w:pStyle w:val="ListParagraph"/>
-        <w:numPr>
-          <w:ilvl w:val="4"/>
-          <w:numId w:val="2"/>
-        </w:numPr>
-      </w:pPr>
-      <w:r>
-        <w:t>Medium</w:t>
-      </w:r>
-    </w:p>
-    <w:p>
-      <w:pPr>
-        <w:pStyle w:val="ListParagraph"/>
-        <w:numPr>
-          <w:ilvl w:val="4"/>
-          <w:numId w:val="2"/>
-        </w:numPr>
-      </w:pPr>
-      <w:r>
-        <w:t>Large</w:t>
-      </w:r>
-    </w:p>
-    <w:p>
-      <w:pPr>
-        <w:pStyle w:val="ListParagraph"/>
-        <w:numPr>
-          <w:ilvl w:val="4"/>
-          <w:numId w:val="2"/>
-        </w:numPr>
-      </w:pPr>
-      <w:r>
-        <w:t>Metallic</w:t>
-      </w:r>
-    </w:p>
-    <w:p>
-      <w:pPr>
-        <w:pStyle w:val="ListParagraph"/>
-        <w:numPr>
-          <w:ilvl w:val="4"/>
-          <w:numId w:val="2"/>
-        </w:numPr>
-      </w:pPr>
-      <w:r>
-        <w:t>Holographic</w:t>
-      </w:r>
-    </w:p>
-    <w:p>
-      <w:pPr>
-        <w:pStyle w:val="ListParagraph"/>
-        <w:numPr>
-          <w:ilvl w:val="2"/>
-          <w:numId w:val="2"/>
-        </w:numPr>
-      </w:pPr>
-      <w:r>
-        <w:t>Varchar(25)</w:t>
-      </w:r>
-    </w:p>
-    <w:p>
-      <w:pPr>
-        <w:pStyle w:val="ListParagraph"/>
-        <w:numPr>
-          <w:ilvl w:val="1"/>
-          <w:numId w:val="2"/>
-        </w:numPr>
-      </w:pPr>
-      <w:r>
-        <w:t>Description</w:t>
-      </w:r>
-    </w:p>
-    <w:p>
-      <w:pPr>
-        <w:pStyle w:val="ListParagraph"/>
-        <w:numPr>
-          <w:ilvl w:val="2"/>
-          <w:numId w:val="2"/>
-        </w:numPr>
-      </w:pPr>
-      <w:r>
-        <w:t>A further description of the specific subcategory of finish.</w:t>
-      </w:r>
-    </w:p>
-    <w:p>
-      <w:pPr>
-        <w:pStyle w:val="ListParagraph"/>
-        <w:numPr>
-          <w:ilvl w:val="2"/>
-          <w:numId w:val="2"/>
-        </w:numPr>
-      </w:pPr>
-      <w:r>
-        <w:t>Varchar(80)</w:t>
-      </w:r>
-    </w:p>
-    <w:p>
-      <w:pPr>
-        <w:pStyle w:val="ListParagraph"/>
-        <w:numPr>
-          <w:ilvl w:val="0"/>
-          <w:numId w:val="2"/>
-        </w:numPr>
-      </w:pPr>
-      <w:r>
-        <w:t>PolishFinish</w:t>
-      </w:r>
-    </w:p>
-    <w:p>
-      <w:pPr>
-        <w:pStyle w:val="ListParagraph"/>
-        <w:numPr>
-          <w:ilvl w:val="1"/>
-          <w:numId w:val="2"/>
-        </w:numPr>
-        <w:rPr>
-          <w:b/>
-          <w:bCs/>
-        </w:rPr>
-      </w:pPr>
-      <w:r>
-        <w:rPr>
-          <w:b/>
-          <w:bCs/>
-        </w:rPr>
-        <w:t>PolishFinishID</w:t>
-      </w:r>
-    </w:p>
-    <w:p>
-      <w:pPr>
-        <w:pStyle w:val="ListParagraph"/>
-        <w:numPr>
-          <w:ilvl w:val="2"/>
-          <w:numId w:val="2"/>
-        </w:numPr>
-      </w:pPr>
-      <w:r>
-        <w:t xml:space="preserve">A unique identifier that </w:t>
-      </w:r>
-      <w:r>
-        <w:t>identifies each unique PolishFinish for each individual nail polish.</w:t>
-      </w:r>
-    </w:p>
-    <w:p>
-      <w:pPr>
-        <w:pStyle w:val="ListParagraph"/>
-        <w:numPr>
-          <w:ilvl w:val="2"/>
-          <w:numId w:val="2"/>
-        </w:numPr>
+        <w:t>Unique identifier for the theme that an event or a collection may have.</w:t>
+      </w:r>
+    </w:p>
+    <w:p>
+      <w:pPr>
+        <w:pStyle w:val="ListParagraph"/>
+        <w:numPr>
+          <w:ilvl w:val="2"/>
+          <w:numId w:val="2"/>
+        </w:numPr>
+        <w:rPr>
+          <w:b/>
+          <w:bCs/>
+        </w:rPr>
       </w:pPr>
       <w:r>
         <w:lastRenderedPageBreak/>
@@ -3980,242 +4788,8 @@
         </w:numPr>
       </w:pPr>
       <w:r>
-        <w:t>PolishID</w:t>
-      </w:r>
-    </w:p>
-    <w:p>
-      <w:pPr>
-        <w:pStyle w:val="ListParagraph"/>
-        <w:numPr>
-          <w:ilvl w:val="2"/>
-          <w:numId w:val="2"/>
-        </w:numPr>
-      </w:pPr>
-      <w:r>
-        <w:t>Foreign key</w:t>
-      </w:r>
-    </w:p>
-    <w:p>
-      <w:pPr>
-        <w:pStyle w:val="ListParagraph"/>
-        <w:numPr>
-          <w:ilvl w:val="2"/>
-          <w:numId w:val="2"/>
-        </w:numPr>
-      </w:pPr>
-      <w:r>
-        <w:t>Identifies the corresponding nail polish that such a PolishFinish may belong to, accounting for possibly duplicate PolishFinish combinations. Attempts to account for the fact that one polish may have several finishes.</w:t>
-      </w:r>
-    </w:p>
-    <w:p>
-      <w:pPr>
-        <w:pStyle w:val="ListParagraph"/>
-        <w:numPr>
-          <w:ilvl w:val="3"/>
-          <w:numId w:val="2"/>
-        </w:numPr>
-      </w:pPr>
-      <w:r>
-        <w:t xml:space="preserve">Example: a nail polish with blue fine shimmer particles, suspended in a purple jelly base, with green magnetic particles, that glows in the dark. </w:t>
-      </w:r>
-    </w:p>
-    <w:p>
-      <w:pPr>
-        <w:pStyle w:val="ListParagraph"/>
-        <w:numPr>
-          <w:ilvl w:val="2"/>
-          <w:numId w:val="2"/>
-        </w:numPr>
-      </w:pPr>
-      <w:r>
-        <w:t>INT</w:t>
-      </w:r>
-    </w:p>
-    <w:p>
-      <w:pPr>
-        <w:pStyle w:val="ListParagraph"/>
-        <w:numPr>
-          <w:ilvl w:val="1"/>
-          <w:numId w:val="2"/>
-        </w:numPr>
-      </w:pPr>
-      <w:r>
-        <w:t>FinishID</w:t>
-      </w:r>
-    </w:p>
-    <w:p>
-      <w:pPr>
-        <w:pStyle w:val="ListParagraph"/>
-        <w:numPr>
-          <w:ilvl w:val="2"/>
-          <w:numId w:val="2"/>
-        </w:numPr>
-      </w:pPr>
-      <w:r>
-        <w:t>Foreign key</w:t>
-      </w:r>
-    </w:p>
-    <w:p>
-      <w:pPr>
-        <w:pStyle w:val="ListParagraph"/>
-        <w:numPr>
-          <w:ilvl w:val="2"/>
-          <w:numId w:val="2"/>
-        </w:numPr>
-      </w:pPr>
-      <w:r>
-        <w:t xml:space="preserve">Identifies the finish, or one of the finishes, a nail polish may have. </w:t>
-      </w:r>
-    </w:p>
-    <w:p>
-      <w:pPr>
-        <w:pStyle w:val="ListParagraph"/>
-        <w:numPr>
-          <w:ilvl w:val="2"/>
-          <w:numId w:val="2"/>
-        </w:numPr>
-      </w:pPr>
-      <w:r>
-        <w:t>INT</w:t>
-      </w:r>
-    </w:p>
-    <w:p>
-      <w:pPr>
-        <w:pStyle w:val="ListParagraph"/>
-        <w:numPr>
-          <w:ilvl w:val="1"/>
-          <w:numId w:val="2"/>
-        </w:numPr>
-      </w:pPr>
-      <w:r>
-        <w:t>FinishDetailID</w:t>
-      </w:r>
-    </w:p>
-    <w:p>
-      <w:pPr>
-        <w:pStyle w:val="ListParagraph"/>
-        <w:numPr>
-          <w:ilvl w:val="2"/>
-          <w:numId w:val="2"/>
-        </w:numPr>
-      </w:pPr>
-      <w:r>
-        <w:t>Foreign key</w:t>
-      </w:r>
-    </w:p>
-    <w:p>
-      <w:pPr>
-        <w:pStyle w:val="ListParagraph"/>
-        <w:numPr>
-          <w:ilvl w:val="2"/>
-          <w:numId w:val="2"/>
-        </w:numPr>
-      </w:pPr>
-      <w:r>
-        <w:t>Identifies the subcategory of finish a nail polish may have</w:t>
-      </w:r>
-      <w:r>
-        <w:t xml:space="preserve">, if applicable </w:t>
-      </w:r>
-      <w:r>
-        <w:t xml:space="preserve">(can be NULL). </w:t>
-      </w:r>
-    </w:p>
-    <w:p>
-      <w:pPr>
-        <w:pStyle w:val="ListParagraph"/>
-        <w:numPr>
-          <w:ilvl w:val="3"/>
-          <w:numId w:val="2"/>
-        </w:numPr>
-      </w:pPr>
-      <w:r>
-        <w:t>For example: a crème finish is a crème finish and cannot be categorized further. However, a shimmer finish can have many unique shimmer subtypes.</w:t>
-      </w:r>
-    </w:p>
-    <w:p>
-      <w:pPr>
-        <w:pStyle w:val="ListParagraph"/>
-        <w:numPr>
-          <w:ilvl w:val="2"/>
-          <w:numId w:val="2"/>
-        </w:numPr>
-      </w:pPr>
-      <w:r>
-        <w:t>INT</w:t>
-      </w:r>
-    </w:p>
-    <w:p>
-      <w:pPr>
-        <w:pStyle w:val="ListParagraph"/>
-        <w:numPr>
-          <w:ilvl w:val="0"/>
-          <w:numId w:val="2"/>
-        </w:numPr>
-      </w:pPr>
-      <w:r>
-        <w:t>Event</w:t>
-      </w:r>
-    </w:p>
-    <w:p>
-      <w:pPr>
-        <w:pStyle w:val="ListParagraph"/>
-        <w:numPr>
-          <w:ilvl w:val="1"/>
-          <w:numId w:val="2"/>
-        </w:numPr>
-        <w:rPr>
-          <w:b/>
-          <w:bCs/>
-        </w:rPr>
-      </w:pPr>
-      <w:r>
-        <w:rPr>
-          <w:b/>
-          <w:bCs/>
-        </w:rPr>
-        <w:t>Event</w:t>
-      </w:r>
-      <w:r>
-        <w:rPr>
-          <w:b/>
-          <w:bCs/>
-        </w:rPr>
-        <w:t>ID</w:t>
-      </w:r>
-    </w:p>
-    <w:p>
-      <w:pPr>
-        <w:pStyle w:val="ListParagraph"/>
-        <w:numPr>
-          <w:ilvl w:val="2"/>
-          <w:numId w:val="2"/>
-        </w:numPr>
-      </w:pPr>
-      <w:r>
-        <w:t>Identifies the unique event that a nail polish may be part of.</w:t>
-      </w:r>
-    </w:p>
-    <w:p>
-      <w:pPr>
-        <w:pStyle w:val="ListParagraph"/>
-        <w:numPr>
-          <w:ilvl w:val="2"/>
-          <w:numId w:val="2"/>
-        </w:numPr>
-      </w:pPr>
-      <w:r>
-        <w:t>INT</w:t>
-      </w:r>
-    </w:p>
-    <w:p>
-      <w:pPr>
-        <w:pStyle w:val="ListParagraph"/>
-        <w:numPr>
-          <w:ilvl w:val="1"/>
-          <w:numId w:val="2"/>
-        </w:numPr>
-      </w:pPr>
+        <w:t>Theme</w:t>
+      </w:r>
       <w:r>
         <w:t>Name</w:t>
       </w:r>
@@ -4229,427 +4803,6 @@
         </w:numPr>
       </w:pPr>
       <w:r>
-        <w:t xml:space="preserve">The name of the </w:t>
-      </w:r>
-      <w:r>
-        <w:t>event</w:t>
-      </w:r>
-      <w:r>
-        <w:t xml:space="preserve"> that a nail polish belongs to.</w:t>
-      </w:r>
-      <w:r>
-        <w:t xml:space="preserve"> </w:t>
-      </w:r>
-      <w:r>
-        <w:rPr>
-          <w:i/>
-          <w:iCs/>
-        </w:rPr>
-        <w:t xml:space="preserve">Event </w:t>
-      </w:r>
-      <w:r>
-        <w:t>is a very specific category:</w:t>
-      </w:r>
-    </w:p>
-    <w:p>
-      <w:pPr>
-        <w:pStyle w:val="ListParagraph"/>
-        <w:numPr>
-          <w:ilvl w:val="3"/>
-          <w:numId w:val="2"/>
-        </w:numPr>
-      </w:pPr>
-      <w:r>
-        <w:t xml:space="preserve">An </w:t>
-      </w:r>
-      <w:r>
-        <w:rPr>
-          <w:i/>
-          <w:iCs/>
-        </w:rPr>
-        <w:t>event</w:t>
-      </w:r>
-      <w:r>
-        <w:t xml:space="preserve"> is defined as a period of release such </w:t>
-      </w:r>
-      <w:r>
-        <w:t>several unrelated polish makers may release an exclusive, themed polish all at the same time</w:t>
-      </w:r>
-      <w:r>
-        <w:t>. Events:</w:t>
-      </w:r>
-    </w:p>
-    <w:p>
-      <w:pPr>
-        <w:pStyle w:val="ListParagraph"/>
-        <w:numPr>
-          <w:ilvl w:val="4"/>
-          <w:numId w:val="2"/>
-        </w:numPr>
-      </w:pPr>
-      <w:r>
-        <w:t xml:space="preserve">May only have one </w:t>
-      </w:r>
-      <w:r>
-        <w:t xml:space="preserve">or two </w:t>
-      </w:r>
-      <w:r>
-        <w:t xml:space="preserve">polish shade released per brand. </w:t>
-      </w:r>
-    </w:p>
-    <w:p>
-      <w:pPr>
-        <w:pStyle w:val="ListParagraph"/>
-        <w:numPr>
-          <w:ilvl w:val="4"/>
-          <w:numId w:val="2"/>
-        </w:numPr>
-      </w:pPr>
-      <w:r>
-        <w:t>May have several brands that participate in the event.</w:t>
-      </w:r>
-    </w:p>
-    <w:p>
-      <w:pPr>
-        <w:pStyle w:val="ListParagraph"/>
-        <w:numPr>
-          <w:ilvl w:val="4"/>
-          <w:numId w:val="2"/>
-        </w:numPr>
-      </w:pPr>
-      <w:r>
-        <w:lastRenderedPageBreak/>
-        <w:t xml:space="preserve">Are usually organized by a group of individuals that do not make nail polish themselves (a Facebook group, a Discord server, ect). </w:t>
-      </w:r>
-    </w:p>
-    <w:p>
-      <w:pPr>
-        <w:pStyle w:val="ListParagraph"/>
-        <w:numPr>
-          <w:ilvl w:val="4"/>
-          <w:numId w:val="2"/>
-        </w:numPr>
-      </w:pPr>
-      <w:r>
-        <w:t xml:space="preserve">Polishes released during said event have very limited availability. </w:t>
-      </w:r>
-    </w:p>
-    <w:p>
-      <w:pPr>
-        <w:pStyle w:val="ListParagraph"/>
-        <w:numPr>
-          <w:ilvl w:val="3"/>
-          <w:numId w:val="2"/>
-        </w:numPr>
-      </w:pPr>
-      <w:r>
-        <w:t>Examples of events include Polish Pick Up and Hella Handmade</w:t>
-      </w:r>
-    </w:p>
-    <w:p>
-      <w:pPr>
-        <w:pStyle w:val="ListParagraph"/>
-        <w:numPr>
-          <w:ilvl w:val="2"/>
-          <w:numId w:val="2"/>
-        </w:numPr>
-      </w:pPr>
-      <w:r>
-        <w:t>Varchar(25)</w:t>
-      </w:r>
-    </w:p>
-    <w:p>
-      <w:pPr>
-        <w:pStyle w:val="ListParagraph"/>
-        <w:numPr>
-          <w:ilvl w:val="1"/>
-          <w:numId w:val="2"/>
-        </w:numPr>
-      </w:pPr>
-      <w:r>
-        <w:t>Description</w:t>
-      </w:r>
-    </w:p>
-    <w:p>
-      <w:pPr>
-        <w:pStyle w:val="ListParagraph"/>
-        <w:numPr>
-          <w:ilvl w:val="2"/>
-          <w:numId w:val="2"/>
-        </w:numPr>
-      </w:pPr>
-      <w:r>
-        <w:t>A description of the event, including themes, context, or otherwise important information.</w:t>
-      </w:r>
-    </w:p>
-    <w:p>
-      <w:pPr>
-        <w:pStyle w:val="ListParagraph"/>
-        <w:numPr>
-          <w:ilvl w:val="2"/>
-          <w:numId w:val="2"/>
-        </w:numPr>
-      </w:pPr>
-      <w:r>
-        <w:t>Varchar(80)</w:t>
-      </w:r>
-    </w:p>
-    <w:p>
-      <w:pPr>
-        <w:pStyle w:val="ListParagraph"/>
-        <w:numPr>
-          <w:ilvl w:val="1"/>
-          <w:numId w:val="2"/>
-        </w:numPr>
-      </w:pPr>
-      <w:r>
-        <w:t>StartDate</w:t>
-      </w:r>
-    </w:p>
-    <w:p>
-      <w:pPr>
-        <w:pStyle w:val="ListParagraph"/>
-        <w:numPr>
-          <w:ilvl w:val="2"/>
-          <w:numId w:val="2"/>
-        </w:numPr>
-      </w:pPr>
-      <w:r>
-        <w:t>The start of an event. Can be NULL if unknown.</w:t>
-      </w:r>
-    </w:p>
-    <w:p>
-      <w:pPr>
-        <w:pStyle w:val="ListParagraph"/>
-        <w:numPr>
-          <w:ilvl w:val="2"/>
-          <w:numId w:val="2"/>
-        </w:numPr>
-      </w:pPr>
-      <w:r>
-        <w:t xml:space="preserve">Date </w:t>
-      </w:r>
-    </w:p>
-    <w:p>
-      <w:pPr>
-        <w:pStyle w:val="ListParagraph"/>
-        <w:numPr>
-          <w:ilvl w:val="1"/>
-          <w:numId w:val="2"/>
-        </w:numPr>
-      </w:pPr>
-      <w:r>
-        <w:t>EndDate</w:t>
-      </w:r>
-    </w:p>
-    <w:p>
-      <w:pPr>
-        <w:pStyle w:val="ListParagraph"/>
-        <w:numPr>
-          <w:ilvl w:val="2"/>
-          <w:numId w:val="2"/>
-        </w:numPr>
-      </w:pPr>
-      <w:r>
-        <w:t>The end of an event. Can be NULL if unknown.</w:t>
-      </w:r>
-    </w:p>
-    <w:p>
-      <w:pPr>
-        <w:pStyle w:val="ListParagraph"/>
-        <w:numPr>
-          <w:ilvl w:val="2"/>
-          <w:numId w:val="2"/>
-        </w:numPr>
-      </w:pPr>
-      <w:r>
-        <w:t>Date</w:t>
-      </w:r>
-    </w:p>
-    <w:p>
-      <w:pPr>
-        <w:pStyle w:val="ListParagraph"/>
-        <w:numPr>
-          <w:ilvl w:val="1"/>
-          <w:numId w:val="2"/>
-        </w:numPr>
-      </w:pPr>
-      <w:r>
-        <w:t>OrganizerID</w:t>
-      </w:r>
-    </w:p>
-    <w:p>
-      <w:pPr>
-        <w:pStyle w:val="ListParagraph"/>
-        <w:numPr>
-          <w:ilvl w:val="2"/>
-          <w:numId w:val="2"/>
-        </w:numPr>
-      </w:pPr>
-      <w:r>
-        <w:t>Foreign key</w:t>
-      </w:r>
-    </w:p>
-    <w:p>
-      <w:pPr>
-        <w:pStyle w:val="ListParagraph"/>
-        <w:numPr>
-          <w:ilvl w:val="2"/>
-          <w:numId w:val="2"/>
-        </w:numPr>
-      </w:pPr>
-      <w:r>
-        <w:t>The organizing group that may coordinate such an event.</w:t>
-      </w:r>
-    </w:p>
-    <w:p>
-      <w:pPr>
-        <w:pStyle w:val="ListParagraph"/>
-        <w:numPr>
-          <w:ilvl w:val="2"/>
-          <w:numId w:val="2"/>
-        </w:numPr>
-      </w:pPr>
-      <w:r>
-        <w:t>INT</w:t>
-      </w:r>
-    </w:p>
-    <w:p>
-      <w:pPr>
-        <w:pStyle w:val="ListParagraph"/>
-        <w:numPr>
-          <w:ilvl w:val="1"/>
-          <w:numId w:val="2"/>
-        </w:numPr>
-      </w:pPr>
-      <w:r>
-        <w:t>ThemeID</w:t>
-      </w:r>
-    </w:p>
-    <w:p>
-      <w:pPr>
-        <w:pStyle w:val="ListParagraph"/>
-        <w:numPr>
-          <w:ilvl w:val="2"/>
-          <w:numId w:val="2"/>
-        </w:numPr>
-      </w:pPr>
-      <w:r>
-        <w:t>Foreign key</w:t>
-      </w:r>
-    </w:p>
-    <w:p>
-      <w:pPr>
-        <w:pStyle w:val="ListParagraph"/>
-        <w:numPr>
-          <w:ilvl w:val="2"/>
-          <w:numId w:val="2"/>
-        </w:numPr>
-      </w:pPr>
-      <w:r>
-        <w:t xml:space="preserve">Identifier for the specific theme of the event. See Theme table. </w:t>
-      </w:r>
-    </w:p>
-    <w:p>
-      <w:pPr>
-        <w:pStyle w:val="ListParagraph"/>
-        <w:numPr>
-          <w:ilvl w:val="2"/>
-          <w:numId w:val="2"/>
-        </w:numPr>
-      </w:pPr>
-      <w:r>
-        <w:t>INT</w:t>
-      </w:r>
-    </w:p>
-    <w:p>
-      <w:pPr>
-        <w:pStyle w:val="ListParagraph"/>
-        <w:numPr>
-          <w:ilvl w:val="0"/>
-          <w:numId w:val="2"/>
-        </w:numPr>
-      </w:pPr>
-      <w:r>
-        <w:t>Theme</w:t>
-      </w:r>
-    </w:p>
-    <w:p>
-      <w:pPr>
-        <w:pStyle w:val="ListParagraph"/>
-        <w:numPr>
-          <w:ilvl w:val="1"/>
-          <w:numId w:val="2"/>
-        </w:numPr>
-        <w:rPr>
-          <w:b/>
-          <w:bCs/>
-        </w:rPr>
-      </w:pPr>
-      <w:r>
-        <w:rPr>
-          <w:b/>
-          <w:bCs/>
-        </w:rPr>
-        <w:t>ThemeID</w:t>
-      </w:r>
-    </w:p>
-    <w:p>
-      <w:pPr>
-        <w:pStyle w:val="ListParagraph"/>
-        <w:numPr>
-          <w:ilvl w:val="2"/>
-          <w:numId w:val="2"/>
-        </w:numPr>
-        <w:rPr>
-          <w:b/>
-          <w:bCs/>
-        </w:rPr>
-      </w:pPr>
-      <w:r>
-        <w:t>Unique identifier for the theme that an event or a collection may have.</w:t>
-      </w:r>
-    </w:p>
-    <w:p>
-      <w:pPr>
-        <w:pStyle w:val="ListParagraph"/>
-        <w:numPr>
-          <w:ilvl w:val="2"/>
-          <w:numId w:val="2"/>
-        </w:numPr>
-        <w:rPr>
-          <w:b/>
-          <w:bCs/>
-        </w:rPr>
-      </w:pPr>
-      <w:r>
-        <w:t>INT</w:t>
-      </w:r>
-    </w:p>
-    <w:p>
-      <w:pPr>
-        <w:pStyle w:val="ListParagraph"/>
-        <w:numPr>
-          <w:ilvl w:val="1"/>
-          <w:numId w:val="2"/>
-        </w:numPr>
-      </w:pPr>
-      <w:r>
-        <w:t>Theme</w:t>
-      </w:r>
-      <w:r>
-        <w:t>Name</w:t>
-      </w:r>
-    </w:p>
-    <w:p>
-      <w:pPr>
-        <w:pStyle w:val="ListParagraph"/>
-        <w:numPr>
-          <w:ilvl w:val="2"/>
-          <w:numId w:val="2"/>
-        </w:numPr>
-      </w:pPr>
-      <w:r>
         <w:t xml:space="preserve">The </w:t>
       </w:r>
       <w:r>
@@ -4735,7 +4888,6 @@
         </w:rPr>
       </w:pPr>
       <w:r>
-        <w:lastRenderedPageBreak/>
         <w:t xml:space="preserve">Bee’s Knees Lacquer Elden Ring – Themed around the role-playing action game, Elden Ring. </w:t>
       </w:r>
     </w:p>

</xml_diff>

<commit_message>
Added an Image table to store image data.
</commit_message>
<xml_diff>
--- a/NailDB_Data_Dictionary.docx
+++ b/NailDB_Data_Dictionary.docx
@@ -13,6 +13,7 @@
         </w:rPr>
       </w:pPr>
       <w:bookmarkStart w:id="0" w:name="OLE_LINK1"/>
+      <w:proofErr w:type="spellStart"/>
       <w:r>
         <w:rPr>
           <w:b/>
@@ -20,8 +21,9 @@
           <w:sz w:val="40"/>
           <w:szCs w:val="40"/>
         </w:rPr>
-        <w:t xml:space="preserve">NailDB </w:t>
-      </w:r>
+        <w:t>NailDB</w:t>
+      </w:r>
+      <w:proofErr w:type="spellEnd"/>
       <w:r>
         <w:rPr>
           <w:b/>
@@ -29,6 +31,15 @@
           <w:sz w:val="40"/>
           <w:szCs w:val="40"/>
         </w:rPr>
+        <w:t xml:space="preserve"> </w:t>
+      </w:r>
+      <w:r>
+        <w:rPr>
+          <w:b/>
+          <w:bCs/>
+          <w:sz w:val="40"/>
+          <w:szCs w:val="40"/>
+        </w:rPr>
         <w:t>Data Dictionary</w:t>
       </w:r>
     </w:p>
@@ -72,6 +83,7 @@
           <w:bCs/>
         </w:rPr>
       </w:pPr>
+      <w:proofErr w:type="spellStart"/>
       <w:r>
         <w:rPr>
           <w:b/>
@@ -79,6 +91,7 @@
         </w:rPr>
         <w:t>Polish_ID</w:t>
       </w:r>
+      <w:proofErr w:type="spellEnd"/>
       <w:r>
         <w:rPr>
           <w:b/>
@@ -107,7 +120,15 @@
         <w:t xml:space="preserve">Primary key; </w:t>
       </w:r>
       <w:r>
-        <w:t xml:space="preserve">an integer indentifier for each individual nail polish shade in the database. </w:t>
+        <w:t xml:space="preserve">an integer </w:t>
+      </w:r>
+      <w:proofErr w:type="spellStart"/>
+      <w:r>
+        <w:t>indentifier</w:t>
+      </w:r>
+      <w:proofErr w:type="spellEnd"/>
+      <w:r>
+        <w:t xml:space="preserve"> for each individual nail polish shade in the database. </w:t>
       </w:r>
     </w:p>
     <w:p>
@@ -138,9 +159,11 @@
           <w:bCs/>
         </w:rPr>
       </w:pPr>
+      <w:proofErr w:type="spellStart"/>
       <w:r>
         <w:t>ShadeName</w:t>
       </w:r>
+      <w:proofErr w:type="spellEnd"/>
     </w:p>
     <w:p>
       <w:pPr>
@@ -203,7 +226,15 @@
         </w:rPr>
       </w:pPr>
       <w:r>
-        <w:t xml:space="preserve">A quick description of the nail polish. May mention color, texture, collection, ect. </w:t>
+        <w:t xml:space="preserve">A quick description of the nail polish. May mention color, texture, collection, </w:t>
+      </w:r>
+      <w:proofErr w:type="spellStart"/>
+      <w:r>
+        <w:t>ect</w:t>
+      </w:r>
+      <w:proofErr w:type="spellEnd"/>
+      <w:r>
+        <w:t xml:space="preserve">. </w:t>
       </w:r>
     </w:p>
     <w:p>
@@ -234,9 +265,11 @@
           <w:bCs/>
         </w:rPr>
       </w:pPr>
+      <w:proofErr w:type="spellStart"/>
       <w:r>
         <w:t>UndertoneID</w:t>
       </w:r>
+      <w:proofErr w:type="spellEnd"/>
     </w:p>
     <w:p>
       <w:pPr>
@@ -282,12 +315,14 @@
           <w:bCs/>
         </w:rPr>
       </w:pPr>
+      <w:proofErr w:type="spellStart"/>
       <w:r>
         <w:t>Tone</w:t>
       </w:r>
       <w:r>
         <w:t>ID</w:t>
       </w:r>
+      <w:proofErr w:type="spellEnd"/>
       <w:r>
         <w:t xml:space="preserve"> </w:t>
       </w:r>
@@ -336,9 +371,11 @@
           <w:bCs/>
         </w:rPr>
       </w:pPr>
+      <w:proofErr w:type="spellStart"/>
       <w:r>
         <w:t>OpacityID</w:t>
       </w:r>
+      <w:proofErr w:type="spellEnd"/>
     </w:p>
     <w:p>
       <w:pPr>
@@ -419,9 +456,11 @@
           <w:bCs/>
         </w:rPr>
       </w:pPr>
+      <w:proofErr w:type="spellStart"/>
       <w:r>
         <w:t>ImagePath</w:t>
       </w:r>
+      <w:proofErr w:type="spellEnd"/>
     </w:p>
     <w:p>
       <w:pPr>
@@ -467,9 +506,11 @@
           <w:bCs/>
         </w:rPr>
       </w:pPr>
+      <w:proofErr w:type="spellStart"/>
       <w:r>
         <w:t>BrandID</w:t>
       </w:r>
+      <w:proofErr w:type="spellEnd"/>
     </w:p>
     <w:p>
       <w:pPr>
@@ -531,6 +572,7 @@
           <w:bCs/>
         </w:rPr>
       </w:pPr>
+      <w:proofErr w:type="spellStart"/>
       <w:r>
         <w:lastRenderedPageBreak/>
         <w:t>Event</w:t>
@@ -538,6 +580,7 @@
       <w:r>
         <w:t>ID</w:t>
       </w:r>
+      <w:proofErr w:type="spellEnd"/>
     </w:p>
     <w:p>
       <w:pPr>
@@ -599,9 +642,11 @@
           <w:bCs/>
         </w:rPr>
       </w:pPr>
+      <w:proofErr w:type="spellStart"/>
       <w:r>
         <w:t>CollectionID</w:t>
       </w:r>
+      <w:proofErr w:type="spellEnd"/>
     </w:p>
     <w:p>
       <w:pPr>
@@ -659,20 +704,30 @@
           <w:numId w:val="2"/>
         </w:numPr>
       </w:pPr>
+      <w:proofErr w:type="spellStart"/>
       <w:r>
         <w:t>IsDriesMatte</w:t>
       </w:r>
-    </w:p>
-    <w:p>
-      <w:pPr>
-        <w:pStyle w:val="ListParagraph"/>
-        <w:numPr>
-          <w:ilvl w:val="3"/>
-          <w:numId w:val="2"/>
-        </w:numPr>
-      </w:pPr>
-      <w:r>
-        <w:t xml:space="preserve">Identifies whether or not a nail polish is engineered to dry down matte on its own. </w:t>
+      <w:proofErr w:type="spellEnd"/>
+    </w:p>
+    <w:p>
+      <w:pPr>
+        <w:pStyle w:val="ListParagraph"/>
+        <w:numPr>
+          <w:ilvl w:val="3"/>
+          <w:numId w:val="2"/>
+        </w:numPr>
+      </w:pPr>
+      <w:r>
+        <w:t xml:space="preserve">Identifies </w:t>
+      </w:r>
+      <w:proofErr w:type="gramStart"/>
+      <w:r>
+        <w:t>whether or not</w:t>
+      </w:r>
+      <w:proofErr w:type="gramEnd"/>
+      <w:r>
+        <w:t xml:space="preserve"> a nail polish is engineered to dry down matte on its own. </w:t>
       </w:r>
     </w:p>
     <w:p>
@@ -695,20 +750,30 @@
           <w:numId w:val="2"/>
         </w:numPr>
       </w:pPr>
+      <w:proofErr w:type="spellStart"/>
       <w:r>
         <w:t>IsGlowitheDark</w:t>
       </w:r>
-    </w:p>
-    <w:p>
-      <w:pPr>
-        <w:pStyle w:val="ListParagraph"/>
-        <w:numPr>
-          <w:ilvl w:val="3"/>
-          <w:numId w:val="2"/>
-        </w:numPr>
-      </w:pPr>
-      <w:r>
-        <w:t xml:space="preserve">Identifies whether or not a nail polish is engineered to glow in the dark. </w:t>
+      <w:proofErr w:type="spellEnd"/>
+    </w:p>
+    <w:p>
+      <w:pPr>
+        <w:pStyle w:val="ListParagraph"/>
+        <w:numPr>
+          <w:ilvl w:val="3"/>
+          <w:numId w:val="2"/>
+        </w:numPr>
+      </w:pPr>
+      <w:r>
+        <w:t xml:space="preserve">Identifies </w:t>
+      </w:r>
+      <w:proofErr w:type="gramStart"/>
+      <w:r>
+        <w:t>whether or not</w:t>
+      </w:r>
+      <w:proofErr w:type="gramEnd"/>
+      <w:r>
+        <w:t xml:space="preserve"> a nail polish is engineered to glow in the dark. </w:t>
       </w:r>
     </w:p>
     <w:p>
@@ -731,20 +796,30 @@
           <w:numId w:val="2"/>
         </w:numPr>
       </w:pPr>
+      <w:proofErr w:type="spellStart"/>
       <w:r>
         <w:t>IsUV</w:t>
       </w:r>
-    </w:p>
-    <w:p>
-      <w:pPr>
-        <w:pStyle w:val="ListParagraph"/>
-        <w:numPr>
-          <w:ilvl w:val="3"/>
-          <w:numId w:val="2"/>
-        </w:numPr>
-      </w:pPr>
-      <w:r>
-        <w:t xml:space="preserve">Identifies whether or not a nail polish is engineered to glow underneath ultraviolet lighting. </w:t>
+      <w:proofErr w:type="spellEnd"/>
+    </w:p>
+    <w:p>
+      <w:pPr>
+        <w:pStyle w:val="ListParagraph"/>
+        <w:numPr>
+          <w:ilvl w:val="3"/>
+          <w:numId w:val="2"/>
+        </w:numPr>
+      </w:pPr>
+      <w:r>
+        <w:t xml:space="preserve">Identifies </w:t>
+      </w:r>
+      <w:proofErr w:type="gramStart"/>
+      <w:r>
+        <w:t>whether or not</w:t>
+      </w:r>
+      <w:proofErr w:type="gramEnd"/>
+      <w:r>
+        <w:t xml:space="preserve"> a nail polish is engineered to glow underneath ultraviolet lighting. </w:t>
       </w:r>
     </w:p>
     <w:p>
@@ -767,20 +842,30 @@
           <w:numId w:val="2"/>
         </w:numPr>
       </w:pPr>
+      <w:proofErr w:type="spellStart"/>
       <w:r>
         <w:t>IsTopper</w:t>
       </w:r>
-    </w:p>
-    <w:p>
-      <w:pPr>
-        <w:pStyle w:val="ListParagraph"/>
-        <w:numPr>
-          <w:ilvl w:val="3"/>
-          <w:numId w:val="2"/>
-        </w:numPr>
-      </w:pPr>
-      <w:r>
-        <w:t>Identifies whether or not a nail polish was intended to be used as a topper shade.</w:t>
+      <w:proofErr w:type="spellEnd"/>
+    </w:p>
+    <w:p>
+      <w:pPr>
+        <w:pStyle w:val="ListParagraph"/>
+        <w:numPr>
+          <w:ilvl w:val="3"/>
+          <w:numId w:val="2"/>
+        </w:numPr>
+      </w:pPr>
+      <w:r>
+        <w:t xml:space="preserve">Identifies </w:t>
+      </w:r>
+      <w:proofErr w:type="gramStart"/>
+      <w:r>
+        <w:t>whether or not</w:t>
+      </w:r>
+      <w:proofErr w:type="gramEnd"/>
+      <w:r>
+        <w:t xml:space="preserve"> a nail polish was intended to be used as a topper shade.</w:t>
       </w:r>
     </w:p>
     <w:p>
@@ -803,20 +888,30 @@
           <w:numId w:val="2"/>
         </w:numPr>
       </w:pPr>
+      <w:proofErr w:type="spellStart"/>
       <w:r>
         <w:t>IsThermal</w:t>
       </w:r>
-    </w:p>
-    <w:p>
-      <w:pPr>
-        <w:pStyle w:val="ListParagraph"/>
-        <w:numPr>
-          <w:ilvl w:val="3"/>
-          <w:numId w:val="2"/>
-        </w:numPr>
-      </w:pPr>
-      <w:r>
-        <w:t>Identifies whether or not a nail polish has thermal properties.</w:t>
+      <w:proofErr w:type="spellEnd"/>
+    </w:p>
+    <w:p>
+      <w:pPr>
+        <w:pStyle w:val="ListParagraph"/>
+        <w:numPr>
+          <w:ilvl w:val="3"/>
+          <w:numId w:val="2"/>
+        </w:numPr>
+      </w:pPr>
+      <w:r>
+        <w:t xml:space="preserve">Identifies </w:t>
+      </w:r>
+      <w:proofErr w:type="gramStart"/>
+      <w:r>
+        <w:t>whether or not</w:t>
+      </w:r>
+      <w:proofErr w:type="gramEnd"/>
+      <w:r>
+        <w:t xml:space="preserve"> a nail polish has thermal properties.</w:t>
       </w:r>
     </w:p>
     <w:p>
@@ -855,6 +950,7 @@
           <w:bCs/>
         </w:rPr>
       </w:pPr>
+      <w:proofErr w:type="spellStart"/>
       <w:r>
         <w:rPr>
           <w:b/>
@@ -862,6 +958,7 @@
         </w:rPr>
         <w:t>UndertoneID</w:t>
       </w:r>
+      <w:proofErr w:type="spellEnd"/>
     </w:p>
     <w:p>
       <w:pPr>
@@ -907,9 +1004,11 @@
           <w:bCs/>
         </w:rPr>
       </w:pPr>
+      <w:proofErr w:type="spellStart"/>
       <w:r>
         <w:t>UndertoneName</w:t>
       </w:r>
+      <w:proofErr w:type="spellEnd"/>
     </w:p>
     <w:p>
       <w:pPr>
@@ -955,9 +1054,11 @@
           <w:bCs/>
         </w:rPr>
       </w:pPr>
+      <w:proofErr w:type="spellStart"/>
       <w:r>
         <w:t>UndertoneDescription</w:t>
       </w:r>
+      <w:proofErr w:type="spellEnd"/>
     </w:p>
     <w:p>
       <w:pPr>
@@ -1020,6 +1121,7 @@
           <w:bCs/>
         </w:rPr>
       </w:pPr>
+      <w:proofErr w:type="spellStart"/>
       <w:r>
         <w:rPr>
           <w:b/>
@@ -1034,6 +1136,7 @@
         </w:rPr>
         <w:t>D</w:t>
       </w:r>
+      <w:proofErr w:type="spellEnd"/>
     </w:p>
     <w:p>
       <w:pPr>
@@ -1079,9 +1182,11 @@
           <w:bCs/>
         </w:rPr>
       </w:pPr>
+      <w:proofErr w:type="spellStart"/>
       <w:r>
         <w:t>ToneName</w:t>
       </w:r>
+      <w:proofErr w:type="spellEnd"/>
     </w:p>
     <w:p>
       <w:pPr>
@@ -1191,6 +1296,7 @@
           <w:bCs/>
         </w:rPr>
       </w:pPr>
+      <w:proofErr w:type="spellStart"/>
       <w:r>
         <w:rPr>
           <w:b/>
@@ -1198,6 +1304,7 @@
         </w:rPr>
         <w:t>OpacityID</w:t>
       </w:r>
+      <w:proofErr w:type="spellEnd"/>
     </w:p>
     <w:p>
       <w:pPr>
@@ -1243,9 +1350,11 @@
           <w:bCs/>
         </w:rPr>
       </w:pPr>
+      <w:proofErr w:type="spellStart"/>
       <w:r>
         <w:t>OpacityName</w:t>
       </w:r>
+      <w:proofErr w:type="spellEnd"/>
     </w:p>
     <w:p>
       <w:pPr>
@@ -1291,9 +1400,11 @@
           <w:bCs/>
         </w:rPr>
       </w:pPr>
+      <w:proofErr w:type="spellStart"/>
       <w:r>
         <w:t>OpacityDescription</w:t>
       </w:r>
+      <w:proofErr w:type="spellEnd"/>
     </w:p>
     <w:p>
       <w:pPr>
@@ -1339,12 +1450,14 @@
           <w:bCs/>
         </w:rPr>
       </w:pPr>
+      <w:proofErr w:type="spellStart"/>
       <w:r>
         <w:t>PolishColor</w:t>
       </w:r>
       <w:r>
         <w:t>Role</w:t>
       </w:r>
+      <w:proofErr w:type="spellEnd"/>
     </w:p>
     <w:p>
       <w:pPr>
@@ -1358,6 +1471,7 @@
           <w:bCs/>
         </w:rPr>
       </w:pPr>
+      <w:proofErr w:type="spellStart"/>
       <w:r>
         <w:rPr>
           <w:b/>
@@ -1370,7 +1484,15 @@
           <w:b/>
           <w:bCs/>
         </w:rPr>
-        <w:t xml:space="preserve">ID </w:t>
+        <w:t>ID</w:t>
+      </w:r>
+      <w:proofErr w:type="spellEnd"/>
+      <w:r>
+        <w:rPr>
+          <w:b/>
+          <w:bCs/>
+        </w:rPr>
+        <w:t xml:space="preserve"> </w:t>
       </w:r>
     </w:p>
     <w:p>
@@ -1405,9 +1527,11 @@
           <w:numId w:val="2"/>
         </w:numPr>
       </w:pPr>
+      <w:proofErr w:type="spellStart"/>
       <w:r>
         <w:t>PolishID</w:t>
       </w:r>
+      <w:proofErr w:type="spellEnd"/>
     </w:p>
     <w:p>
       <w:pPr>
@@ -1453,12 +1577,14 @@
           <w:numId w:val="2"/>
         </w:numPr>
       </w:pPr>
+      <w:proofErr w:type="spellStart"/>
       <w:r>
         <w:t>Color</w:t>
       </w:r>
       <w:r>
         <w:t>ID</w:t>
       </w:r>
+      <w:proofErr w:type="spellEnd"/>
     </w:p>
     <w:p>
       <w:pPr>
@@ -1513,10 +1639,12 @@
           <w:numId w:val="2"/>
         </w:numPr>
       </w:pPr>
+      <w:proofErr w:type="spellStart"/>
       <w:r>
         <w:lastRenderedPageBreak/>
         <w:t>RoleID</w:t>
       </w:r>
+      <w:proofErr w:type="spellEnd"/>
     </w:p>
     <w:p>
       <w:pPr>
@@ -1578,6 +1706,7 @@
           <w:bCs/>
         </w:rPr>
       </w:pPr>
+      <w:proofErr w:type="spellStart"/>
       <w:r>
         <w:rPr>
           <w:b/>
@@ -1585,6 +1714,7 @@
         </w:rPr>
         <w:t>RoleID</w:t>
       </w:r>
+      <w:proofErr w:type="spellEnd"/>
       <w:r>
         <w:rPr>
           <w:b/>
@@ -1641,9 +1771,11 @@
           <w:bCs/>
         </w:rPr>
       </w:pPr>
+      <w:proofErr w:type="spellStart"/>
       <w:r>
         <w:t>RoleName</w:t>
       </w:r>
+      <w:proofErr w:type="spellEnd"/>
     </w:p>
     <w:p>
       <w:pPr>
@@ -1725,9 +1857,11 @@
           <w:numId w:val="2"/>
         </w:numPr>
       </w:pPr>
+      <w:proofErr w:type="spellStart"/>
       <w:r>
         <w:t>RoleDescription</w:t>
       </w:r>
+      <w:proofErr w:type="spellEnd"/>
     </w:p>
     <w:p>
       <w:pPr>
@@ -1777,6 +1911,7 @@
           <w:bCs/>
         </w:rPr>
       </w:pPr>
+      <w:proofErr w:type="spellStart"/>
       <w:r>
         <w:rPr>
           <w:b/>
@@ -1784,6 +1919,7 @@
         </w:rPr>
         <w:t>ColorID</w:t>
       </w:r>
+      <w:proofErr w:type="spellEnd"/>
     </w:p>
     <w:p>
       <w:pPr>
@@ -1805,9 +1941,11 @@
           <w:numId w:val="2"/>
         </w:numPr>
       </w:pPr>
+      <w:proofErr w:type="spellStart"/>
       <w:r>
         <w:t>ColorName</w:t>
       </w:r>
+      <w:proofErr w:type="spellEnd"/>
     </w:p>
     <w:p>
       <w:pPr>
@@ -1841,9 +1979,11 @@
           <w:numId w:val="2"/>
         </w:numPr>
       </w:pPr>
+      <w:proofErr w:type="spellStart"/>
       <w:r>
         <w:t>ColorDescription</w:t>
       </w:r>
+      <w:proofErr w:type="spellEnd"/>
     </w:p>
     <w:p>
       <w:pPr>
@@ -1877,9 +2017,11 @@
           <w:numId w:val="2"/>
         </w:numPr>
       </w:pPr>
+      <w:proofErr w:type="spellStart"/>
       <w:r>
         <w:t>ColorFamily</w:t>
       </w:r>
+      <w:proofErr w:type="spellEnd"/>
     </w:p>
     <w:p>
       <w:pPr>
@@ -1933,6 +2075,7 @@
           <w:bCs/>
         </w:rPr>
       </w:pPr>
+      <w:proofErr w:type="spellStart"/>
       <w:r>
         <w:rPr>
           <w:b/>
@@ -1941,6 +2084,7 @@
         <w:lastRenderedPageBreak/>
         <w:t>BrandID</w:t>
       </w:r>
+      <w:proofErr w:type="spellEnd"/>
     </w:p>
     <w:p>
       <w:pPr>
@@ -2082,24 +2226,34 @@
           <w:bCs/>
         </w:rPr>
       </w:pPr>
+      <w:proofErr w:type="spellStart"/>
       <w:r>
         <w:t>BrandCategoryID</w:t>
       </w:r>
-    </w:p>
-    <w:p>
-      <w:pPr>
-        <w:pStyle w:val="ListParagraph"/>
-        <w:numPr>
-          <w:ilvl w:val="3"/>
-          <w:numId w:val="2"/>
-        </w:numPr>
-        <w:rPr>
-          <w:b/>
-          <w:bCs/>
-        </w:rPr>
-      </w:pPr>
-      <w:r>
-        <w:t xml:space="preserve">Unique identifier for the type of brand a brand is. See BrandCategory table for more details. </w:t>
+      <w:proofErr w:type="spellEnd"/>
+    </w:p>
+    <w:p>
+      <w:pPr>
+        <w:pStyle w:val="ListParagraph"/>
+        <w:numPr>
+          <w:ilvl w:val="3"/>
+          <w:numId w:val="2"/>
+        </w:numPr>
+        <w:rPr>
+          <w:b/>
+          <w:bCs/>
+        </w:rPr>
+      </w:pPr>
+      <w:r>
+        <w:t xml:space="preserve">Unique identifier for the type of brand a brand is. See </w:t>
+      </w:r>
+      <w:proofErr w:type="spellStart"/>
+      <w:r>
+        <w:t>BrandCategory</w:t>
+      </w:r>
+      <w:proofErr w:type="spellEnd"/>
+      <w:r>
+        <w:t xml:space="preserve"> table for more details. </w:t>
       </w:r>
     </w:p>
     <w:p>
@@ -2178,12 +2332,14 @@
           <w:bCs/>
         </w:rPr>
       </w:pPr>
+      <w:proofErr w:type="spellStart"/>
       <w:r>
         <w:t>Found</w:t>
       </w:r>
       <w:r>
         <w:t>ingYear</w:t>
       </w:r>
+      <w:proofErr w:type="spellEnd"/>
     </w:p>
     <w:p>
       <w:pPr>
@@ -2229,9 +2385,11 @@
           <w:bCs/>
         </w:rPr>
       </w:pPr>
+      <w:proofErr w:type="spellStart"/>
       <w:r>
         <w:t>OperatingCity</w:t>
       </w:r>
+      <w:proofErr w:type="spellEnd"/>
     </w:p>
     <w:p>
       <w:pPr>
@@ -2277,9 +2435,11 @@
           <w:bCs/>
         </w:rPr>
       </w:pPr>
+      <w:proofErr w:type="spellStart"/>
       <w:r>
         <w:t>OperatingRegion</w:t>
       </w:r>
+      <w:proofErr w:type="spellEnd"/>
     </w:p>
     <w:p>
       <w:pPr>
@@ -2325,9 +2485,11 @@
           <w:bCs/>
         </w:rPr>
       </w:pPr>
+      <w:proofErr w:type="spellStart"/>
       <w:r>
         <w:t>WebsiteURL</w:t>
       </w:r>
+      <w:proofErr w:type="spellEnd"/>
     </w:p>
     <w:p>
       <w:pPr>
@@ -2373,12 +2535,14 @@
           <w:bCs/>
         </w:rPr>
       </w:pPr>
+      <w:proofErr w:type="spellStart"/>
       <w:r>
         <w:t>Logo</w:t>
       </w:r>
       <w:r>
         <w:t>Path</w:t>
       </w:r>
+      <w:proofErr w:type="spellEnd"/>
     </w:p>
     <w:p>
       <w:pPr>
@@ -2424,9 +2588,11 @@
           <w:bCs/>
         </w:rPr>
       </w:pPr>
+      <w:proofErr w:type="spellStart"/>
       <w:r>
         <w:t>BottleSize</w:t>
       </w:r>
+      <w:proofErr w:type="spellEnd"/>
     </w:p>
     <w:p>
       <w:pPr>
@@ -2473,9 +2639,11 @@
           <w:bCs/>
         </w:rPr>
       </w:pPr>
+      <w:proofErr w:type="spellStart"/>
       <w:r>
         <w:t>BrandCategory</w:t>
       </w:r>
+      <w:proofErr w:type="spellEnd"/>
     </w:p>
     <w:p>
       <w:pPr>
@@ -2489,6 +2657,7 @@
           <w:bCs/>
         </w:rPr>
       </w:pPr>
+      <w:proofErr w:type="spellStart"/>
       <w:r>
         <w:rPr>
           <w:b/>
@@ -2496,6 +2665,7 @@
         </w:rPr>
         <w:t>BrandCategoryID</w:t>
       </w:r>
+      <w:proofErr w:type="spellEnd"/>
     </w:p>
     <w:p>
       <w:pPr>
@@ -2533,20 +2703,30 @@
           <w:numId w:val="2"/>
         </w:numPr>
       </w:pPr>
+      <w:proofErr w:type="spellStart"/>
       <w:r>
         <w:t>BrandCategoryName</w:t>
       </w:r>
-    </w:p>
-    <w:p>
-      <w:pPr>
-        <w:pStyle w:val="ListParagraph"/>
-        <w:numPr>
-          <w:ilvl w:val="2"/>
-          <w:numId w:val="2"/>
-        </w:numPr>
-      </w:pPr>
-      <w:r>
-        <w:t xml:space="preserve">Holds the name of the type of category a brand may be. Usually limited to: mainstream, boutique, luxury, indie. </w:t>
+      <w:proofErr w:type="spellEnd"/>
+    </w:p>
+    <w:p>
+      <w:pPr>
+        <w:pStyle w:val="ListParagraph"/>
+        <w:numPr>
+          <w:ilvl w:val="2"/>
+          <w:numId w:val="2"/>
+        </w:numPr>
+      </w:pPr>
+      <w:r>
+        <w:t xml:space="preserve">Holds the name of the type of category a brand may be. Usually limited </w:t>
+      </w:r>
+      <w:proofErr w:type="gramStart"/>
+      <w:r>
+        <w:t>to:</w:t>
+      </w:r>
+      <w:proofErr w:type="gramEnd"/>
+      <w:r>
+        <w:t xml:space="preserve"> mainstream, boutique, luxury, indie. </w:t>
       </w:r>
     </w:p>
     <w:p>
@@ -2569,9 +2749,11 @@
           <w:numId w:val="2"/>
         </w:numPr>
       </w:pPr>
+      <w:proofErr w:type="spellStart"/>
       <w:r>
         <w:t>BrandCategoryDescription</w:t>
       </w:r>
+      <w:proofErr w:type="spellEnd"/>
     </w:p>
     <w:p>
       <w:pPr>
@@ -2625,6 +2807,7 @@
           <w:bCs/>
         </w:rPr>
       </w:pPr>
+      <w:proofErr w:type="spellStart"/>
       <w:r>
         <w:rPr>
           <w:b/>
@@ -2632,6 +2815,7 @@
         </w:rPr>
         <w:t>AliasID</w:t>
       </w:r>
+      <w:proofErr w:type="spellEnd"/>
     </w:p>
     <w:p>
       <w:pPr>
@@ -2677,9 +2861,11 @@
           <w:bCs/>
         </w:rPr>
       </w:pPr>
+      <w:proofErr w:type="spellStart"/>
       <w:r>
         <w:t>BrandID</w:t>
       </w:r>
+      <w:proofErr w:type="spellEnd"/>
     </w:p>
     <w:p>
       <w:pPr>
@@ -2837,9 +3023,11 @@
           <w:bCs/>
         </w:rPr>
       </w:pPr>
+      <w:proofErr w:type="spellStart"/>
       <w:r>
         <w:t>EndDate</w:t>
       </w:r>
+      <w:proofErr w:type="spellEnd"/>
     </w:p>
     <w:p>
       <w:pPr>
@@ -2941,6 +3129,7 @@
           <w:bCs/>
         </w:rPr>
       </w:pPr>
+      <w:proofErr w:type="spellStart"/>
       <w:r>
         <w:rPr>
           <w:b/>
@@ -2948,6 +3137,7 @@
         </w:rPr>
         <w:t>CollectionID</w:t>
       </w:r>
+      <w:proofErr w:type="spellEnd"/>
     </w:p>
     <w:p>
       <w:pPr>
@@ -2994,12 +3184,14 @@
           <w:bCs/>
         </w:rPr>
       </w:pPr>
+      <w:proofErr w:type="spellStart"/>
       <w:r>
         <w:t>Brand</w:t>
       </w:r>
       <w:r>
         <w:t>ID</w:t>
       </w:r>
+      <w:proofErr w:type="spellEnd"/>
     </w:p>
     <w:p>
       <w:pPr>
@@ -3205,24 +3397,34 @@
           <w:bCs/>
         </w:rPr>
       </w:pPr>
+      <w:proofErr w:type="spellStart"/>
       <w:r>
         <w:t>IsInfluencerCollaboration</w:t>
       </w:r>
-    </w:p>
-    <w:p>
-      <w:pPr>
-        <w:pStyle w:val="ListParagraph"/>
-        <w:numPr>
-          <w:ilvl w:val="2"/>
-          <w:numId w:val="2"/>
-        </w:numPr>
-        <w:rPr>
-          <w:b/>
-          <w:bCs/>
-        </w:rPr>
-      </w:pPr>
-      <w:r>
-        <w:t>Identifies whether or not a collection may be in collaboration with an online personality or influencer.</w:t>
+      <w:proofErr w:type="spellEnd"/>
+    </w:p>
+    <w:p>
+      <w:pPr>
+        <w:pStyle w:val="ListParagraph"/>
+        <w:numPr>
+          <w:ilvl w:val="2"/>
+          <w:numId w:val="2"/>
+        </w:numPr>
+        <w:rPr>
+          <w:b/>
+          <w:bCs/>
+        </w:rPr>
+      </w:pPr>
+      <w:r>
+        <w:t xml:space="preserve">Identifies </w:t>
+      </w:r>
+      <w:proofErr w:type="gramStart"/>
+      <w:r>
+        <w:t>whether or not</w:t>
+      </w:r>
+      <w:proofErr w:type="gramEnd"/>
+      <w:r>
+        <w:t xml:space="preserve"> a collection may be in collaboration with an online personality or influencer.</w:t>
       </w:r>
       <w:r>
         <w:t xml:space="preserve"> Examples include:</w:t>
@@ -3240,9 +3442,19 @@
           <w:bCs/>
         </w:rPr>
       </w:pPr>
-      <w:r>
-        <w:t>Holo Taco x Safiya Nyagaard</w:t>
-      </w:r>
+      <w:proofErr w:type="spellStart"/>
+      <w:r>
+        <w:t>Holo</w:t>
+      </w:r>
+      <w:proofErr w:type="spellEnd"/>
+      <w:r>
+        <w:t xml:space="preserve"> Taco x Safiya </w:t>
+      </w:r>
+      <w:proofErr w:type="spellStart"/>
+      <w:r>
+        <w:t>Nyagaard</w:t>
+      </w:r>
+      <w:proofErr w:type="spellEnd"/>
     </w:p>
     <w:p>
       <w:pPr>
@@ -3284,9 +3496,11 @@
           <w:bCs/>
         </w:rPr>
       </w:pPr>
+      <w:proofErr w:type="spellStart"/>
       <w:r>
         <w:t>InfluencerName</w:t>
       </w:r>
+      <w:proofErr w:type="spellEnd"/>
     </w:p>
     <w:p>
       <w:pPr>
@@ -3332,24 +3546,34 @@
           <w:bCs/>
         </w:rPr>
       </w:pPr>
+      <w:proofErr w:type="spellStart"/>
       <w:r>
         <w:t>IsIPCollaboration</w:t>
       </w:r>
-    </w:p>
-    <w:p>
-      <w:pPr>
-        <w:pStyle w:val="ListParagraph"/>
-        <w:numPr>
-          <w:ilvl w:val="2"/>
-          <w:numId w:val="2"/>
-        </w:numPr>
-        <w:rPr>
-          <w:b/>
-          <w:bCs/>
-        </w:rPr>
-      </w:pPr>
-      <w:r>
-        <w:t>Identifies whether or not a collection may be part of an IP collab, or with another brand. Examples include:</w:t>
+      <w:proofErr w:type="spellEnd"/>
+    </w:p>
+    <w:p>
+      <w:pPr>
+        <w:pStyle w:val="ListParagraph"/>
+        <w:numPr>
+          <w:ilvl w:val="2"/>
+          <w:numId w:val="2"/>
+        </w:numPr>
+        <w:rPr>
+          <w:b/>
+          <w:bCs/>
+        </w:rPr>
+      </w:pPr>
+      <w:r>
+        <w:t xml:space="preserve">Identifies </w:t>
+      </w:r>
+      <w:proofErr w:type="gramStart"/>
+      <w:r>
+        <w:t>whether or not</w:t>
+      </w:r>
+      <w:proofErr w:type="gramEnd"/>
+      <w:r>
+        <w:t xml:space="preserve"> a collection may be part of an IP collab, or with another brand. Examples include:</w:t>
       </w:r>
     </w:p>
     <w:p>
@@ -3383,8 +3607,13 @@
           <w:bCs/>
         </w:rPr>
       </w:pPr>
-      <w:r>
-        <w:t>Mooncat x Star Wars</w:t>
+      <w:proofErr w:type="spellStart"/>
+      <w:r>
+        <w:t>Mooncat</w:t>
+      </w:r>
+      <w:proofErr w:type="spellEnd"/>
+      <w:r>
+        <w:t xml:space="preserve"> x Star Wars</w:t>
       </w:r>
     </w:p>
     <w:p>
@@ -3415,8 +3644,13 @@
           <w:bCs/>
         </w:rPr>
       </w:pPr>
-      <w:r>
-        <w:t>Holo Taco x David’s Tea</w:t>
+      <w:proofErr w:type="spellStart"/>
+      <w:r>
+        <w:t>Holo</w:t>
+      </w:r>
+      <w:proofErr w:type="spellEnd"/>
+      <w:r>
+        <w:t xml:space="preserve"> Taco x David’s Tea</w:t>
       </w:r>
     </w:p>
     <w:p>
@@ -3431,9 +3665,11 @@
           <w:bCs/>
         </w:rPr>
       </w:pPr>
+      <w:proofErr w:type="spellStart"/>
       <w:r>
         <w:t>IPName</w:t>
       </w:r>
+      <w:proofErr w:type="spellEnd"/>
     </w:p>
     <w:p>
       <w:pPr>
@@ -3479,24 +3715,34 @@
           <w:bCs/>
         </w:rPr>
       </w:pPr>
+      <w:proofErr w:type="spellStart"/>
       <w:r>
         <w:t>IsCharity</w:t>
       </w:r>
-    </w:p>
-    <w:p>
-      <w:pPr>
-        <w:pStyle w:val="ListParagraph"/>
-        <w:numPr>
-          <w:ilvl w:val="2"/>
-          <w:numId w:val="2"/>
-        </w:numPr>
-        <w:rPr>
-          <w:b/>
-          <w:bCs/>
-        </w:rPr>
-      </w:pPr>
-      <w:r>
-        <w:t>Identifies whether or not a nail polish is released in collaboration with a charity.</w:t>
+      <w:proofErr w:type="spellEnd"/>
+    </w:p>
+    <w:p>
+      <w:pPr>
+        <w:pStyle w:val="ListParagraph"/>
+        <w:numPr>
+          <w:ilvl w:val="2"/>
+          <w:numId w:val="2"/>
+        </w:numPr>
+        <w:rPr>
+          <w:b/>
+          <w:bCs/>
+        </w:rPr>
+      </w:pPr>
+      <w:r>
+        <w:t xml:space="preserve">Identifies </w:t>
+      </w:r>
+      <w:proofErr w:type="gramStart"/>
+      <w:r>
+        <w:t>whether or not</w:t>
+      </w:r>
+      <w:proofErr w:type="gramEnd"/>
+      <w:r>
+        <w:t xml:space="preserve"> a nail polish is released in collaboration with a charity.</w:t>
       </w:r>
     </w:p>
     <w:p>
@@ -3528,9 +3774,11 @@
           <w:bCs/>
         </w:rPr>
       </w:pPr>
+      <w:proofErr w:type="spellStart"/>
       <w:r>
         <w:t>CharityName</w:t>
       </w:r>
+      <w:proofErr w:type="spellEnd"/>
     </w:p>
     <w:p>
       <w:pPr>
@@ -3576,9 +3824,11 @@
           <w:bCs/>
         </w:rPr>
       </w:pPr>
+      <w:proofErr w:type="spellStart"/>
       <w:r>
         <w:t>ThemeID</w:t>
       </w:r>
+      <w:proofErr w:type="spellEnd"/>
     </w:p>
     <w:p>
       <w:pPr>
@@ -3652,6 +3902,7 @@
           <w:bCs/>
         </w:rPr>
       </w:pPr>
+      <w:proofErr w:type="spellStart"/>
       <w:r>
         <w:rPr>
           <w:b/>
@@ -3659,6 +3910,7 @@
         </w:rPr>
         <w:t>FinishID</w:t>
       </w:r>
+      <w:proofErr w:type="spellEnd"/>
     </w:p>
     <w:p>
       <w:pPr>
@@ -3713,7 +3965,15 @@
         </w:numPr>
       </w:pPr>
       <w:r>
-        <w:t>The name of the finish. Can take values ‘crème’ ‘shimmer’ ‘jelly’ ‘flake’ ‘crelly’ ‘glitter’</w:t>
+        <w:t>The name of the finish. Can take values ‘crème’ ‘shimmer’ ‘jelly’ ‘flake’ ‘</w:t>
+      </w:r>
+      <w:proofErr w:type="spellStart"/>
+      <w:r>
+        <w:t>crelly</w:t>
+      </w:r>
+      <w:proofErr w:type="spellEnd"/>
+      <w:r>
+        <w:t>’ ‘glitter’</w:t>
       </w:r>
     </w:p>
     <w:p>
@@ -3772,8 +4032,13 @@
           <w:numId w:val="2"/>
         </w:numPr>
       </w:pPr>
-      <w:r>
-        <w:t>FinishDetail:</w:t>
+      <w:proofErr w:type="spellStart"/>
+      <w:r>
+        <w:t>FinishDetail</w:t>
+      </w:r>
+      <w:proofErr w:type="spellEnd"/>
+      <w:r>
+        <w:t>:</w:t>
       </w:r>
     </w:p>
     <w:p>
@@ -3788,6 +4053,7 @@
           <w:bCs/>
         </w:rPr>
       </w:pPr>
+      <w:proofErr w:type="spellStart"/>
       <w:r>
         <w:rPr>
           <w:b/>
@@ -3795,6 +4061,7 @@
         </w:rPr>
         <w:t>FinishDetailID</w:t>
       </w:r>
+      <w:proofErr w:type="spellEnd"/>
     </w:p>
     <w:p>
       <w:pPr>
@@ -3828,9 +4095,11 @@
           <w:numId w:val="2"/>
         </w:numPr>
       </w:pPr>
+      <w:proofErr w:type="spellStart"/>
       <w:r>
         <w:t>FinishID</w:t>
       </w:r>
+      <w:proofErr w:type="spellEnd"/>
     </w:p>
     <w:p>
       <w:pPr>
@@ -3876,9 +4145,11 @@
           <w:numId w:val="2"/>
         </w:numPr>
       </w:pPr>
+      <w:proofErr w:type="spellStart"/>
       <w:r>
         <w:t>DetailName</w:t>
       </w:r>
+      <w:proofErr w:type="spellEnd"/>
     </w:p>
     <w:p>
       <w:pPr>
@@ -4093,9 +4364,11 @@
           <w:numId w:val="2"/>
         </w:numPr>
       </w:pPr>
+      <w:proofErr w:type="spellStart"/>
       <w:r>
         <w:t>PolishFinish</w:t>
       </w:r>
+      <w:proofErr w:type="spellEnd"/>
     </w:p>
     <w:p>
       <w:pPr>
@@ -4109,6 +4382,7 @@
           <w:bCs/>
         </w:rPr>
       </w:pPr>
+      <w:proofErr w:type="spellStart"/>
       <w:r>
         <w:rPr>
           <w:b/>
@@ -4116,6 +4390,7 @@
         </w:rPr>
         <w:t>PolishFinishID</w:t>
       </w:r>
+      <w:proofErr w:type="spellEnd"/>
     </w:p>
     <w:p>
       <w:pPr>
@@ -4129,7 +4404,15 @@
         <w:t xml:space="preserve">A unique identifier that </w:t>
       </w:r>
       <w:r>
-        <w:t>identifies each unique PolishFinish for each individual nail polish.</w:t>
+        <w:t xml:space="preserve">identifies each unique </w:t>
+      </w:r>
+      <w:proofErr w:type="spellStart"/>
+      <w:r>
+        <w:t>PolishFinish</w:t>
+      </w:r>
+      <w:proofErr w:type="spellEnd"/>
+      <w:r>
+        <w:t xml:space="preserve"> for each individual nail polish.</w:t>
       </w:r>
     </w:p>
     <w:p>
@@ -4152,9 +4435,11 @@
           <w:numId w:val="2"/>
         </w:numPr>
       </w:pPr>
+      <w:proofErr w:type="spellStart"/>
       <w:r>
         <w:t>PolishID</w:t>
       </w:r>
+      <w:proofErr w:type="spellEnd"/>
     </w:p>
     <w:p>
       <w:pPr>
@@ -4177,7 +4462,23 @@
         </w:numPr>
       </w:pPr>
       <w:r>
-        <w:t>Identifies the corresponding nail polish that such a PolishFinish may belong to, accounting for possibly duplicate PolishFinish combinations. Attempts to account for the fact that one polish may have several finishes.</w:t>
+        <w:t xml:space="preserve">Identifies the corresponding nail polish that such a </w:t>
+      </w:r>
+      <w:proofErr w:type="spellStart"/>
+      <w:r>
+        <w:t>PolishFinish</w:t>
+      </w:r>
+      <w:proofErr w:type="spellEnd"/>
+      <w:r>
+        <w:t xml:space="preserve"> may belong to, accounting for possibly duplicate </w:t>
+      </w:r>
+      <w:proofErr w:type="spellStart"/>
+      <w:r>
+        <w:t>PolishFinish</w:t>
+      </w:r>
+      <w:proofErr w:type="spellEnd"/>
+      <w:r>
+        <w:t xml:space="preserve"> combinations. Attempts to account for the fact that one polish may have several finishes.</w:t>
       </w:r>
     </w:p>
     <w:p>
@@ -4212,9 +4513,11 @@
           <w:numId w:val="2"/>
         </w:numPr>
       </w:pPr>
+      <w:proofErr w:type="spellStart"/>
       <w:r>
         <w:t>FinishID</w:t>
       </w:r>
+      <w:proofErr w:type="spellEnd"/>
     </w:p>
     <w:p>
       <w:pPr>
@@ -4260,9 +4563,11 @@
           <w:numId w:val="2"/>
         </w:numPr>
       </w:pPr>
+      <w:proofErr w:type="spellStart"/>
       <w:r>
         <w:t>FinishDetailID</w:t>
       </w:r>
+      <w:proofErr w:type="spellEnd"/>
     </w:p>
     <w:p>
       <w:pPr>
@@ -4343,6 +4648,7 @@
           <w:bCs/>
         </w:rPr>
       </w:pPr>
+      <w:proofErr w:type="spellStart"/>
       <w:r>
         <w:rPr>
           <w:b/>
@@ -4357,6 +4663,7 @@
         </w:rPr>
         <w:t>ID</w:t>
       </w:r>
+      <w:proofErr w:type="spellEnd"/>
     </w:p>
     <w:p>
       <w:pPr>
@@ -4492,7 +4799,15 @@
         </w:numPr>
       </w:pPr>
       <w:r>
-        <w:t xml:space="preserve">Are usually organized by a group of individuals that do not make nail polish themselves (a Facebook group, a Discord server, ect). </w:t>
+        <w:t xml:space="preserve">Are usually organized by a group of individuals that do not make nail polish themselves (a Facebook group, a Discord server, </w:t>
+      </w:r>
+      <w:proofErr w:type="spellStart"/>
+      <w:r>
+        <w:t>ect</w:t>
+      </w:r>
+      <w:proofErr w:type="spellEnd"/>
+      <w:r>
+        <w:t xml:space="preserve">). </w:t>
       </w:r>
     </w:p>
     <w:p>
@@ -4611,9 +4926,11 @@
           <w:numId w:val="2"/>
         </w:numPr>
       </w:pPr>
+      <w:proofErr w:type="spellStart"/>
       <w:r>
         <w:t>EndDate</w:t>
       </w:r>
+      <w:proofErr w:type="spellEnd"/>
     </w:p>
     <w:p>
       <w:pPr>
@@ -4647,9 +4964,11 @@
           <w:numId w:val="2"/>
         </w:numPr>
       </w:pPr>
+      <w:proofErr w:type="spellStart"/>
       <w:r>
         <w:t>OrganizerID</w:t>
       </w:r>
+      <w:proofErr w:type="spellEnd"/>
     </w:p>
     <w:p>
       <w:pPr>
@@ -4695,9 +5014,11 @@
           <w:numId w:val="2"/>
         </w:numPr>
       </w:pPr>
+      <w:proofErr w:type="spellStart"/>
       <w:r>
         <w:t>ThemeID</w:t>
       </w:r>
+      <w:proofErr w:type="spellEnd"/>
     </w:p>
     <w:p>
       <w:pPr>
@@ -4760,6 +5081,7 @@
           <w:bCs/>
         </w:rPr>
       </w:pPr>
+      <w:proofErr w:type="spellStart"/>
       <w:r>
         <w:rPr>
           <w:b/>
@@ -4767,6 +5089,7 @@
         </w:rPr>
         <w:t>ThemeID</w:t>
       </w:r>
+      <w:proofErr w:type="spellEnd"/>
     </w:p>
     <w:p>
       <w:pPr>
@@ -4808,9 +5131,11 @@
           <w:numId w:val="2"/>
         </w:numPr>
       </w:pPr>
+      <w:proofErr w:type="spellStart"/>
       <w:r>
         <w:t>ThemeName</w:t>
       </w:r>
+      <w:proofErr w:type="spellEnd"/>
     </w:p>
     <w:p>
       <w:pPr>
@@ -4933,9 +5258,11 @@
           <w:numId w:val="2"/>
         </w:numPr>
       </w:pPr>
+      <w:proofErr w:type="spellStart"/>
       <w:r>
         <w:t>ThemeDescription</w:t>
       </w:r>
+      <w:proofErr w:type="spellEnd"/>
     </w:p>
     <w:p>
       <w:pPr>
@@ -4994,20 +5321,30 @@
           <w:numId w:val="2"/>
         </w:numPr>
       </w:pPr>
+      <w:proofErr w:type="spellStart"/>
       <w:r>
         <w:t>OrganizerID</w:t>
       </w:r>
-    </w:p>
-    <w:p>
-      <w:pPr>
-        <w:pStyle w:val="ListParagraph"/>
-        <w:numPr>
-          <w:ilvl w:val="2"/>
-          <w:numId w:val="2"/>
-        </w:numPr>
-      </w:pPr>
-      <w:r>
-        <w:t>An identifying integer that corresponds to an organizer for a nail polish event, or set of events.</w:t>
+      <w:proofErr w:type="spellEnd"/>
+    </w:p>
+    <w:p>
+      <w:pPr>
+        <w:pStyle w:val="ListParagraph"/>
+        <w:numPr>
+          <w:ilvl w:val="2"/>
+          <w:numId w:val="2"/>
+        </w:numPr>
+      </w:pPr>
+      <w:r>
+        <w:t xml:space="preserve">An identifying integer that corresponds to an organizer for a nail polish </w:t>
+      </w:r>
+      <w:proofErr w:type="gramStart"/>
+      <w:r>
+        <w:t>event, or</w:t>
+      </w:r>
+      <w:proofErr w:type="gramEnd"/>
+      <w:r>
+        <w:t xml:space="preserve"> set of events.</w:t>
       </w:r>
     </w:p>
     <w:p>
@@ -5066,9 +5403,11 @@
           <w:numId w:val="2"/>
         </w:numPr>
       </w:pPr>
+      <w:proofErr w:type="spellStart"/>
       <w:r>
         <w:t>FoundingYear</w:t>
       </w:r>
+      <w:proofErr w:type="spellEnd"/>
     </w:p>
     <w:p>
       <w:pPr>
@@ -5116,7 +5455,15 @@
       </w:pPr>
       <w:r>
         <w:lastRenderedPageBreak/>
-        <w:t>A description of the organizers behind an event. Key details, names, locations, ect.</w:t>
+        <w:t xml:space="preserve">A description of the organizers behind an event. Key details, names, locations, </w:t>
+      </w:r>
+      <w:proofErr w:type="spellStart"/>
+      <w:r>
+        <w:t>ect</w:t>
+      </w:r>
+      <w:proofErr w:type="spellEnd"/>
+      <w:r>
+        <w:t>.</w:t>
       </w:r>
     </w:p>
     <w:p>
@@ -5140,6 +5487,403 @@
           <w:numId w:val="3"/>
         </w:numPr>
       </w:pPr>
+      <w:r>
+        <w:t>Image</w:t>
+      </w:r>
+    </w:p>
+    <w:p>
+      <w:pPr>
+        <w:pStyle w:val="ListParagraph"/>
+        <w:numPr>
+          <w:ilvl w:val="1"/>
+          <w:numId w:val="3"/>
+        </w:numPr>
+        <w:rPr>
+          <w:b/>
+          <w:bCs/>
+        </w:rPr>
+      </w:pPr>
+      <w:proofErr w:type="spellStart"/>
+      <w:r>
+        <w:rPr>
+          <w:b/>
+          <w:bCs/>
+        </w:rPr>
+        <w:t>ImageID</w:t>
+      </w:r>
+      <w:proofErr w:type="spellEnd"/>
+    </w:p>
+    <w:p>
+      <w:pPr>
+        <w:pStyle w:val="ListParagraph"/>
+        <w:numPr>
+          <w:ilvl w:val="2"/>
+          <w:numId w:val="3"/>
+        </w:numPr>
+        <w:rPr>
+          <w:b/>
+          <w:bCs/>
+        </w:rPr>
+      </w:pPr>
+      <w:r>
+        <w:t>A unique identifier that identifies an image that goes with a nail polish.</w:t>
+      </w:r>
+    </w:p>
+    <w:p>
+      <w:pPr>
+        <w:pStyle w:val="ListParagraph"/>
+        <w:numPr>
+          <w:ilvl w:val="2"/>
+          <w:numId w:val="3"/>
+        </w:numPr>
+        <w:rPr>
+          <w:b/>
+          <w:bCs/>
+        </w:rPr>
+      </w:pPr>
+      <w:r>
+        <w:t>INT</w:t>
+      </w:r>
+    </w:p>
+    <w:p>
+      <w:pPr>
+        <w:pStyle w:val="ListParagraph"/>
+        <w:numPr>
+          <w:ilvl w:val="1"/>
+          <w:numId w:val="3"/>
+        </w:numPr>
+        <w:rPr>
+          <w:b/>
+          <w:bCs/>
+        </w:rPr>
+      </w:pPr>
+      <w:proofErr w:type="spellStart"/>
+      <w:r>
+        <w:t>PolishID</w:t>
+      </w:r>
+      <w:proofErr w:type="spellEnd"/>
+    </w:p>
+    <w:p>
+      <w:pPr>
+        <w:pStyle w:val="ListParagraph"/>
+        <w:numPr>
+          <w:ilvl w:val="2"/>
+          <w:numId w:val="3"/>
+        </w:numPr>
+        <w:rPr>
+          <w:b/>
+          <w:bCs/>
+        </w:rPr>
+      </w:pPr>
+      <w:r>
+        <w:t>Foreign key</w:t>
+      </w:r>
+    </w:p>
+    <w:p>
+      <w:pPr>
+        <w:pStyle w:val="ListParagraph"/>
+        <w:numPr>
+          <w:ilvl w:val="2"/>
+          <w:numId w:val="3"/>
+        </w:numPr>
+        <w:rPr>
+          <w:b/>
+          <w:bCs/>
+        </w:rPr>
+      </w:pPr>
+      <w:r>
+        <w:t>The ID of the polish that an uploaded image corresponds to.</w:t>
+      </w:r>
+    </w:p>
+    <w:p>
+      <w:pPr>
+        <w:pStyle w:val="ListParagraph"/>
+        <w:numPr>
+          <w:ilvl w:val="2"/>
+          <w:numId w:val="3"/>
+        </w:numPr>
+        <w:rPr>
+          <w:b/>
+          <w:bCs/>
+        </w:rPr>
+      </w:pPr>
+      <w:r>
+        <w:t>INT</w:t>
+      </w:r>
+    </w:p>
+    <w:p>
+      <w:pPr>
+        <w:pStyle w:val="ListParagraph"/>
+        <w:numPr>
+          <w:ilvl w:val="1"/>
+          <w:numId w:val="3"/>
+        </w:numPr>
+        <w:rPr>
+          <w:b/>
+          <w:bCs/>
+        </w:rPr>
+      </w:pPr>
+      <w:proofErr w:type="spellStart"/>
+      <w:r>
+        <w:t>FIlePath</w:t>
+      </w:r>
+      <w:proofErr w:type="spellEnd"/>
+    </w:p>
+    <w:p>
+      <w:pPr>
+        <w:pStyle w:val="ListParagraph"/>
+        <w:numPr>
+          <w:ilvl w:val="2"/>
+          <w:numId w:val="3"/>
+        </w:numPr>
+        <w:rPr>
+          <w:b/>
+          <w:bCs/>
+        </w:rPr>
+      </w:pPr>
+      <w:r>
+        <w:t xml:space="preserve">Contains the absolute path to the appropriate image for the nail polish. </w:t>
+      </w:r>
+    </w:p>
+    <w:p>
+      <w:pPr>
+        <w:pStyle w:val="ListParagraph"/>
+        <w:numPr>
+          <w:ilvl w:val="2"/>
+          <w:numId w:val="3"/>
+        </w:numPr>
+        <w:rPr>
+          <w:b/>
+          <w:bCs/>
+        </w:rPr>
+      </w:pPr>
+      <w:r>
+        <w:t>Varchar(255)</w:t>
+      </w:r>
+    </w:p>
+    <w:p>
+      <w:pPr>
+        <w:pStyle w:val="ListParagraph"/>
+        <w:numPr>
+          <w:ilvl w:val="1"/>
+          <w:numId w:val="3"/>
+        </w:numPr>
+        <w:rPr>
+          <w:b/>
+          <w:bCs/>
+        </w:rPr>
+      </w:pPr>
+      <w:proofErr w:type="spellStart"/>
+      <w:r>
+        <w:t>UploadDate</w:t>
+      </w:r>
+      <w:proofErr w:type="spellEnd"/>
+    </w:p>
+    <w:p>
+      <w:pPr>
+        <w:pStyle w:val="ListParagraph"/>
+        <w:numPr>
+          <w:ilvl w:val="2"/>
+          <w:numId w:val="3"/>
+        </w:numPr>
+        <w:rPr>
+          <w:b/>
+          <w:bCs/>
+        </w:rPr>
+      </w:pPr>
+      <w:r>
+        <w:t>The date in which an image is uploaded to the database.</w:t>
+      </w:r>
+    </w:p>
+    <w:p>
+      <w:pPr>
+        <w:pStyle w:val="ListParagraph"/>
+        <w:numPr>
+          <w:ilvl w:val="2"/>
+          <w:numId w:val="3"/>
+        </w:numPr>
+        <w:rPr>
+          <w:b/>
+          <w:bCs/>
+        </w:rPr>
+      </w:pPr>
+      <w:r>
+        <w:t xml:space="preserve">Date </w:t>
+      </w:r>
+    </w:p>
+    <w:p>
+      <w:pPr>
+        <w:pStyle w:val="ListParagraph"/>
+        <w:numPr>
+          <w:ilvl w:val="1"/>
+          <w:numId w:val="3"/>
+        </w:numPr>
+        <w:rPr>
+          <w:b/>
+          <w:bCs/>
+        </w:rPr>
+      </w:pPr>
+      <w:proofErr w:type="spellStart"/>
+      <w:r>
+        <w:t>ShotDate</w:t>
+      </w:r>
+      <w:proofErr w:type="spellEnd"/>
+    </w:p>
+    <w:p>
+      <w:pPr>
+        <w:pStyle w:val="ListParagraph"/>
+        <w:numPr>
+          <w:ilvl w:val="2"/>
+          <w:numId w:val="3"/>
+        </w:numPr>
+        <w:rPr>
+          <w:b/>
+          <w:bCs/>
+        </w:rPr>
+      </w:pPr>
+      <w:r>
+        <w:t>The date in which an image is shot using a camera, if applicable. Can be NULL (e.g. a random user takes an image and does not have shot data).</w:t>
+      </w:r>
+    </w:p>
+    <w:p>
+      <w:pPr>
+        <w:pStyle w:val="ListParagraph"/>
+        <w:numPr>
+          <w:ilvl w:val="2"/>
+          <w:numId w:val="3"/>
+        </w:numPr>
+        <w:rPr>
+          <w:b/>
+          <w:bCs/>
+        </w:rPr>
+      </w:pPr>
+      <w:r>
+        <w:t xml:space="preserve">Date </w:t>
+      </w:r>
+    </w:p>
+    <w:p>
+      <w:pPr>
+        <w:pStyle w:val="ListParagraph"/>
+        <w:numPr>
+          <w:ilvl w:val="1"/>
+          <w:numId w:val="3"/>
+        </w:numPr>
+        <w:rPr>
+          <w:b/>
+          <w:bCs/>
+        </w:rPr>
+      </w:pPr>
+      <w:proofErr w:type="spellStart"/>
+      <w:r>
+        <w:t>UserID</w:t>
+      </w:r>
+      <w:proofErr w:type="spellEnd"/>
+    </w:p>
+    <w:p>
+      <w:pPr>
+        <w:pStyle w:val="ListParagraph"/>
+        <w:numPr>
+          <w:ilvl w:val="2"/>
+          <w:numId w:val="3"/>
+        </w:numPr>
+        <w:rPr>
+          <w:b/>
+          <w:bCs/>
+        </w:rPr>
+      </w:pPr>
+      <w:r>
+        <w:t>(Eventual) Foreign key</w:t>
+      </w:r>
+    </w:p>
+    <w:p>
+      <w:pPr>
+        <w:pStyle w:val="ListParagraph"/>
+        <w:numPr>
+          <w:ilvl w:val="2"/>
+          <w:numId w:val="3"/>
+        </w:numPr>
+        <w:rPr>
+          <w:b/>
+          <w:bCs/>
+        </w:rPr>
+      </w:pPr>
+      <w:r>
+        <w:t>Unique identifier for the user that uploads the image.</w:t>
+      </w:r>
+    </w:p>
+    <w:p>
+      <w:pPr>
+        <w:pStyle w:val="ListParagraph"/>
+        <w:numPr>
+          <w:ilvl w:val="2"/>
+          <w:numId w:val="3"/>
+        </w:numPr>
+        <w:rPr>
+          <w:b/>
+          <w:bCs/>
+        </w:rPr>
+      </w:pPr>
+      <w:r>
+        <w:t>INT</w:t>
+      </w:r>
+    </w:p>
+    <w:p>
+      <w:pPr>
+        <w:pStyle w:val="ListParagraph"/>
+        <w:numPr>
+          <w:ilvl w:val="1"/>
+          <w:numId w:val="3"/>
+        </w:numPr>
+        <w:rPr>
+          <w:b/>
+          <w:bCs/>
+        </w:rPr>
+      </w:pPr>
+      <w:proofErr w:type="spellStart"/>
+      <w:r>
+        <w:t>ApprovalStatus</w:t>
+      </w:r>
+      <w:proofErr w:type="spellEnd"/>
+    </w:p>
+    <w:p>
+      <w:pPr>
+        <w:pStyle w:val="ListParagraph"/>
+        <w:numPr>
+          <w:ilvl w:val="2"/>
+          <w:numId w:val="3"/>
+        </w:numPr>
+        <w:rPr>
+          <w:b/>
+          <w:bCs/>
+        </w:rPr>
+      </w:pPr>
+      <w:r>
+        <w:t>States the approval status for an image (</w:t>
+      </w:r>
+      <w:proofErr w:type="gramStart"/>
+      <w:r>
+        <w:t>whether or not</w:t>
+      </w:r>
+      <w:proofErr w:type="gramEnd"/>
+      <w:r>
+        <w:t xml:space="preserve"> it has been successfully uploaded to the database). </w:t>
+      </w:r>
+    </w:p>
+    <w:p>
+      <w:pPr>
+        <w:pStyle w:val="ListParagraph"/>
+        <w:numPr>
+          <w:ilvl w:val="2"/>
+          <w:numId w:val="3"/>
+        </w:numPr>
+        <w:rPr>
+          <w:b/>
+          <w:bCs/>
+        </w:rPr>
+      </w:pPr>
+      <w:r>
+        <w:t xml:space="preserve">Varchar(12) </w:t>
+      </w:r>
     </w:p>
     <w:sectPr>
       <w:pgSz w:w="12240" w:h="15840"/>
@@ -5169,7 +5913,7 @@
         <w:rFonts w:ascii="Symbol" w:hAnsi="Symbol" w:hint="default"/>
       </w:rPr>
     </w:lvl>
-    <w:lvl w:ilvl="1" w:tplc="04090003" w:tentative="1">
+    <w:lvl w:ilvl="1" w:tplc="04090003">
       <w:start w:val="1"/>
       <w:numFmt w:val="bullet"/>
       <w:lvlText w:val="o"/>
@@ -5181,7 +5925,7 @@
         <w:rFonts w:ascii="Courier New" w:hAnsi="Courier New" w:hint="default"/>
       </w:rPr>
     </w:lvl>
-    <w:lvl w:ilvl="2" w:tplc="04090005" w:tentative="1">
+    <w:lvl w:ilvl="2" w:tplc="04090005">
       <w:start w:val="1"/>
       <w:numFmt w:val="bullet"/>
       <w:lvlText w:val=""/>

</xml_diff>

<commit_message>
Added a very small User table that corresponds with hypothetical users of a database.
</commit_message>
<xml_diff>
--- a/NailDB_Data_Dictionary.docx
+++ b/NailDB_Data_Dictionary.docx
@@ -5883,6 +5883,293 @@
       </w:pPr>
       <w:r>
         <w:t xml:space="preserve">Varchar(12) </w:t>
+      </w:r>
+    </w:p>
+    <w:p>
+      <w:pPr>
+        <w:pStyle w:val="ListParagraph"/>
+        <w:numPr>
+          <w:ilvl w:val="0"/>
+          <w:numId w:val="3"/>
+        </w:numPr>
+        <w:rPr>
+          <w:b/>
+          <w:bCs/>
+        </w:rPr>
+      </w:pPr>
+      <w:r>
+        <w:t>User</w:t>
+      </w:r>
+    </w:p>
+    <w:p>
+      <w:pPr>
+        <w:pStyle w:val="ListParagraph"/>
+        <w:numPr>
+          <w:ilvl w:val="1"/>
+          <w:numId w:val="3"/>
+        </w:numPr>
+        <w:rPr>
+          <w:b/>
+          <w:bCs/>
+        </w:rPr>
+      </w:pPr>
+      <w:proofErr w:type="spellStart"/>
+      <w:r>
+        <w:rPr>
+          <w:b/>
+          <w:bCs/>
+        </w:rPr>
+        <w:t>UserID</w:t>
+      </w:r>
+      <w:proofErr w:type="spellEnd"/>
+    </w:p>
+    <w:p>
+      <w:pPr>
+        <w:pStyle w:val="ListParagraph"/>
+        <w:numPr>
+          <w:ilvl w:val="2"/>
+          <w:numId w:val="3"/>
+        </w:numPr>
+        <w:rPr>
+          <w:b/>
+          <w:bCs/>
+        </w:rPr>
+      </w:pPr>
+      <w:r>
+        <w:t xml:space="preserve">Unique identifier for a registered user for the database. </w:t>
+      </w:r>
+    </w:p>
+    <w:p>
+      <w:pPr>
+        <w:pStyle w:val="ListParagraph"/>
+        <w:numPr>
+          <w:ilvl w:val="2"/>
+          <w:numId w:val="3"/>
+        </w:numPr>
+        <w:rPr>
+          <w:b/>
+          <w:bCs/>
+        </w:rPr>
+      </w:pPr>
+      <w:r>
+        <w:t>INT</w:t>
+      </w:r>
+    </w:p>
+    <w:p>
+      <w:pPr>
+        <w:pStyle w:val="ListParagraph"/>
+        <w:numPr>
+          <w:ilvl w:val="1"/>
+          <w:numId w:val="3"/>
+        </w:numPr>
+        <w:rPr>
+          <w:b/>
+          <w:bCs/>
+        </w:rPr>
+      </w:pPr>
+      <w:proofErr w:type="spellStart"/>
+      <w:r>
+        <w:t>UserName</w:t>
+      </w:r>
+      <w:proofErr w:type="spellEnd"/>
+    </w:p>
+    <w:p>
+      <w:pPr>
+        <w:pStyle w:val="ListParagraph"/>
+        <w:numPr>
+          <w:ilvl w:val="2"/>
+          <w:numId w:val="3"/>
+        </w:numPr>
+        <w:rPr>
+          <w:b/>
+          <w:bCs/>
+        </w:rPr>
+      </w:pPr>
+      <w:r>
+        <w:t>The login name for a user—will currently correspond with display name as well.</w:t>
+      </w:r>
+    </w:p>
+    <w:p>
+      <w:pPr>
+        <w:pStyle w:val="ListParagraph"/>
+        <w:numPr>
+          <w:ilvl w:val="2"/>
+          <w:numId w:val="3"/>
+        </w:numPr>
+        <w:rPr>
+          <w:b/>
+          <w:bCs/>
+        </w:rPr>
+      </w:pPr>
+      <w:r>
+        <w:lastRenderedPageBreak/>
+        <w:t>Varchar(60)</w:t>
+      </w:r>
+    </w:p>
+    <w:p>
+      <w:pPr>
+        <w:pStyle w:val="ListParagraph"/>
+        <w:numPr>
+          <w:ilvl w:val="1"/>
+          <w:numId w:val="3"/>
+        </w:numPr>
+        <w:rPr>
+          <w:b/>
+          <w:bCs/>
+        </w:rPr>
+      </w:pPr>
+      <w:proofErr w:type="spellStart"/>
+      <w:r>
+        <w:t>UserPass</w:t>
+      </w:r>
+      <w:proofErr w:type="spellEnd"/>
+    </w:p>
+    <w:p>
+      <w:pPr>
+        <w:pStyle w:val="ListParagraph"/>
+        <w:numPr>
+          <w:ilvl w:val="2"/>
+          <w:numId w:val="3"/>
+        </w:numPr>
+        <w:rPr>
+          <w:b/>
+          <w:bCs/>
+        </w:rPr>
+      </w:pPr>
+      <w:r>
+        <w:t>HASHED</w:t>
+      </w:r>
+    </w:p>
+    <w:p>
+      <w:pPr>
+        <w:pStyle w:val="ListParagraph"/>
+        <w:numPr>
+          <w:ilvl w:val="2"/>
+          <w:numId w:val="3"/>
+        </w:numPr>
+        <w:rPr>
+          <w:b/>
+          <w:bCs/>
+        </w:rPr>
+      </w:pPr>
+      <w:r>
+        <w:t xml:space="preserve">The password for a User, such that they can log in. </w:t>
+      </w:r>
+    </w:p>
+    <w:p>
+      <w:pPr>
+        <w:pStyle w:val="ListParagraph"/>
+        <w:numPr>
+          <w:ilvl w:val="2"/>
+          <w:numId w:val="3"/>
+        </w:numPr>
+        <w:rPr>
+          <w:b/>
+          <w:bCs/>
+        </w:rPr>
+      </w:pPr>
+      <w:r>
+        <w:t>Varchar(255)</w:t>
+      </w:r>
+    </w:p>
+    <w:p>
+      <w:pPr>
+        <w:pStyle w:val="ListParagraph"/>
+        <w:numPr>
+          <w:ilvl w:val="1"/>
+          <w:numId w:val="3"/>
+        </w:numPr>
+        <w:rPr>
+          <w:b/>
+          <w:bCs/>
+        </w:rPr>
+      </w:pPr>
+      <w:proofErr w:type="spellStart"/>
+      <w:r>
+        <w:t>UserEmail</w:t>
+      </w:r>
+      <w:proofErr w:type="spellEnd"/>
+    </w:p>
+    <w:p>
+      <w:pPr>
+        <w:pStyle w:val="ListParagraph"/>
+        <w:numPr>
+          <w:ilvl w:val="2"/>
+          <w:numId w:val="3"/>
+        </w:numPr>
+        <w:rPr>
+          <w:b/>
+          <w:bCs/>
+        </w:rPr>
+      </w:pPr>
+      <w:r>
+        <w:t xml:space="preserve">The registered email for a user. </w:t>
+      </w:r>
+    </w:p>
+    <w:p>
+      <w:pPr>
+        <w:pStyle w:val="ListParagraph"/>
+        <w:numPr>
+          <w:ilvl w:val="2"/>
+          <w:numId w:val="3"/>
+        </w:numPr>
+        <w:rPr>
+          <w:b/>
+          <w:bCs/>
+        </w:rPr>
+      </w:pPr>
+      <w:r>
+        <w:t>Varchar(40)</w:t>
+      </w:r>
+    </w:p>
+    <w:p>
+      <w:pPr>
+        <w:pStyle w:val="ListParagraph"/>
+        <w:numPr>
+          <w:ilvl w:val="1"/>
+          <w:numId w:val="3"/>
+        </w:numPr>
+        <w:rPr>
+          <w:b/>
+          <w:bCs/>
+        </w:rPr>
+      </w:pPr>
+      <w:proofErr w:type="spellStart"/>
+      <w:r>
+        <w:t>UserRegistrationDate</w:t>
+      </w:r>
+      <w:proofErr w:type="spellEnd"/>
+    </w:p>
+    <w:p>
+      <w:pPr>
+        <w:pStyle w:val="ListParagraph"/>
+        <w:numPr>
+          <w:ilvl w:val="2"/>
+          <w:numId w:val="3"/>
+        </w:numPr>
+        <w:rPr>
+          <w:b/>
+          <w:bCs/>
+        </w:rPr>
+      </w:pPr>
+      <w:r>
+        <w:t xml:space="preserve">A datetime that logs the moment of registration for a user. </w:t>
+      </w:r>
+    </w:p>
+    <w:p>
+      <w:pPr>
+        <w:pStyle w:val="ListParagraph"/>
+        <w:numPr>
+          <w:ilvl w:val="2"/>
+          <w:numId w:val="3"/>
+        </w:numPr>
+        <w:rPr>
+          <w:b/>
+          <w:bCs/>
+        </w:rPr>
+      </w:pPr>
+      <w:r>
+        <w:t>Datetime</w:t>
       </w:r>
     </w:p>
     <w:sectPr>

</xml_diff>

<commit_message>
Added RoleID to the User table.
</commit_message>
<xml_diff>
--- a/NailDB_Data_Dictionary.docx
+++ b/NailDB_Data_Dictionary.docx
@@ -6170,6 +6170,59 @@
       </w:pPr>
       <w:r>
         <w:t>Datetime</w:t>
+      </w:r>
+    </w:p>
+    <w:p>
+      <w:pPr>
+        <w:pStyle w:val="ListParagraph"/>
+        <w:numPr>
+          <w:ilvl w:val="1"/>
+          <w:numId w:val="3"/>
+        </w:numPr>
+        <w:rPr>
+          <w:b/>
+          <w:bCs/>
+        </w:rPr>
+      </w:pPr>
+      <w:proofErr w:type="spellStart"/>
+      <w:r>
+        <w:t>RoleID</w:t>
+      </w:r>
+      <w:proofErr w:type="spellEnd"/>
+    </w:p>
+    <w:p>
+      <w:pPr>
+        <w:pStyle w:val="ListParagraph"/>
+        <w:numPr>
+          <w:ilvl w:val="2"/>
+          <w:numId w:val="3"/>
+        </w:numPr>
+        <w:rPr>
+          <w:b/>
+          <w:bCs/>
+        </w:rPr>
+      </w:pPr>
+      <w:r>
+        <w:t xml:space="preserve">Defines the level of role that a user may have in the database. (I.e. normal, moderator, administrator). </w:t>
+      </w:r>
+    </w:p>
+    <w:p>
+      <w:pPr>
+        <w:pStyle w:val="ListParagraph"/>
+        <w:numPr>
+          <w:ilvl w:val="2"/>
+          <w:numId w:val="3"/>
+        </w:numPr>
+        <w:rPr>
+          <w:b/>
+          <w:bCs/>
+        </w:rPr>
+      </w:pPr>
+      <w:r>
+        <w:t>INT</w:t>
+      </w:r>
+      <w:r>
+        <w:t xml:space="preserve"> </w:t>
       </w:r>
     </w:p>
     <w:sectPr>

</xml_diff>

<commit_message>
Added the Group and UserGroup tables.
</commit_message>
<xml_diff>
--- a/NailDB_Data_Dictionary.docx
+++ b/NailDB_Data_Dictionary.docx
@@ -6186,6 +6186,9 @@
       </w:pPr>
       <w:proofErr w:type="spellStart"/>
       <w:r>
+        <w:t>User</w:t>
+      </w:r>
+      <w:r>
         <w:t>RoleID</w:t>
       </w:r>
       <w:proofErr w:type="spellEnd"/>
@@ -6224,6 +6227,345 @@
       <w:r>
         <w:t xml:space="preserve"> </w:t>
       </w:r>
+    </w:p>
+    <w:p>
+      <w:pPr>
+        <w:pStyle w:val="ListParagraph"/>
+        <w:numPr>
+          <w:ilvl w:val="0"/>
+          <w:numId w:val="3"/>
+        </w:numPr>
+      </w:pPr>
+      <w:r>
+        <w:t>Group</w:t>
+      </w:r>
+    </w:p>
+    <w:p>
+      <w:pPr>
+        <w:pStyle w:val="ListParagraph"/>
+        <w:numPr>
+          <w:ilvl w:val="1"/>
+          <w:numId w:val="3"/>
+        </w:numPr>
+      </w:pPr>
+      <w:proofErr w:type="spellStart"/>
+      <w:r>
+        <w:rPr>
+          <w:b/>
+          <w:bCs/>
+        </w:rPr>
+        <w:t>GroupID</w:t>
+      </w:r>
+      <w:proofErr w:type="spellEnd"/>
+    </w:p>
+    <w:p>
+      <w:pPr>
+        <w:pStyle w:val="ListParagraph"/>
+        <w:numPr>
+          <w:ilvl w:val="2"/>
+          <w:numId w:val="3"/>
+        </w:numPr>
+      </w:pPr>
+      <w:r>
+        <w:t xml:space="preserve">Unique identifier for the group that a user may be part of. </w:t>
+      </w:r>
+    </w:p>
+    <w:p>
+      <w:pPr>
+        <w:pStyle w:val="ListParagraph"/>
+        <w:numPr>
+          <w:ilvl w:val="2"/>
+          <w:numId w:val="3"/>
+        </w:numPr>
+      </w:pPr>
+      <w:r>
+        <w:t>INT</w:t>
+      </w:r>
+    </w:p>
+    <w:p>
+      <w:pPr>
+        <w:pStyle w:val="ListParagraph"/>
+        <w:numPr>
+          <w:ilvl w:val="1"/>
+          <w:numId w:val="3"/>
+        </w:numPr>
+      </w:pPr>
+      <w:proofErr w:type="spellStart"/>
+      <w:r>
+        <w:t>GroupName</w:t>
+      </w:r>
+      <w:proofErr w:type="spellEnd"/>
+    </w:p>
+    <w:p>
+      <w:pPr>
+        <w:pStyle w:val="ListParagraph"/>
+        <w:numPr>
+          <w:ilvl w:val="2"/>
+          <w:numId w:val="3"/>
+        </w:numPr>
+      </w:pPr>
+      <w:r>
+        <w:t>The name for the group a user may be part of.</w:t>
+      </w:r>
+    </w:p>
+    <w:p>
+      <w:pPr>
+        <w:pStyle w:val="ListParagraph"/>
+        <w:numPr>
+          <w:ilvl w:val="2"/>
+          <w:numId w:val="3"/>
+        </w:numPr>
+      </w:pPr>
+      <w:r>
+        <w:t>Varchar(12)</w:t>
+      </w:r>
+    </w:p>
+    <w:p>
+      <w:pPr>
+        <w:pStyle w:val="ListParagraph"/>
+        <w:numPr>
+          <w:ilvl w:val="1"/>
+          <w:numId w:val="3"/>
+        </w:numPr>
+      </w:pPr>
+      <w:proofErr w:type="spellStart"/>
+      <w:r>
+        <w:t>GroupDescription</w:t>
+      </w:r>
+      <w:proofErr w:type="spellEnd"/>
+    </w:p>
+    <w:p>
+      <w:pPr>
+        <w:pStyle w:val="ListParagraph"/>
+        <w:numPr>
+          <w:ilvl w:val="2"/>
+          <w:numId w:val="3"/>
+        </w:numPr>
+      </w:pPr>
+      <w:r>
+        <w:t xml:space="preserve">The description for the group, including superficial information about permissions, qualifications, </w:t>
+      </w:r>
+      <w:proofErr w:type="spellStart"/>
+      <w:r>
+        <w:t>ect</w:t>
+      </w:r>
+      <w:proofErr w:type="spellEnd"/>
+      <w:r>
+        <w:t xml:space="preserve">. </w:t>
+      </w:r>
+    </w:p>
+    <w:p>
+      <w:pPr>
+        <w:pStyle w:val="ListParagraph"/>
+        <w:numPr>
+          <w:ilvl w:val="2"/>
+          <w:numId w:val="3"/>
+        </w:numPr>
+      </w:pPr>
+      <w:r>
+        <w:t xml:space="preserve">Varchar(80) </w:t>
+      </w:r>
+    </w:p>
+    <w:p>
+      <w:pPr>
+        <w:pStyle w:val="ListParagraph"/>
+        <w:numPr>
+          <w:ilvl w:val="0"/>
+          <w:numId w:val="3"/>
+        </w:numPr>
+      </w:pPr>
+      <w:proofErr w:type="spellStart"/>
+      <w:r>
+        <w:t>UserGroup</w:t>
+      </w:r>
+      <w:proofErr w:type="spellEnd"/>
+    </w:p>
+    <w:p>
+      <w:pPr>
+        <w:pStyle w:val="ListParagraph"/>
+        <w:numPr>
+          <w:ilvl w:val="1"/>
+          <w:numId w:val="3"/>
+        </w:numPr>
+        <w:rPr>
+          <w:b/>
+          <w:bCs/>
+        </w:rPr>
+      </w:pPr>
+      <w:proofErr w:type="spellStart"/>
+      <w:r>
+        <w:rPr>
+          <w:b/>
+          <w:bCs/>
+        </w:rPr>
+        <w:t>UserGroupID</w:t>
+      </w:r>
+      <w:proofErr w:type="spellEnd"/>
+    </w:p>
+    <w:p>
+      <w:pPr>
+        <w:pStyle w:val="ListParagraph"/>
+        <w:numPr>
+          <w:ilvl w:val="2"/>
+          <w:numId w:val="3"/>
+        </w:numPr>
+        <w:rPr>
+          <w:b/>
+          <w:bCs/>
+        </w:rPr>
+      </w:pPr>
+      <w:r>
+        <w:t xml:space="preserve">Unique identifier for the specific joint combination of a user, and their group identification. Accounts for the idea that one user can have multiple group memberships (regular, moderator/editor, admin, </w:t>
+      </w:r>
+      <w:proofErr w:type="spellStart"/>
+      <w:r>
+        <w:t>ect</w:t>
+      </w:r>
+      <w:proofErr w:type="spellEnd"/>
+      <w:r>
+        <w:t>).</w:t>
+      </w:r>
+    </w:p>
+    <w:p>
+      <w:pPr>
+        <w:pStyle w:val="ListParagraph"/>
+        <w:numPr>
+          <w:ilvl w:val="2"/>
+          <w:numId w:val="3"/>
+        </w:numPr>
+        <w:rPr>
+          <w:b/>
+          <w:bCs/>
+        </w:rPr>
+      </w:pPr>
+      <w:r>
+        <w:t>INT</w:t>
+      </w:r>
+    </w:p>
+    <w:p>
+      <w:pPr>
+        <w:pStyle w:val="ListParagraph"/>
+        <w:numPr>
+          <w:ilvl w:val="1"/>
+          <w:numId w:val="3"/>
+        </w:numPr>
+        <w:rPr>
+          <w:b/>
+          <w:bCs/>
+        </w:rPr>
+      </w:pPr>
+      <w:proofErr w:type="spellStart"/>
+      <w:r>
+        <w:t>UserID</w:t>
+      </w:r>
+      <w:proofErr w:type="spellEnd"/>
+    </w:p>
+    <w:p>
+      <w:pPr>
+        <w:pStyle w:val="ListParagraph"/>
+        <w:numPr>
+          <w:ilvl w:val="2"/>
+          <w:numId w:val="3"/>
+        </w:numPr>
+        <w:rPr>
+          <w:b/>
+          <w:bCs/>
+        </w:rPr>
+      </w:pPr>
+      <w:r>
+        <w:t>Foreign key</w:t>
+      </w:r>
+    </w:p>
+    <w:p>
+      <w:pPr>
+        <w:pStyle w:val="ListParagraph"/>
+        <w:numPr>
+          <w:ilvl w:val="2"/>
+          <w:numId w:val="3"/>
+        </w:numPr>
+        <w:rPr>
+          <w:b/>
+          <w:bCs/>
+        </w:rPr>
+      </w:pPr>
+      <w:r>
+        <w:t>Identifier for a user.</w:t>
+      </w:r>
+    </w:p>
+    <w:p>
+      <w:pPr>
+        <w:pStyle w:val="ListParagraph"/>
+        <w:numPr>
+          <w:ilvl w:val="2"/>
+          <w:numId w:val="3"/>
+        </w:numPr>
+        <w:rPr>
+          <w:b/>
+          <w:bCs/>
+        </w:rPr>
+      </w:pPr>
+      <w:r>
+        <w:t>INT</w:t>
+      </w:r>
+    </w:p>
+    <w:p>
+      <w:pPr>
+        <w:pStyle w:val="ListParagraph"/>
+        <w:numPr>
+          <w:ilvl w:val="1"/>
+          <w:numId w:val="3"/>
+        </w:numPr>
+        <w:rPr>
+          <w:b/>
+          <w:bCs/>
+        </w:rPr>
+      </w:pPr>
+      <w:proofErr w:type="spellStart"/>
+      <w:r>
+        <w:t>GroupID</w:t>
+      </w:r>
+      <w:proofErr w:type="spellEnd"/>
+    </w:p>
+    <w:p>
+      <w:pPr>
+        <w:pStyle w:val="ListParagraph"/>
+        <w:numPr>
+          <w:ilvl w:val="2"/>
+          <w:numId w:val="3"/>
+        </w:numPr>
+        <w:rPr>
+          <w:b/>
+          <w:bCs/>
+        </w:rPr>
+      </w:pPr>
+      <w:r>
+        <w:t>Foreign key</w:t>
+      </w:r>
+    </w:p>
+    <w:p>
+      <w:pPr>
+        <w:pStyle w:val="ListParagraph"/>
+        <w:numPr>
+          <w:ilvl w:val="2"/>
+          <w:numId w:val="3"/>
+        </w:numPr>
+        <w:rPr>
+          <w:b/>
+          <w:bCs/>
+        </w:rPr>
+      </w:pPr>
+      <w:r>
+        <w:lastRenderedPageBreak/>
+        <w:t>Identifier for the group.</w:t>
+      </w:r>
+    </w:p>
+    <w:p>
+      <w:pPr>
+        <w:rPr>
+          <w:b/>
+          <w:bCs/>
+        </w:rPr>
+      </w:pPr>
     </w:p>
     <w:sectPr>
       <w:pgSz w:w="12240" w:h="15840"/>

</xml_diff>